<commit_message>
revised after lilach's comments. Fig 3 -> S4, Fig X -> 3
</commit_message>
<xml_diff>
--- a/manuscript/si2.docx
+++ b/manuscript/si2.docx
@@ -1770,6 +1770,449 @@
           <w:szCs w:val="20"/>
         </w:rPr>
         <w:t xml:space="preserve"> and single mutants. Figure 2B in the main text shows that the adaptation rate with such threshold relationship approximates the adaptation rate with a continuous relationship.</w:t>
+      </w:r>
+    </w:p>
+    <w:p>
+      <w:r>
+        <w:br w:type="page"/>
+      </w:r>
+    </w:p>
+    <w:p>
+      <w:pPr>
+        <w:spacing w:line="480" w:lineRule="auto"/>
+        <w:jc w:val="center"/>
+        <w:rPr>
+          <w:b/>
+          <w:bCs/>
+          <w:sz w:val="20"/>
+          <w:szCs w:val="20"/>
+        </w:rPr>
+      </w:pPr>
+      <w:bookmarkStart w:id="2" w:name="_Ref363979903"/>
+      <w:r>
+        <w:rPr>
+          <w:b/>
+          <w:bCs/>
+          <w:noProof/>
+          <w:sz w:val="20"/>
+          <w:szCs w:val="20"/>
+        </w:rPr>
+        <w:lastRenderedPageBreak/>
+        <w:drawing>
+          <wp:inline distT="0" distB="0" distL="0" distR="0" wp14:anchorId="55051345" wp14:editId="3EC1253E">
+            <wp:extent cx="2698781" cy="2160000"/>
+            <wp:effectExtent l="0" t="0" r="6350" b="0"/>
+            <wp:docPr id="1" name="Picture 1" descr="D:\workspace\ruggedsim\manuscript\ram_f3.png"/>
+            <wp:cNvGraphicFramePr>
+              <a:graphicFrameLocks xmlns:a="http://schemas.openxmlformats.org/drawingml/2006/main" noChangeAspect="1"/>
+            </wp:cNvGraphicFramePr>
+            <a:graphic xmlns:a="http://schemas.openxmlformats.org/drawingml/2006/main">
+              <a:graphicData uri="http://schemas.openxmlformats.org/drawingml/2006/picture">
+                <pic:pic xmlns:pic="http://schemas.openxmlformats.org/drawingml/2006/picture">
+                  <pic:nvPicPr>
+                    <pic:cNvPr id="0" name="Picture 4" descr="D:\workspace\ruggedsim\manuscript\ram_f3.png"/>
+                    <pic:cNvPicPr>
+                      <a:picLocks noChangeAspect="1" noChangeArrowheads="1"/>
+                    </pic:cNvPicPr>
+                  </pic:nvPicPr>
+                  <pic:blipFill>
+                    <a:blip r:embed="rId13" cstate="print">
+                      <a:extLst>
+                        <a:ext uri="{28A0092B-C50C-407E-A947-70E740481C1C}">
+                          <a14:useLocalDpi xmlns:a14="http://schemas.microsoft.com/office/drawing/2010/main" val="0"/>
+                        </a:ext>
+                      </a:extLst>
+                    </a:blip>
+                    <a:srcRect/>
+                    <a:stretch>
+                      <a:fillRect/>
+                    </a:stretch>
+                  </pic:blipFill>
+                  <pic:spPr bwMode="auto">
+                    <a:xfrm>
+                      <a:off x="0" y="0"/>
+                      <a:ext cx="2698781" cy="2160000"/>
+                    </a:xfrm>
+                    <a:prstGeom prst="rect">
+                      <a:avLst/>
+                    </a:prstGeom>
+                    <a:noFill/>
+                    <a:ln>
+                      <a:noFill/>
+                    </a:ln>
+                  </pic:spPr>
+                </pic:pic>
+              </a:graphicData>
+            </a:graphic>
+          </wp:inline>
+        </w:drawing>
+      </w:r>
+    </w:p>
+    <w:p>
+      <w:pPr>
+        <w:spacing w:line="480" w:lineRule="auto"/>
+        <w:rPr>
+          <w:sz w:val="20"/>
+          <w:szCs w:val="20"/>
+        </w:rPr>
+      </w:pPr>
+      <w:r>
+        <w:rPr>
+          <w:b/>
+          <w:bCs/>
+          <w:sz w:val="20"/>
+          <w:szCs w:val="20"/>
+        </w:rPr>
+        <w:t>Figure</w:t>
+      </w:r>
+      <w:bookmarkEnd w:id="2"/>
+      <w:r>
+        <w:rPr>
+          <w:b/>
+          <w:bCs/>
+          <w:sz w:val="20"/>
+          <w:szCs w:val="20"/>
+        </w:rPr>
+        <w:t xml:space="preserve"> S4</w:t>
+      </w:r>
+      <w:r>
+        <w:rPr>
+          <w:b/>
+          <w:bCs/>
+          <w:sz w:val="20"/>
+          <w:szCs w:val="20"/>
+        </w:rPr>
+        <w:t xml:space="preserve"> </w:t>
+      </w:r>
+      <w:bookmarkStart w:id="3" w:name="_GoBack"/>
+      <w:bookmarkEnd w:id="3"/>
+      <w:r>
+        <w:rPr>
+          <w:b/>
+          <w:bCs/>
+          <w:sz w:val="20"/>
+          <w:szCs w:val="20"/>
+        </w:rPr>
+        <w:t xml:space="preserve">– Mean fitness at the mutation-selection balance with stress-induced mutagenesis. </w:t>
+      </w:r>
+      <w:r>
+        <w:rPr>
+          <w:sz w:val="20"/>
+          <w:szCs w:val="20"/>
+        </w:rPr>
+        <w:t xml:space="preserve">The brightness represents the fitness advantage of stress-induced mutagenesis over normal mutagenesis </w:t>
+      </w:r>
+      <m:oMath>
+        <m:d>
+          <m:dPr>
+            <m:ctrlPr>
+              <w:rPr>
+                <w:rFonts w:ascii="Cambria Math" w:hAnsi="Cambria Math"/>
+                <w:i/>
+                <w:sz w:val="20"/>
+                <w:szCs w:val="20"/>
+              </w:rPr>
+            </m:ctrlPr>
+          </m:dPr>
+          <m:e>
+            <m:f>
+              <m:fPr>
+                <m:type m:val="lin"/>
+                <m:ctrlPr>
+                  <w:rPr>
+                    <w:rFonts w:ascii="Cambria Math" w:hAnsi="Cambria Math"/>
+                    <w:i/>
+                    <w:sz w:val="20"/>
+                    <w:szCs w:val="20"/>
+                  </w:rPr>
+                </m:ctrlPr>
+              </m:fPr>
+              <m:num>
+                <m:d>
+                  <m:dPr>
+                    <m:ctrlPr>
+                      <w:rPr>
+                        <w:rFonts w:ascii="Cambria Math" w:hAnsi="Cambria Math"/>
+                        <w:i/>
+                        <w:sz w:val="20"/>
+                        <w:szCs w:val="20"/>
+                      </w:rPr>
+                    </m:ctrlPr>
+                  </m:dPr>
+                  <m:e>
+                    <m:sSub>
+                      <m:sSubPr>
+                        <m:ctrlPr>
+                          <w:rPr>
+                            <w:rFonts w:ascii="Cambria Math" w:hAnsi="Cambria Math"/>
+                            <w:i/>
+                            <w:sz w:val="20"/>
+                            <w:szCs w:val="20"/>
+                          </w:rPr>
+                        </m:ctrlPr>
+                      </m:sSubPr>
+                      <m:e>
+                        <m:acc>
+                          <m:accPr>
+                            <m:chr m:val="̅"/>
+                            <m:ctrlPr>
+                              <w:rPr>
+                                <w:rFonts w:ascii="Cambria Math" w:hAnsi="Cambria Math"/>
+                                <w:i/>
+                                <w:sz w:val="20"/>
+                                <w:szCs w:val="20"/>
+                              </w:rPr>
+                            </m:ctrlPr>
+                          </m:accPr>
+                          <m:e>
+                            <m:r>
+                              <w:rPr>
+                                <w:rFonts w:ascii="Cambria Math" w:hAnsi="Cambria Math"/>
+                                <w:sz w:val="20"/>
+                                <w:szCs w:val="20"/>
+                              </w:rPr>
+                              <m:t>ω</m:t>
+                            </m:r>
+                          </m:e>
+                        </m:acc>
+                      </m:e>
+                      <m:sub>
+                        <m:r>
+                          <w:rPr>
+                            <w:rFonts w:ascii="Cambria Math" w:hAnsi="Cambria Math"/>
+                            <w:sz w:val="20"/>
+                            <w:szCs w:val="20"/>
+                          </w:rPr>
+                          <m:t>SIM</m:t>
+                        </m:r>
+                      </m:sub>
+                    </m:sSub>
+                    <m:r>
+                      <w:rPr>
+                        <w:rFonts w:ascii="Cambria Math" w:hAnsi="Cambria Math"/>
+                        <w:sz w:val="20"/>
+                        <w:szCs w:val="20"/>
+                      </w:rPr>
+                      <m:t>-</m:t>
+                    </m:r>
+                    <m:sSub>
+                      <m:sSubPr>
+                        <m:ctrlPr>
+                          <w:rPr>
+                            <w:rFonts w:ascii="Cambria Math" w:hAnsi="Cambria Math"/>
+                            <w:i/>
+                            <w:sz w:val="20"/>
+                            <w:szCs w:val="20"/>
+                          </w:rPr>
+                        </m:ctrlPr>
+                      </m:sSubPr>
+                      <m:e>
+                        <m:acc>
+                          <m:accPr>
+                            <m:chr m:val="̅"/>
+                            <m:ctrlPr>
+                              <w:rPr>
+                                <w:rFonts w:ascii="Cambria Math" w:hAnsi="Cambria Math"/>
+                                <w:i/>
+                                <w:sz w:val="20"/>
+                                <w:szCs w:val="20"/>
+                              </w:rPr>
+                            </m:ctrlPr>
+                          </m:accPr>
+                          <m:e>
+                            <m:r>
+                              <w:rPr>
+                                <w:rFonts w:ascii="Cambria Math" w:hAnsi="Cambria Math"/>
+                                <w:sz w:val="20"/>
+                                <w:szCs w:val="20"/>
+                              </w:rPr>
+                              <m:t>ω</m:t>
+                            </m:r>
+                          </m:e>
+                        </m:acc>
+                      </m:e>
+                      <m:sub>
+                        <m:r>
+                          <w:rPr>
+                            <w:rFonts w:ascii="Cambria Math" w:hAnsi="Cambria Math"/>
+                            <w:sz w:val="20"/>
+                            <w:szCs w:val="20"/>
+                          </w:rPr>
+                          <m:t>NM</m:t>
+                        </m:r>
+                      </m:sub>
+                    </m:sSub>
+                  </m:e>
+                </m:d>
+              </m:num>
+              <m:den>
+                <m:sSub>
+                  <m:sSubPr>
+                    <m:ctrlPr>
+                      <w:rPr>
+                        <w:rFonts w:ascii="Cambria Math" w:hAnsi="Cambria Math"/>
+                        <w:i/>
+                        <w:sz w:val="20"/>
+                        <w:szCs w:val="20"/>
+                      </w:rPr>
+                    </m:ctrlPr>
+                  </m:sSubPr>
+                  <m:e>
+                    <m:acc>
+                      <m:accPr>
+                        <m:chr m:val="̅"/>
+                        <m:ctrlPr>
+                          <w:rPr>
+                            <w:rFonts w:ascii="Cambria Math" w:hAnsi="Cambria Math"/>
+                            <w:i/>
+                            <w:sz w:val="20"/>
+                            <w:szCs w:val="20"/>
+                          </w:rPr>
+                        </m:ctrlPr>
+                      </m:accPr>
+                      <m:e>
+                        <m:r>
+                          <w:rPr>
+                            <w:rFonts w:ascii="Cambria Math" w:hAnsi="Cambria Math"/>
+                            <w:sz w:val="20"/>
+                            <w:szCs w:val="20"/>
+                          </w:rPr>
+                          <m:t>ω</m:t>
+                        </m:r>
+                      </m:e>
+                    </m:acc>
+                  </m:e>
+                  <m:sub>
+                    <m:r>
+                      <w:rPr>
+                        <w:rFonts w:ascii="Cambria Math" w:hAnsi="Cambria Math"/>
+                        <w:sz w:val="20"/>
+                        <w:szCs w:val="20"/>
+                      </w:rPr>
+                      <m:t>NM</m:t>
+                    </m:r>
+                  </m:sub>
+                </m:sSub>
+              </m:den>
+            </m:f>
+          </m:e>
+        </m:d>
+      </m:oMath>
+      <w:r>
+        <w:rPr>
+          <w:sz w:val="20"/>
+          <w:szCs w:val="20"/>
+        </w:rPr>
+        <w:t xml:space="preserve"> at the mutation-selection balance (see </w:t>
+      </w:r>
+      <w:r>
+        <w:rPr>
+          <w:i/>
+          <w:iCs/>
+          <w:sz w:val="20"/>
+          <w:szCs w:val="20"/>
+        </w:rPr>
+        <w:t>supporting information</w:t>
+      </w:r>
+      <w:r>
+        <w:rPr>
+          <w:sz w:val="20"/>
+          <w:szCs w:val="20"/>
+        </w:rPr>
+        <w:t xml:space="preserve">). The x-axis is the fraction of mutations that are beneficial </w:t>
+      </w:r>
+      <w:r>
+        <w:rPr>
+          <w:i/>
+          <w:iCs/>
+          <w:sz w:val="20"/>
+          <w:szCs w:val="20"/>
+        </w:rPr>
+        <w:t>β</w:t>
+      </w:r>
+      <w:r>
+        <w:rPr>
+          <w:sz w:val="20"/>
+          <w:szCs w:val="20"/>
+        </w:rPr>
+        <w:t xml:space="preserve"> and the y-axis is the mutation rate fold increase under stress</w:t>
+      </w:r>
+      <w:r>
+        <w:rPr>
+          <w:i/>
+          <w:iCs/>
+          <w:sz w:val="20"/>
+          <w:szCs w:val="20"/>
+        </w:rPr>
+        <w:t xml:space="preserve"> τ</w:t>
+      </w:r>
+      <w:r>
+        <w:rPr>
+          <w:sz w:val="20"/>
+          <w:szCs w:val="20"/>
+        </w:rPr>
+        <w:t xml:space="preserve">. "X" marks the parameter set </w:t>
+      </w:r>
+      <w:r>
+        <w:rPr>
+          <w:i/>
+          <w:iCs/>
+          <w:sz w:val="20"/>
+          <w:szCs w:val="20"/>
+        </w:rPr>
+        <w:t>β</w:t>
+      </w:r>
+      <w:r>
+        <w:rPr>
+          <w:sz w:val="20"/>
+          <w:szCs w:val="20"/>
+        </w:rPr>
+        <w:t xml:space="preserve">=1/5000 and </w:t>
+      </w:r>
+      <w:r>
+        <w:rPr>
+          <w:i/>
+          <w:iCs/>
+          <w:sz w:val="20"/>
+          <w:szCs w:val="20"/>
+        </w:rPr>
+        <w:t>τ</w:t>
+      </w:r>
+      <w:r>
+        <w:rPr>
+          <w:sz w:val="20"/>
+          <w:szCs w:val="20"/>
+        </w:rPr>
+        <w:t>=10, in which the fitness advantage of SIM is ~5</w:t>
+      </w:r>
+      <w:r>
+        <w:rPr>
+          <w:sz w:val="20"/>
+          <w:szCs w:val="20"/>
+        </w:rPr>
+        <w:sym w:font="Symbol" w:char="F0D7"/>
+      </w:r>
+      <w:r>
+        <w:rPr>
+          <w:sz w:val="20"/>
+          <w:szCs w:val="20"/>
+        </w:rPr>
+        <w:t>10</w:t>
+      </w:r>
+      <w:r>
+        <w:rPr>
+          <w:sz w:val="20"/>
+          <w:szCs w:val="20"/>
+          <w:vertAlign w:val="superscript"/>
+        </w:rPr>
+        <w:t>-9</w:t>
+      </w:r>
+      <w:r>
+        <w:rPr>
+          <w:sz w:val="20"/>
+          <w:szCs w:val="20"/>
+        </w:rPr>
+        <w:t>.</w:t>
       </w:r>
     </w:p>
     <w:p>
@@ -5813,8 +6256,6 @@
           <w:lang w:bidi="hi-IN"/>
         </w:rPr>
       </w:pPr>
-      <w:bookmarkStart w:id="2" w:name="_GoBack"/>
-      <w:bookmarkEnd w:id="2"/>
       <w:r>
         <w:rPr>
           <w:rFonts w:ascii="Palatino Linotype" w:hAnsi="Palatino Linotype"/>
@@ -5981,8 +6422,8 @@
       </w:r>
     </w:p>
     <w:sectPr>
-      <w:headerReference w:type="default" r:id="rId13"/>
-      <w:footerReference w:type="default" r:id="rId14"/>
+      <w:headerReference w:type="default" r:id="rId14"/>
+      <w:footerReference w:type="default" r:id="rId15"/>
       <w:pgSz w:w="11906" w:h="16838"/>
       <w:pgMar w:top="1440" w:right="1797" w:bottom="1440" w:left="1797" w:header="709" w:footer="709" w:gutter="0"/>
       <w:lnNumType w:countBy="1" w:restart="continuous"/>
@@ -6048,7 +6489,7 @@
           <w:rPr>
             <w:noProof/>
           </w:rPr>
-          <w:t>8</w:t>
+          <w:t>5</w:t>
         </w:r>
         <w:r>
           <w:rPr>
@@ -8552,7 +8993,7 @@
 </file>
 
 <file path=customXml/itemProps1.xml><?xml version="1.0" encoding="utf-8"?>
-<ds:datastoreItem xmlns:ds="http://schemas.openxmlformats.org/officeDocument/2006/customXml" ds:itemID="{9B4D61BF-FA98-423A-BBC0-000757533719}">
+<ds:datastoreItem xmlns:ds="http://schemas.openxmlformats.org/officeDocument/2006/customXml" ds:itemID="{E1D90229-5A98-4D44-81D8-C6D04E7DA412}">
   <ds:schemaRefs>
     <ds:schemaRef ds:uri="http://schemas.openxmlformats.org/officeDocument/2006/bibliography"/>
   </ds:schemaRefs>

</xml_diff>

<commit_message>
SIMe assumptions, cross references fixed
</commit_message>
<xml_diff>
--- a/manuscript/si2.docx
+++ b/manuscript/si2.docx
@@ -5,36 +5,82 @@
     <w:p>
       <w:pPr>
         <w:pStyle w:val="Title"/>
-        <w:spacing w:line="360" w:lineRule="auto"/>
+        <w:spacing w:line="480" w:lineRule="auto"/>
       </w:pPr>
       <w:r>
         <w:softHyphen/>
-        <w:t>Supporting information for "Stress-Induced Mutagenesis Breaks the Trade-Off Between Adaptability and Adaptedness"</w:t>
+        <w:t xml:space="preserve">Supporting information for "Stress-Induced Mutagenesis Breaks the Trade-Off </w:t>
+      </w:r>
+      <w:proofErr w:type="gramStart"/>
+      <w:r>
+        <w:t>Between</w:t>
+      </w:r>
+      <w:proofErr w:type="gramEnd"/>
+      <w:r>
+        <w:t xml:space="preserve"> Adaptability and Adaptedness"</w:t>
       </w:r>
     </w:p>
     <w:p>
       <w:pPr>
         <w:pStyle w:val="Subtitle"/>
-        <w:spacing w:line="360" w:lineRule="auto"/>
+        <w:spacing w:line="480" w:lineRule="auto"/>
         <w:rPr>
           <w:rFonts w:ascii="Palatino Linotype" w:hAnsi="Palatino Linotype"/>
           <w:sz w:val="28"/>
           <w:szCs w:val="28"/>
         </w:rPr>
       </w:pPr>
+      <w:proofErr w:type="spellStart"/>
       <w:r>
         <w:rPr>
           <w:rFonts w:ascii="Palatino Linotype" w:hAnsi="Palatino Linotype"/>
           <w:sz w:val="28"/>
           <w:szCs w:val="28"/>
         </w:rPr>
-        <w:t>Yoav Ram and Lilach Hadany</w:t>
-      </w:r>
+        <w:t>Yoav</w:t>
+      </w:r>
+      <w:proofErr w:type="spellEnd"/>
+      <w:r>
+        <w:rPr>
+          <w:rFonts w:ascii="Palatino Linotype" w:hAnsi="Palatino Linotype"/>
+          <w:sz w:val="28"/>
+          <w:szCs w:val="28"/>
+        </w:rPr>
+        <w:t xml:space="preserve"> Ram and </w:t>
+      </w:r>
+      <w:proofErr w:type="spellStart"/>
+      <w:r>
+        <w:rPr>
+          <w:rFonts w:ascii="Palatino Linotype" w:hAnsi="Palatino Linotype"/>
+          <w:sz w:val="28"/>
+          <w:szCs w:val="28"/>
+        </w:rPr>
+        <w:t>Lilach</w:t>
+      </w:r>
+      <w:proofErr w:type="spellEnd"/>
+      <w:r>
+        <w:rPr>
+          <w:rFonts w:ascii="Palatino Linotype" w:hAnsi="Palatino Linotype"/>
+          <w:sz w:val="28"/>
+          <w:szCs w:val="28"/>
+        </w:rPr>
+        <w:t xml:space="preserve"> </w:t>
+      </w:r>
+      <w:proofErr w:type="spellStart"/>
+      <w:r>
+        <w:rPr>
+          <w:rFonts w:ascii="Palatino Linotype" w:hAnsi="Palatino Linotype"/>
+          <w:sz w:val="28"/>
+          <w:szCs w:val="28"/>
+        </w:rPr>
+        <w:t>Hadany</w:t>
+      </w:r>
+      <w:proofErr w:type="spellEnd"/>
     </w:p>
     <w:p>
       <w:pPr>
         <w:pStyle w:val="Heading1"/>
-        <w:spacing w:line="360" w:lineRule="auto"/>
+        <w:spacing w:line="480" w:lineRule="auto"/>
         <w:rPr>
           <w:rFonts w:ascii="Palatino Linotype" w:eastAsiaTheme="minorEastAsia" w:hAnsi="Palatino Linotype"/>
         </w:rPr>
@@ -48,7 +94,7 @@
     </w:p>
     <w:p>
       <w:pPr>
-        <w:spacing w:line="360" w:lineRule="auto"/>
+        <w:spacing w:line="480" w:lineRule="auto"/>
       </w:pPr>
       <w:r>
         <w:rPr>
@@ -86,6 +132,7 @@
         <w:t xml:space="preserve">on an </w:t>
       </w:r>
       <w:hyperlink r:id="rId9" w:history="1">
+        <w:proofErr w:type="spellStart"/>
         <w:r>
           <w:rPr>
             <w:rStyle w:val="Hyperlink"/>
@@ -94,6 +141,7 @@
           </w:rPr>
           <w:t>IPython</w:t>
         </w:r>
+        <w:proofErr w:type="spellEnd"/>
       </w:hyperlink>
       <w:r>
         <w:rPr>
@@ -215,12 +263,21 @@
         </w:rPr>
         <w:t xml:space="preserve"> </w:t>
       </w:r>
-      <w:r>
-        <w:rPr>
-          <w:rFonts w:ascii="Palatino Linotype" w:hAnsi="Palatino Linotype"/>
-          <w:lang w:bidi="hi-IN"/>
-        </w:rPr>
-        <w:t xml:space="preserve">5, S1, and S2. The notebook and the raw data will be </w:t>
+      <w:proofErr w:type="gramStart"/>
+      <w:r>
+        <w:rPr>
+          <w:rFonts w:ascii="Palatino Linotype" w:hAnsi="Palatino Linotype"/>
+          <w:lang w:bidi="hi-IN"/>
+        </w:rPr>
+        <w:t>5, S1, and S2.</w:t>
+      </w:r>
+      <w:proofErr w:type="gramEnd"/>
+      <w:r>
+        <w:rPr>
+          <w:rFonts w:ascii="Palatino Linotype" w:hAnsi="Palatino Linotype"/>
+          <w:lang w:bidi="hi-IN"/>
+        </w:rPr>
+        <w:t xml:space="preserve"> The notebook and the raw data will be </w:t>
       </w:r>
       <w:r>
         <w:rPr>
@@ -246,6 +303,7 @@
     </w:p>
     <w:p>
       <w:pPr>
+        <w:spacing w:line="480" w:lineRule="auto"/>
         <w:rPr>
           <w:rFonts w:ascii="Palatino Linotype" w:eastAsiaTheme="majorEastAsia" w:hAnsi="Palatino Linotype" w:cstheme="majorBidi"/>
           <w:b/>
@@ -265,7 +323,7 @@
     <w:p>
       <w:pPr>
         <w:pStyle w:val="Heading1"/>
-        <w:spacing w:line="360" w:lineRule="auto"/>
+        <w:spacing w:line="480" w:lineRule="auto"/>
         <w:rPr>
           <w:rFonts w:ascii="Palatino Linotype" w:hAnsi="Palatino Linotype"/>
         </w:rPr>
@@ -281,7 +339,7 @@
     <w:p>
       <w:pPr>
         <w:keepNext/>
-        <w:spacing w:line="360" w:lineRule="auto"/>
+        <w:spacing w:line="480" w:lineRule="auto"/>
         <w:jc w:val="center"/>
         <w:rPr>
           <w:rFonts w:ascii="Palatino Linotype" w:hAnsi="Palatino Linotype"/>
@@ -294,7 +352,7 @@
           <w:noProof/>
         </w:rPr>
         <w:drawing>
-          <wp:inline distT="0" distB="0" distL="0" distR="0">
+          <wp:inline distT="0" distB="0" distL="0" distR="0" wp14:anchorId="3ECEE78D" wp14:editId="2295D32F">
             <wp:extent cx="2880000" cy="2304763"/>
             <wp:effectExtent l="0" t="0" r="0" b="635"/>
             <wp:docPr id="3" name="Picture 3" descr="D:\workspace\ruggedsim\manuscript\ram_fS1.png"/>
@@ -346,7 +404,7 @@
     <w:p>
       <w:pPr>
         <w:keepNext/>
-        <w:spacing w:line="360" w:lineRule="auto"/>
+        <w:spacing w:line="480" w:lineRule="auto"/>
         <w:rPr>
           <w:rFonts w:ascii="Palatino Linotype" w:hAnsi="Palatino Linotype"/>
           <w:b/>
@@ -369,7 +427,7 @@
     <w:p>
       <w:pPr>
         <w:keepNext/>
-        <w:spacing w:line="360" w:lineRule="auto"/>
+        <w:spacing w:line="480" w:lineRule="auto"/>
         <w:rPr>
           <w:rFonts w:ascii="Palatino Linotype" w:hAnsi="Palatino Linotype"/>
           <w:b/>
@@ -556,7 +614,25 @@
           <w:sz w:val="20"/>
           <w:szCs w:val="20"/>
         </w:rPr>
-        <w:t xml:space="preserve"> (eqs. 2, 3 in main text)</w:t>
+        <w:t xml:space="preserve"> (</w:t>
+      </w:r>
+      <w:proofErr w:type="spellStart"/>
+      <w:r>
+        <w:rPr>
+          <w:rFonts w:ascii="Palatino Linotype" w:hAnsi="Palatino Linotype"/>
+          <w:sz w:val="20"/>
+          <w:szCs w:val="20"/>
+        </w:rPr>
+        <w:t>eqs</w:t>
+      </w:r>
+      <w:proofErr w:type="spellEnd"/>
+      <w:r>
+        <w:rPr>
+          <w:rFonts w:ascii="Palatino Linotype" w:hAnsi="Palatino Linotype"/>
+          <w:sz w:val="20"/>
+          <w:szCs w:val="20"/>
+        </w:rPr>
+        <w:t>. 2, 3 in main text)</w:t>
       </w:r>
       <w:r>
         <w:rPr>
@@ -702,7 +778,16 @@
           <w:sz w:val="20"/>
           <w:szCs w:val="20"/>
         </w:rPr>
-        <w:t>too small to show. A</w:t>
+        <w:t xml:space="preserve">too small to show. </w:t>
+      </w:r>
+      <w:proofErr w:type="gramStart"/>
+      <w:r>
+        <w:rPr>
+          <w:rFonts w:ascii="Palatino Linotype" w:hAnsi="Palatino Linotype"/>
+          <w:sz w:val="20"/>
+          <w:szCs w:val="20"/>
+        </w:rPr>
+        <w:t>A</w:t>
       </w:r>
       <w:r>
         <w:rPr>
@@ -726,7 +811,16 @@
           <w:sz w:val="20"/>
           <w:szCs w:val="20"/>
         </w:rPr>
-        <w:t xml:space="preserve"> per point. Both axes are in log scale. The appearance time decreases as a function of </w:t>
+        <w:t xml:space="preserve"> per point.</w:t>
+      </w:r>
+      <w:proofErr w:type="gramEnd"/>
+      <w:r>
+        <w:rPr>
+          <w:rFonts w:ascii="Palatino Linotype" w:hAnsi="Palatino Linotype"/>
+          <w:sz w:val="20"/>
+          <w:szCs w:val="20"/>
+        </w:rPr>
+        <w:t xml:space="preserve"> Both axes are in log scale. The appearance time decreases as a function of </w:t>
       </w:r>
       <w:r>
         <w:rPr>
@@ -906,7 +1000,7 @@
     </w:p>
     <w:p>
       <w:pPr>
-        <w:spacing w:line="360" w:lineRule="auto"/>
+        <w:spacing w:line="480" w:lineRule="auto"/>
         <w:jc w:val="center"/>
         <w:rPr>
           <w:rFonts w:ascii="Palatino Linotype" w:hAnsi="Palatino Linotype"/>
@@ -920,7 +1014,7 @@
         </w:rPr>
         <w:lastRenderedPageBreak/>
         <w:drawing>
-          <wp:inline distT="0" distB="0" distL="0" distR="0">
+          <wp:inline distT="0" distB="0" distL="0" distR="0" wp14:anchorId="68D36613" wp14:editId="10FFC2FE">
             <wp:extent cx="3600000" cy="3085200"/>
             <wp:effectExtent l="0" t="0" r="635" b="1270"/>
             <wp:docPr id="6" name="Picture 6" descr="D:\workspace\ruggedsim\manuscript\ram_fS2.png"/>
@@ -971,7 +1065,7 @@
     </w:p>
     <w:p>
       <w:pPr>
-        <w:spacing w:line="360" w:lineRule="auto"/>
+        <w:spacing w:line="480" w:lineRule="auto"/>
         <w:rPr>
           <w:rFonts w:ascii="Palatino Linotype" w:hAnsi="Palatino Linotype"/>
           <w:sz w:val="20"/>
@@ -1063,7 +1157,16 @@
           <w:sz w:val="20"/>
           <w:szCs w:val="20"/>
         </w:rPr>
-        <w:t xml:space="preserve"> with three mutational strategies: constitutive mutagenesis (CM; top panels in red), stress-induced mutagenesis (SIM; middle panels in blue) and stress-induced mutagenesis with environmental stress (SIM</w:t>
+        <w:t xml:space="preserve"> with three mutational strategies: constitutive mutagenesis (CM; top panels in red), stress-induced mutagenesis (SIM; middle panels in blue) and stress-induced mutagenesis with environmental stress (</w:t>
+      </w:r>
+      <w:proofErr w:type="spellStart"/>
+      <w:r>
+        <w:rPr>
+          <w:rFonts w:ascii="Palatino Linotype" w:hAnsi="Palatino Linotype"/>
+          <w:sz w:val="20"/>
+          <w:szCs w:val="20"/>
+        </w:rPr>
+        <w:t>SIM</w:t>
       </w:r>
       <w:r>
         <w:rPr>
@@ -1074,6 +1177,7 @@
         </w:rPr>
         <w:t>e</w:t>
       </w:r>
+      <w:proofErr w:type="spellEnd"/>
       <w:r>
         <w:rPr>
           <w:rFonts w:ascii="Palatino Linotype" w:hAnsi="Palatino Linotype"/>
@@ -1430,7 +1534,16 @@
           <w:sz w:val="20"/>
           <w:szCs w:val="20"/>
         </w:rPr>
-        <w:t>a single deleterious mutation is</w:t>
+        <w:t xml:space="preserve">a single deleterious mutation </w:t>
+      </w:r>
+      <w:proofErr w:type="gramStart"/>
+      <w:r>
+        <w:rPr>
+          <w:rFonts w:ascii="Palatino Linotype" w:hAnsi="Palatino Linotype"/>
+          <w:sz w:val="20"/>
+          <w:szCs w:val="20"/>
+        </w:rPr>
+        <w:t>is</w:t>
       </w:r>
       <w:r>
         <w:rPr>
@@ -1440,6 +1553,7 @@
         </w:rPr>
         <w:t xml:space="preserve"> </w:t>
       </w:r>
+      <w:proofErr w:type="gramEnd"/>
       <m:oMath>
         <m:sSub>
           <m:sSubPr>
@@ -1642,8 +1756,6 @@
         </w:rPr>
         <w:t>:</w:t>
       </w:r>
-      <w:bookmarkStart w:id="2" w:name="_GoBack"/>
-      <w:bookmarkEnd w:id="2"/>
       <w:r>
         <w:rPr>
           <w:rFonts w:ascii="Palatino Linotype" w:hAnsi="Palatino Linotype"/>
@@ -1666,7 +1778,17 @@
           <w:sz w:val="20"/>
           <w:szCs w:val="20"/>
         </w:rPr>
-        <w:t>he green lines, representing SIM</w:t>
+        <w:t xml:space="preserve">he green lines, representing </w:t>
+      </w:r>
+      <w:proofErr w:type="spellStart"/>
+      <w:r>
+        <w:rPr>
+          <w:rFonts w:ascii="Palatino Linotype" w:hAnsi="Palatino Linotype"/>
+          <w:sz w:val="20"/>
+          <w:szCs w:val="20"/>
+        </w:rPr>
+        <w:lastRenderedPageBreak/>
+        <w:t>SIM</w:t>
       </w:r>
       <w:r>
         <w:rPr>
@@ -1677,6 +1799,7 @@
         </w:rPr>
         <w:t>e</w:t>
       </w:r>
+      <w:proofErr w:type="spellEnd"/>
       <w:r>
         <w:rPr>
           <w:rFonts w:ascii="Palatino Linotype" w:hAnsi="Palatino Linotype"/>
@@ -1736,7 +1859,7 @@
     </w:p>
     <w:p>
       <w:pPr>
-        <w:spacing w:line="360" w:lineRule="auto"/>
+        <w:spacing w:line="480" w:lineRule="auto"/>
         <w:jc w:val="center"/>
         <w:rPr>
           <w:rFonts w:ascii="Palatino Linotype" w:hAnsi="Palatino Linotype"/>
@@ -1747,9 +1870,8 @@
           <w:rFonts w:ascii="Palatino Linotype" w:hAnsi="Palatino Linotype"/>
           <w:noProof/>
         </w:rPr>
-        <w:lastRenderedPageBreak/>
         <w:drawing>
-          <wp:inline distT="0" distB="0" distL="0" distR="0">
+          <wp:inline distT="0" distB="0" distL="0" distR="0" wp14:anchorId="3EE846D1" wp14:editId="6FF190C5">
             <wp:extent cx="3600000" cy="2919600"/>
             <wp:effectExtent l="0" t="0" r="635" b="0"/>
             <wp:docPr id="4" name="Picture 4" descr="D:\workspace\ruggedsim\manuscript\ram_fS3.png"/>
@@ -1800,7 +1922,7 @@
     </w:p>
     <w:p>
       <w:pPr>
-        <w:spacing w:line="360" w:lineRule="auto"/>
+        <w:spacing w:line="480" w:lineRule="auto"/>
         <w:rPr>
           <w:rFonts w:ascii="Palatino Linotype" w:hAnsi="Palatino Linotype"/>
           <w:sz w:val="20"/>
@@ -2001,8 +2123,18 @@
           <w:sz w:val="20"/>
           <w:szCs w:val="20"/>
         </w:rPr>
-        <w:t xml:space="preserve"> increasing from 1/10 (convex relationship), to 1 (linear relationship) to 10 and 100 (concave relationships). Each continuous relationship is compared with a threshold relationship that has the same mutation rate for wildtypes</w:t>
-      </w:r>
+        <w:t xml:space="preserve"> increasing from 1/10 (convex relationship), to 1 (linear relationship) to 10 and 100 (concave relationships). Each continuous relationship is compared with a threshold relationship that has the same mutation rate for </w:t>
+      </w:r>
+      <w:proofErr w:type="spellStart"/>
+      <w:r>
+        <w:rPr>
+          <w:rFonts w:ascii="Palatino Linotype" w:hAnsi="Palatino Linotype"/>
+          <w:sz w:val="20"/>
+          <w:szCs w:val="20"/>
+        </w:rPr>
+        <w:t>wildtypes</w:t>
+      </w:r>
+      <w:proofErr w:type="spellEnd"/>
       <w:r>
         <w:rPr>
           <w:rFonts w:ascii="Palatino Linotype" w:hAnsi="Palatino Linotype"/>
@@ -2063,6 +2195,7 @@
         </w:rPr>
         <w:t xml:space="preserve">, </w:t>
       </w:r>
+      <w:proofErr w:type="spellStart"/>
       <w:r>
         <w:rPr>
           <w:rFonts w:ascii="Palatino Linotype" w:hAnsi="Palatino Linotype"/>
@@ -2071,16 +2204,9 @@
           <w:sz w:val="20"/>
           <w:szCs w:val="20"/>
         </w:rPr>
-        <w:t>aB/0</w:t>
-      </w:r>
-      <w:r>
-        <w:rPr>
-          <w:rFonts w:ascii="Palatino Linotype" w:hAnsi="Palatino Linotype"/>
-          <w:sz w:val="20"/>
-          <w:szCs w:val="20"/>
-        </w:rPr>
-        <w:t xml:space="preserve">, </w:t>
-      </w:r>
+        <w:t>aB</w:t>
+      </w:r>
+      <w:proofErr w:type="spellEnd"/>
       <w:r>
         <w:rPr>
           <w:rFonts w:ascii="Palatino Linotype" w:hAnsi="Palatino Linotype"/>
@@ -2089,7 +2215,37 @@
           <w:sz w:val="20"/>
           <w:szCs w:val="20"/>
         </w:rPr>
-        <w:t>ab/1</w:t>
+        <w:t>/0</w:t>
+      </w:r>
+      <w:r>
+        <w:rPr>
+          <w:rFonts w:ascii="Palatino Linotype" w:hAnsi="Palatino Linotype"/>
+          <w:sz w:val="20"/>
+          <w:szCs w:val="20"/>
+        </w:rPr>
+        <w:t xml:space="preserve">, </w:t>
+      </w:r>
+      <w:proofErr w:type="gramStart"/>
+      <w:r>
+        <w:rPr>
+          <w:rFonts w:ascii="Palatino Linotype" w:hAnsi="Palatino Linotype"/>
+          <w:i/>
+          <w:iCs/>
+          <w:sz w:val="20"/>
+          <w:szCs w:val="20"/>
+        </w:rPr>
+        <w:t>ab</w:t>
+      </w:r>
+      <w:proofErr w:type="gramEnd"/>
+      <w:r>
+        <w:rPr>
+          <w:rFonts w:ascii="Palatino Linotype" w:hAnsi="Palatino Linotype"/>
+          <w:i/>
+          <w:iCs/>
+          <w:sz w:val="20"/>
+          <w:szCs w:val="20"/>
+        </w:rPr>
+        <w:t>/1</w:t>
       </w:r>
       <w:r>
         <w:rPr>
@@ -2109,6 +2265,9 @@
       </w:r>
     </w:p>
     <w:p>
+      <w:pPr>
+        <w:spacing w:line="480" w:lineRule="auto"/>
+      </w:pPr>
       <w:r>
         <w:br w:type="page"/>
       </w:r>
@@ -2124,7 +2283,7 @@
           <w:szCs w:val="20"/>
         </w:rPr>
       </w:pPr>
-      <w:bookmarkStart w:id="3" w:name="_Ref363979903"/>
+      <w:bookmarkStart w:id="2" w:name="_Ref363979903"/>
       <w:r>
         <w:rPr>
           <w:b/>
@@ -2135,7 +2294,7 @@
         </w:rPr>
         <w:lastRenderedPageBreak/>
         <w:drawing>
-          <wp:inline distT="0" distB="0" distL="0" distR="0">
+          <wp:inline distT="0" distB="0" distL="0" distR="0" wp14:anchorId="214BD565" wp14:editId="754658E2">
             <wp:extent cx="2698781" cy="2160000"/>
             <wp:effectExtent l="0" t="0" r="6350" b="0"/>
             <wp:docPr id="1" name="Picture 1" descr="D:\workspace\ruggedsim\manuscript\ram_f3.png"/>
@@ -2201,7 +2360,7 @@
         </w:rPr>
         <w:t>Figure</w:t>
       </w:r>
-      <w:bookmarkEnd w:id="3"/>
+      <w:bookmarkEnd w:id="2"/>
       <w:r>
         <w:rPr>
           <w:b/>
@@ -2554,7 +2713,7 @@
     </w:p>
     <w:p>
       <w:pPr>
-        <w:spacing w:line="360" w:lineRule="auto"/>
+        <w:spacing w:line="480" w:lineRule="auto"/>
       </w:pPr>
       <w:r>
         <w:br w:type="page"/>
@@ -2563,7 +2722,7 @@
     <w:p>
       <w:pPr>
         <w:pStyle w:val="Heading1"/>
-        <w:spacing w:line="360" w:lineRule="auto"/>
+        <w:spacing w:line="480" w:lineRule="auto"/>
         <w:rPr>
           <w:rFonts w:ascii="Palatino Linotype" w:hAnsi="Palatino Linotype"/>
         </w:rPr>
@@ -2578,7 +2737,7 @@
     </w:p>
     <w:p>
       <w:pPr>
-        <w:spacing w:line="360" w:lineRule="auto"/>
+        <w:spacing w:line="480" w:lineRule="auto"/>
         <w:rPr>
           <w:rFonts w:ascii="Palatino Linotype" w:hAnsi="Palatino Linotype"/>
           <w:lang w:bidi="hi-IN"/>
@@ -2621,6 +2780,8 @@
         </w:rPr>
         <w:t xml:space="preserve"> by </w:t>
       </w:r>
+      <w:proofErr w:type="spellStart"/>
+      <w:proofErr w:type="gramStart"/>
       <w:r>
         <w:rPr>
           <w:rFonts w:ascii="Palatino Linotype" w:hAnsi="Palatino Linotype"/>
@@ -2640,6 +2801,8 @@
         </w:rPr>
         <w:t>x</w:t>
       </w:r>
+      <w:proofErr w:type="spellEnd"/>
+      <w:proofErr w:type="gramEnd"/>
       <w:r>
         <w:rPr>
           <w:rFonts w:ascii="Palatino Linotype" w:hAnsi="Palatino Linotype"/>
@@ -2661,6 +2824,7 @@
         </w:rPr>
         <w:t xml:space="preserve">individuals in the next generation </w:t>
       </w:r>
+      <w:proofErr w:type="spellStart"/>
       <w:r>
         <w:rPr>
           <w:rFonts w:ascii="Palatino Linotype" w:hAnsi="Palatino Linotype"/>
@@ -2680,6 +2844,7 @@
         </w:rPr>
         <w:t>x</w:t>
       </w:r>
+      <w:proofErr w:type="spellEnd"/>
       <w:r>
         <w:rPr>
           <w:rFonts w:ascii="Palatino Linotype" w:hAnsi="Palatino Linotype"/>
@@ -2728,7 +2893,7 @@
           </w:tcPr>
           <w:p>
             <w:pPr>
-              <w:spacing w:line="360" w:lineRule="auto"/>
+              <w:spacing w:line="480" w:lineRule="auto"/>
               <w:rPr>
                 <w:rFonts w:ascii="Palatino Linotype" w:eastAsiaTheme="minorEastAsia" w:hAnsi="Palatino Linotype"/>
                 <w:lang w:bidi="hi-IN"/>
@@ -2742,7 +2907,7 @@
           </w:tcPr>
           <w:p>
             <w:pPr>
-              <w:spacing w:line="360" w:lineRule="auto"/>
+              <w:spacing w:line="480" w:lineRule="auto"/>
               <w:rPr>
                 <w:rFonts w:ascii="Palatino Linotype" w:eastAsiaTheme="minorEastAsia" w:hAnsi="Palatino Linotype"/>
                 <w:lang w:bidi="hi-IN"/>
@@ -2921,7 +3086,7 @@
           </w:tcPr>
           <w:p>
             <w:pPr>
-              <w:spacing w:line="360" w:lineRule="auto"/>
+              <w:spacing w:line="480" w:lineRule="auto"/>
               <w:jc w:val="right"/>
               <w:rPr>
                 <w:rFonts w:ascii="Palatino Linotype" w:eastAsiaTheme="minorEastAsia" w:hAnsi="Palatino Linotype"/>
@@ -2934,24 +3099,33 @@
     </w:tbl>
     <w:p>
       <w:pPr>
-        <w:spacing w:line="360" w:lineRule="auto"/>
+        <w:spacing w:line="480" w:lineRule="auto"/>
         <w:rPr>
           <w:rFonts w:ascii="Palatino Linotype" w:hAnsi="Palatino Linotype"/>
         </w:rPr>
       </w:pPr>
-      <w:r>
-        <w:rPr>
-          <w:rFonts w:ascii="Palatino Linotype" w:hAnsi="Palatino Linotype"/>
-          <w:lang w:bidi="hi-IN"/>
-        </w:rPr>
-        <w:t xml:space="preserve">where </w:t>
-      </w:r>
+      <w:proofErr w:type="gramStart"/>
+      <w:r>
+        <w:rPr>
+          <w:rFonts w:ascii="Palatino Linotype" w:hAnsi="Palatino Linotype"/>
+          <w:lang w:bidi="hi-IN"/>
+        </w:rPr>
+        <w:t>where</w:t>
+      </w:r>
+      <w:proofErr w:type="gramEnd"/>
+      <w:r>
+        <w:rPr>
+          <w:rFonts w:ascii="Palatino Linotype" w:hAnsi="Palatino Linotype"/>
+          <w:lang w:bidi="hi-IN"/>
+        </w:rPr>
+        <w:t xml:space="preserve"> </w:t>
+      </w:r>
+      <w:proofErr w:type="spellStart"/>
       <w:r>
         <w:rPr>
           <w:rFonts w:ascii="Palatino Linotype" w:hAnsi="Palatino Linotype"/>
           <w:i/>
           <w:iCs/>
-          <w:highlight w:val="yellow"/>
           <w:lang w:bidi="hi-IN"/>
         </w:rPr>
         <w:t>m</w:t>
@@ -2961,18 +3135,17 @@
           <w:rFonts w:ascii="Palatino Linotype" w:hAnsi="Palatino Linotype"/>
           <w:i/>
           <w:iCs/>
-          <w:highlight w:val="yellow"/>
           <w:vertAlign w:val="subscript"/>
           <w:lang w:bidi="hi-IN"/>
         </w:rPr>
         <w:t>x,y</w:t>
       </w:r>
+      <w:proofErr w:type="spellEnd"/>
       <w:r>
         <w:rPr>
           <w:rFonts w:ascii="Palatino Linotype" w:hAnsi="Palatino Linotype"/>
           <w:i/>
           <w:iCs/>
-          <w:highlight w:val="yellow"/>
           <w:lang w:bidi="hi-IN"/>
         </w:rPr>
         <w:t xml:space="preserve"> </w:t>
@@ -2980,7 +3153,6 @@
       <w:r>
         <w:rPr>
           <w:rFonts w:ascii="Palatino Linotype" w:hAnsi="Palatino Linotype"/>
-          <w:highlight w:val="yellow"/>
           <w:lang w:bidi="hi-IN"/>
         </w:rPr>
         <w:t xml:space="preserve">is the transition probability from </w:t>
@@ -2990,7 +3162,6 @@
           <w:rFonts w:ascii="Palatino Linotype" w:hAnsi="Palatino Linotype"/>
           <w:i/>
           <w:iCs/>
-          <w:highlight w:val="yellow"/>
           <w:lang w:bidi="hi-IN"/>
         </w:rPr>
         <w:t>y</w:t>
@@ -2998,7 +3169,6 @@
       <w:r>
         <w:rPr>
           <w:rFonts w:ascii="Palatino Linotype" w:hAnsi="Palatino Linotype"/>
-          <w:highlight w:val="yellow"/>
           <w:lang w:bidi="hi-IN"/>
         </w:rPr>
         <w:t xml:space="preserve"> deleterious </w:t>
@@ -3006,7 +3176,6 @@
       <w:r>
         <w:rPr>
           <w:rFonts w:ascii="Palatino Linotype" w:hAnsi="Palatino Linotype"/>
-          <w:highlight w:val="yellow"/>
           <w:lang w:bidi="hi-IN"/>
         </w:rPr>
         <w:t>alleles</w:t>
@@ -3014,7 +3183,6 @@
       <w:r>
         <w:rPr>
           <w:rFonts w:ascii="Palatino Linotype" w:hAnsi="Palatino Linotype"/>
-          <w:highlight w:val="yellow"/>
           <w:lang w:bidi="hi-IN"/>
         </w:rPr>
         <w:t xml:space="preserve"> to </w:t>
@@ -3024,7 +3192,6 @@
           <w:rFonts w:ascii="Palatino Linotype" w:hAnsi="Palatino Linotype"/>
           <w:i/>
           <w:iCs/>
-          <w:highlight w:val="yellow"/>
           <w:lang w:bidi="hi-IN"/>
         </w:rPr>
         <w:t>x</w:t>
@@ -3032,7 +3199,6 @@
       <w:r>
         <w:rPr>
           <w:rFonts w:ascii="Palatino Linotype" w:hAnsi="Palatino Linotype"/>
-          <w:highlight w:val="yellow"/>
           <w:lang w:bidi="hi-IN"/>
         </w:rPr>
         <w:t xml:space="preserve"> deleterious </w:t>
@@ -3040,7 +3206,6 @@
       <w:r>
         <w:rPr>
           <w:rFonts w:ascii="Palatino Linotype" w:hAnsi="Palatino Linotype"/>
-          <w:highlight w:val="yellow"/>
           <w:lang w:bidi="hi-IN"/>
         </w:rPr>
         <w:t>alleles</w:t>
@@ -3048,7 +3213,6 @@
       <w:r>
         <w:rPr>
           <w:rFonts w:ascii="Palatino Linotype" w:hAnsi="Palatino Linotype"/>
-          <w:highlight w:val="yellow"/>
           <w:lang w:bidi="hi-IN"/>
         </w:rPr>
         <w:t xml:space="preserve"> and </w:t>
@@ -3061,7 +3225,6 @@
               <w:rPr>
                 <w:rFonts w:ascii="Cambria Math" w:hAnsi="Cambria Math"/>
                 <w:i/>
-                <w:highlight w:val="yellow"/>
                 <w:lang w:bidi="hi-IN"/>
               </w:rPr>
             </m:ctrlPr>
@@ -3070,7 +3233,6 @@
             <m:r>
               <w:rPr>
                 <w:rFonts w:ascii="Cambria Math" w:hAnsi="Cambria Math"/>
-                <w:highlight w:val="yellow"/>
                 <w:lang w:bidi="hi-IN"/>
               </w:rPr>
               <m:t>ω</m:t>
@@ -3081,17 +3243,16 @@
       <w:r>
         <w:rPr>
           <w:rFonts w:ascii="Palatino Linotype" w:hAnsi="Palatino Linotype"/>
-          <w:highlight w:val="yellow"/>
           <w:lang w:bidi="hi-IN"/>
         </w:rPr>
         <w:t xml:space="preserve"> is the population mean fitness. The term </w:t>
       </w:r>
+      <w:proofErr w:type="spellStart"/>
       <w:r>
         <w:rPr>
           <w:rFonts w:ascii="Palatino Linotype" w:hAnsi="Palatino Linotype"/>
           <w:i/>
           <w:iCs/>
-          <w:highlight w:val="yellow"/>
           <w:lang w:bidi="hi-IN"/>
         </w:rPr>
         <w:t>m</w:t>
@@ -3101,130 +3262,130 @@
           <w:rFonts w:ascii="Palatino Linotype" w:hAnsi="Palatino Linotype"/>
           <w:i/>
           <w:iCs/>
-          <w:highlight w:val="yellow"/>
           <w:vertAlign w:val="subscript"/>
           <w:lang w:bidi="hi-IN"/>
         </w:rPr>
-        <w:t>x,y</w:t>
-      </w:r>
+        <w:t>x</w:t>
+      </w:r>
+      <w:proofErr w:type="gramStart"/>
       <w:r>
         <w:rPr>
           <w:rFonts w:ascii="Palatino Linotype" w:hAnsi="Palatino Linotype"/>
           <w:i/>
           <w:iCs/>
-          <w:highlight w:val="yellow"/>
-          <w:lang w:bidi="hi-IN"/>
-        </w:rPr>
-        <w:t xml:space="preserve"> </w:t>
-      </w:r>
-      <w:r>
-        <w:rPr>
-          <w:rFonts w:ascii="Palatino Linotype" w:hAnsi="Palatino Linotype"/>
-          <w:highlight w:val="yellow"/>
-          <w:lang w:bidi="hi-IN"/>
-        </w:rPr>
-        <w:t xml:space="preserve">includes the fitness of individuals with </w:t>
-      </w:r>
+          <w:vertAlign w:val="subscript"/>
+          <w:lang w:bidi="hi-IN"/>
+        </w:rPr>
+        <w:t>,y</w:t>
+      </w:r>
+      <w:proofErr w:type="spellEnd"/>
+      <w:proofErr w:type="gramEnd"/>
       <w:r>
         <w:rPr>
           <w:rFonts w:ascii="Palatino Linotype" w:hAnsi="Palatino Linotype"/>
           <w:i/>
           <w:iCs/>
-          <w:highlight w:val="yellow"/>
-          <w:lang w:bidi="hi-IN"/>
-        </w:rPr>
-        <w:t>y</w:t>
-      </w:r>
-      <w:r>
-        <w:rPr>
-          <w:rFonts w:ascii="Palatino Linotype" w:hAnsi="Palatino Linotype"/>
-          <w:highlight w:val="yellow"/>
-        </w:rPr>
-        <w:t xml:space="preserve"> deleterious </w:t>
-      </w:r>
-      <w:r>
-        <w:rPr>
-          <w:rFonts w:ascii="Palatino Linotype" w:hAnsi="Palatino Linotype"/>
-          <w:highlight w:val="yellow"/>
-        </w:rPr>
-        <w:t>alleles,</w:t>
-      </w:r>
-      <w:r>
-        <w:rPr>
-          <w:rFonts w:ascii="Palatino Linotype" w:hAnsi="Palatino Linotype"/>
-          <w:highlight w:val="yellow"/>
+          <w:lang w:bidi="hi-IN"/>
         </w:rPr>
         <w:t xml:space="preserve"> </w:t>
+      </w:r>
+      <w:r>
+        <w:rPr>
+          <w:rFonts w:ascii="Palatino Linotype" w:hAnsi="Palatino Linotype"/>
+          <w:lang w:bidi="hi-IN"/>
+        </w:rPr>
+        <w:t xml:space="preserve">includes the fitness of individuals with </w:t>
       </w:r>
       <w:r>
         <w:rPr>
           <w:rFonts w:ascii="Palatino Linotype" w:hAnsi="Palatino Linotype"/>
           <w:i/>
           <w:iCs/>
-          <w:highlight w:val="yellow"/>
-        </w:rPr>
-        <w:t>ω</w:t>
-      </w:r>
+          <w:lang w:bidi="hi-IN"/>
+        </w:rPr>
+        <w:t>y</w:t>
+      </w:r>
+      <w:r>
+        <w:rPr>
+          <w:rFonts w:ascii="Palatino Linotype" w:hAnsi="Palatino Linotype"/>
+        </w:rPr>
+        <w:t xml:space="preserve"> deleterious </w:t>
+      </w:r>
+      <w:r>
+        <w:rPr>
+          <w:rFonts w:ascii="Palatino Linotype" w:hAnsi="Palatino Linotype"/>
+        </w:rPr>
+        <w:t>alleles,</w:t>
+      </w:r>
+      <w:r>
+        <w:rPr>
+          <w:rFonts w:ascii="Palatino Linotype" w:hAnsi="Palatino Linotype"/>
+        </w:rPr>
+        <w:t xml:space="preserve"> </w:t>
+      </w:r>
+      <w:proofErr w:type="spellStart"/>
       <w:r>
         <w:rPr>
           <w:rFonts w:ascii="Palatino Linotype" w:hAnsi="Palatino Linotype"/>
           <w:i/>
           <w:iCs/>
-          <w:highlight w:val="yellow"/>
-          <w:vertAlign w:val="subscript"/>
-        </w:rPr>
-        <w:t>y</w:t>
-      </w:r>
-      <w:r>
-        <w:rPr>
-          <w:rFonts w:ascii="Palatino Linotype" w:hAnsi="Palatino Linotype"/>
-          <w:highlight w:val="yellow"/>
-          <w:lang w:bidi="hi-IN"/>
-        </w:rPr>
-        <w:t xml:space="preserve">, </w:t>
-      </w:r>
-      <w:r>
-        <w:rPr>
-          <w:rFonts w:ascii="Palatino Linotype" w:hAnsi="Palatino Linotype"/>
-          <w:highlight w:val="yellow"/>
-        </w:rPr>
-        <w:t xml:space="preserve">and the probability </w:t>
-      </w:r>
-      <w:r>
-        <w:rPr>
-          <w:rFonts w:ascii="Palatino Linotype" w:hAnsi="Palatino Linotype"/>
-          <w:highlight w:val="yellow"/>
-        </w:rPr>
-        <w:t xml:space="preserve">that the precise number of </w:t>
-      </w:r>
-      <w:r>
-        <w:rPr>
-          <w:rFonts w:ascii="Palatino Linotype" w:hAnsi="Palatino Linotype"/>
-          <w:highlight w:val="yellow"/>
-        </w:rPr>
-        <w:t>mutations occurr</w:t>
-      </w:r>
-      <w:r>
-        <w:rPr>
-          <w:rFonts w:ascii="Palatino Linotype" w:hAnsi="Palatino Linotype"/>
-          <w:highlight w:val="yellow"/>
-        </w:rPr>
-        <w:t>ed</w:t>
-      </w:r>
-      <w:r>
-        <w:rPr>
-          <w:rFonts w:ascii="Palatino Linotype" w:hAnsi="Palatino Linotype"/>
-          <w:highlight w:val="yellow"/>
-          <w:lang w:bidi="hi-IN"/>
-        </w:rPr>
-        <w:t xml:space="preserve">. Specifically, if </w:t>
+        </w:rPr>
+        <w:t>ω</w:t>
       </w:r>
       <w:r>
         <w:rPr>
           <w:rFonts w:ascii="Palatino Linotype" w:hAnsi="Palatino Linotype"/>
           <w:i/>
           <w:iCs/>
-          <w:highlight w:val="yellow"/>
+          <w:vertAlign w:val="subscript"/>
+        </w:rPr>
+        <w:t>y</w:t>
+      </w:r>
+      <w:proofErr w:type="spellEnd"/>
+      <w:r>
+        <w:rPr>
+          <w:rFonts w:ascii="Palatino Linotype" w:hAnsi="Palatino Linotype"/>
+          <w:lang w:bidi="hi-IN"/>
+        </w:rPr>
+        <w:t xml:space="preserve">, </w:t>
+      </w:r>
+      <w:r>
+        <w:rPr>
+          <w:rFonts w:ascii="Palatino Linotype" w:hAnsi="Palatino Linotype"/>
+        </w:rPr>
+        <w:t xml:space="preserve">and the probability </w:t>
+      </w:r>
+      <w:r>
+        <w:rPr>
+          <w:rFonts w:ascii="Palatino Linotype" w:hAnsi="Palatino Linotype"/>
+        </w:rPr>
+        <w:t xml:space="preserve">that the precise number of </w:t>
+      </w:r>
+      <w:r>
+        <w:rPr>
+          <w:rFonts w:ascii="Palatino Linotype" w:hAnsi="Palatino Linotype"/>
+        </w:rPr>
+        <w:t>mutations occurr</w:t>
+      </w:r>
+      <w:r>
+        <w:rPr>
+          <w:rFonts w:ascii="Palatino Linotype" w:hAnsi="Palatino Linotype"/>
+        </w:rPr>
+        <w:t>ed</w:t>
+      </w:r>
+      <w:r>
+        <w:rPr>
+          <w:rFonts w:ascii="Palatino Linotype" w:hAnsi="Palatino Linotype"/>
+          <w:lang w:bidi="hi-IN"/>
+        </w:rPr>
+        <w:t xml:space="preserve">. Specifically, if </w:t>
+      </w:r>
+      <w:proofErr w:type="spellStart"/>
+      <w:r>
+        <w:rPr>
+          <w:rFonts w:ascii="Palatino Linotype" w:hAnsi="Palatino Linotype"/>
+          <w:i/>
+          <w:iCs/>
           <w:lang w:bidi="hi-IN"/>
         </w:rPr>
         <w:t>y</w:t>
@@ -3234,7 +3395,6 @@
           <w:rFonts w:ascii="Times New Roman" w:hAnsi="Times New Roman"/>
           <w:i/>
           <w:iCs/>
-          <w:highlight w:val="yellow"/>
           <w:lang w:bidi="hi-IN"/>
         </w:rPr>
         <w:t>≥</w:t>
@@ -3244,15 +3404,14 @@
           <w:rFonts w:ascii="Palatino Linotype" w:hAnsi="Palatino Linotype"/>
           <w:i/>
           <w:iCs/>
-          <w:highlight w:val="yellow"/>
           <w:lang w:bidi="hi-IN"/>
         </w:rPr>
         <w:t>x</w:t>
       </w:r>
-      <w:r>
-        <w:rPr>
-          <w:rFonts w:ascii="Palatino Linotype" w:hAnsi="Palatino Linotype"/>
-          <w:highlight w:val="yellow"/>
+      <w:proofErr w:type="spellEnd"/>
+      <w:r>
+        <w:rPr>
+          <w:rFonts w:ascii="Palatino Linotype" w:hAnsi="Palatino Linotype"/>
           <w:lang w:bidi="hi-IN"/>
         </w:rPr>
         <w:t xml:space="preserve"> then exactly </w:t>
@@ -3262,7 +3421,6 @@
           <w:rFonts w:ascii="Palatino Linotype" w:hAnsi="Palatino Linotype"/>
           <w:i/>
           <w:iCs/>
-          <w:highlight w:val="yellow"/>
           <w:lang w:bidi="hi-IN"/>
         </w:rPr>
         <w:t>y-x</w:t>
@@ -3270,17 +3428,16 @@
       <w:r>
         <w:rPr>
           <w:rFonts w:ascii="Palatino Linotype" w:hAnsi="Palatino Linotype"/>
-          <w:highlight w:val="yellow"/>
           <w:lang w:bidi="hi-IN"/>
         </w:rPr>
         <w:t xml:space="preserve"> beneficial mutation must occur; if </w:t>
       </w:r>
+      <w:proofErr w:type="spellStart"/>
       <w:r>
         <w:rPr>
           <w:rFonts w:ascii="Palatino Linotype" w:hAnsi="Palatino Linotype"/>
           <w:i/>
           <w:iCs/>
-          <w:highlight w:val="yellow"/>
           <w:lang w:bidi="hi-IN"/>
         </w:rPr>
         <w:t>y</w:t>
@@ -3290,7 +3447,6 @@
           <w:rFonts w:ascii="Times New Roman" w:hAnsi="Times New Roman"/>
           <w:i/>
           <w:iCs/>
-          <w:highlight w:val="yellow"/>
           <w:lang w:bidi="hi-IN"/>
         </w:rPr>
         <w:t>≤</w:t>
@@ -3300,15 +3456,14 @@
           <w:rFonts w:ascii="Palatino Linotype" w:hAnsi="Palatino Linotype"/>
           <w:i/>
           <w:iCs/>
-          <w:highlight w:val="yellow"/>
           <w:lang w:bidi="hi-IN"/>
         </w:rPr>
         <w:t>x</w:t>
       </w:r>
-      <w:r>
-        <w:rPr>
-          <w:rFonts w:ascii="Palatino Linotype" w:hAnsi="Palatino Linotype"/>
-          <w:highlight w:val="yellow"/>
+      <w:proofErr w:type="spellEnd"/>
+      <w:r>
+        <w:rPr>
+          <w:rFonts w:ascii="Palatino Linotype" w:hAnsi="Palatino Linotype"/>
           <w:lang w:bidi="hi-IN"/>
         </w:rPr>
         <w:t xml:space="preserve"> then exactly </w:t>
@@ -3318,7 +3473,6 @@
           <w:rFonts w:ascii="Palatino Linotype" w:hAnsi="Palatino Linotype"/>
           <w:i/>
           <w:iCs/>
-          <w:highlight w:val="yellow"/>
           <w:lang w:bidi="hi-IN"/>
         </w:rPr>
         <w:t>x-y</w:t>
@@ -3326,7 +3480,6 @@
       <w:r>
         <w:rPr>
           <w:rFonts w:ascii="Palatino Linotype" w:hAnsi="Palatino Linotype"/>
-          <w:highlight w:val="yellow"/>
           <w:lang w:bidi="hi-IN"/>
         </w:rPr>
         <w:t xml:space="preserve"> deleterious mutations must occur:</w:t>
@@ -3334,7 +3487,7 @@
     </w:p>
     <w:p>
       <w:pPr>
-        <w:spacing w:line="360" w:lineRule="auto"/>
+        <w:spacing w:line="480" w:lineRule="auto"/>
         <w:jc w:val="center"/>
         <w:rPr>
           <w:rFonts w:ascii="Palatino Linotype" w:hAnsi="Palatino Linotype"/>
@@ -3536,7 +3689,7 @@
     </w:p>
     <w:p>
       <w:pPr>
-        <w:spacing w:line="360" w:lineRule="auto"/>
+        <w:spacing w:line="480" w:lineRule="auto"/>
         <w:rPr>
           <w:rFonts w:ascii="Palatino Linotype" w:hAnsi="Palatino Linotype"/>
           <w:lang w:bidi="hi-IN"/>
@@ -3554,7 +3707,14 @@
           <w:rFonts w:ascii="Palatino Linotype" w:hAnsi="Palatino Linotype"/>
           <w:lang w:bidi="hi-IN"/>
         </w:rPr>
-        <w:t xml:space="preserve">the probability mass function of a Poisson distribution, we can expand the </w:t>
+        <w:t>the probability mass function of a Poisson distribution, we can expand</w:t>
+      </w:r>
+      <w:r>
+        <w:rPr>
+          <w:rFonts w:ascii="Palatino Linotype" w:hAnsi="Palatino Linotype"/>
+          <w:lang w:bidi="hi-IN"/>
+        </w:rPr>
+        <w:t xml:space="preserve"> the </w:t>
       </w:r>
       <w:r>
         <w:rPr>
@@ -3566,7 +3726,7 @@
     </w:p>
     <w:p>
       <w:pPr>
-        <w:spacing w:line="360" w:lineRule="auto"/>
+        <w:spacing w:line="480" w:lineRule="auto"/>
         <w:jc w:val="center"/>
         <w:rPr>
           <w:rFonts w:ascii="Palatino Linotype" w:hAnsi="Palatino Linotype"/>
@@ -4173,18 +4333,28 @@
     </w:p>
     <w:p>
       <w:pPr>
-        <w:spacing w:line="360" w:lineRule="auto"/>
+        <w:spacing w:line="480" w:lineRule="auto"/>
         <w:rPr>
           <w:rFonts w:ascii="Palatino Linotype" w:hAnsi="Palatino Linotype"/>
         </w:rPr>
       </w:pPr>
-      <w:r>
-        <w:rPr>
-          <w:rFonts w:ascii="Palatino Linotype" w:hAnsi="Palatino Linotype"/>
-          <w:lang w:bidi="hi-IN"/>
-        </w:rPr>
-        <w:t xml:space="preserve">where </w:t>
-      </w:r>
+      <w:proofErr w:type="gramStart"/>
+      <w:r>
+        <w:rPr>
+          <w:rFonts w:ascii="Palatino Linotype" w:hAnsi="Palatino Linotype"/>
+          <w:lang w:bidi="hi-IN"/>
+        </w:rPr>
+        <w:t>where</w:t>
+      </w:r>
+      <w:proofErr w:type="gramEnd"/>
+      <w:r>
+        <w:rPr>
+          <w:rFonts w:ascii="Palatino Linotype" w:hAnsi="Palatino Linotype"/>
+          <w:lang w:bidi="hi-IN"/>
+        </w:rPr>
+        <w:t xml:space="preserve"> </w:t>
+      </w:r>
+      <w:proofErr w:type="spellStart"/>
       <w:r>
         <w:rPr>
           <w:rFonts w:ascii="Palatino Linotype" w:hAnsi="Palatino Linotype"/>
@@ -4203,6 +4373,7 @@
         </w:rPr>
         <w:t>y</w:t>
       </w:r>
+      <w:proofErr w:type="spellEnd"/>
       <w:r>
         <w:rPr>
           <w:rFonts w:ascii="Palatino Linotype" w:hAnsi="Palatino Linotype"/>
@@ -4486,6 +4657,7 @@
         </w:rPr>
         <w:t xml:space="preserve"> and </w:t>
       </w:r>
+      <w:proofErr w:type="spellStart"/>
       <w:r>
         <w:rPr>
           <w:rFonts w:ascii="Palatino Linotype" w:hAnsi="Palatino Linotype"/>
@@ -4503,6 +4675,7 @@
         </w:rPr>
         <w:t>y</w:t>
       </w:r>
+      <w:proofErr w:type="spellEnd"/>
       <w:r>
         <w:rPr>
           <w:rFonts w:ascii="Palatino Linotype" w:hAnsi="Palatino Linotype"/>
@@ -4545,7 +4718,7 @@
     </w:p>
     <w:p>
       <w:pPr>
-        <w:spacing w:line="360" w:lineRule="auto"/>
+        <w:spacing w:line="480" w:lineRule="auto"/>
         <w:rPr>
           <w:rFonts w:ascii="Palatino Linotype" w:hAnsi="Palatino Linotype"/>
           <w:lang w:bidi="hi-IN"/>
@@ -4556,6 +4729,7 @@
           <w:rFonts w:ascii="Palatino Linotype" w:hAnsi="Palatino Linotype"/>
           <w:lang w:bidi="hi-IN"/>
         </w:rPr>
+        <w:lastRenderedPageBreak/>
         <w:t xml:space="preserve">This can be written as a matrix equation by multiplying the frequencies vector </w:t>
       </w:r>
       <w:r>
@@ -4607,7 +4781,7 @@
     </w:p>
     <w:p>
       <w:pPr>
-        <w:spacing w:line="360" w:lineRule="auto"/>
+        <w:spacing w:line="480" w:lineRule="auto"/>
         <w:rPr>
           <w:rFonts w:ascii="Palatino Linotype" w:hAnsi="Palatino Linotype"/>
           <w:lang w:bidi="hi-IN"/>
@@ -4677,7 +4851,7 @@
     </w:p>
     <w:p>
       <w:pPr>
-        <w:spacing w:line="360" w:lineRule="auto"/>
+        <w:spacing w:line="480" w:lineRule="auto"/>
         <w:rPr>
           <w:rFonts w:ascii="Palatino Linotype" w:hAnsi="Palatino Linotype"/>
           <w:lang w:bidi="hi-IN"/>
@@ -4723,7 +4897,7 @@
     </w:p>
     <w:p>
       <w:pPr>
-        <w:spacing w:line="360" w:lineRule="auto"/>
+        <w:spacing w:line="480" w:lineRule="auto"/>
         <w:jc w:val="center"/>
         <w:rPr>
           <w:rFonts w:ascii="Palatino Linotype" w:hAnsi="Palatino Linotype"/>
@@ -4850,7 +5024,7 @@
     </w:p>
     <w:p>
       <w:pPr>
-        <w:spacing w:line="360" w:lineRule="auto"/>
+        <w:spacing w:line="480" w:lineRule="auto"/>
         <w:rPr>
           <w:rFonts w:ascii="Palatino Linotype" w:hAnsi="Palatino Linotype"/>
           <w:lang w:bidi="hi-IN"/>
@@ -4861,7 +5035,6 @@
           <w:rFonts w:ascii="Palatino Linotype" w:hAnsi="Palatino Linotype"/>
           <w:lang w:bidi="hi-IN"/>
         </w:rPr>
-        <w:lastRenderedPageBreak/>
         <w:t xml:space="preserve">Because </w:t>
       </w:r>
       <w:r>
@@ -4880,6 +5053,7 @@
         </w:rPr>
         <w:t xml:space="preserve"> is a positive matrix, by the </w:t>
       </w:r>
+      <w:proofErr w:type="spellStart"/>
       <w:r>
         <w:rPr>
           <w:rFonts w:ascii="Palatino Linotype" w:hAnsi="Palatino Linotype"/>
@@ -4887,7 +5061,17 @@
           <w:iCs/>
           <w:lang w:bidi="hi-IN"/>
         </w:rPr>
-        <w:t>Perron-Frobenius Theorem</w:t>
+        <w:t>Perron-Frobenius</w:t>
+      </w:r>
+      <w:proofErr w:type="spellEnd"/>
+      <w:r>
+        <w:rPr>
+          <w:rFonts w:ascii="Palatino Linotype" w:hAnsi="Palatino Linotype"/>
+          <w:i/>
+          <w:iCs/>
+          <w:lang w:bidi="hi-IN"/>
+        </w:rPr>
+        <w:t xml:space="preserve"> Theorem</w:t>
       </w:r>
       <w:r>
         <w:rPr>
@@ -5042,7 +5226,7 @@
     </w:p>
     <w:p>
       <w:pPr>
-        <w:spacing w:line="360" w:lineRule="auto"/>
+        <w:spacing w:line="480" w:lineRule="auto"/>
         <w:rPr>
           <w:rFonts w:ascii="Palatino Linotype" w:hAnsi="Palatino Linotype"/>
           <w:lang w:bidi="hi-IN"/>
@@ -5087,7 +5271,7 @@
     </w:p>
     <w:p>
       <w:pPr>
-        <w:spacing w:line="360" w:lineRule="auto"/>
+        <w:spacing w:line="480" w:lineRule="auto"/>
         <w:jc w:val="center"/>
         <w:rPr>
           <w:rFonts w:ascii="Palatino Linotype" w:hAnsi="Palatino Linotype"/>
@@ -5413,7 +5597,7 @@
     </w:p>
     <w:p>
       <w:pPr>
-        <w:spacing w:line="360" w:lineRule="auto"/>
+        <w:spacing w:line="480" w:lineRule="auto"/>
         <w:rPr>
           <w:rFonts w:ascii="Palatino Linotype" w:hAnsi="Palatino Linotype"/>
         </w:rPr>
@@ -5439,8 +5623,17 @@
           <w:rFonts w:ascii="Palatino Linotype" w:hAnsi="Palatino Linotype"/>
           <w:lang w:bidi="hi-IN"/>
         </w:rPr>
-        <w:t xml:space="preserve"> is a triangle matrix and its largest eigenvalue is the largest main diagonal element: </w:t>
-      </w:r>
+        <w:t xml:space="preserve"> is a triangle matrix and its largest eigenvalue is the largest main diagonal element</w:t>
+      </w:r>
+      <w:proofErr w:type="gramStart"/>
+      <w:r>
+        <w:rPr>
+          <w:rFonts w:ascii="Palatino Linotype" w:hAnsi="Palatino Linotype"/>
+          <w:lang w:bidi="hi-IN"/>
+        </w:rPr>
+        <w:t xml:space="preserve">: </w:t>
+      </w:r>
+      <w:proofErr w:type="gramEnd"/>
       <m:oMath>
         <m:sSup>
           <m:sSupPr>
@@ -6027,6 +6220,7 @@
         </w:rPr>
         <w:t xml:space="preserve">With constitutive mutagenesis (CM), the </w:t>
       </w:r>
+      <w:proofErr w:type="gramStart"/>
       <w:r>
         <w:rPr>
           <w:rFonts w:ascii="Palatino Linotype" w:hAnsi="Palatino Linotype"/>
@@ -6037,7 +6231,14 @@
         <w:rPr>
           <w:rFonts w:ascii="Palatino Linotype" w:hAnsi="Palatino Linotype"/>
         </w:rPr>
-        <w:t>mean fitness</w:t>
+        <w:t>mean</w:t>
+      </w:r>
+      <w:proofErr w:type="gramEnd"/>
+      <w:r>
+        <w:rPr>
+          <w:rFonts w:ascii="Palatino Linotype" w:hAnsi="Palatino Linotype"/>
+        </w:rPr>
+        <w:t xml:space="preserve"> fitness</w:t>
       </w:r>
       <w:r>
         <w:rPr>
@@ -6072,152 +6273,9 @@
           <w:iCs/>
           <w:vertAlign w:val="superscript"/>
         </w:rPr>
-        <w:t>-τU</w:t>
-      </w:r>
-      <w:r>
-        <w:rPr>
-          <w:rFonts w:ascii="Palatino Linotype" w:hAnsi="Palatino Linotype"/>
-        </w:rPr>
-        <w:t>:</w:t>
-      </w:r>
-      <w:r>
-        <w:rPr>
-          <w:rFonts w:ascii="Palatino Linotype" w:hAnsi="Palatino Linotype"/>
-        </w:rPr>
-        <w:t xml:space="preserve"> it decays exponentially as a function of </w:t>
-      </w:r>
-      <w:r>
-        <w:rPr>
-          <w:rFonts w:ascii="Palatino Linotype" w:hAnsi="Palatino Linotype"/>
-          <w:i/>
-          <w:iCs/>
-        </w:rPr>
-        <w:t>τ</w:t>
-      </w:r>
-      <w:r>
-        <w:rPr>
-          <w:rFonts w:ascii="Palatino Linotype" w:hAnsi="Palatino Linotype"/>
-        </w:rPr>
-        <w:t xml:space="preserve"> the mutation rate fold increase. In contrast, stress-induced mutagenesis (SIM), as </w:t>
-      </w:r>
-      <w:r>
-        <w:rPr>
-          <w:rFonts w:ascii="Palatino Linotype" w:hAnsi="Palatino Linotype"/>
-        </w:rPr>
-        <w:t xml:space="preserve">shown by </w:t>
-      </w:r>
-      <w:r>
-        <w:rPr>
-          <w:rFonts w:ascii="Palatino Linotype" w:hAnsi="Palatino Linotype"/>
-        </w:rPr>
-        <w:t xml:space="preserve">Agrawal </w:t>
-      </w:r>
-      <w:r>
-        <w:rPr>
-          <w:rFonts w:ascii="Palatino Linotype" w:hAnsi="Palatino Linotype"/>
-        </w:rPr>
-        <w:fldChar w:fldCharType="begin" w:fldLock="1"/>
-      </w:r>
-      <w:r>
-        <w:rPr>
-          <w:rFonts w:ascii="Palatino Linotype" w:hAnsi="Palatino Linotype"/>
-        </w:rPr>
-        <w:instrText>ADDIN CSL_CITATION { "citationItems" : [ { "id" : "ITEM-1", "itemData" : { "DOI" : "10.1046/j.1420-9101.2002.00464.x", "ISSN" : "1010061X", "abstract" : "Although much theory depends on the genome-wide rate of deleterious mutations, good estimates of the mutation rate are scarce and remain controversial. Furthermore, mutation rate may not be constant, and a recent study suggests that mutation rates are higher in mildly stressful environments. If mutation rate is a function of condition, then individuals carrying more mutations will tend to be in worse condition and therefore produce more mutations. Here I examine the mean fitnesses of sexual and asexual populations evolving under such condition-dependent mutation rates. The equilibrium mean fitness of a sexual population depends on the shape of the curve relating fitness to mutation rate. If mutation rate declines synergistically with increasing condition the mean fitness will be much lower than if mutation rate declines at a diminishing rate. In contrast, asexual populations are less affected by condition-dependent mutation rates. The equilibrium mean fitness of an asexual population only depends on the mutation rate of the individuals in the least loaded class. Because such individuals have high fitness and therefore a low mutation rate, asexual populations experience less genetic load than sexual populations, thus increasing the twofold cost of sex.", "author" : [ { "dropping-particle" : "", "family" : "Agrawal", "given" : "Aneil F.", "non-dropping-particle" : "", "parse-names" : false, "suffix" : "" } ], "container-title" : "Journal of Evolutionary Biology", "id" : "ITEM-1", "issue" : "6", "issued" : { "date-parts" : [ [ "2002", "10", "25" ] ] }, "note" : "no back mutations\nno adaptation\nno changing environment\nno cost of fidelity\nthe whole discussion assumes SIM but doesn't assume the context of SIM\n\n        \nthe idea here is to compare SIM effect on equilibrium mean fitness (mutational load) in asex and sex populaitons, therefore beneficial mutations are NEGLECTED\n\n        \nnever the less, if the final statement on asex, that the mean fitness at equilibrium depends on the mutation rate of the least loaded class, then asex populations should do SIM, as hypermutation does not affect the mean fitness", "page" : "1004-1010", "title" : "Genetic loads under fitness-dependent mutation rates", "type" : "article-journal", "volume" : "15" }, "suppress-author" : 1, "uris" : [ "http://www.mendeley.com/documents/?uuid=79be5021-e0a1-495d-8501-fe1b249cd5b4" ] } ], "mendeley" : { "previouslyFormattedCitation" : "(2002)" }, "properties" : { "noteIndex" : 0 }, "schema" : "https://github.com/citation-style-language/schema/raw/master/csl-citation.json" }</w:instrText>
-      </w:r>
-      <w:r>
-        <w:rPr>
-          <w:rFonts w:ascii="Palatino Linotype" w:hAnsi="Palatino Linotype"/>
-        </w:rPr>
-        <w:fldChar w:fldCharType="separate"/>
-      </w:r>
-      <w:r>
-        <w:rPr>
-          <w:rFonts w:ascii="Palatino Linotype" w:hAnsi="Palatino Linotype"/>
-          <w:noProof/>
-        </w:rPr>
-        <w:t>(2002)</w:t>
-      </w:r>
-      <w:r>
-        <w:rPr>
-          <w:rFonts w:ascii="Palatino Linotype" w:hAnsi="Palatino Linotype"/>
-        </w:rPr>
-        <w:fldChar w:fldCharType="end"/>
-      </w:r>
-      <w:r>
-        <w:rPr>
-          <w:rFonts w:ascii="Palatino Linotype" w:hAnsi="Palatino Linotype"/>
-        </w:rPr>
-        <w:t>, does not change the population mean fitness with res</w:t>
-      </w:r>
-      <w:r>
-        <w:rPr>
-          <w:rFonts w:ascii="Palatino Linotype" w:hAnsi="Palatino Linotype"/>
-        </w:rPr>
-        <w:t>pect to normal mutagenesis (NM). This is</w:t>
-      </w:r>
-      <w:r>
-        <w:rPr>
-          <w:rFonts w:ascii="Palatino Linotype" w:hAnsi="Palatino Linotype"/>
-        </w:rPr>
-        <w:t xml:space="preserve"> because the least loaded individuals (</w:t>
-      </w:r>
-      <w:r>
-        <w:rPr>
-          <w:rFonts w:ascii="Palatino Linotype" w:hAnsi="Palatino Linotype"/>
-          <w:i/>
-          <w:iCs/>
-        </w:rPr>
-        <w:t>x</w:t>
-      </w:r>
-      <w:r>
-        <w:rPr>
-          <w:rFonts w:ascii="Palatino Linotype" w:hAnsi="Palatino Linotype"/>
-        </w:rPr>
-        <w:t xml:space="preserve">=0), with fitness </w:t>
-      </w:r>
-      <w:r>
-        <w:rPr>
-          <w:rFonts w:ascii="Palatino Linotype" w:hAnsi="Palatino Linotype"/>
-          <w:i/>
-          <w:iCs/>
-        </w:rPr>
-        <w:t>ω</w:t>
-      </w:r>
-      <w:r>
-        <w:rPr>
-          <w:rFonts w:ascii="Palatino Linotype" w:hAnsi="Palatino Linotype"/>
-          <w:vertAlign w:val="subscript"/>
-        </w:rPr>
-        <w:t>0</w:t>
-      </w:r>
-      <w:r>
-        <w:rPr>
-          <w:rFonts w:ascii="Palatino Linotype" w:hAnsi="Palatino Linotype"/>
-        </w:rPr>
-        <w:t xml:space="preserve">=1, also have the lowest mutation rate, </w:t>
-      </w:r>
-      <w:r>
-        <w:rPr>
-          <w:rFonts w:ascii="Palatino Linotype" w:hAnsi="Palatino Linotype"/>
-          <w:i/>
-          <w:iCs/>
-        </w:rPr>
-        <w:t>U</w:t>
-      </w:r>
-      <w:r>
-        <w:rPr>
-          <w:rFonts w:ascii="Palatino Linotype" w:hAnsi="Palatino Linotype"/>
-        </w:rPr>
-        <w:t xml:space="preserve">, and therefore the population mean fitness is </w:t>
-      </w:r>
-      <w:r>
-        <w:rPr>
-          <w:rFonts w:ascii="Palatino Linotype" w:hAnsi="Palatino Linotype"/>
-          <w:i/>
-          <w:iCs/>
-        </w:rPr>
-        <w:t>e</w:t>
-      </w:r>
+        <w:t>-</w:t>
+      </w:r>
+      <w:proofErr w:type="spellStart"/>
       <w:r>
         <w:rPr>
           <w:rFonts w:ascii="Palatino Linotype" w:hAnsi="Palatino Linotype"/>
@@ -6225,6 +6283,167 @@
           <w:iCs/>
           <w:vertAlign w:val="superscript"/>
         </w:rPr>
+        <w:t>τU</w:t>
+      </w:r>
+      <w:proofErr w:type="spellEnd"/>
+      <w:r>
+        <w:rPr>
+          <w:rFonts w:ascii="Palatino Linotype" w:hAnsi="Palatino Linotype"/>
+        </w:rPr>
+        <w:t>:</w:t>
+      </w:r>
+      <w:r>
+        <w:rPr>
+          <w:rFonts w:ascii="Palatino Linotype" w:hAnsi="Palatino Linotype"/>
+        </w:rPr>
+        <w:t xml:space="preserve"> it decays exponentially as a function of </w:t>
+      </w:r>
+      <w:r>
+        <w:rPr>
+          <w:rFonts w:ascii="Palatino Linotype" w:hAnsi="Palatino Linotype"/>
+          <w:i/>
+          <w:iCs/>
+        </w:rPr>
+        <w:t>τ</w:t>
+      </w:r>
+      <w:r>
+        <w:rPr>
+          <w:rFonts w:ascii="Palatino Linotype" w:hAnsi="Palatino Linotype"/>
+        </w:rPr>
+        <w:t xml:space="preserve"> the mutation rate fold increase. In contrast, stress-induced mutagenesis (SIM), as </w:t>
+      </w:r>
+      <w:r>
+        <w:rPr>
+          <w:rFonts w:ascii="Palatino Linotype" w:hAnsi="Palatino Linotype"/>
+        </w:rPr>
+        <w:t xml:space="preserve">shown by </w:t>
+      </w:r>
+      <w:r>
+        <w:rPr>
+          <w:rFonts w:ascii="Palatino Linotype" w:hAnsi="Palatino Linotype"/>
+        </w:rPr>
+        <w:t xml:space="preserve">Agrawal </w:t>
+      </w:r>
+      <w:r>
+        <w:rPr>
+          <w:rFonts w:ascii="Palatino Linotype" w:hAnsi="Palatino Linotype"/>
+        </w:rPr>
+        <w:fldChar w:fldCharType="begin" w:fldLock="1"/>
+      </w:r>
+      <w:r>
+        <w:rPr>
+          <w:rFonts w:ascii="Palatino Linotype" w:hAnsi="Palatino Linotype"/>
+        </w:rPr>
+        <w:instrText>ADDIN CSL_CITATION { "citationItems" : [ { "id" : "ITEM-1", "itemData" : { "DOI" : "10.1046/j.1420-9101.2002.00464.x", "ISSN" : "1010061X", "abstract" : "Although much theory depends on the genome-wide rate of deleterious mutations, good estimates of the mutation rate are scarce and remain controversial. Furthermore, mutation rate may not be constant, and a recent study suggests that mutation rates are higher in mildly stressful environments. If mutation rate is a function of condition, then individuals carrying more mutations will tend to be in worse condition and therefore produce more mutations. Here I examine the mean fitnesses of sexual and asexual populations evolving under such condition-dependent mutation rates. The equilibrium mean fitness of a sexual population depends on the shape of the curve relating fitness to mutation rate. If mutation rate declines synergistically with increasing condition the mean fitness will be much lower than if mutation rate declines at a diminishing rate. In contrast, asexual populations are less affected by condition-dependent mutation rates. The equilibrium mean fitness of an asexual population only depends on the mutation rate of the individuals in the least loaded class. Because such individuals have high fitness and therefore a low mutation rate, asexual populations experience less genetic load than sexual populations, thus increasing the twofold cost of sex.", "author" : [ { "dropping-particle" : "", "family" : "Agrawal", "given" : "Aneil F.", "non-dropping-particle" : "", "parse-names" : false, "suffix" : "" } ], "container-title" : "Journal of Evolutionary Biology", "id" : "ITEM-1", "issue" : "6", "issued" : { "date-parts" : [ [ "2002", "10", "25" ] ] }, "note" : "no back mutations\nno adaptation\nno changing environment\nno cost of fidelity\nthe whole discussion assumes SIM but doesn't assume the context of SIM\n\n        \nthe idea here is to compare SIM effect on equilibrium mean fitness (mutational load) in asex and sex populaitons, therefore beneficial mutations are NEGLECTED\n\n        \nnever the less, if the final statement on asex, that the mean fitness at equilibrium depends on the mutation rate of the least loaded class, then asex populations should do SIM, as hypermutation does not affect the mean fitness", "page" : "1004-1010", "title" : "Genetic loads under fitness-dependent mutation rates", "type" : "article-journal", "volume" : "15" }, "suppress-author" : 1, "uris" : [ "http://www.mendeley.com/documents/?uuid=79be5021-e0a1-495d-8501-fe1b249cd5b4" ] } ], "mendeley" : { "previouslyFormattedCitation" : "(2002)" }, "properties" : { "noteIndex" : 0 }, "schema" : "https://github.com/citation-style-language/schema/raw/master/csl-citation.json" }</w:instrText>
+      </w:r>
+      <w:r>
+        <w:rPr>
+          <w:rFonts w:ascii="Palatino Linotype" w:hAnsi="Palatino Linotype"/>
+        </w:rPr>
+        <w:fldChar w:fldCharType="separate"/>
+      </w:r>
+      <w:r>
+        <w:rPr>
+          <w:rFonts w:ascii="Palatino Linotype" w:hAnsi="Palatino Linotype"/>
+          <w:noProof/>
+        </w:rPr>
+        <w:t>(2002)</w:t>
+      </w:r>
+      <w:r>
+        <w:rPr>
+          <w:rFonts w:ascii="Palatino Linotype" w:hAnsi="Palatino Linotype"/>
+        </w:rPr>
+        <w:fldChar w:fldCharType="end"/>
+      </w:r>
+      <w:r>
+        <w:rPr>
+          <w:rFonts w:ascii="Palatino Linotype" w:hAnsi="Palatino Linotype"/>
+        </w:rPr>
+        <w:t>, does not change the population mean fitness with res</w:t>
+      </w:r>
+      <w:r>
+        <w:rPr>
+          <w:rFonts w:ascii="Palatino Linotype" w:hAnsi="Palatino Linotype"/>
+        </w:rPr>
+        <w:t>pect to normal mutagenesis (NM). This is</w:t>
+      </w:r>
+      <w:r>
+        <w:rPr>
+          <w:rFonts w:ascii="Palatino Linotype" w:hAnsi="Palatino Linotype"/>
+        </w:rPr>
+        <w:t xml:space="preserve"> </w:t>
+      </w:r>
+      <w:r>
+        <w:rPr>
+          <w:rFonts w:ascii="Palatino Linotype" w:hAnsi="Palatino Linotype"/>
+        </w:rPr>
+        <w:lastRenderedPageBreak/>
+        <w:t>because the least loaded individuals (</w:t>
+      </w:r>
+      <w:r>
+        <w:rPr>
+          <w:rFonts w:ascii="Palatino Linotype" w:hAnsi="Palatino Linotype"/>
+          <w:i/>
+          <w:iCs/>
+        </w:rPr>
+        <w:t>x</w:t>
+      </w:r>
+      <w:r>
+        <w:rPr>
+          <w:rFonts w:ascii="Palatino Linotype" w:hAnsi="Palatino Linotype"/>
+        </w:rPr>
+        <w:t xml:space="preserve">=0), with fitness </w:t>
+      </w:r>
+      <w:r>
+        <w:rPr>
+          <w:rFonts w:ascii="Palatino Linotype" w:hAnsi="Palatino Linotype"/>
+          <w:i/>
+          <w:iCs/>
+        </w:rPr>
+        <w:t>ω</w:t>
+      </w:r>
+      <w:r>
+        <w:rPr>
+          <w:rFonts w:ascii="Palatino Linotype" w:hAnsi="Palatino Linotype"/>
+          <w:vertAlign w:val="subscript"/>
+        </w:rPr>
+        <w:t>0</w:t>
+      </w:r>
+      <w:r>
+        <w:rPr>
+          <w:rFonts w:ascii="Palatino Linotype" w:hAnsi="Palatino Linotype"/>
+        </w:rPr>
+        <w:t xml:space="preserve">=1, also have the lowest mutation rate, </w:t>
+      </w:r>
+      <w:r>
+        <w:rPr>
+          <w:rFonts w:ascii="Palatino Linotype" w:hAnsi="Palatino Linotype"/>
+          <w:i/>
+          <w:iCs/>
+        </w:rPr>
+        <w:t>U</w:t>
+      </w:r>
+      <w:r>
+        <w:rPr>
+          <w:rFonts w:ascii="Palatino Linotype" w:hAnsi="Palatino Linotype"/>
+        </w:rPr>
+        <w:t xml:space="preserve">, and therefore the population mean fitness is </w:t>
+      </w:r>
+      <w:r>
+        <w:rPr>
+          <w:rFonts w:ascii="Palatino Linotype" w:hAnsi="Palatino Linotype"/>
+          <w:i/>
+          <w:iCs/>
+        </w:rPr>
+        <w:t>e</w:t>
+      </w:r>
+      <w:r>
+        <w:rPr>
+          <w:rFonts w:ascii="Palatino Linotype" w:hAnsi="Palatino Linotype"/>
+          <w:i/>
+          <w:iCs/>
+          <w:vertAlign w:val="superscript"/>
+        </w:rPr>
         <w:t>-U</w:t>
       </w:r>
       <w:r>
@@ -6236,7 +6455,7 @@
     </w:p>
     <w:p>
       <w:pPr>
-        <w:spacing w:line="360" w:lineRule="auto"/>
+        <w:spacing w:line="480" w:lineRule="auto"/>
         <w:rPr>
           <w:rFonts w:ascii="Palatino Linotype" w:hAnsi="Palatino Linotype"/>
           <w:lang w:bidi="hi-IN"/>
@@ -6324,7 +6543,7 @@
     </w:p>
     <w:p>
       <w:pPr>
-        <w:spacing w:line="360" w:lineRule="auto"/>
+        <w:spacing w:line="480" w:lineRule="auto"/>
         <w:jc w:val="center"/>
         <w:rPr>
           <w:rFonts w:ascii="Palatino Linotype" w:hAnsi="Palatino Linotype"/>
@@ -6500,7 +6719,7 @@
     </w:p>
     <w:p>
       <w:pPr>
-        <w:spacing w:line="360" w:lineRule="auto"/>
+        <w:spacing w:line="480" w:lineRule="auto"/>
         <w:rPr>
           <w:rFonts w:ascii="Palatino Linotype" w:hAnsi="Palatino Linotype"/>
         </w:rPr>
@@ -6579,8 +6798,17 @@
           <w:rFonts w:ascii="Palatino Linotype" w:hAnsi="Palatino Linotype"/>
           <w:lang w:bidi="hi-IN"/>
         </w:rPr>
-        <w:t xml:space="preserve">such that </w:t>
-      </w:r>
+        <w:t xml:space="preserve">such </w:t>
+      </w:r>
+      <w:proofErr w:type="gramStart"/>
+      <w:r>
+        <w:rPr>
+          <w:rFonts w:ascii="Palatino Linotype" w:hAnsi="Palatino Linotype"/>
+          <w:lang w:bidi="hi-IN"/>
+        </w:rPr>
+        <w:t xml:space="preserve">that </w:t>
+      </w:r>
+      <w:proofErr w:type="gramEnd"/>
       <m:oMath>
         <m:sSub>
           <m:sSubPr>
@@ -6682,7 +6910,7 @@
     </w:p>
     <w:p>
       <w:pPr>
-        <w:spacing w:line="360" w:lineRule="auto"/>
+        <w:spacing w:line="480" w:lineRule="auto"/>
         <w:rPr>
           <w:rFonts w:ascii="Palatino Linotype" w:hAnsi="Palatino Linotype"/>
           <w:lang w:bidi="hi-IN"/>
@@ -6765,14 +6993,7 @@
         <w:rPr>
           <w:rFonts w:ascii="Palatino Linotype" w:hAnsi="Palatino Linotype"/>
         </w:rPr>
-        <w:t xml:space="preserve"> a sufficient condition is that the mutation rate of </w:t>
-      </w:r>
-      <w:r>
-        <w:rPr>
-          <w:rFonts w:ascii="Palatino Linotype" w:hAnsi="Palatino Linotype"/>
-        </w:rPr>
-        <w:lastRenderedPageBreak/>
-        <w:t>individuals with below average fitness is increased</w:t>
+        <w:t xml:space="preserve"> a sufficient condition is that the mutation rate of individuals with below average fitness is increased</w:t>
       </w:r>
       <w:r>
         <w:rPr>
@@ -6942,7 +7163,7 @@
     </w:p>
     <w:p>
       <w:pPr>
-        <w:spacing w:line="360" w:lineRule="auto"/>
+        <w:spacing w:line="480" w:lineRule="auto"/>
         <w:rPr>
           <w:rFonts w:ascii="Palatino Linotype" w:eastAsiaTheme="majorEastAsia" w:hAnsi="Palatino Linotype" w:cstheme="majorBidi"/>
           <w:b/>
@@ -6964,7 +7185,7 @@
     <w:p>
       <w:pPr>
         <w:pStyle w:val="Heading1"/>
-        <w:spacing w:line="360" w:lineRule="auto"/>
+        <w:spacing w:line="480" w:lineRule="auto"/>
         <w:rPr>
           <w:rFonts w:ascii="Palatino Linotype" w:hAnsi="Palatino Linotype"/>
           <w:lang w:bidi="hi-IN"/>
@@ -6982,6 +7203,7 @@
     <w:p>
       <w:pPr>
         <w:pStyle w:val="NormalWeb"/>
+        <w:spacing w:line="480" w:lineRule="auto"/>
         <w:divId w:val="1828932578"/>
         <w:rPr>
           <w:rFonts w:ascii="Palatino Linotype" w:hAnsi="Palatino Linotype"/>
@@ -7022,6 +7244,7 @@
     <w:p>
       <w:pPr>
         <w:pStyle w:val="NormalWeb"/>
+        <w:spacing w:line="480" w:lineRule="auto"/>
         <w:divId w:val="1828932578"/>
         <w:rPr>
           <w:rFonts w:ascii="Palatino Linotype" w:hAnsi="Palatino Linotype"/>
@@ -7041,6 +7264,7 @@
     <w:p>
       <w:pPr>
         <w:pStyle w:val="NormalWeb"/>
+        <w:spacing w:line="480" w:lineRule="auto"/>
         <w:divId w:val="1828932578"/>
         <w:rPr>
           <w:rFonts w:ascii="Palatino Linotype" w:hAnsi="Palatino Linotype"/>
@@ -7060,6 +7284,7 @@
     <w:p>
       <w:pPr>
         <w:pStyle w:val="NormalWeb"/>
+        <w:spacing w:line="480" w:lineRule="auto"/>
         <w:divId w:val="1828932578"/>
         <w:rPr>
           <w:rFonts w:ascii="Palatino Linotype" w:hAnsi="Palatino Linotype"/>
@@ -7079,6 +7304,7 @@
     <w:p>
       <w:pPr>
         <w:pStyle w:val="NormalWeb"/>
+        <w:spacing w:line="480" w:lineRule="auto"/>
         <w:divId w:val="1828932578"/>
         <w:rPr>
           <w:rFonts w:ascii="Palatino Linotype" w:hAnsi="Palatino Linotype"/>
@@ -7098,6 +7324,7 @@
     <w:p>
       <w:pPr>
         <w:pStyle w:val="NormalWeb"/>
+        <w:spacing w:line="480" w:lineRule="auto"/>
         <w:divId w:val="1828932578"/>
         <w:rPr>
           <w:rFonts w:ascii="Palatino Linotype" w:hAnsi="Palatino Linotype"/>
@@ -7111,12 +7338,23 @@
           <w:noProof/>
           <w:sz w:val="22"/>
         </w:rPr>
-        <w:t xml:space="preserve">Ram, Y., and L. Hadany. 2012. The evolution of stress-induced hypermutation in asexual populations. Evolution 66:2315–28. </w:t>
+        <w:t>Ram, Y., and L. Hadany. 2012. The evolution of stress-induced hypermutation in asexual po</w:t>
+      </w:r>
+      <w:bookmarkStart w:id="3" w:name="_GoBack"/>
+      <w:bookmarkEnd w:id="3"/>
+      <w:r>
+        <w:rPr>
+          <w:rFonts w:ascii="Palatino Linotype" w:hAnsi="Palatino Linotype"/>
+          <w:noProof/>
+          <w:sz w:val="22"/>
+        </w:rPr>
+        <w:t xml:space="preserve">pulations. Evolution 66:2315–28. </w:t>
       </w:r>
     </w:p>
     <w:p>
       <w:pPr>
         <w:pStyle w:val="NormalWeb"/>
+        <w:spacing w:line="480" w:lineRule="auto"/>
         <w:divId w:val="2090803377"/>
         <w:rPr>
           <w:rFonts w:ascii="Palatino Linotype" w:hAnsi="Palatino Linotype"/>
@@ -7199,7 +7437,7 @@
           <w:rPr>
             <w:noProof/>
           </w:rPr>
-          <w:t>3</w:t>
+          <w:t>9</w:t>
         </w:r>
         <w:r>
           <w:rPr>
@@ -9703,7 +9941,7 @@
 </file>
 
 <file path=customXml/itemProps1.xml><?xml version="1.0" encoding="utf-8"?>
-<ds:datastoreItem xmlns:ds="http://schemas.openxmlformats.org/officeDocument/2006/customXml" ds:itemID="{7782A3D1-0E20-4662-816C-9BD5FCDE15FC}">
+<ds:datastoreItem xmlns:ds="http://schemas.openxmlformats.org/officeDocument/2006/customXml" ds:itemID="{021CD973-C229-4189-8147-C7D1A423E2AE}">
   <ds:schemaRefs>
     <ds:schemaRef ds:uri="http://schemas.openxmlformats.org/officeDocument/2006/bibliography"/>
   </ds:schemaRefs>

</xml_diff>

<commit_message>
removed use of PF theorem for triangular matrix
</commit_message>
<xml_diff>
--- a/manuscript/si2.docx
+++ b/manuscript/si2.docx
@@ -263,21 +263,12 @@
         </w:rPr>
         <w:t xml:space="preserve"> </w:t>
       </w:r>
-      <w:proofErr w:type="gramStart"/>
-      <w:r>
-        <w:rPr>
-          <w:rFonts w:ascii="Palatino Linotype" w:hAnsi="Palatino Linotype"/>
-          <w:lang w:bidi="hi-IN"/>
-        </w:rPr>
-        <w:t>5, S1, and S2.</w:t>
-      </w:r>
-      <w:proofErr w:type="gramEnd"/>
-      <w:r>
-        <w:rPr>
-          <w:rFonts w:ascii="Palatino Linotype" w:hAnsi="Palatino Linotype"/>
-          <w:lang w:bidi="hi-IN"/>
-        </w:rPr>
-        <w:t xml:space="preserve"> The notebook and the raw data will be </w:t>
+      <w:r>
+        <w:rPr>
+          <w:rFonts w:ascii="Palatino Linotype" w:hAnsi="Palatino Linotype"/>
+          <w:lang w:bidi="hi-IN"/>
+        </w:rPr>
+        <w:t xml:space="preserve">5, S1, and S2. The notebook and the raw data will be </w:t>
       </w:r>
       <w:r>
         <w:rPr>
@@ -352,7 +343,7 @@
           <w:noProof/>
         </w:rPr>
         <w:drawing>
-          <wp:inline distT="0" distB="0" distL="0" distR="0" wp14:anchorId="3ECEE78D" wp14:editId="2295D32F">
+          <wp:inline distT="0" distB="0" distL="0" distR="0" wp14:anchorId="46459422" wp14:editId="7650B97C">
             <wp:extent cx="2880000" cy="2304763"/>
             <wp:effectExtent l="0" t="0" r="0" b="635"/>
             <wp:docPr id="3" name="Picture 3" descr="D:\workspace\ruggedsim\manuscript\ram_fS1.png"/>
@@ -1014,7 +1005,7 @@
         </w:rPr>
         <w:lastRenderedPageBreak/>
         <w:drawing>
-          <wp:inline distT="0" distB="0" distL="0" distR="0" wp14:anchorId="68D36613" wp14:editId="10FFC2FE">
+          <wp:inline distT="0" distB="0" distL="0" distR="0" wp14:anchorId="11E8C1C9" wp14:editId="295EF98A">
             <wp:extent cx="3600000" cy="3085200"/>
             <wp:effectExtent l="0" t="0" r="635" b="1270"/>
             <wp:docPr id="6" name="Picture 6" descr="D:\workspace\ruggedsim\manuscript\ram_fS2.png"/>
@@ -1444,7 +1435,7 @@
           <w:sz w:val="20"/>
           <w:szCs w:val="20"/>
         </w:rPr>
-        <w:instrText>ADDIN CSL_CITATION { "citationItems" : [ { "id" : "ITEM-1", "itemData" : { "ISSN" : "0016-6731", "PMID" : "12242249", "abstract" : "We calculate the fixation probability of a beneficial allele that arises as the result of a unique mutation in an asexual population that is subject to recurrent deleterious mutation at rate U. Our analysis is an extension of previous works, which make a biologically restrictive assumption that selection against deleterious alleles is stronger than that on the beneficial allele of interest. We show that when selection against deleterious alleles is weak, beneficial alleles that confer a selective advantage that is small relative to U have greatly reduced probabilities of fixation. We discuss the consequences of this effect for the distribution of effects of alleles fixed during adaptation. We show that a selective sweep will increase the fixation probabilities of other beneficial mutations arising during some short interval afterward. We use the calculated fixation probabilities to estimate the expected rate of fitness improvement in an asexual population when beneficial alleles arise continually at some low rate proportional to U. We estimate the rate of mutation that is optimal in the sense that it maximizes this rate of fitness improvement. Again, this analysis relaxes the assumption made previously that selection against deleterious alleles is stronger than on beneficial alleles.", "author" : [ { "dropping-particle" : "", "family" : "Johnson", "given" : "Toby", "non-dropping-particle" : "", "parse-names" : false, "suffix" : "" }, { "dropping-particle" : "", "family" : "Barton", "given" : "Nicholas H. Nick H.", "non-dropping-particle" : "", "parse-names" : false, "suffix" : "" } ], "container-title" : "Genetics", "id" : "ITEM-1", "issue" : "1", "issued" : { "date-parts" : [ [ "2002", "9", "1" ] ] }, "note" : "From Duplicate 1 ( The effect of deleterious alleles on adaptation in asexual populations. - Johnson, Toby; Barton, Nicholas H. )\n\n        From Duplicate 1 (                           The effect of deleterious alleles on adaptation in asexual populations.                         - Johnson, Toby; Barton, Nicholas H. )\n                \n        From Duplicate 2 (                           The Effect of Deleterious Alleles on Adaptation in Asexual Populations                         - Johnson, Toby; Barton, Nick H. )\n                \n        \n        \n        \n        \n      \n\n", "page" : "395-411", "title" : "The effect of deleterious alleles on adaptation in asexual populations.", "type" : "article-journal", "volume" : "162" }, "uris" : [ "http://www.mendeley.com/documents/?uuid=037431d5-ddd1-4423-a10e-528b2bc81e01" ] } ], "mendeley" : { "previouslyFormattedCitation" : "(Johnson and Barton 2002)" }, "properties" : { "noteIndex" : 0 }, "schema" : "https://github.com/citation-style-language/schema/raw/master/csl-citation.json" }</w:instrText>
+        <w:instrText>ADDIN CSL_CITATION { "citationItems" : [ { "id" : "ITEM-1", "itemData" : { "ISSN" : "0016-6731", "PMID" : "12242249", "abstract" : "We calculate the fixation probability of a beneficial allele that arises as the result of a unique mutation in an asexual population that is subject to recurrent deleterious mutation at rate U. Our analysis is an extension of previous works, which make a biologically restrictive assumption that selection against deleterious alleles is stronger than that on the beneficial allele of interest. We show that when selection against deleterious alleles is weak, beneficial alleles that confer a selective advantage that is small relative to U have greatly reduced probabilities of fixation. We discuss the consequences of this effect for the distribution of effects of alleles fixed during adaptation. We show that a selective sweep will increase the fixation probabilities of other beneficial mutations arising during some short interval afterward. We use the calculated fixation probabilities to estimate the expected rate of fitness improvement in an asexual population when beneficial alleles arise continually at some low rate proportional to U. We estimate the rate of mutation that is optimal in the sense that it maximizes this rate of fitness improvement. Again, this analysis relaxes the assumption made previously that selection against deleterious alleles is stronger than on beneficial alleles.", "author" : [ { "dropping-particle" : "", "family" : "Johnson", "given" : "Toby", "non-dropping-particle" : "", "parse-names" : false, "suffix" : "" }, { "dropping-particle" : "", "family" : "Barton", "given" : "Nicholas H. Nick H.", "non-dropping-particle" : "", "parse-names" : false, "suffix" : "" } ], "container-title" : "Genetics", "id" : "ITEM-1", "issue" : "1", "issued" : { "date-parts" : [ [ "2002", "9", "1" ] ] }, "note" : "\n        From Duplicate 1 ( \n        \n          The effect of deleterious alleles on adaptation in asexual populations.\n        \n         - Johnson, Toby; Barton, Nicholas H. )\n\n        \n        \n\n        From Duplicate 1 ( \n        \n        \n          The effect of deleterious alleles on adaptation in asexual populations.\n        \n        \n         - Johnson, Toby; Barton, Nicholas H. )\n\n        \n        \n\n        From Duplicate 2 ( \n        \n        \n          The Effect of Deleterious Alleles on Adaptation in Asexual Populations\n        \n        \n         - Johnson, Toby; Barton, Nick H. )\n\n        \n        \n\n        \n\n        \n\n        \n\n        \n\n        \n\n        \n\n      ", "page" : "395-411", "title" : "The effect of deleterious alleles on adaptation in asexual populations.", "type" : "article-journal", "volume" : "162" }, "uris" : [ "http://www.mendeley.com/documents/?uuid=037431d5-ddd1-4423-a10e-528b2bc81e01" ] } ], "mendeley" : { "previouslyFormattedCitation" : "(Johnson and Barton 2002)" }, "properties" : { "noteIndex" : 0 }, "schema" : "https://github.com/citation-style-language/schema/raw/master/csl-citation.json" }</w:instrText>
       </w:r>
       <w:r>
         <w:rPr>
@@ -1871,7 +1862,7 @@
           <w:noProof/>
         </w:rPr>
         <w:drawing>
-          <wp:inline distT="0" distB="0" distL="0" distR="0" wp14:anchorId="3EE846D1" wp14:editId="6FF190C5">
+          <wp:inline distT="0" distB="0" distL="0" distR="0" wp14:anchorId="0554BA6C" wp14:editId="1E806A26">
             <wp:extent cx="3600000" cy="2919600"/>
             <wp:effectExtent l="0" t="0" r="635" b="0"/>
             <wp:docPr id="4" name="Picture 4" descr="D:\workspace\ruggedsim\manuscript\ram_fS3.png"/>
@@ -2294,7 +2285,7 @@
         </w:rPr>
         <w:lastRenderedPageBreak/>
         <w:drawing>
-          <wp:inline distT="0" distB="0" distL="0" distR="0" wp14:anchorId="214BD565" wp14:editId="754658E2">
+          <wp:inline distT="0" distB="0" distL="0" distR="0" wp14:anchorId="3F74EE06" wp14:editId="03DC3B31">
             <wp:extent cx="2698781" cy="2160000"/>
             <wp:effectExtent l="0" t="0" r="6350" b="0"/>
             <wp:docPr id="1" name="Picture 1" descr="D:\workspace\ruggedsim\manuscript\ram_f3.png"/>
@@ -3102,6 +3093,7 @@
         <w:spacing w:line="480" w:lineRule="auto"/>
         <w:rPr>
           <w:rFonts w:ascii="Palatino Linotype" w:hAnsi="Palatino Linotype"/>
+          <w:lang w:bidi="hi-IN"/>
         </w:rPr>
       </w:pPr>
       <w:proofErr w:type="gramStart"/>
@@ -3245,7 +3237,22 @@
           <w:rFonts w:ascii="Palatino Linotype" w:hAnsi="Palatino Linotype"/>
           <w:lang w:bidi="hi-IN"/>
         </w:rPr>
-        <w:t xml:space="preserve"> is the population mean fitness. The term </w:t>
+        <w:t xml:space="preserve"> is the population mean fitness. </w:t>
+      </w:r>
+    </w:p>
+    <w:p>
+      <w:pPr>
+        <w:spacing w:line="480" w:lineRule="auto"/>
+        <w:rPr>
+          <w:rFonts w:ascii="Palatino Linotype" w:hAnsi="Palatino Linotype"/>
+        </w:rPr>
+      </w:pPr>
+      <w:r>
+        <w:rPr>
+          <w:rFonts w:ascii="Palatino Linotype" w:hAnsi="Palatino Linotype"/>
+          <w:lang w:bidi="hi-IN"/>
+        </w:rPr>
+        <w:t xml:space="preserve">The term </w:t>
       </w:r>
       <w:proofErr w:type="spellStart"/>
       <w:r>
@@ -3294,7 +3301,14 @@
           <w:rFonts w:ascii="Palatino Linotype" w:hAnsi="Palatino Linotype"/>
           <w:lang w:bidi="hi-IN"/>
         </w:rPr>
-        <w:t xml:space="preserve">includes the fitness of individuals with </w:t>
+        <w:t>consist of</w:t>
+      </w:r>
+      <w:r>
+        <w:rPr>
+          <w:rFonts w:ascii="Palatino Linotype" w:hAnsi="Palatino Linotype"/>
+          <w:lang w:bidi="hi-IN"/>
+        </w:rPr>
+        <w:t xml:space="preserve"> the fitness of individuals with </w:t>
       </w:r>
       <w:r>
         <w:rPr>
@@ -4079,7 +4093,16 @@
                 <w:rFonts w:ascii="Cambria Math" w:hAnsi="Cambria Math"/>
                 <w:lang w:bidi="hi-IN"/>
               </w:rPr>
-              <m:t>y≥x</m:t>
+              <m:t>y</m:t>
+            </m:r>
+            <w:bookmarkStart w:id="3" w:name="_GoBack"/>
+            <w:bookmarkEnd w:id="3"/>
+            <m:r>
+              <w:rPr>
+                <w:rFonts w:ascii="Cambria Math" w:hAnsi="Cambria Math"/>
+                <w:lang w:bidi="hi-IN"/>
+              </w:rPr>
+              <m:t>≥x</m:t>
             </m:r>
           </m:sub>
           <m:sup/>
@@ -4379,7 +4402,21 @@
           <w:rFonts w:ascii="Palatino Linotype" w:hAnsi="Palatino Linotype"/>
           <w:lang w:bidi="hi-IN"/>
         </w:rPr>
-        <w:t xml:space="preserve"> is the fitness with </w:t>
+        <w:t xml:space="preserve"> is the fitness</w:t>
+      </w:r>
+      <w:r>
+        <w:rPr>
+          <w:rFonts w:ascii="Palatino Linotype" w:hAnsi="Palatino Linotype"/>
+          <w:lang w:bidi="hi-IN"/>
+        </w:rPr>
+        <w:t xml:space="preserve"> of individuals</w:t>
+      </w:r>
+      <w:r>
+        <w:rPr>
+          <w:rFonts w:ascii="Palatino Linotype" w:hAnsi="Palatino Linotype"/>
+          <w:lang w:bidi="hi-IN"/>
+        </w:rPr>
+        <w:t xml:space="preserve"> with </w:t>
       </w:r>
       <w:r>
         <w:rPr>
@@ -4713,7 +4750,19 @@
         <w:rPr>
           <w:rFonts w:ascii="Palatino Linotype" w:hAnsi="Palatino Linotype"/>
         </w:rPr>
-        <w:t xml:space="preserve"> deleterious mutations.</w:t>
+        <w:t xml:space="preserve"> deleterious </w:t>
+      </w:r>
+      <w:r>
+        <w:rPr>
+          <w:rFonts w:ascii="Palatino Linotype" w:hAnsi="Palatino Linotype"/>
+        </w:rPr>
+        <w:t>alleles</w:t>
+      </w:r>
+      <w:r>
+        <w:rPr>
+          <w:rFonts w:ascii="Palatino Linotype" w:hAnsi="Palatino Linotype"/>
+        </w:rPr>
+        <w:t>.</w:t>
       </w:r>
     </w:p>
     <w:p>
@@ -5035,7 +5084,7 @@
           <w:rFonts w:ascii="Palatino Linotype" w:hAnsi="Palatino Linotype"/>
           <w:lang w:bidi="hi-IN"/>
         </w:rPr>
-        <w:t xml:space="preserve">Because </w:t>
+        <w:t>Without beneficial mutations (</w:t>
       </w:r>
       <w:r>
         <w:rPr>
@@ -5044,200 +5093,373 @@
           <w:iCs/>
           <w:lang w:bidi="hi-IN"/>
         </w:rPr>
-        <w:t>M</w:t>
-      </w:r>
-      <w:r>
-        <w:rPr>
-          <w:rFonts w:ascii="Palatino Linotype" w:hAnsi="Palatino Linotype"/>
-          <w:lang w:bidi="hi-IN"/>
-        </w:rPr>
-        <w:t xml:space="preserve"> is a positive matrix, by the </w:t>
-      </w:r>
-      <w:proofErr w:type="spellStart"/>
-      <w:r>
-        <w:rPr>
-          <w:rFonts w:ascii="Palatino Linotype" w:hAnsi="Palatino Linotype"/>
-          <w:i/>
-          <w:iCs/>
-          <w:lang w:bidi="hi-IN"/>
-        </w:rPr>
-        <w:t>Perron-Frobenius</w:t>
-      </w:r>
-      <w:proofErr w:type="spellEnd"/>
-      <w:r>
-        <w:rPr>
-          <w:rFonts w:ascii="Palatino Linotype" w:hAnsi="Palatino Linotype"/>
-          <w:i/>
-          <w:iCs/>
-          <w:lang w:bidi="hi-IN"/>
-        </w:rPr>
-        <w:t xml:space="preserve"> Theorem</w:t>
-      </w:r>
-      <w:r>
-        <w:rPr>
-          <w:rFonts w:ascii="Palatino Linotype" w:hAnsi="Palatino Linotype"/>
-          <w:lang w:bidi="hi-IN"/>
-        </w:rPr>
-        <w:t xml:space="preserve"> </w:t>
-      </w:r>
-      <w:r>
-        <w:rPr>
-          <w:rFonts w:ascii="Palatino Linotype" w:hAnsi="Palatino Linotype"/>
-          <w:lang w:bidi="hi-IN"/>
-        </w:rPr>
-        <w:fldChar w:fldCharType="begin" w:fldLock="1"/>
-      </w:r>
-      <w:r>
-        <w:rPr>
-          <w:rFonts w:ascii="Palatino Linotype" w:hAnsi="Palatino Linotype"/>
-          <w:lang w:bidi="hi-IN"/>
-        </w:rPr>
-        <w:instrText>ADDIN CSL_CITATION { "citationItems" : [ { "id" : "ITEM-1", "itemData" : { "ISBN" : "9780691123448", "abstract" : "Thirty years ago, biologists could get by with a rudimentary grasp of mathematics and modeling. Not so today. In seeking to answer fundamental questions about how biological systems function and change over time, the modern biologist is as likely to rely on sophisticated mathematical and computer-based models as traditional fieldwork. In this book, Sarah Otto and Troy Day provide biology students with the tools necessary to both interpret models and to build their own.The book starts at an elementary level of mathematical modeling, assuming that the reader has had high school mathematics and first-year calculus. Otto and Day then gradually build in depth and complexity, from classic models in ecology and evolution to more intricate class-structured and probabilistic models. The authors provide primers with instructive exercises to introduce readers to the more advanced subjects of linear algebra and probability theory. Through examples, they describe how models have been used to understand such topics as the spread of HIV, chaos, the age structure of a country, speciation, and extinction.Ecologists and evolutionary biologists today need enough mathematical training to be able to assess the power and limits of biological models and to develop theories and models themselves. This innovative book will be an indispensable guide to the world of mathematical models for the next generation of biologists.A how-to guide for developing new mathematical models in biologyProvides step-by-step recipes for constructing and analyzing modelsInteresting biological applicationsExplores classical models in ecology and evolutionQuestions at the end of every chapterPrimers cover important mathematical topicsExercises with answersAppendixes summarize useful rulesLabs and advanced material available", "author" : [ { "dropping-particle" : "", "family" : "Otto", "given" : "Sarah P.", "non-dropping-particle" : "", "parse-names" : false, "suffix" : "" }, { "dropping-particle" : "", "family" : "Day", "given" : "Troy", "non-dropping-particle" : "", "parse-names" : false, "suffix" : "" } ], "id" : "ITEM-1", "issued" : { "date-parts" : [ [ "2007" ] ] }, "page" : "732", "publisher" : "Princeton University Press", "title" : "A biologist's guide to mathematical modeling in ecology and evolution", "type" : "book" }, "locator" : "709", "suffix" : "pg.", "uris" : [ "http://www.mendeley.com/documents/?uuid=91ac0d0d-0f84-4010-9875-cd3905074155" ] } ], "mendeley" : { "manualFormatting" : "(Otto and Day 2007, p. 709)", "previouslyFormattedCitation" : "(Otto and Day 2007 p. 709 pg.)" }, "properties" : { "noteIndex" : 0 }, "schema" : "https://github.com/citation-style-language/schema/raw/master/csl-citation.json" }</w:instrText>
-      </w:r>
-      <w:r>
-        <w:rPr>
-          <w:rFonts w:ascii="Palatino Linotype" w:hAnsi="Palatino Linotype"/>
-          <w:lang w:bidi="hi-IN"/>
-        </w:rPr>
-        <w:fldChar w:fldCharType="separate"/>
-      </w:r>
-      <w:r>
-        <w:rPr>
-          <w:rFonts w:ascii="Palatino Linotype" w:hAnsi="Palatino Linotype"/>
-          <w:noProof/>
-          <w:lang w:bidi="hi-IN"/>
-        </w:rPr>
-        <w:t>(Otto and Day 2007, p. 709)</w:t>
-      </w:r>
-      <w:r>
-        <w:rPr>
-          <w:rFonts w:ascii="Palatino Linotype" w:hAnsi="Palatino Linotype"/>
-          <w:lang w:bidi="hi-IN"/>
-        </w:rPr>
-        <w:fldChar w:fldCharType="end"/>
-      </w:r>
-      <w:r>
-        <w:rPr>
-          <w:rFonts w:ascii="Palatino Linotype" w:hAnsi="Palatino Linotype"/>
-          <w:lang w:bidi="hi-IN"/>
-        </w:rPr>
-        <w:t xml:space="preserve"> </w:t>
-      </w:r>
-      <m:oMath>
-        <m:sSup>
-          <m:sSupPr>
-            <m:ctrlPr>
-              <w:rPr>
-                <w:rFonts w:ascii="Cambria Math" w:hAnsi="Cambria Math"/>
-                <w:i/>
-                <w:lang w:bidi="hi-IN"/>
-              </w:rPr>
-            </m:ctrlPr>
-          </m:sSupPr>
-          <m:e>
-            <m:acc>
-              <m:accPr>
-                <m:chr m:val="̅"/>
-                <m:ctrlPr>
-                  <w:rPr>
-                    <w:rFonts w:ascii="Cambria Math" w:hAnsi="Cambria Math"/>
-                    <w:i/>
-                    <w:lang w:bidi="hi-IN"/>
-                  </w:rPr>
-                </m:ctrlPr>
-              </m:accPr>
-              <m:e>
-                <m:r>
-                  <w:rPr>
-                    <w:rFonts w:ascii="Cambria Math" w:hAnsi="Cambria Math"/>
-                    <w:lang w:bidi="hi-IN"/>
-                  </w:rPr>
-                  <m:t>ω</m:t>
-                </m:r>
-              </m:e>
-            </m:acc>
-          </m:e>
-          <m:sup>
-            <m:r>
-              <w:rPr>
-                <w:rFonts w:ascii="Cambria Math" w:hAnsi="Cambria Math"/>
-                <w:lang w:bidi="hi-IN"/>
-              </w:rPr>
-              <m:t>*</m:t>
-            </m:r>
-          </m:sup>
-        </m:sSup>
-      </m:oMath>
-      <w:r>
-        <w:rPr>
-          <w:rFonts w:ascii="Palatino Linotype" w:hAnsi="Palatino Linotype"/>
-          <w:lang w:bidi="hi-IN"/>
-        </w:rPr>
-        <w:t xml:space="preserve"> is the largest eigenvalue of </w:t>
-      </w:r>
-      <w:r>
-        <w:rPr>
-          <w:rFonts w:ascii="Palatino Linotype" w:hAnsi="Palatino Linotype"/>
-          <w:i/>
-          <w:iCs/>
-          <w:lang w:bidi="hi-IN"/>
-        </w:rPr>
-        <w:t>M</w:t>
-      </w:r>
-      <w:r>
-        <w:rPr>
-          <w:rFonts w:ascii="Palatino Linotype" w:hAnsi="Palatino Linotype"/>
-          <w:lang w:bidi="hi-IN"/>
-        </w:rPr>
-        <w:t xml:space="preserve"> and </w:t>
-      </w:r>
-      <w:r>
-        <w:rPr>
-          <w:rFonts w:ascii="Palatino Linotype" w:hAnsi="Palatino Linotype"/>
-          <w:i/>
-          <w:iCs/>
-          <w:lang w:bidi="hi-IN"/>
-        </w:rPr>
-        <w:t>f*</w:t>
-      </w:r>
-      <w:r>
-        <w:rPr>
-          <w:rFonts w:ascii="Palatino Linotype" w:hAnsi="Palatino Linotype"/>
-          <w:lang w:bidi="hi-IN"/>
-        </w:rPr>
-        <w:t xml:space="preserve"> is its unique non-negative eigenvector with </w:t>
-      </w:r>
-      <m:oMath>
-        <m:r>
-          <w:rPr>
-            <w:rFonts w:ascii="Cambria Math" w:hAnsi="Cambria Math"/>
-            <w:lang w:bidi="hi-IN"/>
-          </w:rPr>
-          <m:t>∑f=1</m:t>
-        </m:r>
-      </m:oMath>
-      <w:r>
-        <w:rPr>
-          <w:rFonts w:ascii="Palatino Linotype" w:hAnsi="Palatino Linotype"/>
-          <w:lang w:bidi="hi-IN"/>
-        </w:rPr>
-        <w:t xml:space="preserve">. </w:t>
+        <w:t>δ</w:t>
+      </w:r>
+      <w:r>
+        <w:rPr>
+          <w:rFonts w:ascii="Palatino Linotype" w:hAnsi="Palatino Linotype"/>
+          <w:lang w:bidi="hi-IN"/>
+        </w:rPr>
+        <w:t xml:space="preserve">=1 and </w:t>
+      </w:r>
+      <w:r>
+        <w:rPr>
+          <w:rFonts w:ascii="Palatino Linotype" w:hAnsi="Palatino Linotype"/>
+        </w:rPr>
+        <w:t>β=0)</w:t>
+      </w:r>
+      <w:r>
+        <w:rPr>
+          <w:rFonts w:ascii="Palatino Linotype" w:hAnsi="Palatino Linotype"/>
+          <w:lang w:bidi="hi-IN"/>
+        </w:rPr>
+        <w:t>, the above equation simplifies to</w:t>
       </w:r>
     </w:p>
     <w:p>
       <w:pPr>
         <w:spacing w:line="480" w:lineRule="auto"/>
+        <w:jc w:val="center"/>
         <w:rPr>
           <w:rFonts w:ascii="Palatino Linotype" w:hAnsi="Palatino Linotype"/>
           <w:lang w:bidi="hi-IN"/>
         </w:rPr>
       </w:pPr>
-      <w:r>
-        <w:rPr>
-          <w:rFonts w:ascii="Palatino Linotype" w:hAnsi="Palatino Linotype"/>
-          <w:lang w:bidi="hi-IN"/>
-        </w:rPr>
-        <w:t>Without beneficial mutations (</w:t>
+      <m:oMathPara>
+        <m:oMath>
+          <m:acc>
+            <m:accPr>
+              <m:chr m:val="̅"/>
+              <m:ctrlPr>
+                <w:rPr>
+                  <w:rFonts w:ascii="Cambria Math" w:hAnsi="Cambria Math"/>
+                  <w:i/>
+                  <w:lang w:bidi="hi-IN"/>
+                </w:rPr>
+              </m:ctrlPr>
+            </m:accPr>
+            <m:e>
+              <m:r>
+                <w:rPr>
+                  <w:rFonts w:ascii="Cambria Math" w:hAnsi="Cambria Math"/>
+                  <w:lang w:bidi="hi-IN"/>
+                </w:rPr>
+                <m:t>ω</m:t>
+              </m:r>
+            </m:e>
+          </m:acc>
+          <m:sSubSup>
+            <m:sSubSupPr>
+              <m:ctrlPr>
+                <w:rPr>
+                  <w:rFonts w:ascii="Cambria Math" w:hAnsi="Cambria Math"/>
+                  <w:i/>
+                  <w:lang w:bidi="hi-IN"/>
+                </w:rPr>
+              </m:ctrlPr>
+            </m:sSubSupPr>
+            <m:e>
+              <m:r>
+                <w:rPr>
+                  <w:rFonts w:ascii="Cambria Math" w:hAnsi="Cambria Math"/>
+                  <w:lang w:bidi="hi-IN"/>
+                </w:rPr>
+                <m:t>f</m:t>
+              </m:r>
+            </m:e>
+            <m:sub>
+              <m:r>
+                <w:rPr>
+                  <w:rFonts w:ascii="Cambria Math" w:hAnsi="Cambria Math"/>
+                  <w:lang w:bidi="hi-IN"/>
+                </w:rPr>
+                <m:t>x</m:t>
+              </m:r>
+            </m:sub>
+            <m:sup>
+              <m:r>
+                <w:rPr>
+                  <w:rFonts w:ascii="Cambria Math" w:hAnsi="Cambria Math"/>
+                  <w:lang w:bidi="hi-IN"/>
+                </w:rPr>
+                <m:t>'</m:t>
+              </m:r>
+            </m:sup>
+          </m:sSubSup>
+          <m:r>
+            <w:rPr>
+              <w:rFonts w:ascii="Cambria Math" w:hAnsi="Cambria Math"/>
+              <w:lang w:bidi="hi-IN"/>
+            </w:rPr>
+            <m:t>=</m:t>
+          </m:r>
+          <m:nary>
+            <m:naryPr>
+              <m:chr m:val="∑"/>
+              <m:supHide m:val="1"/>
+              <m:ctrlPr>
+                <w:rPr>
+                  <w:rFonts w:ascii="Cambria Math" w:hAnsi="Cambria Math"/>
+                  <w:i/>
+                  <w:lang w:bidi="hi-IN"/>
+                </w:rPr>
+              </m:ctrlPr>
+            </m:naryPr>
+            <m:sub>
+              <m:r>
+                <w:rPr>
+                  <w:rFonts w:ascii="Cambria Math" w:hAnsi="Cambria Math"/>
+                  <w:lang w:bidi="hi-IN"/>
+                </w:rPr>
+                <m:t>y≤x</m:t>
+              </m:r>
+            </m:sub>
+            <m:sup/>
+            <m:e>
+              <m:sSub>
+                <m:sSubPr>
+                  <m:ctrlPr>
+                    <w:rPr>
+                      <w:rFonts w:ascii="Cambria Math" w:hAnsi="Cambria Math"/>
+                      <w:i/>
+                      <w:lang w:bidi="hi-IN"/>
+                    </w:rPr>
+                  </m:ctrlPr>
+                </m:sSubPr>
+                <m:e>
+                  <m:r>
+                    <w:rPr>
+                      <w:rFonts w:ascii="Cambria Math" w:hAnsi="Cambria Math"/>
+                      <w:lang w:bidi="hi-IN"/>
+                    </w:rPr>
+                    <m:t>f</m:t>
+                  </m:r>
+                </m:e>
+                <m:sub>
+                  <m:r>
+                    <w:rPr>
+                      <w:rFonts w:ascii="Cambria Math" w:hAnsi="Cambria Math"/>
+                      <w:lang w:bidi="hi-IN"/>
+                    </w:rPr>
+                    <m:t>y</m:t>
+                  </m:r>
+                </m:sub>
+              </m:sSub>
+              <m:sSub>
+                <m:sSubPr>
+                  <m:ctrlPr>
+                    <w:rPr>
+                      <w:rFonts w:ascii="Cambria Math" w:hAnsi="Cambria Math"/>
+                      <w:i/>
+                      <w:lang w:bidi="hi-IN"/>
+                    </w:rPr>
+                  </m:ctrlPr>
+                </m:sSubPr>
+                <m:e>
+                  <m:r>
+                    <w:rPr>
+                      <w:rFonts w:ascii="Cambria Math" w:hAnsi="Cambria Math"/>
+                      <w:lang w:bidi="hi-IN"/>
+                    </w:rPr>
+                    <m:t>ω</m:t>
+                  </m:r>
+                </m:e>
+                <m:sub>
+                  <m:r>
+                    <w:rPr>
+                      <w:rFonts w:ascii="Cambria Math" w:hAnsi="Cambria Math"/>
+                      <w:lang w:bidi="hi-IN"/>
+                    </w:rPr>
+                    <m:t>y</m:t>
+                  </m:r>
+                </m:sub>
+              </m:sSub>
+              <m:f>
+                <m:fPr>
+                  <m:ctrlPr>
+                    <w:rPr>
+                      <w:rFonts w:ascii="Cambria Math" w:hAnsi="Cambria Math"/>
+                      <w:i/>
+                      <w:lang w:bidi="hi-IN"/>
+                    </w:rPr>
+                  </m:ctrlPr>
+                </m:fPr>
+                <m:num>
+                  <m:sSup>
+                    <m:sSupPr>
+                      <m:ctrlPr>
+                        <w:rPr>
+                          <w:rFonts w:ascii="Cambria Math" w:hAnsi="Cambria Math"/>
+                          <w:i/>
+                          <w:lang w:bidi="hi-IN"/>
+                        </w:rPr>
+                      </m:ctrlPr>
+                    </m:sSupPr>
+                    <m:e>
+                      <m:r>
+                        <w:rPr>
+                          <w:rFonts w:ascii="Cambria Math" w:hAnsi="Cambria Math"/>
+                          <w:lang w:bidi="hi-IN"/>
+                        </w:rPr>
+                        <m:t>e</m:t>
+                      </m:r>
+                    </m:e>
+                    <m:sup>
+                      <m:r>
+                        <w:rPr>
+                          <w:rFonts w:ascii="Cambria Math" w:hAnsi="Cambria Math"/>
+                          <w:lang w:bidi="hi-IN"/>
+                        </w:rPr>
+                        <m:t>-</m:t>
+                      </m:r>
+                      <m:sSub>
+                        <m:sSubPr>
+                          <m:ctrlPr>
+                            <w:rPr>
+                              <w:rFonts w:ascii="Cambria Math" w:hAnsi="Cambria Math"/>
+                              <w:i/>
+                              <w:lang w:bidi="hi-IN"/>
+                            </w:rPr>
+                          </m:ctrlPr>
+                        </m:sSubPr>
+                        <m:e>
+                          <m:r>
+                            <w:rPr>
+                              <w:rFonts w:ascii="Cambria Math" w:hAnsi="Cambria Math"/>
+                              <w:lang w:bidi="hi-IN"/>
+                            </w:rPr>
+                            <m:t>U</m:t>
+                          </m:r>
+                        </m:e>
+                        <m:sub>
+                          <m:r>
+                            <w:rPr>
+                              <w:rFonts w:ascii="Cambria Math" w:hAnsi="Cambria Math"/>
+                              <w:lang w:bidi="hi-IN"/>
+                            </w:rPr>
+                            <m:t>y</m:t>
+                          </m:r>
+                        </m:sub>
+                      </m:sSub>
+                    </m:sup>
+                  </m:sSup>
+                  <m:sSup>
+                    <m:sSupPr>
+                      <m:ctrlPr>
+                        <w:rPr>
+                          <w:rFonts w:ascii="Cambria Math" w:hAnsi="Cambria Math"/>
+                          <w:i/>
+                          <w:lang w:bidi="hi-IN"/>
+                        </w:rPr>
+                      </m:ctrlPr>
+                    </m:sSupPr>
+                    <m:e>
+                      <m:sSub>
+                        <m:sSubPr>
+                          <m:ctrlPr>
+                            <w:rPr>
+                              <w:rFonts w:ascii="Cambria Math" w:hAnsi="Cambria Math"/>
+                              <w:i/>
+                              <w:lang w:bidi="hi-IN"/>
+                            </w:rPr>
+                          </m:ctrlPr>
+                        </m:sSubPr>
+                        <m:e>
+                          <m:r>
+                            <w:rPr>
+                              <w:rFonts w:ascii="Cambria Math" w:hAnsi="Cambria Math"/>
+                              <w:lang w:bidi="hi-IN"/>
+                            </w:rPr>
+                            <m:t>U</m:t>
+                          </m:r>
+                        </m:e>
+                        <m:sub>
+                          <m:r>
+                            <w:rPr>
+                              <w:rFonts w:ascii="Cambria Math" w:hAnsi="Cambria Math"/>
+                              <w:lang w:bidi="hi-IN"/>
+                            </w:rPr>
+                            <m:t>k</m:t>
+                          </m:r>
+                        </m:sub>
+                      </m:sSub>
+                    </m:e>
+                    <m:sup>
+                      <m:r>
+                        <w:rPr>
+                          <w:rFonts w:ascii="Cambria Math" w:hAnsi="Cambria Math"/>
+                          <w:lang w:bidi="hi-IN"/>
+                        </w:rPr>
+                        <m:t>x-y</m:t>
+                      </m:r>
+                    </m:sup>
+                  </m:sSup>
+                </m:num>
+                <m:den>
+                  <m:d>
+                    <m:dPr>
+                      <m:ctrlPr>
+                        <w:rPr>
+                          <w:rFonts w:ascii="Cambria Math" w:hAnsi="Cambria Math"/>
+                          <w:i/>
+                          <w:lang w:bidi="hi-IN"/>
+                        </w:rPr>
+                      </m:ctrlPr>
+                    </m:dPr>
+                    <m:e>
+                      <m:r>
+                        <w:rPr>
+                          <w:rFonts w:ascii="Cambria Math" w:hAnsi="Cambria Math"/>
+                          <w:lang w:bidi="hi-IN"/>
+                        </w:rPr>
+                        <m:t>x-y</m:t>
+                      </m:r>
+                    </m:e>
+                  </m:d>
+                  <m:r>
+                    <w:rPr>
+                      <w:rFonts w:ascii="Cambria Math" w:hAnsi="Cambria Math"/>
+                      <w:lang w:bidi="hi-IN"/>
+                    </w:rPr>
+                    <m:t>!</m:t>
+                  </m:r>
+                </m:den>
+              </m:f>
+            </m:e>
+          </m:nary>
+          <m:r>
+            <w:rPr>
+              <w:rFonts w:ascii="Cambria Math" w:hAnsi="Cambria Math"/>
+              <w:lang w:bidi="hi-IN"/>
+            </w:rPr>
+            <m:t>,   ∀x≥0</m:t>
+          </m:r>
+        </m:oMath>
+      </m:oMathPara>
+    </w:p>
+    <w:p>
+      <w:pPr>
+        <w:spacing w:line="480" w:lineRule="auto"/>
+        <w:rPr>
+          <w:rFonts w:ascii="Palatino Linotype" w:hAnsi="Palatino Linotype"/>
+          <w:lang w:bidi="hi-IN"/>
+        </w:rPr>
+      </w:pPr>
+      <w:proofErr w:type="gramStart"/>
+      <w:r>
+        <w:rPr>
+          <w:rFonts w:ascii="Palatino Linotype" w:hAnsi="Palatino Linotype"/>
+          <w:lang w:bidi="hi-IN"/>
+        </w:rPr>
+        <w:t>and</w:t>
+      </w:r>
+      <w:proofErr w:type="gramEnd"/>
+      <w:r>
+        <w:rPr>
+          <w:rFonts w:ascii="Palatino Linotype" w:hAnsi="Palatino Linotype"/>
+          <w:lang w:bidi="hi-IN"/>
+        </w:rPr>
+        <w:t xml:space="preserve"> </w:t>
       </w:r>
       <w:r>
         <w:rPr>
@@ -5246,27 +5468,77 @@
           <w:iCs/>
           <w:lang w:bidi="hi-IN"/>
         </w:rPr>
-        <w:t>δ</w:t>
-      </w:r>
-      <w:r>
-        <w:rPr>
-          <w:rFonts w:ascii="Palatino Linotype" w:hAnsi="Palatino Linotype"/>
-          <w:lang w:bidi="hi-IN"/>
-        </w:rPr>
-        <w:t xml:space="preserve">=1 and </w:t>
-      </w:r>
-      <w:r>
-        <w:rPr>
-          <w:rFonts w:ascii="Palatino Linotype" w:hAnsi="Palatino Linotype"/>
-        </w:rPr>
-        <w:t>β=0)</w:t>
-      </w:r>
-      <w:r>
-        <w:rPr>
-          <w:rFonts w:ascii="Palatino Linotype" w:hAnsi="Palatino Linotype"/>
-          <w:lang w:bidi="hi-IN"/>
-        </w:rPr>
-        <w:t>, the above equation simplifies to</w:t>
+        <w:t>M</w:t>
+      </w:r>
+      <w:r>
+        <w:rPr>
+          <w:rFonts w:ascii="Palatino Linotype" w:hAnsi="Palatino Linotype"/>
+          <w:lang w:bidi="hi-IN"/>
+        </w:rPr>
+        <w:t xml:space="preserve"> is a </w:t>
+      </w:r>
+      <w:r>
+        <w:rPr>
+          <w:rFonts w:ascii="Palatino Linotype" w:hAnsi="Palatino Linotype"/>
+          <w:lang w:bidi="hi-IN"/>
+        </w:rPr>
+        <w:t xml:space="preserve">triangular </w:t>
+      </w:r>
+      <w:r>
+        <w:rPr>
+          <w:rFonts w:ascii="Palatino Linotype" w:hAnsi="Palatino Linotype"/>
+          <w:lang w:bidi="hi-IN"/>
+        </w:rPr>
+        <w:t>matrix</w:t>
+      </w:r>
+      <w:r>
+        <w:rPr>
+          <w:rFonts w:ascii="Palatino Linotype" w:hAnsi="Palatino Linotype"/>
+          <w:lang w:bidi="hi-IN"/>
+        </w:rPr>
+        <w:t xml:space="preserve">. In this case the </w:t>
+      </w:r>
+      <w:proofErr w:type="gramStart"/>
+      <w:r>
+        <w:rPr>
+          <w:rFonts w:ascii="Palatino Linotype" w:hAnsi="Palatino Linotype"/>
+          <w:lang w:bidi="hi-IN"/>
+        </w:rPr>
+        <w:t>population mean</w:t>
+      </w:r>
+      <w:proofErr w:type="gramEnd"/>
+      <w:r>
+        <w:rPr>
+          <w:rFonts w:ascii="Palatino Linotype" w:hAnsi="Palatino Linotype"/>
+          <w:lang w:bidi="hi-IN"/>
+        </w:rPr>
+        <w:t xml:space="preserve"> fitness can be found by solving the equation for </w:t>
+      </w:r>
+      <w:r>
+        <w:rPr>
+          <w:rFonts w:ascii="Palatino Linotype" w:hAnsi="Palatino Linotype"/>
+          <w:i/>
+          <w:iCs/>
+          <w:lang w:bidi="hi-IN"/>
+        </w:rPr>
+        <w:t>f</w:t>
+      </w:r>
+      <w:r>
+        <w:rPr>
+          <w:rFonts w:ascii="Palatino Linotype" w:hAnsi="Palatino Linotype"/>
+          <w:i/>
+          <w:iCs/>
+          <w:vertAlign w:val="subscript"/>
+          <w:lang w:bidi="hi-IN"/>
+        </w:rPr>
+        <w:t>0</w:t>
+      </w:r>
+      <w:r>
+        <w:rPr>
+          <w:rFonts w:ascii="Palatino Linotype" w:hAnsi="Palatino Linotype"/>
+          <w:lang w:bidi="hi-IN"/>
+        </w:rPr>
+        <w:t xml:space="preserve">: </w:t>
       </w:r>
     </w:p>
     <w:p>
@@ -5300,8 +5572,8 @@
             </m:r>
           </m:e>
         </m:acc>
-        <m:sSubSup>
-          <m:sSubSupPr>
+        <m:sSub>
+          <m:sSubPr>
             <m:ctrlPr>
               <w:rPr>
                 <w:rFonts w:ascii="Cambria Math" w:hAnsi="Cambria Math"/>
@@ -5309,7 +5581,7 @@
                 <w:lang w:bidi="hi-IN"/>
               </w:rPr>
             </m:ctrlPr>
-          </m:sSubSupPr>
+          </m:sSubPr>
           <m:e>
             <m:r>
               <w:rPr>
@@ -5325,19 +5597,10 @@
                 <w:rFonts w:ascii="Cambria Math" w:hAnsi="Cambria Math"/>
                 <w:lang w:bidi="hi-IN"/>
               </w:rPr>
-              <m:t>x</m:t>
+              <m:t>0</m:t>
             </m:r>
           </m:sub>
-          <m:sup>
-            <m:r>
-              <w:rPr>
-                <w:rFonts w:ascii="Cambria Math" w:hAnsi="Cambria Math"/>
-                <w:lang w:bidi="hi-IN"/>
-              </w:rPr>
-              <m:t>'</m:t>
-            </m:r>
-          </m:sup>
-        </m:sSubSup>
+        </m:sSub>
         <m:r>
           <w:rPr>
             <w:rFonts w:ascii="Cambria Math" w:hAnsi="Cambria Math"/>
@@ -5345,10 +5608,8 @@
           </w:rPr>
           <m:t>=</m:t>
         </m:r>
-        <m:nary>
-          <m:naryPr>
-            <m:chr m:val="∑"/>
-            <m:supHide m:val="1"/>
+        <m:sSub>
+          <m:sSubPr>
             <m:ctrlPr>
               <w:rPr>
                 <w:rFonts w:ascii="Cambria Math" w:hAnsi="Cambria Math"/>
@@ -5356,287 +5617,28 @@
                 <w:lang w:bidi="hi-IN"/>
               </w:rPr>
             </m:ctrlPr>
-          </m:naryPr>
+          </m:sSubPr>
+          <m:e>
+            <m:r>
+              <w:rPr>
+                <w:rFonts w:ascii="Cambria Math" w:hAnsi="Cambria Math"/>
+                <w:lang w:bidi="hi-IN"/>
+              </w:rPr>
+              <m:t>f</m:t>
+            </m:r>
+          </m:e>
           <m:sub>
             <m:r>
               <w:rPr>
                 <w:rFonts w:ascii="Cambria Math" w:hAnsi="Cambria Math"/>
                 <w:lang w:bidi="hi-IN"/>
               </w:rPr>
-              <m:t>y≤x</m:t>
+              <m:t>0</m:t>
             </m:r>
           </m:sub>
-          <m:sup/>
-          <m:e>
-            <m:sSub>
-              <m:sSubPr>
-                <m:ctrlPr>
-                  <w:rPr>
-                    <w:rFonts w:ascii="Cambria Math" w:hAnsi="Cambria Math"/>
-                    <w:i/>
-                    <w:lang w:bidi="hi-IN"/>
-                  </w:rPr>
-                </m:ctrlPr>
-              </m:sSubPr>
-              <m:e>
-                <m:r>
-                  <w:rPr>
-                    <w:rFonts w:ascii="Cambria Math" w:hAnsi="Cambria Math"/>
-                    <w:lang w:bidi="hi-IN"/>
-                  </w:rPr>
-                  <m:t>f</m:t>
-                </m:r>
-              </m:e>
-              <m:sub>
-                <m:r>
-                  <w:rPr>
-                    <w:rFonts w:ascii="Cambria Math" w:hAnsi="Cambria Math"/>
-                    <w:lang w:bidi="hi-IN"/>
-                  </w:rPr>
-                  <m:t>y</m:t>
-                </m:r>
-              </m:sub>
-            </m:sSub>
-            <m:sSub>
-              <m:sSubPr>
-                <m:ctrlPr>
-                  <w:rPr>
-                    <w:rFonts w:ascii="Cambria Math" w:hAnsi="Cambria Math"/>
-                    <w:i/>
-                    <w:lang w:bidi="hi-IN"/>
-                  </w:rPr>
-                </m:ctrlPr>
-              </m:sSubPr>
-              <m:e>
-                <m:r>
-                  <w:rPr>
-                    <w:rFonts w:ascii="Cambria Math" w:hAnsi="Cambria Math"/>
-                    <w:lang w:bidi="hi-IN"/>
-                  </w:rPr>
-                  <m:t>ω</m:t>
-                </m:r>
-              </m:e>
-              <m:sub>
-                <m:r>
-                  <w:rPr>
-                    <w:rFonts w:ascii="Cambria Math" w:hAnsi="Cambria Math"/>
-                    <w:lang w:bidi="hi-IN"/>
-                  </w:rPr>
-                  <m:t>y</m:t>
-                </m:r>
-              </m:sub>
-            </m:sSub>
-            <m:f>
-              <m:fPr>
-                <m:ctrlPr>
-                  <w:rPr>
-                    <w:rFonts w:ascii="Cambria Math" w:hAnsi="Cambria Math"/>
-                    <w:i/>
-                    <w:lang w:bidi="hi-IN"/>
-                  </w:rPr>
-                </m:ctrlPr>
-              </m:fPr>
-              <m:num>
-                <m:sSup>
-                  <m:sSupPr>
-                    <m:ctrlPr>
-                      <w:rPr>
-                        <w:rFonts w:ascii="Cambria Math" w:hAnsi="Cambria Math"/>
-                        <w:i/>
-                        <w:lang w:bidi="hi-IN"/>
-                      </w:rPr>
-                    </m:ctrlPr>
-                  </m:sSupPr>
-                  <m:e>
-                    <m:r>
-                      <w:rPr>
-                        <w:rFonts w:ascii="Cambria Math" w:hAnsi="Cambria Math"/>
-                        <w:lang w:bidi="hi-IN"/>
-                      </w:rPr>
-                      <m:t>e</m:t>
-                    </m:r>
-                  </m:e>
-                  <m:sup>
-                    <m:r>
-                      <w:rPr>
-                        <w:rFonts w:ascii="Cambria Math" w:hAnsi="Cambria Math"/>
-                        <w:lang w:bidi="hi-IN"/>
-                      </w:rPr>
-                      <m:t>-</m:t>
-                    </m:r>
-                    <m:sSub>
-                      <m:sSubPr>
-                        <m:ctrlPr>
-                          <w:rPr>
-                            <w:rFonts w:ascii="Cambria Math" w:hAnsi="Cambria Math"/>
-                            <w:i/>
-                            <w:lang w:bidi="hi-IN"/>
-                          </w:rPr>
-                        </m:ctrlPr>
-                      </m:sSubPr>
-                      <m:e>
-                        <m:r>
-                          <w:rPr>
-                            <w:rFonts w:ascii="Cambria Math" w:hAnsi="Cambria Math"/>
-                            <w:lang w:bidi="hi-IN"/>
-                          </w:rPr>
-                          <m:t>U</m:t>
-                        </m:r>
-                      </m:e>
-                      <m:sub>
-                        <m:r>
-                          <w:rPr>
-                            <w:rFonts w:ascii="Cambria Math" w:hAnsi="Cambria Math"/>
-                            <w:lang w:bidi="hi-IN"/>
-                          </w:rPr>
-                          <m:t>y</m:t>
-                        </m:r>
-                      </m:sub>
-                    </m:sSub>
-                  </m:sup>
-                </m:sSup>
-                <m:sSup>
-                  <m:sSupPr>
-                    <m:ctrlPr>
-                      <w:rPr>
-                        <w:rFonts w:ascii="Cambria Math" w:hAnsi="Cambria Math"/>
-                        <w:i/>
-                        <w:lang w:bidi="hi-IN"/>
-                      </w:rPr>
-                    </m:ctrlPr>
-                  </m:sSupPr>
-                  <m:e>
-                    <m:sSub>
-                      <m:sSubPr>
-                        <m:ctrlPr>
-                          <w:rPr>
-                            <w:rFonts w:ascii="Cambria Math" w:hAnsi="Cambria Math"/>
-                            <w:i/>
-                            <w:lang w:bidi="hi-IN"/>
-                          </w:rPr>
-                        </m:ctrlPr>
-                      </m:sSubPr>
-                      <m:e>
-                        <m:r>
-                          <w:rPr>
-                            <w:rFonts w:ascii="Cambria Math" w:hAnsi="Cambria Math"/>
-                            <w:lang w:bidi="hi-IN"/>
-                          </w:rPr>
-                          <m:t>U</m:t>
-                        </m:r>
-                      </m:e>
-                      <m:sub>
-                        <m:r>
-                          <w:rPr>
-                            <w:rFonts w:ascii="Cambria Math" w:hAnsi="Cambria Math"/>
-                            <w:lang w:bidi="hi-IN"/>
-                          </w:rPr>
-                          <m:t>k</m:t>
-                        </m:r>
-                      </m:sub>
-                    </m:sSub>
-                  </m:e>
-                  <m:sup>
-                    <m:r>
-                      <w:rPr>
-                        <w:rFonts w:ascii="Cambria Math" w:hAnsi="Cambria Math"/>
-                        <w:lang w:bidi="hi-IN"/>
-                      </w:rPr>
-                      <m:t>x-y</m:t>
-                    </m:r>
-                  </m:sup>
-                </m:sSup>
-              </m:num>
-              <m:den>
-                <m:d>
-                  <m:dPr>
-                    <m:ctrlPr>
-                      <w:rPr>
-                        <w:rFonts w:ascii="Cambria Math" w:hAnsi="Cambria Math"/>
-                        <w:i/>
-                        <w:lang w:bidi="hi-IN"/>
-                      </w:rPr>
-                    </m:ctrlPr>
-                  </m:dPr>
-                  <m:e>
-                    <m:r>
-                      <w:rPr>
-                        <w:rFonts w:ascii="Cambria Math" w:hAnsi="Cambria Math"/>
-                        <w:lang w:bidi="hi-IN"/>
-                      </w:rPr>
-                      <m:t>x-y</m:t>
-                    </m:r>
-                  </m:e>
-                </m:d>
-                <m:r>
-                  <w:rPr>
-                    <w:rFonts w:ascii="Cambria Math" w:hAnsi="Cambria Math"/>
-                    <w:lang w:bidi="hi-IN"/>
-                  </w:rPr>
-                  <m:t>!</m:t>
-                </m:r>
-              </m:den>
-            </m:f>
-          </m:e>
-        </m:nary>
-        <m:r>
-          <w:rPr>
-            <w:rFonts w:ascii="Cambria Math" w:hAnsi="Cambria Math"/>
-            <w:lang w:bidi="hi-IN"/>
-          </w:rPr>
-          <m:t>,   ∀x≥0</m:t>
-        </m:r>
-      </m:oMath>
-      <w:r>
-        <w:rPr>
-          <w:rFonts w:ascii="Palatino Linotype" w:hAnsi="Palatino Linotype"/>
-          <w:lang w:bidi="hi-IN"/>
-        </w:rPr>
-        <w:t>.</w:t>
-      </w:r>
-    </w:p>
-    <w:p>
-      <w:pPr>
-        <w:spacing w:line="480" w:lineRule="auto"/>
-        <w:rPr>
-          <w:rFonts w:ascii="Palatino Linotype" w:hAnsi="Palatino Linotype"/>
-        </w:rPr>
-      </w:pPr>
-      <w:r>
-        <w:rPr>
-          <w:rFonts w:ascii="Palatino Linotype" w:hAnsi="Palatino Linotype"/>
-          <w:lang w:bidi="hi-IN"/>
-        </w:rPr>
-        <w:t xml:space="preserve">So </w:t>
-      </w:r>
-      <w:r>
-        <w:rPr>
-          <w:rFonts w:ascii="Palatino Linotype" w:hAnsi="Palatino Linotype"/>
-          <w:i/>
-          <w:iCs/>
-          <w:lang w:bidi="hi-IN"/>
-        </w:rPr>
-        <w:t>M</w:t>
-      </w:r>
-      <w:r>
-        <w:rPr>
-          <w:rFonts w:ascii="Palatino Linotype" w:hAnsi="Palatino Linotype"/>
-          <w:lang w:bidi="hi-IN"/>
-        </w:rPr>
-        <w:t xml:space="preserve"> is a triangle matrix and its largest eigenvalue is the largest main diagonal element</w:t>
-      </w:r>
-      <w:proofErr w:type="gramStart"/>
-      <w:r>
-        <w:rPr>
-          <w:rFonts w:ascii="Palatino Linotype" w:hAnsi="Palatino Linotype"/>
-          <w:lang w:bidi="hi-IN"/>
-        </w:rPr>
-        <w:t xml:space="preserve">: </w:t>
-      </w:r>
-      <w:proofErr w:type="gramEnd"/>
-      <m:oMath>
-        <m:sSup>
-          <m:sSupPr>
+        </m:sSub>
+        <m:sSub>
+          <m:sSubPr>
             <m:ctrlPr>
               <w:rPr>
                 <w:rFonts w:ascii="Cambria Math" w:hAnsi="Cambria Math"/>
@@ -5644,40 +5646,26 @@
                 <w:lang w:bidi="hi-IN"/>
               </w:rPr>
             </m:ctrlPr>
-          </m:sSupPr>
+          </m:sSubPr>
           <m:e>
-            <m:acc>
-              <m:accPr>
-                <m:chr m:val="̅"/>
-                <m:ctrlPr>
-                  <w:rPr>
-                    <w:rFonts w:ascii="Cambria Math" w:hAnsi="Cambria Math"/>
-                    <w:i/>
-                    <w:lang w:bidi="hi-IN"/>
-                  </w:rPr>
-                </m:ctrlPr>
-              </m:accPr>
-              <m:e>
-                <m:r>
-                  <w:rPr>
-                    <w:rFonts w:ascii="Cambria Math" w:hAnsi="Cambria Math"/>
-                    <w:lang w:bidi="hi-IN"/>
-                  </w:rPr>
-                  <m:t>ω</m:t>
-                </m:r>
-              </m:e>
-            </m:acc>
+            <m:r>
+              <w:rPr>
+                <w:rFonts w:ascii="Cambria Math" w:hAnsi="Cambria Math"/>
+                <w:lang w:bidi="hi-IN"/>
+              </w:rPr>
+              <m:t>m</m:t>
+            </m:r>
           </m:e>
-          <m:sup>
+          <m:sub>
             <m:r>
               <w:rPr>
                 <w:rFonts w:ascii="Cambria Math" w:hAnsi="Cambria Math"/>
                 <w:lang w:bidi="hi-IN"/>
               </w:rPr>
-              <m:t>*</m:t>
+              <m:t>0,0</m:t>
             </m:r>
-          </m:sup>
-        </m:sSup>
+          </m:sub>
+        </m:sSub>
         <m:r>
           <w:rPr>
             <w:rFonts w:ascii="Cambria Math" w:hAnsi="Cambria Math"/>
@@ -5685,8 +5673,8 @@
           </w:rPr>
           <m:t>=</m:t>
         </m:r>
-        <m:func>
-          <m:funcPr>
+        <m:sSub>
+          <m:sSubPr>
             <m:ctrlPr>
               <w:rPr>
                 <w:rFonts w:ascii="Cambria Math" w:hAnsi="Cambria Math"/>
@@ -5694,14 +5682,81 @@
                 <w:lang w:bidi="hi-IN"/>
               </w:rPr>
             </m:ctrlPr>
-          </m:funcPr>
-          <m:fName>
+          </m:sSubPr>
+          <m:e>
             <m:r>
               <w:rPr>
                 <w:rFonts w:ascii="Cambria Math" w:hAnsi="Cambria Math"/>
                 <w:lang w:bidi="hi-IN"/>
               </w:rPr>
-              <m:t>ma</m:t>
+              <m:t>f</m:t>
+            </m:r>
+          </m:e>
+          <m:sub>
+            <m:r>
+              <w:rPr>
+                <w:rFonts w:ascii="Cambria Math" w:hAnsi="Cambria Math"/>
+                <w:lang w:bidi="hi-IN"/>
+              </w:rPr>
+              <m:t>0</m:t>
+            </m:r>
+          </m:sub>
+        </m:sSub>
+        <m:sSub>
+          <m:sSubPr>
+            <m:ctrlPr>
+              <w:rPr>
+                <w:rFonts w:ascii="Cambria Math" w:hAnsi="Cambria Math"/>
+                <w:i/>
+                <w:lang w:bidi="hi-IN"/>
+              </w:rPr>
+            </m:ctrlPr>
+          </m:sSubPr>
+          <m:e>
+            <m:r>
+              <w:rPr>
+                <w:rFonts w:ascii="Cambria Math" w:hAnsi="Cambria Math"/>
+                <w:lang w:bidi="hi-IN"/>
+              </w:rPr>
+              <m:t>ω</m:t>
+            </m:r>
+          </m:e>
+          <m:sub>
+            <m:r>
+              <w:rPr>
+                <w:rFonts w:ascii="Cambria Math" w:hAnsi="Cambria Math"/>
+                <w:lang w:bidi="hi-IN"/>
+              </w:rPr>
+              <m:t>0</m:t>
+            </m:r>
+          </m:sub>
+        </m:sSub>
+        <m:sSup>
+          <m:sSupPr>
+            <m:ctrlPr>
+              <w:rPr>
+                <w:rFonts w:ascii="Cambria Math" w:hAnsi="Cambria Math"/>
+                <w:i/>
+                <w:lang w:bidi="hi-IN"/>
+              </w:rPr>
+            </m:ctrlPr>
+          </m:sSupPr>
+          <m:e>
+            <m:r>
+              <w:rPr>
+                <w:rFonts w:ascii="Cambria Math" w:hAnsi="Cambria Math"/>
+                <w:lang w:bidi="hi-IN"/>
+              </w:rPr>
+              <m:t>e</m:t>
+            </m:r>
+          </m:e>
+          <m:sup>
+            <m:r>
+              <w:rPr>
+                <w:rFonts w:ascii="Cambria Math" w:hAnsi="Cambria Math"/>
+                <w:lang w:bidi="hi-IN"/>
+              </w:rPr>
+              <m:t>-</m:t>
             </m:r>
             <m:sSub>
               <m:sSubPr>
@@ -5719,7 +5774,7 @@
                     <w:rFonts w:ascii="Cambria Math" w:hAnsi="Cambria Math"/>
                     <w:lang w:bidi="hi-IN"/>
                   </w:rPr>
-                  <m:t>x</m:t>
+                  <m:t>U</m:t>
                 </m:r>
               </m:e>
               <m:sub>
@@ -5728,12 +5783,103 @@
                     <w:rFonts w:ascii="Cambria Math" w:hAnsi="Cambria Math"/>
                     <w:lang w:bidi="hi-IN"/>
                   </w:rPr>
-                  <m:t>z≥0</m:t>
+                  <m:t>0</m:t>
                 </m:r>
               </m:sub>
             </m:sSub>
-          </m:fName>
+          </m:sup>
+        </m:sSup>
+        <m:r>
+          <w:rPr>
+            <w:rFonts w:ascii="Cambria Math" w:hAnsi="Cambria Math"/>
+            <w:lang w:bidi="hi-IN"/>
+          </w:rPr>
+          <m:t>⇒</m:t>
+        </m:r>
+        <m:acc>
+          <m:accPr>
+            <m:chr m:val="̅"/>
+            <m:ctrlPr>
+              <w:rPr>
+                <w:rFonts w:ascii="Cambria Math" w:hAnsi="Cambria Math"/>
+                <w:i/>
+                <w:lang w:bidi="hi-IN"/>
+              </w:rPr>
+            </m:ctrlPr>
+          </m:accPr>
           <m:e>
+            <m:r>
+              <w:rPr>
+                <w:rFonts w:ascii="Cambria Math" w:hAnsi="Cambria Math"/>
+                <w:lang w:bidi="hi-IN"/>
+              </w:rPr>
+              <m:t>ω</m:t>
+            </m:r>
+          </m:e>
+        </m:acc>
+        <m:r>
+          <w:rPr>
+            <w:rFonts w:ascii="Cambria Math" w:hAnsi="Cambria Math"/>
+            <w:lang w:bidi="hi-IN"/>
+          </w:rPr>
+          <m:t>=</m:t>
+        </m:r>
+        <m:sSub>
+          <m:sSubPr>
+            <m:ctrlPr>
+              <w:rPr>
+                <w:rFonts w:ascii="Cambria Math" w:hAnsi="Cambria Math"/>
+                <w:i/>
+                <w:lang w:bidi="hi-IN"/>
+              </w:rPr>
+            </m:ctrlPr>
+          </m:sSubPr>
+          <m:e>
+            <m:r>
+              <w:rPr>
+                <w:rFonts w:ascii="Cambria Math" w:hAnsi="Cambria Math"/>
+                <w:lang w:bidi="hi-IN"/>
+              </w:rPr>
+              <m:t>ω</m:t>
+            </m:r>
+          </m:e>
+          <m:sub>
+            <m:r>
+              <w:rPr>
+                <w:rFonts w:ascii="Cambria Math" w:hAnsi="Cambria Math"/>
+                <w:lang w:bidi="hi-IN"/>
+              </w:rPr>
+              <m:t>0</m:t>
+            </m:r>
+          </m:sub>
+        </m:sSub>
+        <m:sSup>
+          <m:sSupPr>
+            <m:ctrlPr>
+              <w:rPr>
+                <w:rFonts w:ascii="Cambria Math" w:hAnsi="Cambria Math"/>
+                <w:i/>
+                <w:lang w:bidi="hi-IN"/>
+              </w:rPr>
+            </m:ctrlPr>
+          </m:sSupPr>
+          <m:e>
+            <m:r>
+              <w:rPr>
+                <w:rFonts w:ascii="Cambria Math" w:hAnsi="Cambria Math"/>
+                <w:lang w:bidi="hi-IN"/>
+              </w:rPr>
+              <m:t>e</m:t>
+            </m:r>
+          </m:e>
+          <m:sup>
+            <m:r>
+              <w:rPr>
+                <w:rFonts w:ascii="Cambria Math" w:hAnsi="Cambria Math"/>
+                <w:lang w:bidi="hi-IN"/>
+              </w:rPr>
+              <m:t>-</m:t>
+            </m:r>
             <m:sSub>
               <m:sSubPr>
                 <m:ctrlPr>
@@ -5750,7 +5896,7 @@
                     <w:rFonts w:ascii="Cambria Math" w:hAnsi="Cambria Math"/>
                     <w:lang w:bidi="hi-IN"/>
                   </w:rPr>
-                  <m:t>ω</m:t>
+                  <m:t>U</m:t>
                 </m:r>
               </m:e>
               <m:sub>
@@ -5759,77 +5905,51 @@
                     <w:rFonts w:ascii="Cambria Math" w:hAnsi="Cambria Math"/>
                     <w:lang w:bidi="hi-IN"/>
                   </w:rPr>
-                  <m:t>z</m:t>
+                  <m:t>0</m:t>
                 </m:r>
               </m:sub>
             </m:sSub>
-            <m:sSup>
-              <m:sSupPr>
-                <m:ctrlPr>
-                  <w:rPr>
-                    <w:rFonts w:ascii="Cambria Math" w:hAnsi="Cambria Math"/>
-                    <w:i/>
-                    <w:lang w:bidi="hi-IN"/>
-                  </w:rPr>
-                </m:ctrlPr>
-              </m:sSupPr>
-              <m:e>
-                <m:r>
-                  <w:rPr>
-                    <w:rFonts w:ascii="Cambria Math" w:hAnsi="Cambria Math"/>
-                    <w:lang w:bidi="hi-IN"/>
-                  </w:rPr>
-                  <m:t>e</m:t>
-                </m:r>
-              </m:e>
-              <m:sup>
-                <m:r>
-                  <w:rPr>
-                    <w:rFonts w:ascii="Cambria Math" w:hAnsi="Cambria Math"/>
-                    <w:lang w:bidi="hi-IN"/>
-                  </w:rPr>
-                  <m:t>-</m:t>
-                </m:r>
-                <m:sSub>
-                  <m:sSubPr>
-                    <m:ctrlPr>
-                      <w:rPr>
-                        <w:rFonts w:ascii="Cambria Math" w:hAnsi="Cambria Math"/>
-                        <w:i/>
-                        <w:lang w:bidi="hi-IN"/>
-                      </w:rPr>
-                    </m:ctrlPr>
-                  </m:sSubPr>
-                  <m:e>
-                    <m:r>
-                      <w:rPr>
-                        <w:rFonts w:ascii="Cambria Math" w:hAnsi="Cambria Math"/>
-                        <w:lang w:bidi="hi-IN"/>
-                      </w:rPr>
-                      <m:t>U</m:t>
-                    </m:r>
-                  </m:e>
-                  <m:sub>
-                    <m:r>
-                      <w:rPr>
-                        <w:rFonts w:ascii="Cambria Math" w:hAnsi="Cambria Math"/>
-                        <w:lang w:bidi="hi-IN"/>
-                      </w:rPr>
-                      <m:t>z</m:t>
-                    </m:r>
-                  </m:sub>
-                </m:sSub>
-              </m:sup>
-            </m:sSup>
-          </m:e>
-        </m:func>
+          </m:sup>
+        </m:sSup>
       </m:oMath>
       <w:r>
         <w:rPr>
           <w:rFonts w:ascii="Palatino Linotype" w:hAnsi="Palatino Linotype"/>
           <w:lang w:bidi="hi-IN"/>
         </w:rPr>
-        <w:t xml:space="preserve">. If </w:t>
+        <w:t>,</w:t>
+      </w:r>
+    </w:p>
+    <w:p>
+      <w:pPr>
+        <w:spacing w:line="480" w:lineRule="auto"/>
+        <w:rPr>
+          <w:rFonts w:ascii="Palatino Linotype" w:hAnsi="Palatino Linotype"/>
+          <w:lang w:bidi="hi-IN"/>
+        </w:rPr>
+      </w:pPr>
+      <w:proofErr w:type="gramStart"/>
+      <w:r>
+        <w:rPr>
+          <w:rFonts w:ascii="Palatino Linotype" w:hAnsi="Palatino Linotype"/>
+          <w:lang w:bidi="hi-IN"/>
+        </w:rPr>
+        <w:t>which</w:t>
+      </w:r>
+      <w:proofErr w:type="gramEnd"/>
+      <w:r>
+        <w:rPr>
+          <w:rFonts w:ascii="Palatino Linotype" w:hAnsi="Palatino Linotype"/>
+          <w:lang w:bidi="hi-IN"/>
+        </w:rPr>
+        <w:t xml:space="preserve"> means that the population mean fitness is equal to the product of the fitness of mutation-free individuals and the probability that a mutation-free individual does not mutate. </w:t>
+      </w:r>
+      <w:r>
+        <w:rPr>
+          <w:rFonts w:ascii="Palatino Linotype" w:hAnsi="Palatino Linotype"/>
+          <w:lang w:bidi="hi-IN"/>
+        </w:rPr>
+        <w:t xml:space="preserve">If </w:t>
       </w:r>
       <m:oMath>
         <m:sSub>
@@ -5961,8 +6081,141 @@
           <w:rFonts w:ascii="Palatino Linotype" w:hAnsi="Palatino Linotype"/>
           <w:lang w:bidi="hi-IN"/>
         </w:rPr>
-        <w:t xml:space="preserve"> (constant uniform mutation rate) then the frequencies vector is </w:t>
-      </w:r>
+        <w:t xml:space="preserve"> (constant uniform mutation rate) then </w:t>
+      </w:r>
+      <m:oMath>
+        <m:acc>
+          <m:accPr>
+            <m:chr m:val="̅"/>
+            <m:ctrlPr>
+              <w:rPr>
+                <w:rFonts w:ascii="Cambria Math" w:hAnsi="Cambria Math"/>
+                <w:i/>
+                <w:lang w:bidi="hi-IN"/>
+              </w:rPr>
+            </m:ctrlPr>
+          </m:accPr>
+          <m:e>
+            <m:r>
+              <w:rPr>
+                <w:rFonts w:ascii="Cambria Math" w:hAnsi="Cambria Math"/>
+                <w:lang w:bidi="hi-IN"/>
+              </w:rPr>
+              <m:t>ω</m:t>
+            </m:r>
+          </m:e>
+        </m:acc>
+        <m:r>
+          <w:rPr>
+            <w:rFonts w:ascii="Cambria Math" w:hAnsi="Cambria Math"/>
+            <w:lang w:bidi="hi-IN"/>
+          </w:rPr>
+          <m:t>=</m:t>
+        </m:r>
+        <m:sSup>
+          <m:sSupPr>
+            <m:ctrlPr>
+              <w:rPr>
+                <w:rFonts w:ascii="Cambria Math" w:hAnsi="Cambria Math"/>
+                <w:i/>
+                <w:lang w:bidi="hi-IN"/>
+              </w:rPr>
+            </m:ctrlPr>
+          </m:sSupPr>
+          <m:e>
+            <m:r>
+              <w:rPr>
+                <w:rFonts w:ascii="Cambria Math" w:hAnsi="Cambria Math"/>
+                <w:lang w:bidi="hi-IN"/>
+              </w:rPr>
+              <m:t>e</m:t>
+            </m:r>
+          </m:e>
+          <m:sup>
+            <m:r>
+              <w:rPr>
+                <w:rFonts w:ascii="Cambria Math" w:hAnsi="Cambria Math"/>
+                <w:lang w:bidi="hi-IN"/>
+              </w:rPr>
+              <m:t>-</m:t>
+            </m:r>
+            <m:r>
+              <w:rPr>
+                <w:rFonts w:ascii="Cambria Math" w:hAnsi="Cambria Math"/>
+                <w:lang w:bidi="hi-IN"/>
+              </w:rPr>
+              <m:t>U</m:t>
+            </m:r>
+          </m:sup>
+        </m:sSup>
+      </m:oMath>
+      <w:r>
+        <w:rPr>
+          <w:rFonts w:ascii="Palatino Linotype" w:hAnsi="Palatino Linotype"/>
+          <w:lang w:bidi="hi-IN"/>
+        </w:rPr>
+        <w:t xml:space="preserve"> </w:t>
+      </w:r>
+      <w:r>
+        <w:rPr>
+          <w:rFonts w:ascii="Palatino Linotype" w:hAnsi="Palatino Linotype"/>
+          <w:lang w:bidi="hi-IN"/>
+        </w:rPr>
+        <w:fldChar w:fldCharType="begin" w:fldLock="1"/>
+      </w:r>
+      <w:r>
+        <w:rPr>
+          <w:rFonts w:ascii="Palatino Linotype" w:hAnsi="Palatino Linotype"/>
+          <w:lang w:bidi="hi-IN"/>
+        </w:rPr>
+        <w:instrText>ADDIN CSL_CITATION { "citationItems" : [ { "id" : "ITEM-1", "itemData" : { "ISSN" : "0016-6731", "PMID" : "17248359", "author" : [ { "dropping-particle" : "", "family" : "Kimura", "given" : "Motoo", "non-dropping-particle" : "", "parse-names" : false, "suffix" : "" }, { "dropping-particle" : "", "family" : "Maruyama", "given" : "Takeo", "non-dropping-particle" : "", "parse-names" : false, "suffix" : "" } ], "container-title" : "Genetics", "id" : "ITEM-1", "issue" : "6", "issued" : { "date-parts" : [ [ "1966", "12", "22" ] ] }, "page" : "1337-51", "title" : "The mutational load with epistatic gene interactions in fitness.", "type" : "article-journal", "volume" : "54" }, "uris" : [ "http://www.mendeley.com/documents/?uuid=233cf65f-b45d-4e42-9c4c-359912f25f18" ] } ], "mendeley" : { "previouslyFormattedCitation" : "(Kimura and Maruyama 1966)" }, "properties" : { "noteIndex" : 0 }, "schema" : "https://github.com/citation-style-language/schema/raw/master/csl-citation.json" }</w:instrText>
+      </w:r>
+      <w:r>
+        <w:rPr>
+          <w:rFonts w:ascii="Palatino Linotype" w:hAnsi="Palatino Linotype"/>
+          <w:lang w:bidi="hi-IN"/>
+        </w:rPr>
+        <w:fldChar w:fldCharType="separate"/>
+      </w:r>
+      <w:r>
+        <w:rPr>
+          <w:rFonts w:ascii="Palatino Linotype" w:hAnsi="Palatino Linotype"/>
+          <w:noProof/>
+          <w:lang w:bidi="hi-IN"/>
+        </w:rPr>
+        <w:t>(Kimura and Maruyama 1966)</w:t>
+      </w:r>
+      <w:r>
+        <w:rPr>
+          <w:rFonts w:ascii="Palatino Linotype" w:hAnsi="Palatino Linotype"/>
+          <w:lang w:bidi="hi-IN"/>
+        </w:rPr>
+        <w:fldChar w:fldCharType="end"/>
+      </w:r>
+      <w:r>
+        <w:rPr>
+          <w:rFonts w:ascii="Palatino Linotype" w:hAnsi="Palatino Linotype"/>
+          <w:lang w:bidi="hi-IN"/>
+        </w:rPr>
+        <w:t xml:space="preserve"> and by the forward substitution method the </w:t>
+      </w:r>
+      <w:r>
+        <w:rPr>
+          <w:rFonts w:ascii="Palatino Linotype" w:hAnsi="Palatino Linotype"/>
+          <w:lang w:bidi="hi-IN"/>
+        </w:rPr>
+        <w:t xml:space="preserve">frequencies vector is </w:t>
+      </w:r>
+    </w:p>
+    <w:p>
+      <w:pPr>
+        <w:spacing w:line="480" w:lineRule="auto"/>
+        <w:jc w:val="center"/>
+        <w:rPr>
+          <w:rFonts w:ascii="Palatino Linotype" w:hAnsi="Palatino Linotype"/>
+          <w:lang w:bidi="hi-IN"/>
+        </w:rPr>
+      </w:pPr>
       <m:oMath>
         <m:sSub>
           <m:sSubPr>
@@ -6153,304 +6406,7 @@
           <w:rFonts w:ascii="Palatino Linotype" w:hAnsi="Palatino Linotype"/>
           <w:lang w:bidi="hi-IN"/>
         </w:rPr>
-        <w:t xml:space="preserve">, that is, the number of deleterious mutations per individual is Poisson distributed with average </w:t>
-      </w:r>
-      <w:r>
-        <w:rPr>
-          <w:rFonts w:ascii="Palatino Linotype" w:hAnsi="Palatino Linotype"/>
-          <w:i/>
-          <w:iCs/>
-          <w:lang w:bidi="hi-IN"/>
-        </w:rPr>
-        <w:t>U/s</w:t>
-      </w:r>
-      <w:r>
-        <w:rPr>
-          <w:rFonts w:ascii="Palatino Linotype" w:hAnsi="Palatino Linotype"/>
-          <w:lang w:bidi="hi-IN"/>
-        </w:rPr>
-        <w:t xml:space="preserve"> </w:t>
-      </w:r>
-      <w:r>
-        <w:rPr>
-          <w:rFonts w:ascii="Palatino Linotype" w:hAnsi="Palatino Linotype"/>
-          <w:lang w:bidi="hi-IN"/>
-        </w:rPr>
-        <w:fldChar w:fldCharType="begin" w:fldLock="1"/>
-      </w:r>
-      <w:r>
-        <w:rPr>
-          <w:rFonts w:ascii="Palatino Linotype" w:hAnsi="Palatino Linotype"/>
-          <w:lang w:bidi="hi-IN"/>
-        </w:rPr>
-        <w:instrText>ADDIN CSL_CITATION { "citationItems" : [ { "id" : "ITEM-1", "itemData" : { "DOI" : "10.1016/0040-5809(78)90027-8", "ISSN" : "00405809", "abstract" : "A quantitative study of the operation of Muller's Ratchet for the accumulation of deleterious genes in an asexually reproducing population is made. For a population of size N, in which deleterious mutations occur at rate \u03bb/genome/ generation, and the relative fitness of an individual with k mutants is (1 \u2212 s)k, the most important parameter is . If n0 is large (\u2a7e25), deleterious mutations will accumulate very slowly, and independently of each other; if n0 is small (&lt;1), the rate of accumulation of deleterious mutations will be greater than a natural population could plausibly bear; an estimate of the speed of the Ratchet for intermediate values of n0 is made. It is pointed out that the frequency distribution for the numbers of individuals carrying k mutants will retain its shape, but will move bodily to the right at the same average speed as the Ratchet. When favourable mutations also occur, the frequency distributions can move right of left; an estimate of the probability that any particular step is right or left is made, and it is shown that, for a given net rate of arrisal of deleterious mutations, the greater the rate of beneficial mutation, the greater the chance that beneficial mutations will accumulate.", "author" : [ { "dropping-particle" : "", "family" : "Haigh", "given" : "John", "non-dropping-particle" : "", "parse-names" : false, "suffix" : "" } ], "container-title" : "Theoretical Population Biology", "id" : "ITEM-1", "issue" : "2", "issued" : { "date-parts" : [ [ "1978", "10" ] ] }, "page" : "251-267", "title" : "The accumulation of deleterious genes in a population - Muller's Ratchet", "type" : "article-journal", "volume" : "14" }, "uris" : [ "http://www.mendeley.com/documents/?uuid=03d5fe6b-a63a-4bf6-90c2-151c5d8d03ef" ] } ], "mendeley" : { "previouslyFormattedCitation" : "(Haigh 1978)" }, "properties" : { "noteIndex" : 0 }, "schema" : "https://github.com/citation-style-language/schema/raw/master/csl-citation.json" }</w:instrText>
-      </w:r>
-      <w:r>
-        <w:rPr>
-          <w:rFonts w:ascii="Palatino Linotype" w:hAnsi="Palatino Linotype"/>
-          <w:lang w:bidi="hi-IN"/>
-        </w:rPr>
-        <w:fldChar w:fldCharType="separate"/>
-      </w:r>
-      <w:r>
-        <w:rPr>
-          <w:rFonts w:ascii="Palatino Linotype" w:hAnsi="Palatino Linotype"/>
-          <w:noProof/>
-          <w:lang w:bidi="hi-IN"/>
-        </w:rPr>
-        <w:t>(Haigh 1978)</w:t>
-      </w:r>
-      <w:r>
-        <w:rPr>
-          <w:rFonts w:ascii="Palatino Linotype" w:hAnsi="Palatino Linotype"/>
-          <w:lang w:bidi="hi-IN"/>
-        </w:rPr>
-        <w:fldChar w:fldCharType="end"/>
-      </w:r>
-      <w:r>
-        <w:rPr>
-          <w:rFonts w:ascii="Palatino Linotype" w:hAnsi="Palatino Linotype"/>
-          <w:lang w:bidi="hi-IN"/>
-        </w:rPr>
-        <w:t xml:space="preserve">. </w:t>
-      </w:r>
-      <w:r>
-        <w:rPr>
-          <w:rFonts w:ascii="Palatino Linotype" w:hAnsi="Palatino Linotype"/>
-        </w:rPr>
-        <w:t xml:space="preserve">With constitutive mutagenesis (CM), the </w:t>
-      </w:r>
-      <w:proofErr w:type="gramStart"/>
-      <w:r>
-        <w:rPr>
-          <w:rFonts w:ascii="Palatino Linotype" w:hAnsi="Palatino Linotype"/>
-        </w:rPr>
-        <w:t xml:space="preserve">population </w:t>
-      </w:r>
-      <w:r>
-        <w:rPr>
-          <w:rFonts w:ascii="Palatino Linotype" w:hAnsi="Palatino Linotype"/>
-        </w:rPr>
-        <w:t>mean</w:t>
-      </w:r>
-      <w:proofErr w:type="gramEnd"/>
-      <w:r>
-        <w:rPr>
-          <w:rFonts w:ascii="Palatino Linotype" w:hAnsi="Palatino Linotype"/>
-        </w:rPr>
-        <w:t xml:space="preserve"> fitness</w:t>
-      </w:r>
-      <w:r>
-        <w:rPr>
-          <w:rFonts w:ascii="Palatino Linotype" w:hAnsi="Palatino Linotype"/>
-        </w:rPr>
-        <w:t xml:space="preserve"> at the MSB</w:t>
-      </w:r>
-      <w:r>
-        <w:rPr>
-          <w:rFonts w:ascii="Palatino Linotype" w:hAnsi="Palatino Linotype"/>
-        </w:rPr>
-        <w:t xml:space="preserve"> </w:t>
-      </w:r>
-      <w:r>
-        <w:rPr>
-          <w:rFonts w:ascii="Palatino Linotype" w:hAnsi="Palatino Linotype"/>
-        </w:rPr>
-        <w:t xml:space="preserve">is </w:t>
-      </w:r>
-      <w:r>
-        <w:rPr>
-          <w:rFonts w:ascii="Palatino Linotype" w:hAnsi="Palatino Linotype"/>
-          <w:i/>
-          <w:iCs/>
-        </w:rPr>
-        <w:t>e</w:t>
-      </w:r>
-      <w:r>
-        <w:rPr>
-          <w:rFonts w:ascii="Palatino Linotype" w:hAnsi="Palatino Linotype"/>
-          <w:i/>
-          <w:iCs/>
-          <w:vertAlign w:val="superscript"/>
-        </w:rPr>
-        <w:t>-</w:t>
-      </w:r>
-      <w:proofErr w:type="spellStart"/>
-      <w:r>
-        <w:rPr>
-          <w:rFonts w:ascii="Palatino Linotype" w:hAnsi="Palatino Linotype"/>
-          <w:i/>
-          <w:iCs/>
-          <w:vertAlign w:val="superscript"/>
-        </w:rPr>
-        <w:t>τU</w:t>
-      </w:r>
-      <w:proofErr w:type="spellEnd"/>
-      <w:r>
-        <w:rPr>
-          <w:rFonts w:ascii="Palatino Linotype" w:hAnsi="Palatino Linotype"/>
-        </w:rPr>
-        <w:t>:</w:t>
-      </w:r>
-      <w:r>
-        <w:rPr>
-          <w:rFonts w:ascii="Palatino Linotype" w:hAnsi="Palatino Linotype"/>
-        </w:rPr>
-        <w:t xml:space="preserve"> it decays exponentially as a function of </w:t>
-      </w:r>
-      <w:r>
-        <w:rPr>
-          <w:rFonts w:ascii="Palatino Linotype" w:hAnsi="Palatino Linotype"/>
-          <w:i/>
-          <w:iCs/>
-        </w:rPr>
-        <w:t>τ</w:t>
-      </w:r>
-      <w:r>
-        <w:rPr>
-          <w:rFonts w:ascii="Palatino Linotype" w:hAnsi="Palatino Linotype"/>
-        </w:rPr>
-        <w:t xml:space="preserve"> the mutation rate fold increase. In contrast, stress-induced mutagenesis (SIM), as </w:t>
-      </w:r>
-      <w:r>
-        <w:rPr>
-          <w:rFonts w:ascii="Palatino Linotype" w:hAnsi="Palatino Linotype"/>
-        </w:rPr>
-        <w:t xml:space="preserve">shown by </w:t>
-      </w:r>
-      <w:r>
-        <w:rPr>
-          <w:rFonts w:ascii="Palatino Linotype" w:hAnsi="Palatino Linotype"/>
-        </w:rPr>
-        <w:t xml:space="preserve">Agrawal </w:t>
-      </w:r>
-      <w:r>
-        <w:rPr>
-          <w:rFonts w:ascii="Palatino Linotype" w:hAnsi="Palatino Linotype"/>
-        </w:rPr>
-        <w:fldChar w:fldCharType="begin" w:fldLock="1"/>
-      </w:r>
-      <w:r>
-        <w:rPr>
-          <w:rFonts w:ascii="Palatino Linotype" w:hAnsi="Palatino Linotype"/>
-        </w:rPr>
-        <w:instrText>ADDIN CSL_CITATION { "citationItems" : [ { "id" : "ITEM-1", "itemData" : { "DOI" : "10.1046/j.1420-9101.2002.00464.x", "ISSN" : "1010061X", "abstract" : "Although much theory depends on the genome-wide rate of deleterious mutations, good estimates of the mutation rate are scarce and remain controversial. Furthermore, mutation rate may not be constant, and a recent study suggests that mutation rates are higher in mildly stressful environments. If mutation rate is a function of condition, then individuals carrying more mutations will tend to be in worse condition and therefore produce more mutations. Here I examine the mean fitnesses of sexual and asexual populations evolving under such condition-dependent mutation rates. The equilibrium mean fitness of a sexual population depends on the shape of the curve relating fitness to mutation rate. If mutation rate declines synergistically with increasing condition the mean fitness will be much lower than if mutation rate declines at a diminishing rate. In contrast, asexual populations are less affected by condition-dependent mutation rates. The equilibrium mean fitness of an asexual population only depends on the mutation rate of the individuals in the least loaded class. Because such individuals have high fitness and therefore a low mutation rate, asexual populations experience less genetic load than sexual populations, thus increasing the twofold cost of sex.", "author" : [ { "dropping-particle" : "", "family" : "Agrawal", "given" : "Aneil F.", "non-dropping-particle" : "", "parse-names" : false, "suffix" : "" } ], "container-title" : "Journal of Evolutionary Biology", "id" : "ITEM-1", "issue" : "6", "issued" : { "date-parts" : [ [ "2002", "10", "25" ] ] }, "note" : "no back mutations\nno adaptation\nno changing environment\nno cost of fidelity\nthe whole discussion assumes SIM but doesn't assume the context of SIM\n\n        \nthe idea here is to compare SIM effect on equilibrium mean fitness (mutational load) in asex and sex populaitons, therefore beneficial mutations are NEGLECTED\n\n        \nnever the less, if the final statement on asex, that the mean fitness at equilibrium depends on the mutation rate of the least loaded class, then asex populations should do SIM, as hypermutation does not affect the mean fitness", "page" : "1004-1010", "title" : "Genetic loads under fitness-dependent mutation rates", "type" : "article-journal", "volume" : "15" }, "suppress-author" : 1, "uris" : [ "http://www.mendeley.com/documents/?uuid=79be5021-e0a1-495d-8501-fe1b249cd5b4" ] } ], "mendeley" : { "previouslyFormattedCitation" : "(2002)" }, "properties" : { "noteIndex" : 0 }, "schema" : "https://github.com/citation-style-language/schema/raw/master/csl-citation.json" }</w:instrText>
-      </w:r>
-      <w:r>
-        <w:rPr>
-          <w:rFonts w:ascii="Palatino Linotype" w:hAnsi="Palatino Linotype"/>
-        </w:rPr>
-        <w:fldChar w:fldCharType="separate"/>
-      </w:r>
-      <w:r>
-        <w:rPr>
-          <w:rFonts w:ascii="Palatino Linotype" w:hAnsi="Palatino Linotype"/>
-          <w:noProof/>
-        </w:rPr>
-        <w:t>(2002)</w:t>
-      </w:r>
-      <w:r>
-        <w:rPr>
-          <w:rFonts w:ascii="Palatino Linotype" w:hAnsi="Palatino Linotype"/>
-        </w:rPr>
-        <w:fldChar w:fldCharType="end"/>
-      </w:r>
-      <w:r>
-        <w:rPr>
-          <w:rFonts w:ascii="Palatino Linotype" w:hAnsi="Palatino Linotype"/>
-        </w:rPr>
-        <w:t>, does not change the population mean fitness with res</w:t>
-      </w:r>
-      <w:r>
-        <w:rPr>
-          <w:rFonts w:ascii="Palatino Linotype" w:hAnsi="Palatino Linotype"/>
-        </w:rPr>
-        <w:t>pect to normal mutagenesis (NM). This is</w:t>
-      </w:r>
-      <w:r>
-        <w:rPr>
-          <w:rFonts w:ascii="Palatino Linotype" w:hAnsi="Palatino Linotype"/>
-        </w:rPr>
-        <w:t xml:space="preserve"> </w:t>
-      </w:r>
-      <w:r>
-        <w:rPr>
-          <w:rFonts w:ascii="Palatino Linotype" w:hAnsi="Palatino Linotype"/>
-        </w:rPr>
-        <w:lastRenderedPageBreak/>
-        <w:t>because the least loaded individuals (</w:t>
-      </w:r>
-      <w:r>
-        <w:rPr>
-          <w:rFonts w:ascii="Palatino Linotype" w:hAnsi="Palatino Linotype"/>
-          <w:i/>
-          <w:iCs/>
-        </w:rPr>
-        <w:t>x</w:t>
-      </w:r>
-      <w:r>
-        <w:rPr>
-          <w:rFonts w:ascii="Palatino Linotype" w:hAnsi="Palatino Linotype"/>
-        </w:rPr>
-        <w:t xml:space="preserve">=0), with fitness </w:t>
-      </w:r>
-      <w:r>
-        <w:rPr>
-          <w:rFonts w:ascii="Palatino Linotype" w:hAnsi="Palatino Linotype"/>
-          <w:i/>
-          <w:iCs/>
-        </w:rPr>
-        <w:t>ω</w:t>
-      </w:r>
-      <w:r>
-        <w:rPr>
-          <w:rFonts w:ascii="Palatino Linotype" w:hAnsi="Palatino Linotype"/>
-          <w:vertAlign w:val="subscript"/>
-        </w:rPr>
-        <w:t>0</w:t>
-      </w:r>
-      <w:r>
-        <w:rPr>
-          <w:rFonts w:ascii="Palatino Linotype" w:hAnsi="Palatino Linotype"/>
-        </w:rPr>
-        <w:t xml:space="preserve">=1, also have the lowest mutation rate, </w:t>
-      </w:r>
-      <w:r>
-        <w:rPr>
-          <w:rFonts w:ascii="Palatino Linotype" w:hAnsi="Palatino Linotype"/>
-          <w:i/>
-          <w:iCs/>
-        </w:rPr>
-        <w:t>U</w:t>
-      </w:r>
-      <w:r>
-        <w:rPr>
-          <w:rFonts w:ascii="Palatino Linotype" w:hAnsi="Palatino Linotype"/>
-        </w:rPr>
-        <w:t xml:space="preserve">, and therefore the population mean fitness is </w:t>
-      </w:r>
-      <w:r>
-        <w:rPr>
-          <w:rFonts w:ascii="Palatino Linotype" w:hAnsi="Palatino Linotype"/>
-          <w:i/>
-          <w:iCs/>
-        </w:rPr>
-        <w:t>e</w:t>
-      </w:r>
-      <w:r>
-        <w:rPr>
-          <w:rFonts w:ascii="Palatino Linotype" w:hAnsi="Palatino Linotype"/>
-          <w:i/>
-          <w:iCs/>
-          <w:vertAlign w:val="superscript"/>
-        </w:rPr>
-        <w:t>-U</w:t>
-      </w:r>
-      <w:r>
-        <w:rPr>
-          <w:rFonts w:ascii="Palatino Linotype" w:hAnsi="Palatino Linotype"/>
-        </w:rPr>
-        <w:t>.</w:t>
+        <w:t>,</w:t>
       </w:r>
     </w:p>
     <w:p>
@@ -6466,20 +6422,633 @@
           <w:rFonts w:ascii="Palatino Linotype" w:hAnsi="Palatino Linotype"/>
           <w:lang w:bidi="hi-IN"/>
         </w:rPr>
+        <w:t xml:space="preserve">that is, the number of deleterious mutations per individual is Poisson distributed with average </w:t>
+      </w:r>
+      <w:r>
+        <w:rPr>
+          <w:rFonts w:ascii="Palatino Linotype" w:hAnsi="Palatino Linotype"/>
+          <w:i/>
+          <w:iCs/>
+          <w:lang w:bidi="hi-IN"/>
+        </w:rPr>
+        <w:t>U/s</w:t>
+      </w:r>
+      <w:r>
+        <w:rPr>
+          <w:rFonts w:ascii="Palatino Linotype" w:hAnsi="Palatino Linotype"/>
+          <w:lang w:bidi="hi-IN"/>
+        </w:rPr>
+        <w:t xml:space="preserve"> </w:t>
+      </w:r>
+      <w:r>
+        <w:rPr>
+          <w:rFonts w:ascii="Palatino Linotype" w:hAnsi="Palatino Linotype"/>
+          <w:lang w:bidi="hi-IN"/>
+        </w:rPr>
+        <w:fldChar w:fldCharType="begin" w:fldLock="1"/>
+      </w:r>
+      <w:r>
+        <w:rPr>
+          <w:rFonts w:ascii="Palatino Linotype" w:hAnsi="Palatino Linotype"/>
+          <w:lang w:bidi="hi-IN"/>
+        </w:rPr>
+        <w:instrText>ADDIN CSL_CITATION { "citationItems" : [ { "id" : "ITEM-1", "itemData" : { "DOI" : "10.1016/0040-5809(78)90027-8", "ISSN" : "00405809", "abstract" : "A quantitative study of the operation of Muller's Ratchet for the accumulation of deleterious genes in an asexually reproducing population is made. For a population of size N, in which deleterious mutations occur at rate \u03bb/genome/ generation, and the relative fitness of an individual with k mutants is (1 \u2212 s)k, the most important parameter is . If n0 is large (\u2a7e25), deleterious mutations will accumulate very slowly, and independently of each other; if n0 is small (&lt;1), the rate of accumulation of deleterious mutations will be greater than a natural population could plausibly bear; an estimate of the speed of the Ratchet for intermediate values of n0 is made. It is pointed out that the frequency distribution for the numbers of individuals carrying k mutants will retain its shape, but will move bodily to the right at the same average speed as the Ratchet. When favourable mutations also occur, the frequency distributions can move right of left; an estimate of the probability that any particular step is right or left is made, and it is shown that, for a given net rate of arrisal of deleterious mutations, the greater the rate of beneficial mutation, the greater the chance that beneficial mutations will accumulate.", "author" : [ { "dropping-particle" : "", "family" : "Haigh", "given" : "John", "non-dropping-particle" : "", "parse-names" : false, "suffix" : "" } ], "container-title" : "Theoretical Population Biology", "id" : "ITEM-1", "issue" : "2", "issued" : { "date-parts" : [ [ "1978", "10" ] ] }, "page" : "251-267", "title" : "The accumulation of deleterious genes in a population - Muller's Ratchet", "type" : "article-journal", "volume" : "14" }, "uris" : [ "http://www.mendeley.com/documents/?uuid=03d5fe6b-a63a-4bf6-90c2-151c5d8d03ef" ] } ], "mendeley" : { "previouslyFormattedCitation" : "(Haigh 1978)" }, "properties" : { "noteIndex" : 0 }, "schema" : "https://github.com/citation-style-language/schema/raw/master/csl-citation.json" }</w:instrText>
+      </w:r>
+      <w:r>
+        <w:rPr>
+          <w:rFonts w:ascii="Palatino Linotype" w:hAnsi="Palatino Linotype"/>
+          <w:lang w:bidi="hi-IN"/>
+        </w:rPr>
+        <w:fldChar w:fldCharType="separate"/>
+      </w:r>
+      <w:r>
+        <w:rPr>
+          <w:rFonts w:ascii="Palatino Linotype" w:hAnsi="Palatino Linotype"/>
+          <w:noProof/>
+          <w:lang w:bidi="hi-IN"/>
+        </w:rPr>
+        <w:t>(Haigh 1978)</w:t>
+      </w:r>
+      <w:r>
+        <w:rPr>
+          <w:rFonts w:ascii="Palatino Linotype" w:hAnsi="Palatino Linotype"/>
+          <w:lang w:bidi="hi-IN"/>
+        </w:rPr>
+        <w:fldChar w:fldCharType="end"/>
+      </w:r>
+      <w:r>
+        <w:rPr>
+          <w:rFonts w:ascii="Palatino Linotype" w:hAnsi="Palatino Linotype"/>
+          <w:lang w:bidi="hi-IN"/>
+        </w:rPr>
+        <w:t xml:space="preserve">. </w:t>
+      </w:r>
+      <w:r>
+        <w:rPr>
+          <w:rFonts w:ascii="Palatino Linotype" w:hAnsi="Palatino Linotype"/>
+        </w:rPr>
+        <w:t xml:space="preserve">With constitutive mutagenesis (CM), the </w:t>
+      </w:r>
+      <w:r>
+        <w:rPr>
+          <w:rFonts w:ascii="Palatino Linotype" w:hAnsi="Palatino Linotype"/>
+        </w:rPr>
+        <w:t xml:space="preserve">population </w:t>
+      </w:r>
+      <w:r>
+        <w:rPr>
+          <w:rFonts w:ascii="Palatino Linotype" w:hAnsi="Palatino Linotype"/>
+        </w:rPr>
+        <w:t>mean fitness</w:t>
+      </w:r>
+      <w:r>
+        <w:rPr>
+          <w:rFonts w:ascii="Palatino Linotype" w:hAnsi="Palatino Linotype"/>
+        </w:rPr>
+        <w:t xml:space="preserve"> at the MSB</w:t>
+      </w:r>
+      <w:r>
+        <w:rPr>
+          <w:rFonts w:ascii="Palatino Linotype" w:hAnsi="Palatino Linotype"/>
+        </w:rPr>
+        <w:t xml:space="preserve"> </w:t>
+      </w:r>
+      <w:proofErr w:type="gramStart"/>
+      <w:r>
+        <w:rPr>
+          <w:rFonts w:ascii="Palatino Linotype" w:hAnsi="Palatino Linotype"/>
+        </w:rPr>
+        <w:t xml:space="preserve">is </w:t>
+      </w:r>
+      <w:proofErr w:type="gramEnd"/>
+      <m:oMath>
+        <m:sSup>
+          <m:sSupPr>
+            <m:ctrlPr>
+              <w:rPr>
+                <w:rFonts w:ascii="Cambria Math" w:hAnsi="Cambria Math"/>
+                <w:i/>
+                <w:lang w:bidi="hi-IN"/>
+              </w:rPr>
+            </m:ctrlPr>
+          </m:sSupPr>
+          <m:e>
+            <m:r>
+              <w:rPr>
+                <w:rFonts w:ascii="Cambria Math" w:hAnsi="Cambria Math"/>
+                <w:lang w:bidi="hi-IN"/>
+              </w:rPr>
+              <m:t>e</m:t>
+            </m:r>
+          </m:e>
+          <m:sup>
+            <m:r>
+              <w:rPr>
+                <w:rFonts w:ascii="Cambria Math" w:hAnsi="Cambria Math"/>
+                <w:lang w:bidi="hi-IN"/>
+              </w:rPr>
+              <m:t>-</m:t>
+            </m:r>
+            <m:r>
+              <w:rPr>
+                <w:rFonts w:ascii="Cambria Math" w:hAnsi="Cambria Math"/>
+                <w:lang w:bidi="hi-IN"/>
+              </w:rPr>
+              <m:t>τ</m:t>
+            </m:r>
+            <m:r>
+              <w:rPr>
+                <w:rFonts w:ascii="Cambria Math" w:hAnsi="Cambria Math"/>
+                <w:lang w:bidi="hi-IN"/>
+              </w:rPr>
+              <m:t>U</m:t>
+            </m:r>
+          </m:sup>
+        </m:sSup>
+      </m:oMath>
+      <w:r>
+        <w:rPr>
+          <w:rFonts w:ascii="Palatino Linotype" w:hAnsi="Palatino Linotype"/>
+        </w:rPr>
+        <w:t>:</w:t>
+      </w:r>
+      <w:r>
+        <w:rPr>
+          <w:rFonts w:ascii="Palatino Linotype" w:hAnsi="Palatino Linotype"/>
+        </w:rPr>
+        <w:t xml:space="preserve"> it decays exponentially as a function of </w:t>
+      </w:r>
+      <w:r>
+        <w:rPr>
+          <w:rFonts w:ascii="Palatino Linotype" w:hAnsi="Palatino Linotype"/>
+          <w:i/>
+          <w:iCs/>
+        </w:rPr>
+        <w:t>τ</w:t>
+      </w:r>
+      <w:r>
+        <w:rPr>
+          <w:rFonts w:ascii="Palatino Linotype" w:hAnsi="Palatino Linotype"/>
+        </w:rPr>
+        <w:t xml:space="preserve"> the mutation rate fold increase. In contrast, stress-induced </w:t>
+      </w:r>
+      <w:r>
+        <w:rPr>
+          <w:rFonts w:ascii="Palatino Linotype" w:hAnsi="Palatino Linotype"/>
+        </w:rPr>
+        <w:lastRenderedPageBreak/>
+        <w:t xml:space="preserve">mutagenesis (SIM), as </w:t>
+      </w:r>
+      <w:r>
+        <w:rPr>
+          <w:rFonts w:ascii="Palatino Linotype" w:hAnsi="Palatino Linotype"/>
+        </w:rPr>
+        <w:t xml:space="preserve">shown by </w:t>
+      </w:r>
+      <w:r>
+        <w:rPr>
+          <w:rFonts w:ascii="Palatino Linotype" w:hAnsi="Palatino Linotype"/>
+        </w:rPr>
+        <w:t xml:space="preserve">Agrawal </w:t>
+      </w:r>
+      <w:r>
+        <w:rPr>
+          <w:rFonts w:ascii="Palatino Linotype" w:hAnsi="Palatino Linotype"/>
+        </w:rPr>
+        <w:fldChar w:fldCharType="begin" w:fldLock="1"/>
+      </w:r>
+      <w:r>
+        <w:rPr>
+          <w:rFonts w:ascii="Palatino Linotype" w:hAnsi="Palatino Linotype"/>
+        </w:rPr>
+        <w:instrText>ADDIN CSL_CITATION { "citationItems" : [ { "id" : "ITEM-1", "itemData" : { "DOI" : "10.1046/j.1420-9101.2002.00464.x", "ISSN" : "1010061X", "abstract" : "Although much theory depends on the genome-wide rate of deleterious mutations, good estimates of the mutation rate are scarce and remain controversial. Furthermore, mutation rate may not be constant, and a recent study suggests that mutation rates are higher in mildly stressful environments. If mutation rate is a function of condition, then individuals carrying more mutations will tend to be in worse condition and therefore produce more mutations. Here I examine the mean fitnesses of sexual and asexual populations evolving under such condition-dependent mutation rates. The equilibrium mean fitness of a sexual population depends on the shape of the curve relating fitness to mutation rate. If mutation rate declines synergistically with increasing condition the mean fitness will be much lower than if mutation rate declines at a diminishing rate. In contrast, asexual populations are less affected by condition-dependent mutation rates. The equilibrium mean fitness of an asexual population only depends on the mutation rate of the individuals in the least loaded class. Because such individuals have high fitness and therefore a low mutation rate, asexual populations experience less genetic load than sexual populations, thus increasing the twofold cost of sex.", "author" : [ { "dropping-particle" : "", "family" : "Agrawal", "given" : "Aneil F.", "non-dropping-particle" : "", "parse-names" : false, "suffix" : "" } ], "container-title" : "Journal of Evolutionary Biology", "id" : "ITEM-1", "issue" : "6", "issued" : { "date-parts" : [ [ "2002", "10", "25" ] ] }, "note" : "no back mutations\nno adaptation\nno changing environment\nno cost of fidelity\nthe whole discussion assumes SIM but doesn't assume the context of SIM\n\n        \nthe idea here is to compare SIM effect on equilibrium mean fitness (mutational load) in asex and sex populaitons, therefore beneficial mutations are NEGLECTED\n\n        \nnever the less, if the final statement on asex, that the mean fitness at equilibrium depends on the mutation rate of the least loaded class, then asex populations should do SIM, as hypermutation does not affect the mean fitness", "page" : "1004-1010", "title" : "Genetic loads under fitness-dependent mutation rates", "type" : "article-journal", "volume" : "15" }, "suppress-author" : 1, "uris" : [ "http://www.mendeley.com/documents/?uuid=79be5021-e0a1-495d-8501-fe1b249cd5b4" ] } ], "mendeley" : { "previouslyFormattedCitation" : "(2002)" }, "properties" : { "noteIndex" : 0 }, "schema" : "https://github.com/citation-style-language/schema/raw/master/csl-citation.json" }</w:instrText>
+      </w:r>
+      <w:r>
+        <w:rPr>
+          <w:rFonts w:ascii="Palatino Linotype" w:hAnsi="Palatino Linotype"/>
+        </w:rPr>
+        <w:fldChar w:fldCharType="separate"/>
+      </w:r>
+      <w:r>
+        <w:rPr>
+          <w:rFonts w:ascii="Palatino Linotype" w:hAnsi="Palatino Linotype"/>
+          <w:noProof/>
+        </w:rPr>
+        <w:t>(2002)</w:t>
+      </w:r>
+      <w:r>
+        <w:rPr>
+          <w:rFonts w:ascii="Palatino Linotype" w:hAnsi="Palatino Linotype"/>
+        </w:rPr>
+        <w:fldChar w:fldCharType="end"/>
+      </w:r>
+      <w:r>
+        <w:rPr>
+          <w:rFonts w:ascii="Palatino Linotype" w:hAnsi="Palatino Linotype"/>
+        </w:rPr>
+        <w:t>, does not change the population mean fitness with res</w:t>
+      </w:r>
+      <w:r>
+        <w:rPr>
+          <w:rFonts w:ascii="Palatino Linotype" w:hAnsi="Palatino Linotype"/>
+        </w:rPr>
+        <w:t>pect to normal mutagenesis (NM). This is</w:t>
+      </w:r>
+      <w:r>
+        <w:rPr>
+          <w:rFonts w:ascii="Palatino Linotype" w:hAnsi="Palatino Linotype"/>
+        </w:rPr>
+        <w:t xml:space="preserve"> because the least loaded individuals (</w:t>
+      </w:r>
+      <w:r>
+        <w:rPr>
+          <w:rFonts w:ascii="Palatino Linotype" w:hAnsi="Palatino Linotype"/>
+          <w:i/>
+          <w:iCs/>
+        </w:rPr>
+        <w:t>x</w:t>
+      </w:r>
+      <w:r>
+        <w:rPr>
+          <w:rFonts w:ascii="Palatino Linotype" w:hAnsi="Palatino Linotype"/>
+        </w:rPr>
+        <w:t xml:space="preserve">=0), with fitness </w:t>
+      </w:r>
+      <w:r>
+        <w:rPr>
+          <w:rFonts w:ascii="Palatino Linotype" w:hAnsi="Palatino Linotype"/>
+          <w:i/>
+          <w:iCs/>
+        </w:rPr>
+        <w:t>ω</w:t>
+      </w:r>
+      <w:r>
+        <w:rPr>
+          <w:rFonts w:ascii="Palatino Linotype" w:hAnsi="Palatino Linotype"/>
+          <w:vertAlign w:val="subscript"/>
+        </w:rPr>
+        <w:t>0</w:t>
+      </w:r>
+      <w:r>
+        <w:rPr>
+          <w:rFonts w:ascii="Palatino Linotype" w:hAnsi="Palatino Linotype"/>
+        </w:rPr>
+        <w:t xml:space="preserve">=1, also have the lowest mutation rate, </w:t>
+      </w:r>
+      <w:r>
+        <w:rPr>
+          <w:rFonts w:ascii="Palatino Linotype" w:hAnsi="Palatino Linotype"/>
+          <w:i/>
+          <w:iCs/>
+        </w:rPr>
+        <w:t>U</w:t>
+      </w:r>
+      <w:r>
+        <w:rPr>
+          <w:rFonts w:ascii="Palatino Linotype" w:hAnsi="Palatino Linotype"/>
+        </w:rPr>
+        <w:t xml:space="preserve">, and therefore the population mean fitness </w:t>
+      </w:r>
+      <w:proofErr w:type="gramStart"/>
+      <w:r>
+        <w:rPr>
+          <w:rFonts w:ascii="Palatino Linotype" w:hAnsi="Palatino Linotype"/>
+        </w:rPr>
+        <w:t>is</w:t>
+      </w:r>
+      <w:r>
+        <w:rPr>
+          <w:rFonts w:ascii="Palatino Linotype" w:hAnsi="Palatino Linotype"/>
+        </w:rPr>
+        <w:t xml:space="preserve"> </w:t>
+      </w:r>
+      <w:proofErr w:type="gramEnd"/>
+      <m:oMath>
+        <m:sSup>
+          <m:sSupPr>
+            <m:ctrlPr>
+              <w:rPr>
+                <w:rFonts w:ascii="Cambria Math" w:hAnsi="Cambria Math"/>
+                <w:i/>
+              </w:rPr>
+            </m:ctrlPr>
+          </m:sSupPr>
+          <m:e>
+            <m:r>
+              <w:rPr>
+                <w:rFonts w:ascii="Cambria Math" w:hAnsi="Cambria Math"/>
+              </w:rPr>
+              <m:t>e</m:t>
+            </m:r>
+          </m:e>
+          <m:sup>
+            <m:r>
+              <w:rPr>
+                <w:rFonts w:ascii="Cambria Math" w:hAnsi="Cambria Math"/>
+              </w:rPr>
+              <m:t>-U</m:t>
+            </m:r>
+          </m:sup>
+        </m:sSup>
+      </m:oMath>
+      <w:r>
+        <w:rPr>
+          <w:rFonts w:ascii="Palatino Linotype" w:hAnsi="Palatino Linotype"/>
+        </w:rPr>
+        <w:t>.</w:t>
+      </w:r>
+    </w:p>
+    <w:p>
+      <w:pPr>
+        <w:spacing w:line="480" w:lineRule="auto"/>
+        <w:rPr>
+          <w:rFonts w:ascii="Palatino Linotype" w:hAnsi="Palatino Linotype"/>
+          <w:lang w:bidi="hi-IN"/>
+        </w:rPr>
+      </w:pPr>
+      <w:r>
+        <w:rPr>
+          <w:rFonts w:ascii="Palatino Linotype" w:hAnsi="Palatino Linotype"/>
+          <w:lang w:bidi="hi-IN"/>
+        </w:rPr>
         <w:t>With beneficial mutations (</w:t>
       </w:r>
       <w:r>
         <w:rPr>
           <w:rFonts w:ascii="Palatino Linotype" w:hAnsi="Palatino Linotype"/>
         </w:rPr>
-        <w:t xml:space="preserve">β&gt;0) </w:t>
-      </w:r>
-      <w:r>
-        <w:rPr>
-          <w:rFonts w:ascii="Palatino Linotype" w:hAnsi="Palatino Linotype"/>
-          <w:lang w:bidi="hi-IN"/>
-        </w:rPr>
-        <w:t xml:space="preserve">this eigenvalue problem is harder to solve analytically. By neglecting elements outside the main three diagonals of </w:t>
+        <w:t>β&gt;0)</w:t>
+      </w:r>
+      <w:r>
+        <w:rPr>
+          <w:rFonts w:ascii="Palatino Linotype" w:hAnsi="Palatino Linotype"/>
+        </w:rPr>
+        <w:t xml:space="preserve">, </w:t>
+      </w:r>
+      <w:r>
+        <w:rPr>
+          <w:rFonts w:ascii="Palatino Linotype" w:hAnsi="Palatino Linotype"/>
+          <w:lang w:bidi="hi-IN"/>
+        </w:rPr>
+        <w:t xml:space="preserve">the matrix </w:t>
+      </w:r>
+      <w:r>
+        <w:rPr>
+          <w:rFonts w:ascii="Palatino Linotype" w:hAnsi="Palatino Linotype"/>
+          <w:i/>
+          <w:iCs/>
+          <w:lang w:bidi="hi-IN"/>
+        </w:rPr>
+        <w:t>M</w:t>
+      </w:r>
+      <w:r>
+        <w:rPr>
+          <w:rFonts w:ascii="Palatino Linotype" w:hAnsi="Palatino Linotype"/>
+          <w:lang w:bidi="hi-IN"/>
+        </w:rPr>
+        <w:t xml:space="preserve"> is a </w:t>
+      </w:r>
+      <w:r>
+        <w:rPr>
+          <w:rFonts w:ascii="Palatino Linotype" w:hAnsi="Palatino Linotype"/>
+          <w:lang w:bidi="hi-IN"/>
+        </w:rPr>
+        <w:t xml:space="preserve">positive </w:t>
+      </w:r>
+      <w:r>
+        <w:rPr>
+          <w:rFonts w:ascii="Palatino Linotype" w:hAnsi="Palatino Linotype"/>
+          <w:lang w:bidi="hi-IN"/>
+        </w:rPr>
+        <w:t>matrix,</w:t>
+      </w:r>
+      <w:r>
+        <w:rPr>
+          <w:rFonts w:ascii="Palatino Linotype" w:hAnsi="Palatino Linotype"/>
+          <w:lang w:bidi="hi-IN"/>
+        </w:rPr>
+        <w:t xml:space="preserve"> and</w:t>
+      </w:r>
+      <w:r>
+        <w:rPr>
+          <w:rFonts w:ascii="Palatino Linotype" w:hAnsi="Palatino Linotype"/>
+          <w:lang w:bidi="hi-IN"/>
+        </w:rPr>
+        <w:t xml:space="preserve"> by the </w:t>
+      </w:r>
+      <w:proofErr w:type="spellStart"/>
+      <w:r>
+        <w:rPr>
+          <w:rFonts w:ascii="Palatino Linotype" w:hAnsi="Palatino Linotype"/>
+          <w:i/>
+          <w:iCs/>
+          <w:lang w:bidi="hi-IN"/>
+        </w:rPr>
+        <w:t>Perron-Frobenius</w:t>
+      </w:r>
+      <w:proofErr w:type="spellEnd"/>
+      <w:r>
+        <w:rPr>
+          <w:rFonts w:ascii="Palatino Linotype" w:hAnsi="Palatino Linotype"/>
+          <w:i/>
+          <w:iCs/>
+          <w:lang w:bidi="hi-IN"/>
+        </w:rPr>
+        <w:t xml:space="preserve"> Theorem</w:t>
+      </w:r>
+      <w:r>
+        <w:rPr>
+          <w:rFonts w:ascii="Palatino Linotype" w:hAnsi="Palatino Linotype"/>
+          <w:lang w:bidi="hi-IN"/>
+        </w:rPr>
+        <w:t xml:space="preserve"> </w:t>
+      </w:r>
+      <w:r>
+        <w:rPr>
+          <w:rFonts w:ascii="Palatino Linotype" w:hAnsi="Palatino Linotype"/>
+          <w:lang w:bidi="hi-IN"/>
+        </w:rPr>
+        <w:fldChar w:fldCharType="begin" w:fldLock="1"/>
+      </w:r>
+      <w:r>
+        <w:rPr>
+          <w:rFonts w:ascii="Palatino Linotype" w:hAnsi="Palatino Linotype"/>
+          <w:lang w:bidi="hi-IN"/>
+        </w:rPr>
+        <w:instrText>ADDIN CSL_CITATION { "citationItems" : [ { "id" : "ITEM-1", "itemData" : { "ISBN" : "9780691123448", "abstract" : "Thirty years ago, biologists could get by with a rudimentary grasp of mathematics and modeling. Not so today. In seeking to answer fundamental questions about how biological systems function and change over time, the modern biologist is as likely to rely on sophisticated mathematical and computer-based models as traditional fieldwork. In this book, Sarah Otto and Troy Day provide biology students with the tools necessary to both interpret models and to build their own.The book starts at an elementary level of mathematical modeling, assuming that the reader has had high school mathematics and first-year calculus. Otto and Day then gradually build in depth and complexity, from classic models in ecology and evolution to more intricate class-structured and probabilistic models. The authors provide primers with instructive exercises to introduce readers to the more advanced subjects of linear algebra and probability theory. Through examples, they describe how models have been used to understand such topics as the spread of HIV, chaos, the age structure of a country, speciation, and extinction.Ecologists and evolutionary biologists today need enough mathematical training to be able to assess the power and limits of biological models and to develop theories and models themselves. This innovative book will be an indispensable guide to the world of mathematical models for the next generation of biologists.A how-to guide for developing new mathematical models in biologyProvides step-by-step recipes for constructing and analyzing modelsInteresting biological applicationsExplores classical models in ecology and evolutionQuestions at the end of every chapterPrimers cover important mathematical topicsExercises with answersAppendixes summarize useful rulesLabs and advanced material available", "author" : [ { "dropping-particle" : "", "family" : "Otto", "given" : "Sarah P.", "non-dropping-particle" : "", "parse-names" : false, "suffix" : "" }, { "dropping-particle" : "", "family" : "Day", "given" : "Troy", "non-dropping-particle" : "", "parse-names" : false, "suffix" : "" } ], "id" : "ITEM-1", "issued" : { "date-parts" : [ [ "2007" ] ] }, "page" : "732", "publisher" : "Princeton University Press", "title" : "A biologist's guide to mathematical modeling in ecology and evolution", "type" : "book" }, "locator" : "709", "suffix" : "pg.", "uris" : [ "http://www.mendeley.com/documents/?uuid=91ac0d0d-0f84-4010-9875-cd3905074155" ] } ], "mendeley" : { "manualFormatting" : "(Otto and Day 2007, p. 709)", "previouslyFormattedCitation" : "(Otto and Day 2007 p. 709 pg.)" }, "properties" : { "noteIndex" : 0 }, "schema" : "https://github.com/citation-style-language/schema/raw/master/csl-citation.json" }</w:instrText>
+      </w:r>
+      <w:r>
+        <w:rPr>
+          <w:rFonts w:ascii="Palatino Linotype" w:hAnsi="Palatino Linotype"/>
+          <w:lang w:bidi="hi-IN"/>
+        </w:rPr>
+        <w:fldChar w:fldCharType="separate"/>
+      </w:r>
+      <w:r>
+        <w:rPr>
+          <w:rFonts w:ascii="Palatino Linotype" w:hAnsi="Palatino Linotype"/>
+          <w:noProof/>
+          <w:lang w:bidi="hi-IN"/>
+        </w:rPr>
+        <w:t>(Otto and Day 2007, p. 709)</w:t>
+      </w:r>
+      <w:r>
+        <w:rPr>
+          <w:rFonts w:ascii="Palatino Linotype" w:hAnsi="Palatino Linotype"/>
+          <w:lang w:bidi="hi-IN"/>
+        </w:rPr>
+        <w:fldChar w:fldCharType="end"/>
+      </w:r>
+      <w:r>
+        <w:rPr>
+          <w:rFonts w:ascii="Palatino Linotype" w:hAnsi="Palatino Linotype"/>
+          <w:lang w:bidi="hi-IN"/>
+        </w:rPr>
+        <w:t xml:space="preserve"> </w:t>
+      </w:r>
+      <m:oMath>
+        <m:sSup>
+          <m:sSupPr>
+            <m:ctrlPr>
+              <w:rPr>
+                <w:rFonts w:ascii="Cambria Math" w:hAnsi="Cambria Math"/>
+                <w:i/>
+                <w:lang w:bidi="hi-IN"/>
+              </w:rPr>
+            </m:ctrlPr>
+          </m:sSupPr>
+          <m:e>
+            <m:acc>
+              <m:accPr>
+                <m:chr m:val="̅"/>
+                <m:ctrlPr>
+                  <w:rPr>
+                    <w:rFonts w:ascii="Cambria Math" w:hAnsi="Cambria Math"/>
+                    <w:i/>
+                    <w:lang w:bidi="hi-IN"/>
+                  </w:rPr>
+                </m:ctrlPr>
+              </m:accPr>
+              <m:e>
+                <m:r>
+                  <w:rPr>
+                    <w:rFonts w:ascii="Cambria Math" w:hAnsi="Cambria Math"/>
+                    <w:lang w:bidi="hi-IN"/>
+                  </w:rPr>
+                  <m:t>ω</m:t>
+                </m:r>
+              </m:e>
+            </m:acc>
+          </m:e>
+          <m:sup>
+            <m:r>
+              <w:rPr>
+                <w:rFonts w:ascii="Cambria Math" w:hAnsi="Cambria Math"/>
+                <w:lang w:bidi="hi-IN"/>
+              </w:rPr>
+              <m:t>*</m:t>
+            </m:r>
+          </m:sup>
+        </m:sSup>
+      </m:oMath>
+      <w:r>
+        <w:rPr>
+          <w:rFonts w:ascii="Palatino Linotype" w:hAnsi="Palatino Linotype"/>
+          <w:lang w:bidi="hi-IN"/>
+        </w:rPr>
+        <w:t xml:space="preserve"> is the largest eigenvalue of </w:t>
+      </w:r>
+      <w:r>
+        <w:rPr>
+          <w:rFonts w:ascii="Palatino Linotype" w:hAnsi="Palatino Linotype"/>
+          <w:i/>
+          <w:iCs/>
+          <w:lang w:bidi="hi-IN"/>
+        </w:rPr>
+        <w:t>M</w:t>
+      </w:r>
+      <w:r>
+        <w:rPr>
+          <w:rFonts w:ascii="Palatino Linotype" w:hAnsi="Palatino Linotype"/>
+          <w:lang w:bidi="hi-IN"/>
+        </w:rPr>
+        <w:t xml:space="preserve"> </w:t>
+      </w:r>
+      <w:r>
+        <w:rPr>
+          <w:rFonts w:ascii="Palatino Linotype" w:hAnsi="Palatino Linotype"/>
+          <w:lang w:bidi="hi-IN"/>
+        </w:rPr>
+        <w:t xml:space="preserve">and </w:t>
+      </w:r>
+      <w:r>
+        <w:rPr>
+          <w:rFonts w:ascii="Palatino Linotype" w:hAnsi="Palatino Linotype"/>
+          <w:i/>
+          <w:iCs/>
+          <w:lang w:bidi="hi-IN"/>
+        </w:rPr>
+        <w:t>f*</w:t>
+      </w:r>
+      <w:r>
+        <w:rPr>
+          <w:rFonts w:ascii="Palatino Linotype" w:hAnsi="Palatino Linotype"/>
+          <w:lang w:bidi="hi-IN"/>
+        </w:rPr>
+        <w:t xml:space="preserve"> is its unique </w:t>
+      </w:r>
+      <w:r>
+        <w:rPr>
+          <w:rFonts w:ascii="Palatino Linotype" w:hAnsi="Palatino Linotype"/>
+          <w:lang w:bidi="hi-IN"/>
+        </w:rPr>
+        <w:t>positive</w:t>
+      </w:r>
+      <w:r>
+        <w:rPr>
+          <w:rFonts w:ascii="Palatino Linotype" w:hAnsi="Palatino Linotype"/>
+          <w:lang w:bidi="hi-IN"/>
+        </w:rPr>
+        <w:t xml:space="preserve"> eigenvector with </w:t>
+      </w:r>
+      <m:oMath>
+        <m:r>
+          <w:rPr>
+            <w:rFonts w:ascii="Cambria Math" w:hAnsi="Cambria Math"/>
+            <w:lang w:bidi="hi-IN"/>
+          </w:rPr>
+          <m:t>∑f=1</m:t>
+        </m:r>
+      </m:oMath>
+      <w:r>
+        <w:rPr>
+          <w:rFonts w:ascii="Palatino Linotype" w:hAnsi="Palatino Linotype"/>
+          <w:lang w:bidi="hi-IN"/>
+        </w:rPr>
+        <w:t xml:space="preserve">. </w:t>
+      </w:r>
+    </w:p>
+    <w:p>
+      <w:pPr>
+        <w:spacing w:line="480" w:lineRule="auto"/>
+        <w:rPr>
+          <w:rFonts w:ascii="Palatino Linotype" w:hAnsi="Palatino Linotype"/>
+          <w:lang w:bidi="hi-IN"/>
+        </w:rPr>
+      </w:pPr>
+      <w:r>
+        <w:rPr>
+          <w:rFonts w:ascii="Palatino Linotype" w:hAnsi="Palatino Linotype"/>
+          <w:lang w:bidi="hi-IN"/>
+        </w:rPr>
+        <w:t>This eigenvalue problem is hard to solve analytically, however, b</w:t>
+      </w:r>
+      <w:r>
+        <w:rPr>
+          <w:rFonts w:ascii="Palatino Linotype" w:hAnsi="Palatino Linotype"/>
+          <w:lang w:bidi="hi-IN"/>
+        </w:rPr>
+        <w:t xml:space="preserve">y neglecting elements outside the main three diagonals of </w:t>
       </w:r>
       <w:r>
         <w:rPr>
@@ -6934,143 +7503,236 @@
         </w:rPr>
         <w:t xml:space="preserve">that </w:t>
       </w:r>
+      <m:oMath>
+        <m:sSup>
+          <m:sSupPr>
+            <m:ctrlPr>
+              <w:rPr>
+                <w:rFonts w:ascii="Cambria Math" w:hAnsi="Cambria Math"/>
+                <w:i/>
+              </w:rPr>
+            </m:ctrlPr>
+          </m:sSupPr>
+          <m:e>
+            <m:r>
+              <w:rPr>
+                <w:rFonts w:ascii="Cambria Math" w:hAnsi="Cambria Math"/>
+              </w:rPr>
+              <m:t>e</m:t>
+            </m:r>
+          </m:e>
+          <m:sup>
+            <m:r>
+              <w:rPr>
+                <w:rFonts w:ascii="Cambria Math" w:hAnsi="Cambria Math"/>
+              </w:rPr>
+              <m:t>-U</m:t>
+            </m:r>
+          </m:sup>
+        </m:sSup>
+      </m:oMath>
+      <w:r>
+        <w:rPr>
+          <w:rFonts w:ascii="Palatino Linotype" w:hAnsi="Palatino Linotype"/>
+        </w:rPr>
+        <w:t xml:space="preserve"> </w:t>
+      </w:r>
+      <w:r>
+        <w:rPr>
+          <w:rFonts w:ascii="Palatino Linotype" w:hAnsi="Palatino Linotype"/>
+        </w:rPr>
+        <w:t xml:space="preserve">is a good approximation to the population mean fitness (because </w:t>
+      </w:r>
+      <m:oMath>
+        <m:r>
+          <w:rPr>
+            <w:rFonts w:ascii="Cambria Math" w:hAnsi="Cambria Math"/>
+          </w:rPr>
+          <m:t>β≪δ&lt;1</m:t>
+        </m:r>
+      </m:oMath>
+      <w:r>
+        <w:rPr>
+          <w:rFonts w:ascii="Palatino Linotype" w:hAnsi="Palatino Linotype"/>
+        </w:rPr>
+        <w:t xml:space="preserve">), </w:t>
+      </w:r>
+      <w:r>
+        <w:rPr>
+          <w:rFonts w:ascii="Palatino Linotype" w:hAnsi="Palatino Linotype"/>
+        </w:rPr>
+        <w:t>and that</w:t>
+      </w:r>
+      <w:r>
+        <w:rPr>
+          <w:rFonts w:ascii="Palatino Linotype" w:hAnsi="Palatino Linotype"/>
+        </w:rPr>
+        <w:t xml:space="preserve"> SIM </w:t>
+      </w:r>
+      <w:r>
+        <w:rPr>
+          <w:rFonts w:ascii="Palatino Linotype" w:hAnsi="Palatino Linotype"/>
+        </w:rPr>
+        <w:t xml:space="preserve">slightly </w:t>
+      </w:r>
+      <w:r>
+        <w:rPr>
+          <w:rFonts w:ascii="Palatino Linotype" w:hAnsi="Palatino Linotype"/>
+        </w:rPr>
+        <w:t>increase</w:t>
+      </w:r>
+      <w:r>
+        <w:rPr>
+          <w:rFonts w:ascii="Palatino Linotype" w:hAnsi="Palatino Linotype"/>
+        </w:rPr>
+        <w:t>s</w:t>
+      </w:r>
+      <w:r>
+        <w:rPr>
+          <w:rFonts w:ascii="Palatino Linotype" w:hAnsi="Palatino Linotype"/>
+        </w:rPr>
+        <w:t xml:space="preserve"> the population mean fitness with respect to NM</w:t>
+      </w:r>
+      <w:r>
+        <w:rPr>
+          <w:rFonts w:ascii="Palatino Linotype" w:hAnsi="Palatino Linotype"/>
+        </w:rPr>
+        <w:t>;</w:t>
+      </w:r>
+      <w:r>
+        <w:rPr>
+          <w:rFonts w:ascii="Palatino Linotype" w:hAnsi="Palatino Linotype"/>
+        </w:rPr>
+        <w:t xml:space="preserve"> a sufficient condition is that the mutation rate of individuals with below average fitness is increased</w:t>
+      </w:r>
+      <w:r>
+        <w:rPr>
+          <w:rFonts w:ascii="Palatino Linotype" w:hAnsi="Palatino Linotype"/>
+        </w:rPr>
+        <w:t xml:space="preserve"> </w:t>
+      </w:r>
+      <w:r>
+        <w:rPr>
+          <w:rFonts w:ascii="Palatino Linotype" w:hAnsi="Palatino Linotype"/>
+        </w:rPr>
+        <w:fldChar w:fldCharType="begin" w:fldLock="1"/>
+      </w:r>
+      <w:r>
+        <w:rPr>
+          <w:rFonts w:ascii="Palatino Linotype" w:hAnsi="Palatino Linotype"/>
+        </w:rPr>
+        <w:instrText>ADDIN CSL_CITATION { "citationItems" : [ { "id" : "ITEM-1", "itemData" : { "DOI" : "10.1111/j.1558-5646.2012.01576.x", "ISSN" : "1558-5646", "PMID" : "22759304", "abstract" : "Numerous empirical studies show that stress of various kinds induces a state of hypermutation in bacteria via multiple mechanisms, but theoretical treatment of this intriguing phenomenon is lacking. We used deterministic and stochastic models to study the evolution of stress-induced hypermutation in infinite and finite-size populations of bacteria undergoing selection, mutation, and random genetic drift in constant environments and in changing ones. Our results suggest that if beneficial mutations occur, even rarely, then stress-induced hypermutation is advantageous for bacteria at both the individual and the population levels and that it is likely to evolve in populations of bacteria in a wide range of conditions because it is favored by selection. These results imply that mutations are not, as the current view holds, uniformly distributed in populations, but rather that mutations are more common in stressed individuals and populations. Because mutation is the raw material of evolution, these results have a profound impact on broad aspects of evolution and biology.", "author" : [ { "dropping-particle" : "", "family" : "Ram", "given" : "Yoav", "non-dropping-particle" : "", "parse-names" : false, "suffix" : "" }, { "dropping-particle" : "", "family" : "Hadany", "given" : "Lilach", "non-dropping-particle" : "", "parse-names" : false, "suffix" : "" } ], "container-title" : "Evolution", "id" : "ITEM-1", "issue" : "7", "issued" : { "date-parts" : [ [ "2012", "7", "28" ] ] }, "page" : "2315-28", "title" : "The evolution of stress-induced hypermutation in asexual populations.", "type" : "article-journal", "volume" : "66" }, "uris" : [ "http://www.mendeley.com/documents/?uuid=53403d98-a293-4876-9b37-48e6812c1a17" ] } ], "mendeley" : { "previouslyFormattedCitation" : "(Ram and Hadany 2012)" }, "properties" : { "noteIndex" : 0 }, "schema" : "https://github.com/citation-style-language/schema/raw/master/csl-citation.json" }</w:instrText>
+      </w:r>
+      <w:r>
+        <w:rPr>
+          <w:rFonts w:ascii="Palatino Linotype" w:hAnsi="Palatino Linotype"/>
+        </w:rPr>
+        <w:fldChar w:fldCharType="separate"/>
+      </w:r>
+      <w:r>
+        <w:rPr>
+          <w:rFonts w:ascii="Palatino Linotype" w:hAnsi="Palatino Linotype"/>
+          <w:noProof/>
+        </w:rPr>
+        <w:t>(Ram and Hadany 2012)</w:t>
+      </w:r>
+      <w:r>
+        <w:rPr>
+          <w:rFonts w:ascii="Palatino Linotype" w:hAnsi="Palatino Linotype"/>
+        </w:rPr>
+        <w:fldChar w:fldCharType="end"/>
+      </w:r>
+      <w:r>
+        <w:rPr>
+          <w:rFonts w:ascii="Palatino Linotype" w:hAnsi="Palatino Linotype"/>
+        </w:rPr>
+        <w:t xml:space="preserve">. Since we assume </w:t>
+      </w:r>
+      <w:proofErr w:type="gramStart"/>
+      <w:r>
+        <w:rPr>
+          <w:rFonts w:ascii="Palatino Linotype" w:hAnsi="Palatino Linotype"/>
+        </w:rPr>
+        <w:t xml:space="preserve">that </w:t>
+      </w:r>
+      <w:proofErr w:type="gramEnd"/>
+      <m:oMath>
+        <m:r>
+          <w:rPr>
+            <w:rFonts w:ascii="Cambria Math" w:hAnsi="Cambria Math"/>
+          </w:rPr>
+          <m:t>U&lt;s</m:t>
+        </m:r>
+      </m:oMath>
+      <w:r>
+        <w:rPr>
+          <w:rFonts w:ascii="Palatino Linotype" w:hAnsi="Palatino Linotype"/>
+        </w:rPr>
+        <w:t>,</w:t>
+      </w:r>
       <w:r>
         <w:rPr>
           <w:rFonts w:ascii="Palatino Linotype" w:hAnsi="Palatino Linotype"/>
           <w:i/>
           <w:iCs/>
         </w:rPr>
-        <w:t>e</w:t>
-      </w:r>
-      <w:r>
-        <w:rPr>
-          <w:rFonts w:ascii="Palatino Linotype" w:hAnsi="Palatino Linotype"/>
-          <w:i/>
-          <w:iCs/>
-          <w:vertAlign w:val="superscript"/>
-        </w:rPr>
-        <w:t>-U</w:t>
-      </w:r>
-      <w:r>
-        <w:rPr>
-          <w:rFonts w:ascii="Palatino Linotype" w:hAnsi="Palatino Linotype"/>
-        </w:rPr>
-        <w:t xml:space="preserve"> is still a good approximation to the population mean fitness (because </w:t>
-      </w:r>
-      <w:r>
-        <w:rPr>
-          <w:rFonts w:ascii="Palatino Linotype" w:hAnsi="Palatino Linotype"/>
-          <w:i/>
-          <w:iCs/>
-        </w:rPr>
-        <w:t>β</w:t>
-      </w:r>
-      <w:r>
-        <w:rPr>
-          <w:rFonts w:ascii="Palatino Linotype" w:hAnsi="Palatino Linotype"/>
-        </w:rPr>
-        <w:t xml:space="preserve">&lt;&lt;1), but SIM </w:t>
-      </w:r>
-      <w:r>
-        <w:rPr>
-          <w:rFonts w:ascii="Palatino Linotype" w:hAnsi="Palatino Linotype"/>
-        </w:rPr>
-        <w:t xml:space="preserve">slightly </w:t>
-      </w:r>
-      <w:r>
-        <w:rPr>
-          <w:rFonts w:ascii="Palatino Linotype" w:hAnsi="Palatino Linotype"/>
-        </w:rPr>
-        <w:t>increase the population mean fitness with respect to NM</w:t>
-      </w:r>
-      <w:r>
-        <w:rPr>
-          <w:rFonts w:ascii="Palatino Linotype" w:hAnsi="Palatino Linotype"/>
-        </w:rPr>
-        <w:t>;</w:t>
-      </w:r>
-      <w:r>
-        <w:rPr>
-          <w:rFonts w:ascii="Palatino Linotype" w:hAnsi="Palatino Linotype"/>
-        </w:rPr>
-        <w:t xml:space="preserve"> a sufficient condition is that the mutation rate of individuals with below average fitness is increased</w:t>
-      </w:r>
-      <w:r>
-        <w:rPr>
-          <w:rFonts w:ascii="Palatino Linotype" w:hAnsi="Palatino Linotype"/>
-        </w:rPr>
         <w:t xml:space="preserve"> </w:t>
       </w:r>
       <w:r>
         <w:rPr>
           <w:rFonts w:ascii="Palatino Linotype" w:hAnsi="Palatino Linotype"/>
         </w:rPr>
-        <w:fldChar w:fldCharType="begin" w:fldLock="1"/>
-      </w:r>
-      <w:r>
-        <w:rPr>
-          <w:rFonts w:ascii="Palatino Linotype" w:hAnsi="Palatino Linotype"/>
-        </w:rPr>
-        <w:instrText>ADDIN CSL_CITATION { "citationItems" : [ { "id" : "ITEM-1", "itemData" : { "DOI" : "10.1111/j.1558-5646.2012.01576.x", "ISSN" : "1558-5646", "PMID" : "22759304", "abstract" : "Numerous empirical studies show that stress of various kinds induces a state of hypermutation in bacteria via multiple mechanisms, but theoretical treatment of this intriguing phenomenon is lacking. We used deterministic and stochastic models to study the evolution of stress-induced hypermutation in infinite and finite-size populations of bacteria undergoing selection, mutation, and random genetic drift in constant environments and in changing ones. Our results suggest that if beneficial mutations occur, even rarely, then stress-induced hypermutation is advantageous for bacteria at both the individual and the population levels and that it is likely to evolve in populations of bacteria in a wide range of conditions because it is favored by selection. These results imply that mutations are not, as the current view holds, uniformly distributed in populations, but rather that mutations are more common in stressed individuals and populations. Because mutation is the raw material of evolution, these results have a profound impact on broad aspects of evolution and biology.", "author" : [ { "dropping-particle" : "", "family" : "Ram", "given" : "Yoav", "non-dropping-particle" : "", "parse-names" : false, "suffix" : "" }, { "dropping-particle" : "", "family" : "Hadany", "given" : "Lilach", "non-dropping-particle" : "", "parse-names" : false, "suffix" : "" } ], "container-title" : "Evolution", "id" : "ITEM-1", "issue" : "7", "issued" : { "date-parts" : [ [ "2012", "7", "28" ] ] }, "page" : "2315-28", "title" : "The evolution of stress-induced hypermutation in asexual populations.", "type" : "article-journal", "volume" : "66" }, "uris" : [ "http://www.mendeley.com/documents/?uuid=53403d98-a293-4876-9b37-48e6812c1a17" ] } ], "mendeley" : { "previouslyFormattedCitation" : "(Ram and Hadany 2012)" }, "properties" : { "noteIndex" : 0 }, "schema" : "https://github.com/citation-style-language/schema/raw/master/csl-citation.json" }</w:instrText>
-      </w:r>
-      <w:r>
-        <w:rPr>
-          <w:rFonts w:ascii="Palatino Linotype" w:hAnsi="Palatino Linotype"/>
-        </w:rPr>
-        <w:fldChar w:fldCharType="separate"/>
-      </w:r>
-      <w:r>
-        <w:rPr>
-          <w:rFonts w:ascii="Palatino Linotype" w:hAnsi="Palatino Linotype"/>
-          <w:noProof/>
-        </w:rPr>
-        <w:t>(Ram and Hadany 2012)</w:t>
-      </w:r>
-      <w:r>
-        <w:rPr>
-          <w:rFonts w:ascii="Palatino Linotype" w:hAnsi="Palatino Linotype"/>
-        </w:rPr>
-        <w:fldChar w:fldCharType="end"/>
-      </w:r>
-      <w:r>
-        <w:rPr>
-          <w:rFonts w:ascii="Palatino Linotype" w:hAnsi="Palatino Linotype"/>
-        </w:rPr>
-        <w:t xml:space="preserve">. Since we assume that </w:t>
-      </w:r>
-      <w:r>
-        <w:rPr>
-          <w:rFonts w:ascii="Palatino Linotype" w:hAnsi="Palatino Linotype"/>
-          <w:i/>
-          <w:iCs/>
-        </w:rPr>
-        <w:t>U</w:t>
-      </w:r>
-      <w:r>
-        <w:rPr>
-          <w:rFonts w:ascii="Palatino Linotype" w:hAnsi="Palatino Linotype"/>
-        </w:rPr>
-        <w:t>&lt;</w:t>
-      </w:r>
-      <w:r>
-        <w:rPr>
-          <w:rFonts w:ascii="Palatino Linotype" w:hAnsi="Palatino Linotype"/>
-          <w:i/>
-          <w:iCs/>
-        </w:rPr>
-        <w:t>s</w:t>
-      </w:r>
-      <w:r>
-        <w:rPr>
-          <w:rFonts w:ascii="Palatino Linotype" w:hAnsi="Palatino Linotype"/>
-        </w:rPr>
-        <w:t>,</w:t>
-      </w:r>
-      <w:r>
-        <w:rPr>
-          <w:rFonts w:ascii="Palatino Linotype" w:hAnsi="Palatino Linotype"/>
-          <w:i/>
-          <w:iCs/>
+        <w:t xml:space="preserve">then </w:t>
+      </w:r>
+      <m:oMath>
+        <m:sSup>
+          <m:sSupPr>
+            <m:ctrlPr>
+              <w:rPr>
+                <w:rFonts w:ascii="Cambria Math" w:hAnsi="Cambria Math"/>
+                <w:i/>
+              </w:rPr>
+            </m:ctrlPr>
+          </m:sSupPr>
+          <m:e>
+            <m:r>
+              <w:rPr>
+                <w:rFonts w:ascii="Cambria Math" w:hAnsi="Cambria Math"/>
+              </w:rPr>
+              <m:t>e</m:t>
+            </m:r>
+          </m:e>
+          <m:sup>
+            <m:r>
+              <w:rPr>
+                <w:rFonts w:ascii="Cambria Math" w:hAnsi="Cambria Math"/>
+              </w:rPr>
+              <m:t>-U</m:t>
+            </m:r>
+          </m:sup>
+        </m:sSup>
+        <m:r>
+          <w:rPr>
+            <w:rFonts w:ascii="Cambria Math" w:hAnsi="Cambria Math"/>
+          </w:rPr>
+          <m:t>≈1-U&gt;1-s</m:t>
+        </m:r>
+      </m:oMath>
+      <w:r>
+        <w:rPr>
+          <w:rFonts w:ascii="Palatino Linotype" w:hAnsi="Palatino Linotype"/>
+        </w:rPr>
+        <w:t xml:space="preserve">. Therefore, </w:t>
+      </w:r>
+      <w:r>
+        <w:rPr>
+          <w:rFonts w:ascii="Palatino Linotype" w:hAnsi="Palatino Linotype"/>
+        </w:rPr>
+        <w:t>for</w:t>
+      </w:r>
+      <w:r>
+        <w:rPr>
+          <w:rFonts w:ascii="Palatino Linotype" w:hAnsi="Palatino Linotype"/>
         </w:rPr>
         <w:t xml:space="preserve"> </w:t>
       </w:r>
@@ -7078,56 +7740,8 @@
         <w:rPr>
           <w:rFonts w:ascii="Palatino Linotype" w:hAnsi="Palatino Linotype"/>
         </w:rPr>
-        <w:t xml:space="preserve">then </w:t>
-      </w:r>
-      <w:r>
-        <w:rPr>
-          <w:rFonts w:ascii="Palatino Linotype" w:hAnsi="Palatino Linotype"/>
-          <w:i/>
-          <w:iCs/>
-        </w:rPr>
-        <w:t>e</w:t>
-      </w:r>
-      <w:r>
-        <w:rPr>
-          <w:rFonts w:ascii="Palatino Linotype" w:hAnsi="Palatino Linotype"/>
-          <w:i/>
-          <w:iCs/>
-          <w:vertAlign w:val="superscript"/>
-        </w:rPr>
-        <w:t>-U</w:t>
-      </w:r>
-      <w:r>
-        <w:rPr>
-          <w:rFonts w:ascii="Palatino Linotype" w:hAnsi="Palatino Linotype"/>
-        </w:rPr>
-        <w:t xml:space="preserve"> ≈ 1-</w:t>
-      </w:r>
-      <w:r>
-        <w:rPr>
-          <w:rFonts w:ascii="Palatino Linotype" w:hAnsi="Palatino Linotype"/>
-          <w:i/>
-          <w:iCs/>
-        </w:rPr>
-        <w:t>U</w:t>
-      </w:r>
-      <w:r>
-        <w:rPr>
-          <w:rFonts w:ascii="Palatino Linotype" w:hAnsi="Palatino Linotype"/>
-        </w:rPr>
-        <w:t xml:space="preserve"> &gt; 1-s. Therefore, </w:t>
-      </w:r>
-      <w:r>
-        <w:rPr>
-          <w:rFonts w:ascii="Palatino Linotype" w:hAnsi="Palatino Linotype"/>
-        </w:rPr>
-        <w:t>for</w:t>
-      </w:r>
-      <w:r>
-        <w:rPr>
-          <w:rFonts w:ascii="Palatino Linotype" w:hAnsi="Palatino Linotype"/>
-        </w:rPr>
-        <w:t xml:space="preserve"> SIM </w:t>
+        <w:lastRenderedPageBreak/>
+        <w:t xml:space="preserve">SIM </w:t>
       </w:r>
       <w:r>
         <w:rPr>
@@ -7203,8 +7817,7 @@
     <w:p>
       <w:pPr>
         <w:pStyle w:val="NormalWeb"/>
-        <w:spacing w:line="480" w:lineRule="auto"/>
-        <w:divId w:val="1828932578"/>
+        <w:divId w:val="1354575480"/>
         <w:rPr>
           <w:rFonts w:ascii="Palatino Linotype" w:hAnsi="Palatino Linotype"/>
           <w:noProof/>
@@ -7239,6 +7852,120 @@
           <w:sz w:val="22"/>
         </w:rPr>
         <w:t>Agrawal, A. F. 2002. Genetic loads under fitness-dependent mutation rates. J. Evol. Biol. 15:1004–1010.</w:t>
+      </w:r>
+    </w:p>
+    <w:p>
+      <w:pPr>
+        <w:pStyle w:val="NormalWeb"/>
+        <w:divId w:val="1354575480"/>
+        <w:rPr>
+          <w:rFonts w:ascii="Palatino Linotype" w:hAnsi="Palatino Linotype"/>
+          <w:noProof/>
+          <w:sz w:val="22"/>
+        </w:rPr>
+      </w:pPr>
+      <w:r>
+        <w:rPr>
+          <w:rFonts w:ascii="Palatino Linotype" w:hAnsi="Palatino Linotype"/>
+          <w:noProof/>
+          <w:sz w:val="22"/>
+        </w:rPr>
+        <w:t>Haigh, J. 1978. The accumulation of deleterious genes in a population - Muller’s Ratchet. Theor. Popul. Biol. 14:251–267.</w:t>
+      </w:r>
+    </w:p>
+    <w:p>
+      <w:pPr>
+        <w:pStyle w:val="NormalWeb"/>
+        <w:divId w:val="1354575480"/>
+        <w:rPr>
+          <w:rFonts w:ascii="Palatino Linotype" w:hAnsi="Palatino Linotype"/>
+          <w:noProof/>
+          <w:sz w:val="22"/>
+        </w:rPr>
+      </w:pPr>
+      <w:r>
+        <w:rPr>
+          <w:rFonts w:ascii="Palatino Linotype" w:hAnsi="Palatino Linotype"/>
+          <w:noProof/>
+          <w:sz w:val="22"/>
+        </w:rPr>
+        <w:t>Johnson, T., and N. H. N. H. Barton. 2002. The effect of deleterious alleles on adaptation in asexual populations. Genetics 162:395–411.</w:t>
+      </w:r>
+    </w:p>
+    <w:p>
+      <w:pPr>
+        <w:pStyle w:val="NormalWeb"/>
+        <w:divId w:val="1354575480"/>
+        <w:rPr>
+          <w:rFonts w:ascii="Palatino Linotype" w:hAnsi="Palatino Linotype"/>
+          <w:noProof/>
+          <w:sz w:val="22"/>
+        </w:rPr>
+      </w:pPr>
+      <w:r>
+        <w:rPr>
+          <w:rFonts w:ascii="Palatino Linotype" w:hAnsi="Palatino Linotype"/>
+          <w:noProof/>
+          <w:sz w:val="22"/>
+        </w:rPr>
+        <w:t>Kimura, M., and T. Maruyama. 1966. The mutational load with epistatic gene interactions in fitness. Genetics 54:1337–51.</w:t>
+      </w:r>
+    </w:p>
+    <w:p>
+      <w:pPr>
+        <w:pStyle w:val="NormalWeb"/>
+        <w:divId w:val="1354575480"/>
+        <w:rPr>
+          <w:rFonts w:ascii="Palatino Linotype" w:hAnsi="Palatino Linotype"/>
+          <w:noProof/>
+          <w:sz w:val="22"/>
+        </w:rPr>
+      </w:pPr>
+      <w:r>
+        <w:rPr>
+          <w:rFonts w:ascii="Palatino Linotype" w:hAnsi="Palatino Linotype"/>
+          <w:noProof/>
+          <w:sz w:val="22"/>
+        </w:rPr>
+        <w:t>Otto, S. P., and T. Day. 2007. A biologist’s guide to mathematical modeling in ecology and evolution. Princeton University Press.</w:t>
+      </w:r>
+    </w:p>
+    <w:p>
+      <w:pPr>
+        <w:pStyle w:val="NormalWeb"/>
+        <w:divId w:val="1354575480"/>
+        <w:rPr>
+          <w:rFonts w:ascii="Palatino Linotype" w:hAnsi="Palatino Linotype"/>
+          <w:noProof/>
+          <w:sz w:val="22"/>
+        </w:rPr>
+      </w:pPr>
+      <w:r>
+        <w:rPr>
+          <w:rFonts w:ascii="Palatino Linotype" w:hAnsi="Palatino Linotype"/>
+          <w:noProof/>
+          <w:sz w:val="22"/>
+        </w:rPr>
+        <w:t>Perez, F., and B. E. Granger. 2007. IPython: A System for Interactive Scientific Computing. Comput. Sci. Eng. 9:21–29.</w:t>
+      </w:r>
+    </w:p>
+    <w:p>
+      <w:pPr>
+        <w:pStyle w:val="NormalWeb"/>
+        <w:divId w:val="1354575480"/>
+        <w:rPr>
+          <w:rFonts w:ascii="Palatino Linotype" w:hAnsi="Palatino Linotype"/>
+          <w:noProof/>
+          <w:sz w:val="22"/>
+        </w:rPr>
+      </w:pPr>
+      <w:r>
+        <w:rPr>
+          <w:rFonts w:ascii="Palatino Linotype" w:hAnsi="Palatino Linotype"/>
+          <w:noProof/>
+          <w:sz w:val="22"/>
+        </w:rPr>
+        <w:t xml:space="preserve">Ram, Y., and L. Hadany. 2012. The evolution of stress-induced hypermutation in asexual populations. Evolution 66:2315–28. </w:t>
       </w:r>
     </w:p>
     <w:p>
@@ -7246,116 +7973,6 @@
         <w:pStyle w:val="NormalWeb"/>
         <w:spacing w:line="480" w:lineRule="auto"/>
         <w:divId w:val="1828932578"/>
-        <w:rPr>
-          <w:rFonts w:ascii="Palatino Linotype" w:hAnsi="Palatino Linotype"/>
-          <w:noProof/>
-          <w:sz w:val="22"/>
-        </w:rPr>
-      </w:pPr>
-      <w:r>
-        <w:rPr>
-          <w:rFonts w:ascii="Palatino Linotype" w:hAnsi="Palatino Linotype"/>
-          <w:noProof/>
-          <w:sz w:val="22"/>
-        </w:rPr>
-        <w:t>Haigh, J. 1978. The accumulation of deleterious genes in a population - Muller’s Ratchet. Theor. Popul. Biol. 14:251–267.</w:t>
-      </w:r>
-    </w:p>
-    <w:p>
-      <w:pPr>
-        <w:pStyle w:val="NormalWeb"/>
-        <w:spacing w:line="480" w:lineRule="auto"/>
-        <w:divId w:val="1828932578"/>
-        <w:rPr>
-          <w:rFonts w:ascii="Palatino Linotype" w:hAnsi="Palatino Linotype"/>
-          <w:noProof/>
-          <w:sz w:val="22"/>
-        </w:rPr>
-      </w:pPr>
-      <w:r>
-        <w:rPr>
-          <w:rFonts w:ascii="Palatino Linotype" w:hAnsi="Palatino Linotype"/>
-          <w:noProof/>
-          <w:sz w:val="22"/>
-        </w:rPr>
-        <w:t>Johnson, T., and N. H. N. H. Barton. 2002. The effect of deleterious alleles on adaptation in asexual populations. Genetics 162:395–411.</w:t>
-      </w:r>
-    </w:p>
-    <w:p>
-      <w:pPr>
-        <w:pStyle w:val="NormalWeb"/>
-        <w:spacing w:line="480" w:lineRule="auto"/>
-        <w:divId w:val="1828932578"/>
-        <w:rPr>
-          <w:rFonts w:ascii="Palatino Linotype" w:hAnsi="Palatino Linotype"/>
-          <w:noProof/>
-          <w:sz w:val="22"/>
-        </w:rPr>
-      </w:pPr>
-      <w:r>
-        <w:rPr>
-          <w:rFonts w:ascii="Palatino Linotype" w:hAnsi="Palatino Linotype"/>
-          <w:noProof/>
-          <w:sz w:val="22"/>
-        </w:rPr>
-        <w:t>Otto, S. P., and T. Day. 2007. A biologist’s guide to mathematical modeling in ecology and evolution. Princeton University Press.</w:t>
-      </w:r>
-    </w:p>
-    <w:p>
-      <w:pPr>
-        <w:pStyle w:val="NormalWeb"/>
-        <w:spacing w:line="480" w:lineRule="auto"/>
-        <w:divId w:val="1828932578"/>
-        <w:rPr>
-          <w:rFonts w:ascii="Palatino Linotype" w:hAnsi="Palatino Linotype"/>
-          <w:noProof/>
-          <w:sz w:val="22"/>
-        </w:rPr>
-      </w:pPr>
-      <w:r>
-        <w:rPr>
-          <w:rFonts w:ascii="Palatino Linotype" w:hAnsi="Palatino Linotype"/>
-          <w:noProof/>
-          <w:sz w:val="22"/>
-        </w:rPr>
-        <w:t>Perez, F., and B. E. Granger. 2007. IPython: A System for Interactive Scientific Computing. Comput. Sci. Eng. 9:21–29.</w:t>
-      </w:r>
-    </w:p>
-    <w:p>
-      <w:pPr>
-        <w:pStyle w:val="NormalWeb"/>
-        <w:spacing w:line="480" w:lineRule="auto"/>
-        <w:divId w:val="1828932578"/>
-        <w:rPr>
-          <w:rFonts w:ascii="Palatino Linotype" w:hAnsi="Palatino Linotype"/>
-          <w:noProof/>
-          <w:sz w:val="22"/>
-        </w:rPr>
-      </w:pPr>
-      <w:r>
-        <w:rPr>
-          <w:rFonts w:ascii="Palatino Linotype" w:hAnsi="Palatino Linotype"/>
-          <w:noProof/>
-          <w:sz w:val="22"/>
-        </w:rPr>
-        <w:t>Ram, Y., and L. Hadany. 2012. The evolution of stress-induced hypermutation in asexual po</w:t>
-      </w:r>
-      <w:bookmarkStart w:id="3" w:name="_GoBack"/>
-      <w:bookmarkEnd w:id="3"/>
-      <w:r>
-        <w:rPr>
-          <w:rFonts w:ascii="Palatino Linotype" w:hAnsi="Palatino Linotype"/>
-          <w:noProof/>
-          <w:sz w:val="22"/>
-        </w:rPr>
-        <w:t xml:space="preserve">pulations. Evolution 66:2315–28. </w:t>
-      </w:r>
-    </w:p>
-    <w:p>
-      <w:pPr>
-        <w:pStyle w:val="NormalWeb"/>
-        <w:spacing w:line="480" w:lineRule="auto"/>
-        <w:divId w:val="2090803377"/>
         <w:rPr>
           <w:rFonts w:ascii="Palatino Linotype" w:hAnsi="Palatino Linotype"/>
           <w:lang w:bidi="hi-IN"/>
@@ -7437,7 +8054,7 @@
           <w:rPr>
             <w:noProof/>
           </w:rPr>
-          <w:t>9</w:t>
+          <w:t>6</w:t>
         </w:r>
         <w:r>
           <w:rPr>
@@ -8728,6 +9345,16 @@
       <w:szCs w:val="24"/>
     </w:rPr>
   </w:style>
+  <w:style w:type="character" w:styleId="PlaceholderText">
+    <w:name w:val="Placeholder Text"/>
+    <w:basedOn w:val="DefaultParagraphFont"/>
+    <w:uiPriority w:val="99"/>
+    <w:semiHidden/>
+    <w:rsid w:val="00747917"/>
+    <w:rPr>
+      <w:color w:val="808080"/>
+    </w:rPr>
+  </w:style>
 </w:styles>
 </file>
 
@@ -9648,7 +10275,532 @@
       <w:szCs w:val="24"/>
     </w:rPr>
   </w:style>
+  <w:style w:type="character" w:styleId="PlaceholderText">
+    <w:name w:val="Placeholder Text"/>
+    <w:basedOn w:val="DefaultParagraphFont"/>
+    <w:uiPriority w:val="99"/>
+    <w:semiHidden/>
+    <w:rsid w:val="00747917"/>
+    <w:rPr>
+      <w:color w:val="808080"/>
+    </w:rPr>
+  </w:style>
 </w:styles>
+</file>
+
+<file path=word/glossary/document.xml><?xml version="1.0" encoding="utf-8"?>
+<w:glossaryDocument xmlns:wpc="http://schemas.microsoft.com/office/word/2010/wordprocessingCanvas" xmlns:mc="http://schemas.openxmlformats.org/markup-compatibility/2006" xmlns:o="urn:schemas-microsoft-com:office:office" xmlns:r="http://schemas.openxmlformats.org/officeDocument/2006/relationships" xmlns:m="http://schemas.openxmlformats.org/officeDocument/2006/math" xmlns:v="urn:schemas-microsoft-com:vml" xmlns:wp14="http://schemas.microsoft.com/office/word/2010/wordprocessingDrawing" xmlns:wp="http://schemas.openxmlformats.org/drawingml/2006/wordprocessingDrawing" xmlns:w10="urn:schemas-microsoft-com:office:word" xmlns:w="http://schemas.openxmlformats.org/wordprocessingml/2006/main" xmlns:w14="http://schemas.microsoft.com/office/word/2010/wordml" xmlns:wpg="http://schemas.microsoft.com/office/word/2010/wordprocessingGroup" xmlns:wpi="http://schemas.microsoft.com/office/word/2010/wordprocessingInk" xmlns:wne="http://schemas.microsoft.com/office/word/2006/wordml" xmlns:wps="http://schemas.microsoft.com/office/word/2010/wordprocessingShape" mc:Ignorable="w14 wp14"/>
+</file>
+
+<file path=word/glossary/fontTable.xml><?xml version="1.0" encoding="utf-8"?>
+<w:fonts xmlns:mc="http://schemas.openxmlformats.org/markup-compatibility/2006" xmlns:r="http://schemas.openxmlformats.org/officeDocument/2006/relationships" xmlns:w="http://schemas.openxmlformats.org/wordprocessingml/2006/main" xmlns:w14="http://schemas.microsoft.com/office/word/2010/wordml" mc:Ignorable="w14">
+  <w:font w:name="Times New Roman">
+    <w:panose1 w:val="02020603050405020304"/>
+    <w:charset w:val="00"/>
+    <w:family w:val="roman"/>
+    <w:pitch w:val="variable"/>
+    <w:sig w:usb0="E0002AFF" w:usb1="C0007841" w:usb2="00000009" w:usb3="00000000" w:csb0="000001FF" w:csb1="00000000"/>
+  </w:font>
+  <w:font w:name="Calibri">
+    <w:panose1 w:val="020F0502020204030204"/>
+    <w:charset w:val="00"/>
+    <w:family w:val="swiss"/>
+    <w:pitch w:val="variable"/>
+    <w:sig w:usb0="E00002FF" w:usb1="4000ACFF" w:usb2="00000001" w:usb3="00000000" w:csb0="0000019F" w:csb1="00000000"/>
+  </w:font>
+  <w:font w:name="Cambria">
+    <w:panose1 w:val="02040503050406030204"/>
+    <w:charset w:val="00"/>
+    <w:family w:val="roman"/>
+    <w:pitch w:val="variable"/>
+    <w:sig w:usb0="E00002FF" w:usb1="400004FF" w:usb2="00000000" w:usb3="00000000" w:csb0="0000019F" w:csb1="00000000"/>
+  </w:font>
+  <w:font w:name="Tahoma">
+    <w:panose1 w:val="020B0604030504040204"/>
+    <w:charset w:val="00"/>
+    <w:family w:val="swiss"/>
+    <w:pitch w:val="variable"/>
+    <w:sig w:usb0="E1002EFF" w:usb1="C000605B" w:usb2="00000029" w:usb3="00000000" w:csb0="000101FF" w:csb1="00000000"/>
+  </w:font>
+  <w:font w:name="Palatino Linotype">
+    <w:panose1 w:val="02040502050505030304"/>
+    <w:charset w:val="00"/>
+    <w:family w:val="roman"/>
+    <w:pitch w:val="variable"/>
+    <w:sig w:usb0="E0000287" w:usb1="40000013" w:usb2="00000000" w:usb3="00000000" w:csb0="0000019F" w:csb1="00000000"/>
+  </w:font>
+  <w:font w:name="Cambria Math">
+    <w:panose1 w:val="02040503050406030204"/>
+    <w:charset w:val="00"/>
+    <w:family w:val="roman"/>
+    <w:pitch w:val="variable"/>
+    <w:sig w:usb0="E00002FF" w:usb1="420024FF" w:usb2="00000000" w:usb3="00000000" w:csb0="0000019F" w:csb1="00000000"/>
+  </w:font>
+  <w:font w:name="Symbol">
+    <w:panose1 w:val="05050102010706020507"/>
+    <w:charset w:val="02"/>
+    <w:family w:val="roman"/>
+    <w:pitch w:val="variable"/>
+    <w:sig w:usb0="00000000" w:usb1="10000000" w:usb2="00000000" w:usb3="00000000" w:csb0="80000000" w:csb1="00000000"/>
+  </w:font>
+  <w:font w:name="Arial">
+    <w:panose1 w:val="020B0604020202020204"/>
+    <w:charset w:val="00"/>
+    <w:family w:val="swiss"/>
+    <w:pitch w:val="variable"/>
+    <w:sig w:usb0="E0002AFF" w:usb1="C0007843" w:usb2="00000009" w:usb3="00000000" w:csb0="000001FF" w:csb1="00000000"/>
+  </w:font>
+</w:fonts>
+</file>
+
+<file path=word/glossary/settings.xml><?xml version="1.0" encoding="utf-8"?>
+<w:settings xmlns:mc="http://schemas.openxmlformats.org/markup-compatibility/2006" xmlns:o="urn:schemas-microsoft-com:office:office" xmlns:r="http://schemas.openxmlformats.org/officeDocument/2006/relationships" xmlns:m="http://schemas.openxmlformats.org/officeDocument/2006/math" xmlns:v="urn:schemas-microsoft-com:vml" xmlns:w10="urn:schemas-microsoft-com:office:word" xmlns:w="http://schemas.openxmlformats.org/wordprocessingml/2006/main" xmlns:w14="http://schemas.microsoft.com/office/word/2010/wordml" xmlns:sl="http://schemas.openxmlformats.org/schemaLibrary/2006/main" mc:Ignorable="w14">
+  <w:view w:val="normal"/>
+  <w:defaultTabStop w:val="720"/>
+  <w:characterSpacingControl w:val="doNotCompress"/>
+  <w:compat>
+    <w:useFELayout/>
+    <w:compatSetting w:name="compatibilityMode" w:uri="http://schemas.microsoft.com/office/word" w:val="14"/>
+    <w:compatSetting w:name="overrideTableStyleFontSizeAndJustification" w:uri="http://schemas.microsoft.com/office/word" w:val="1"/>
+    <w:compatSetting w:name="enableOpenTypeFeatures" w:uri="http://schemas.microsoft.com/office/word" w:val="1"/>
+    <w:compatSetting w:name="doNotFlipMirrorIndents" w:uri="http://schemas.microsoft.com/office/word" w:val="1"/>
+  </w:compat>
+  <w:rsids>
+    <w:rsidRoot w:val="00785964"/>
+    <w:rsid w:val="00785964"/>
+    <w:rsid w:val="00BB637E"/>
+  </w:rsids>
+  <m:mathPr>
+    <m:mathFont m:val="Cambria Math"/>
+    <m:brkBin m:val="before"/>
+    <m:brkBinSub m:val="--"/>
+    <m:smallFrac m:val="0"/>
+    <m:dispDef/>
+    <m:lMargin m:val="0"/>
+    <m:rMargin m:val="0"/>
+    <m:defJc m:val="centerGroup"/>
+    <m:wrapIndent m:val="1440"/>
+    <m:intLim m:val="subSup"/>
+    <m:naryLim m:val="undOvr"/>
+  </m:mathPr>
+  <w:themeFontLang w:val="en-US" w:bidi="he-IL"/>
+  <w:clrSchemeMapping w:bg1="light1" w:t1="dark1" w:bg2="light2" w:t2="dark2" w:accent1="accent1" w:accent2="accent2" w:accent3="accent3" w:accent4="accent4" w:accent5="accent5" w:accent6="accent6" w:hyperlink="hyperlink" w:followedHyperlink="followedHyperlink"/>
+  <w:decimalSymbol w:val="."/>
+  <w:listSeparator w:val=","/>
+</w:settings>
+</file>
+
+<file path=word/glossary/styles.xml><?xml version="1.0" encoding="utf-8"?>
+<w:styles xmlns:mc="http://schemas.openxmlformats.org/markup-compatibility/2006" xmlns:r="http://schemas.openxmlformats.org/officeDocument/2006/relationships" xmlns:w="http://schemas.openxmlformats.org/wordprocessingml/2006/main" xmlns:w14="http://schemas.microsoft.com/office/word/2010/wordml" mc:Ignorable="w14">
+  <w:docDefaults>
+    <w:rPrDefault>
+      <w:rPr>
+        <w:rFonts w:asciiTheme="minorHAnsi" w:eastAsiaTheme="minorEastAsia" w:hAnsiTheme="minorHAnsi" w:cstheme="minorBidi"/>
+        <w:sz w:val="22"/>
+        <w:szCs w:val="22"/>
+        <w:lang w:val="en-US" w:eastAsia="en-US" w:bidi="he-IL"/>
+      </w:rPr>
+    </w:rPrDefault>
+    <w:pPrDefault>
+      <w:pPr>
+        <w:spacing w:after="200" w:line="276" w:lineRule="auto"/>
+      </w:pPr>
+    </w:pPrDefault>
+  </w:docDefaults>
+  <w:latentStyles w:defLockedState="0" w:defUIPriority="99" w:defSemiHidden="1" w:defUnhideWhenUsed="1" w:defQFormat="0" w:count="267">
+    <w:lsdException w:name="Normal" w:semiHidden="0" w:uiPriority="0" w:unhideWhenUsed="0" w:qFormat="1"/>
+    <w:lsdException w:name="heading 1" w:semiHidden="0" w:uiPriority="9" w:unhideWhenUsed="0" w:qFormat="1"/>
+    <w:lsdException w:name="heading 2" w:uiPriority="9" w:qFormat="1"/>
+    <w:lsdException w:name="heading 3" w:uiPriority="9" w:qFormat="1"/>
+    <w:lsdException w:name="heading 4" w:uiPriority="9" w:qFormat="1"/>
+    <w:lsdException w:name="heading 5" w:uiPriority="9" w:qFormat="1"/>
+    <w:lsdException w:name="heading 6" w:uiPriority="9" w:qFormat="1"/>
+    <w:lsdException w:name="heading 7" w:uiPriority="9" w:qFormat="1"/>
+    <w:lsdException w:name="heading 8" w:uiPriority="9" w:qFormat="1"/>
+    <w:lsdException w:name="heading 9" w:uiPriority="9" w:qFormat="1"/>
+    <w:lsdException w:name="toc 1" w:uiPriority="39"/>
+    <w:lsdException w:name="toc 2" w:uiPriority="39"/>
+    <w:lsdException w:name="toc 3" w:uiPriority="39"/>
+    <w:lsdException w:name="toc 4" w:uiPriority="39"/>
+    <w:lsdException w:name="toc 5" w:uiPriority="39"/>
+    <w:lsdException w:name="toc 6" w:uiPriority="39"/>
+    <w:lsdException w:name="toc 7" w:uiPriority="39"/>
+    <w:lsdException w:name="toc 8" w:uiPriority="39"/>
+    <w:lsdException w:name="toc 9" w:uiPriority="39"/>
+    <w:lsdException w:name="caption" w:uiPriority="35" w:qFormat="1"/>
+    <w:lsdException w:name="Title" w:semiHidden="0" w:uiPriority="10" w:unhideWhenUsed="0" w:qFormat="1"/>
+    <w:lsdException w:name="Default Paragraph Font" w:uiPriority="1"/>
+    <w:lsdException w:name="Subtitle" w:semiHidden="0" w:uiPriority="11" w:unhideWhenUsed="0" w:qFormat="1"/>
+    <w:lsdException w:name="Strong" w:semiHidden="0" w:uiPriority="22" w:unhideWhenUsed="0" w:qFormat="1"/>
+    <w:lsdException w:name="Emphasis" w:semiHidden="0" w:uiPriority="20" w:unhideWhenUsed="0" w:qFormat="1"/>
+    <w:lsdException w:name="Table Grid" w:semiHidden="0" w:uiPriority="59" w:unhideWhenUsed="0"/>
+    <w:lsdException w:name="Placeholder Text" w:unhideWhenUsed="0"/>
+    <w:lsdException w:name="No Spacing" w:semiHidden="0" w:uiPriority="1" w:unhideWhenUsed="0" w:qFormat="1"/>
+    <w:lsdException w:name="Light Shading" w:semiHidden="0" w:uiPriority="60" w:unhideWhenUsed="0"/>
+    <w:lsdException w:name="Light List" w:semiHidden="0" w:uiPriority="61" w:unhideWhenUsed="0"/>
+    <w:lsdException w:name="Light Grid" w:semiHidden="0" w:uiPriority="62" w:unhideWhenUsed="0"/>
+    <w:lsdException w:name="Medium Shading 1" w:semiHidden="0" w:uiPriority="63" w:unhideWhenUsed="0"/>
+    <w:lsdException w:name="Medium Shading 2" w:semiHidden="0" w:uiPriority="64" w:unhideWhenUsed="0"/>
+    <w:lsdException w:name="Medium List 1" w:semiHidden="0" w:uiPriority="65" w:unhideWhenUsed="0"/>
+    <w:lsdException w:name="Medium List 2" w:semiHidden="0" w:uiPriority="66" w:unhideWhenUsed="0"/>
+    <w:lsdException w:name="Medium Grid 1" w:semiHidden="0" w:uiPriority="67" w:unhideWhenUsed="0"/>
+    <w:lsdException w:name="Medium Grid 2" w:semiHidden="0" w:uiPriority="68" w:unhideWhenUsed="0"/>
+    <w:lsdException w:name="Medium Grid 3" w:semiHidden="0" w:uiPriority="69" w:unhideWhenUsed="0"/>
+    <w:lsdException w:name="Dark List" w:semiHidden="0" w:uiPriority="70" w:unhideWhenUsed="0"/>
+    <w:lsdException w:name="Colorful Shading" w:semiHidden="0" w:uiPriority="71" w:unhideWhenUsed="0"/>
+    <w:lsdException w:name="Colorful List" w:semiHidden="0" w:uiPriority="72" w:unhideWhenUsed="0"/>
+    <w:lsdException w:name="Colorful Grid" w:semiHidden="0" w:uiPriority="73" w:unhideWhenUsed="0"/>
+    <w:lsdException w:name="Light Shading Accent 1" w:semiHidden="0" w:uiPriority="60" w:unhideWhenUsed="0"/>
+    <w:lsdException w:name="Light List Accent 1" w:semiHidden="0" w:uiPriority="61" w:unhideWhenUsed="0"/>
+    <w:lsdException w:name="Light Grid Accent 1" w:semiHidden="0" w:uiPriority="62" w:unhideWhenUsed="0"/>
+    <w:lsdException w:name="Medium Shading 1 Accent 1" w:semiHidden="0" w:uiPriority="63" w:unhideWhenUsed="0"/>
+    <w:lsdException w:name="Medium Shading 2 Accent 1" w:semiHidden="0" w:uiPriority="64" w:unhideWhenUsed="0"/>
+    <w:lsdException w:name="Medium List 1 Accent 1" w:semiHidden="0" w:uiPriority="65" w:unhideWhenUsed="0"/>
+    <w:lsdException w:name="Revision" w:unhideWhenUsed="0"/>
+    <w:lsdException w:name="List Paragraph" w:semiHidden="0" w:uiPriority="34" w:unhideWhenUsed="0" w:qFormat="1"/>
+    <w:lsdException w:name="Quote" w:semiHidden="0" w:uiPriority="29" w:unhideWhenUsed="0" w:qFormat="1"/>
+    <w:lsdException w:name="Intense Quote" w:semiHidden="0" w:uiPriority="30" w:unhideWhenUsed="0" w:qFormat="1"/>
+    <w:lsdException w:name="Medium List 2 Accent 1" w:semiHidden="0" w:uiPriority="66" w:unhideWhenUsed="0"/>
+    <w:lsdException w:name="Medium Grid 1 Accent 1" w:semiHidden="0" w:uiPriority="67" w:unhideWhenUsed="0"/>
+    <w:lsdException w:name="Medium Grid 2 Accent 1" w:semiHidden="0" w:uiPriority="68" w:unhideWhenUsed="0"/>
+    <w:lsdException w:name="Medium Grid 3 Accent 1" w:semiHidden="0" w:uiPriority="69" w:unhideWhenUsed="0"/>
+    <w:lsdException w:name="Dark List Accent 1" w:semiHidden="0" w:uiPriority="70" w:unhideWhenUsed="0"/>
+    <w:lsdException w:name="Colorful Shading Accent 1" w:semiHidden="0" w:uiPriority="71" w:unhideWhenUsed="0"/>
+    <w:lsdException w:name="Colorful List Accent 1" w:semiHidden="0" w:uiPriority="72" w:unhideWhenUsed="0"/>
+    <w:lsdException w:name="Colorful Grid Accent 1" w:semiHidden="0" w:uiPriority="73" w:unhideWhenUsed="0"/>
+    <w:lsdException w:name="Light Shading Accent 2" w:semiHidden="0" w:uiPriority="60" w:unhideWhenUsed="0"/>
+    <w:lsdException w:name="Light List Accent 2" w:semiHidden="0" w:uiPriority="61" w:unhideWhenUsed="0"/>
+    <w:lsdException w:name="Light Grid Accent 2" w:semiHidden="0" w:uiPriority="62" w:unhideWhenUsed="0"/>
+    <w:lsdException w:name="Medium Shading 1 Accent 2" w:semiHidden="0" w:uiPriority="63" w:unhideWhenUsed="0"/>
+    <w:lsdException w:name="Medium Shading 2 Accent 2" w:semiHidden="0" w:uiPriority="64" w:unhideWhenUsed="0"/>
+    <w:lsdException w:name="Medium List 1 Accent 2" w:semiHidden="0" w:uiPriority="65" w:unhideWhenUsed="0"/>
+    <w:lsdException w:name="Medium List 2 Accent 2" w:semiHidden="0" w:uiPriority="66" w:unhideWhenUsed="0"/>
+    <w:lsdException w:name="Medium Grid 1 Accent 2" w:semiHidden="0" w:uiPriority="67" w:unhideWhenUsed="0"/>
+    <w:lsdException w:name="Medium Grid 2 Accent 2" w:semiHidden="0" w:uiPriority="68" w:unhideWhenUsed="0"/>
+    <w:lsdException w:name="Medium Grid 3 Accent 2" w:semiHidden="0" w:uiPriority="69" w:unhideWhenUsed="0"/>
+    <w:lsdException w:name="Dark List Accent 2" w:semiHidden="0" w:uiPriority="70" w:unhideWhenUsed="0"/>
+    <w:lsdException w:name="Colorful Shading Accent 2" w:semiHidden="0" w:uiPriority="71" w:unhideWhenUsed="0"/>
+    <w:lsdException w:name="Colorful List Accent 2" w:semiHidden="0" w:uiPriority="72" w:unhideWhenUsed="0"/>
+    <w:lsdException w:name="Colorful Grid Accent 2" w:semiHidden="0" w:uiPriority="73" w:unhideWhenUsed="0"/>
+    <w:lsdException w:name="Light Shading Accent 3" w:semiHidden="0" w:uiPriority="60" w:unhideWhenUsed="0"/>
+    <w:lsdException w:name="Light List Accent 3" w:semiHidden="0" w:uiPriority="61" w:unhideWhenUsed="0"/>
+    <w:lsdException w:name="Light Grid Accent 3" w:semiHidden="0" w:uiPriority="62" w:unhideWhenUsed="0"/>
+    <w:lsdException w:name="Medium Shading 1 Accent 3" w:semiHidden="0" w:uiPriority="63" w:unhideWhenUsed="0"/>
+    <w:lsdException w:name="Medium Shading 2 Accent 3" w:semiHidden="0" w:uiPriority="64" w:unhideWhenUsed="0"/>
+    <w:lsdException w:name="Medium List 1 Accent 3" w:semiHidden="0" w:uiPriority="65" w:unhideWhenUsed="0"/>
+    <w:lsdException w:name="Medium List 2 Accent 3" w:semiHidden="0" w:uiPriority="66" w:unhideWhenUsed="0"/>
+    <w:lsdException w:name="Medium Grid 1 Accent 3" w:semiHidden="0" w:uiPriority="67" w:unhideWhenUsed="0"/>
+    <w:lsdException w:name="Medium Grid 2 Accent 3" w:semiHidden="0" w:uiPriority="68" w:unhideWhenUsed="0"/>
+    <w:lsdException w:name="Medium Grid 3 Accent 3" w:semiHidden="0" w:uiPriority="69" w:unhideWhenUsed="0"/>
+    <w:lsdException w:name="Dark List Accent 3" w:semiHidden="0" w:uiPriority="70" w:unhideWhenUsed="0"/>
+    <w:lsdException w:name="Colorful Shading Accent 3" w:semiHidden="0" w:uiPriority="71" w:unhideWhenUsed="0"/>
+    <w:lsdException w:name="Colorful List Accent 3" w:semiHidden="0" w:uiPriority="72" w:unhideWhenUsed="0"/>
+    <w:lsdException w:name="Colorful Grid Accent 3" w:semiHidden="0" w:uiPriority="73" w:unhideWhenUsed="0"/>
+    <w:lsdException w:name="Light Shading Accent 4" w:semiHidden="0" w:uiPriority="60" w:unhideWhenUsed="0"/>
+    <w:lsdException w:name="Light List Accent 4" w:semiHidden="0" w:uiPriority="61" w:unhideWhenUsed="0"/>
+    <w:lsdException w:name="Light Grid Accent 4" w:semiHidden="0" w:uiPriority="62" w:unhideWhenUsed="0"/>
+    <w:lsdException w:name="Medium Shading 1 Accent 4" w:semiHidden="0" w:uiPriority="63" w:unhideWhenUsed="0"/>
+    <w:lsdException w:name="Medium Shading 2 Accent 4" w:semiHidden="0" w:uiPriority="64" w:unhideWhenUsed="0"/>
+    <w:lsdException w:name="Medium List 1 Accent 4" w:semiHidden="0" w:uiPriority="65" w:unhideWhenUsed="0"/>
+    <w:lsdException w:name="Medium List 2 Accent 4" w:semiHidden="0" w:uiPriority="66" w:unhideWhenUsed="0"/>
+    <w:lsdException w:name="Medium Grid 1 Accent 4" w:semiHidden="0" w:uiPriority="67" w:unhideWhenUsed="0"/>
+    <w:lsdException w:name="Medium Grid 2 Accent 4" w:semiHidden="0" w:uiPriority="68" w:unhideWhenUsed="0"/>
+    <w:lsdException w:name="Medium Grid 3 Accent 4" w:semiHidden="0" w:uiPriority="69" w:unhideWhenUsed="0"/>
+    <w:lsdException w:name="Dark List Accent 4" w:semiHidden="0" w:uiPriority="70" w:unhideWhenUsed="0"/>
+    <w:lsdException w:name="Colorful Shading Accent 4" w:semiHidden="0" w:uiPriority="71" w:unhideWhenUsed="0"/>
+    <w:lsdException w:name="Colorful List Accent 4" w:semiHidden="0" w:uiPriority="72" w:unhideWhenUsed="0"/>
+    <w:lsdException w:name="Colorful Grid Accent 4" w:semiHidden="0" w:uiPriority="73" w:unhideWhenUsed="0"/>
+    <w:lsdException w:name="Light Shading Accent 5" w:semiHidden="0" w:uiPriority="60" w:unhideWhenUsed="0"/>
+    <w:lsdException w:name="Light List Accent 5" w:semiHidden="0" w:uiPriority="61" w:unhideWhenUsed="0"/>
+    <w:lsdException w:name="Light Grid Accent 5" w:semiHidden="0" w:uiPriority="62" w:unhideWhenUsed="0"/>
+    <w:lsdException w:name="Medium Shading 1 Accent 5" w:semiHidden="0" w:uiPriority="63" w:unhideWhenUsed="0"/>
+    <w:lsdException w:name="Medium Shading 2 Accent 5" w:semiHidden="0" w:uiPriority="64" w:unhideWhenUsed="0"/>
+    <w:lsdException w:name="Medium List 1 Accent 5" w:semiHidden="0" w:uiPriority="65" w:unhideWhenUsed="0"/>
+    <w:lsdException w:name="Medium List 2 Accent 5" w:semiHidden="0" w:uiPriority="66" w:unhideWhenUsed="0"/>
+    <w:lsdException w:name="Medium Grid 1 Accent 5" w:semiHidden="0" w:uiPriority="67" w:unhideWhenUsed="0"/>
+    <w:lsdException w:name="Medium Grid 2 Accent 5" w:semiHidden="0" w:uiPriority="68" w:unhideWhenUsed="0"/>
+    <w:lsdException w:name="Medium Grid 3 Accent 5" w:semiHidden="0" w:uiPriority="69" w:unhideWhenUsed="0"/>
+    <w:lsdException w:name="Dark List Accent 5" w:semiHidden="0" w:uiPriority="70" w:unhideWhenUsed="0"/>
+    <w:lsdException w:name="Colorful Shading Accent 5" w:semiHidden="0" w:uiPriority="71" w:unhideWhenUsed="0"/>
+    <w:lsdException w:name="Colorful List Accent 5" w:semiHidden="0" w:uiPriority="72" w:unhideWhenUsed="0"/>
+    <w:lsdException w:name="Colorful Grid Accent 5" w:semiHidden="0" w:uiPriority="73" w:unhideWhenUsed="0"/>
+    <w:lsdException w:name="Light Shading Accent 6" w:semiHidden="0" w:uiPriority="60" w:unhideWhenUsed="0"/>
+    <w:lsdException w:name="Light List Accent 6" w:semiHidden="0" w:uiPriority="61" w:unhideWhenUsed="0"/>
+    <w:lsdException w:name="Light Grid Accent 6" w:semiHidden="0" w:uiPriority="62" w:unhideWhenUsed="0"/>
+    <w:lsdException w:name="Medium Shading 1 Accent 6" w:semiHidden="0" w:uiPriority="63" w:unhideWhenUsed="0"/>
+    <w:lsdException w:name="Medium Shading 2 Accent 6" w:semiHidden="0" w:uiPriority="64" w:unhideWhenUsed="0"/>
+    <w:lsdException w:name="Medium List 1 Accent 6" w:semiHidden="0" w:uiPriority="65" w:unhideWhenUsed="0"/>
+    <w:lsdException w:name="Medium List 2 Accent 6" w:semiHidden="0" w:uiPriority="66" w:unhideWhenUsed="0"/>
+    <w:lsdException w:name="Medium Grid 1 Accent 6" w:semiHidden="0" w:uiPriority="67" w:unhideWhenUsed="0"/>
+    <w:lsdException w:name="Medium Grid 2 Accent 6" w:semiHidden="0" w:uiPriority="68" w:unhideWhenUsed="0"/>
+    <w:lsdException w:name="Medium Grid 3 Accent 6" w:semiHidden="0" w:uiPriority="69" w:unhideWhenUsed="0"/>
+    <w:lsdException w:name="Dark List Accent 6" w:semiHidden="0" w:uiPriority="70" w:unhideWhenUsed="0"/>
+    <w:lsdException w:name="Colorful Shading Accent 6" w:semiHidden="0" w:uiPriority="71" w:unhideWhenUsed="0"/>
+    <w:lsdException w:name="Colorful List Accent 6" w:semiHidden="0" w:uiPriority="72" w:unhideWhenUsed="0"/>
+    <w:lsdException w:name="Colorful Grid Accent 6" w:semiHidden="0" w:uiPriority="73" w:unhideWhenUsed="0"/>
+    <w:lsdException w:name="Subtle Emphasis" w:semiHidden="0" w:uiPriority="19" w:unhideWhenUsed="0" w:qFormat="1"/>
+    <w:lsdException w:name="Intense Emphasis" w:semiHidden="0" w:uiPriority="21" w:unhideWhenUsed="0" w:qFormat="1"/>
+    <w:lsdException w:name="Subtle Reference" w:semiHidden="0" w:uiPriority="31" w:unhideWhenUsed="0" w:qFormat="1"/>
+    <w:lsdException w:name="Intense Reference" w:semiHidden="0" w:uiPriority="32" w:unhideWhenUsed="0" w:qFormat="1"/>
+    <w:lsdException w:name="Book Title" w:semiHidden="0" w:uiPriority="33" w:unhideWhenUsed="0" w:qFormat="1"/>
+    <w:lsdException w:name="Bibliography" w:uiPriority="37"/>
+    <w:lsdException w:name="TOC Heading" w:uiPriority="39" w:qFormat="1"/>
+  </w:latentStyles>
+  <w:style w:type="paragraph" w:default="1" w:styleId="Normal">
+    <w:name w:val="Normal"/>
+    <w:qFormat/>
+    <w:pPr>
+      <w:bidi/>
+    </w:pPr>
+  </w:style>
+  <w:style w:type="character" w:default="1" w:styleId="DefaultParagraphFont">
+    <w:name w:val="Default Paragraph Font"/>
+    <w:uiPriority w:val="1"/>
+    <w:semiHidden/>
+    <w:unhideWhenUsed/>
+  </w:style>
+  <w:style w:type="table" w:default="1" w:styleId="TableNormal">
+    <w:name w:val="Normal Table"/>
+    <w:uiPriority w:val="99"/>
+    <w:semiHidden/>
+    <w:unhideWhenUsed/>
+    <w:tblPr>
+      <w:tblInd w:w="0" w:type="dxa"/>
+      <w:tblCellMar>
+        <w:top w:w="0" w:type="dxa"/>
+        <w:left w:w="108" w:type="dxa"/>
+        <w:bottom w:w="0" w:type="dxa"/>
+        <w:right w:w="108" w:type="dxa"/>
+      </w:tblCellMar>
+    </w:tblPr>
+  </w:style>
+  <w:style w:type="numbering" w:default="1" w:styleId="NoList">
+    <w:name w:val="No List"/>
+    <w:uiPriority w:val="99"/>
+    <w:semiHidden/>
+    <w:unhideWhenUsed/>
+  </w:style>
+  <w:style w:type="character" w:styleId="PlaceholderText">
+    <w:name w:val="Placeholder Text"/>
+    <w:basedOn w:val="DefaultParagraphFont"/>
+    <w:uiPriority w:val="99"/>
+    <w:semiHidden/>
+    <w:rsid w:val="00785964"/>
+    <w:rPr>
+      <w:color w:val="808080"/>
+    </w:rPr>
+  </w:style>
+</w:styles>
+</file>
+
+<file path=word/glossary/stylesWithEffects.xml><?xml version="1.0" encoding="utf-8"?>
+<w:styles xmlns:wpc="http://schemas.microsoft.com/office/word/2010/wordprocessingCanvas" xmlns:mc="http://schemas.openxmlformats.org/markup-compatibility/2006" xmlns:o="urn:schemas-microsoft-com:office:office" xmlns:r="http://schemas.openxmlformats.org/officeDocument/2006/relationships" xmlns:m="http://schemas.openxmlformats.org/officeDocument/2006/math" xmlns:v="urn:schemas-microsoft-com:vml" xmlns:wp14="http://schemas.microsoft.com/office/word/2010/wordprocessingDrawing" xmlns:wp="http://schemas.openxmlformats.org/drawingml/2006/wordprocessingDrawing" xmlns:w10="urn:schemas-microsoft-com:office:word" xmlns:w="http://schemas.openxmlformats.org/wordprocessingml/2006/main" xmlns:w14="http://schemas.microsoft.com/office/word/2010/wordml" xmlns:wpg="http://schemas.microsoft.com/office/word/2010/wordprocessingGroup" xmlns:wpi="http://schemas.microsoft.com/office/word/2010/wordprocessingInk" xmlns:wne="http://schemas.microsoft.com/office/word/2006/wordml" xmlns:wps="http://schemas.microsoft.com/office/word/2010/wordprocessingShape" mc:Ignorable="w14 wp14">
+  <w:docDefaults>
+    <w:rPrDefault>
+      <w:rPr>
+        <w:rFonts w:asciiTheme="minorHAnsi" w:eastAsiaTheme="minorEastAsia" w:hAnsiTheme="minorHAnsi" w:cstheme="minorBidi"/>
+        <w:sz w:val="22"/>
+        <w:szCs w:val="22"/>
+        <w:lang w:val="en-US" w:eastAsia="en-US" w:bidi="he-IL"/>
+      </w:rPr>
+    </w:rPrDefault>
+    <w:pPrDefault>
+      <w:pPr>
+        <w:spacing w:after="200" w:line="276" w:lineRule="auto"/>
+      </w:pPr>
+    </w:pPrDefault>
+  </w:docDefaults>
+  <w:latentStyles w:defLockedState="0" w:defUIPriority="99" w:defSemiHidden="1" w:defUnhideWhenUsed="1" w:defQFormat="0" w:count="267">
+    <w:lsdException w:name="Normal" w:semiHidden="0" w:uiPriority="0" w:unhideWhenUsed="0" w:qFormat="1"/>
+    <w:lsdException w:name="heading 1" w:semiHidden="0" w:uiPriority="9" w:unhideWhenUsed="0" w:qFormat="1"/>
+    <w:lsdException w:name="heading 2" w:uiPriority="9" w:qFormat="1"/>
+    <w:lsdException w:name="heading 3" w:uiPriority="9" w:qFormat="1"/>
+    <w:lsdException w:name="heading 4" w:uiPriority="9" w:qFormat="1"/>
+    <w:lsdException w:name="heading 5" w:uiPriority="9" w:qFormat="1"/>
+    <w:lsdException w:name="heading 6" w:uiPriority="9" w:qFormat="1"/>
+    <w:lsdException w:name="heading 7" w:uiPriority="9" w:qFormat="1"/>
+    <w:lsdException w:name="heading 8" w:uiPriority="9" w:qFormat="1"/>
+    <w:lsdException w:name="heading 9" w:uiPriority="9" w:qFormat="1"/>
+    <w:lsdException w:name="toc 1" w:uiPriority="39"/>
+    <w:lsdException w:name="toc 2" w:uiPriority="39"/>
+    <w:lsdException w:name="toc 3" w:uiPriority="39"/>
+    <w:lsdException w:name="toc 4" w:uiPriority="39"/>
+    <w:lsdException w:name="toc 5" w:uiPriority="39"/>
+    <w:lsdException w:name="toc 6" w:uiPriority="39"/>
+    <w:lsdException w:name="toc 7" w:uiPriority="39"/>
+    <w:lsdException w:name="toc 8" w:uiPriority="39"/>
+    <w:lsdException w:name="toc 9" w:uiPriority="39"/>
+    <w:lsdException w:name="caption" w:uiPriority="35" w:qFormat="1"/>
+    <w:lsdException w:name="Title" w:semiHidden="0" w:uiPriority="10" w:unhideWhenUsed="0" w:qFormat="1"/>
+    <w:lsdException w:name="Default Paragraph Font" w:uiPriority="1"/>
+    <w:lsdException w:name="Subtitle" w:semiHidden="0" w:uiPriority="11" w:unhideWhenUsed="0" w:qFormat="1"/>
+    <w:lsdException w:name="Strong" w:semiHidden="0" w:uiPriority="22" w:unhideWhenUsed="0" w:qFormat="1"/>
+    <w:lsdException w:name="Emphasis" w:semiHidden="0" w:uiPriority="20" w:unhideWhenUsed="0" w:qFormat="1"/>
+    <w:lsdException w:name="Table Grid" w:semiHidden="0" w:uiPriority="59" w:unhideWhenUsed="0"/>
+    <w:lsdException w:name="Placeholder Text" w:unhideWhenUsed="0"/>
+    <w:lsdException w:name="No Spacing" w:semiHidden="0" w:uiPriority="1" w:unhideWhenUsed="0" w:qFormat="1"/>
+    <w:lsdException w:name="Light Shading" w:semiHidden="0" w:uiPriority="60" w:unhideWhenUsed="0"/>
+    <w:lsdException w:name="Light List" w:semiHidden="0" w:uiPriority="61" w:unhideWhenUsed="0"/>
+    <w:lsdException w:name="Light Grid" w:semiHidden="0" w:uiPriority="62" w:unhideWhenUsed="0"/>
+    <w:lsdException w:name="Medium Shading 1" w:semiHidden="0" w:uiPriority="63" w:unhideWhenUsed="0"/>
+    <w:lsdException w:name="Medium Shading 2" w:semiHidden="0" w:uiPriority="64" w:unhideWhenUsed="0"/>
+    <w:lsdException w:name="Medium List 1" w:semiHidden="0" w:uiPriority="65" w:unhideWhenUsed="0"/>
+    <w:lsdException w:name="Medium List 2" w:semiHidden="0" w:uiPriority="66" w:unhideWhenUsed="0"/>
+    <w:lsdException w:name="Medium Grid 1" w:semiHidden="0" w:uiPriority="67" w:unhideWhenUsed="0"/>
+    <w:lsdException w:name="Medium Grid 2" w:semiHidden="0" w:uiPriority="68" w:unhideWhenUsed="0"/>
+    <w:lsdException w:name="Medium Grid 3" w:semiHidden="0" w:uiPriority="69" w:unhideWhenUsed="0"/>
+    <w:lsdException w:name="Dark List" w:semiHidden="0" w:uiPriority="70" w:unhideWhenUsed="0"/>
+    <w:lsdException w:name="Colorful Shading" w:semiHidden="0" w:uiPriority="71" w:unhideWhenUsed="0"/>
+    <w:lsdException w:name="Colorful List" w:semiHidden="0" w:uiPriority="72" w:unhideWhenUsed="0"/>
+    <w:lsdException w:name="Colorful Grid" w:semiHidden="0" w:uiPriority="73" w:unhideWhenUsed="0"/>
+    <w:lsdException w:name="Light Shading Accent 1" w:semiHidden="0" w:uiPriority="60" w:unhideWhenUsed="0"/>
+    <w:lsdException w:name="Light List Accent 1" w:semiHidden="0" w:uiPriority="61" w:unhideWhenUsed="0"/>
+    <w:lsdException w:name="Light Grid Accent 1" w:semiHidden="0" w:uiPriority="62" w:unhideWhenUsed="0"/>
+    <w:lsdException w:name="Medium Shading 1 Accent 1" w:semiHidden="0" w:uiPriority="63" w:unhideWhenUsed="0"/>
+    <w:lsdException w:name="Medium Shading 2 Accent 1" w:semiHidden="0" w:uiPriority="64" w:unhideWhenUsed="0"/>
+    <w:lsdException w:name="Medium List 1 Accent 1" w:semiHidden="0" w:uiPriority="65" w:unhideWhenUsed="0"/>
+    <w:lsdException w:name="Revision" w:unhideWhenUsed="0"/>
+    <w:lsdException w:name="List Paragraph" w:semiHidden="0" w:uiPriority="34" w:unhideWhenUsed="0" w:qFormat="1"/>
+    <w:lsdException w:name="Quote" w:semiHidden="0" w:uiPriority="29" w:unhideWhenUsed="0" w:qFormat="1"/>
+    <w:lsdException w:name="Intense Quote" w:semiHidden="0" w:uiPriority="30" w:unhideWhenUsed="0" w:qFormat="1"/>
+    <w:lsdException w:name="Medium List 2 Accent 1" w:semiHidden="0" w:uiPriority="66" w:unhideWhenUsed="0"/>
+    <w:lsdException w:name="Medium Grid 1 Accent 1" w:semiHidden="0" w:uiPriority="67" w:unhideWhenUsed="0"/>
+    <w:lsdException w:name="Medium Grid 2 Accent 1" w:semiHidden="0" w:uiPriority="68" w:unhideWhenUsed="0"/>
+    <w:lsdException w:name="Medium Grid 3 Accent 1" w:semiHidden="0" w:uiPriority="69" w:unhideWhenUsed="0"/>
+    <w:lsdException w:name="Dark List Accent 1" w:semiHidden="0" w:uiPriority="70" w:unhideWhenUsed="0"/>
+    <w:lsdException w:name="Colorful Shading Accent 1" w:semiHidden="0" w:uiPriority="71" w:unhideWhenUsed="0"/>
+    <w:lsdException w:name="Colorful List Accent 1" w:semiHidden="0" w:uiPriority="72" w:unhideWhenUsed="0"/>
+    <w:lsdException w:name="Colorful Grid Accent 1" w:semiHidden="0" w:uiPriority="73" w:unhideWhenUsed="0"/>
+    <w:lsdException w:name="Light Shading Accent 2" w:semiHidden="0" w:uiPriority="60" w:unhideWhenUsed="0"/>
+    <w:lsdException w:name="Light List Accent 2" w:semiHidden="0" w:uiPriority="61" w:unhideWhenUsed="0"/>
+    <w:lsdException w:name="Light Grid Accent 2" w:semiHidden="0" w:uiPriority="62" w:unhideWhenUsed="0"/>
+    <w:lsdException w:name="Medium Shading 1 Accent 2" w:semiHidden="0" w:uiPriority="63" w:unhideWhenUsed="0"/>
+    <w:lsdException w:name="Medium Shading 2 Accent 2" w:semiHidden="0" w:uiPriority="64" w:unhideWhenUsed="0"/>
+    <w:lsdException w:name="Medium List 1 Accent 2" w:semiHidden="0" w:uiPriority="65" w:unhideWhenUsed="0"/>
+    <w:lsdException w:name="Medium List 2 Accent 2" w:semiHidden="0" w:uiPriority="66" w:unhideWhenUsed="0"/>
+    <w:lsdException w:name="Medium Grid 1 Accent 2" w:semiHidden="0" w:uiPriority="67" w:unhideWhenUsed="0"/>
+    <w:lsdException w:name="Medium Grid 2 Accent 2" w:semiHidden="0" w:uiPriority="68" w:unhideWhenUsed="0"/>
+    <w:lsdException w:name="Medium Grid 3 Accent 2" w:semiHidden="0" w:uiPriority="69" w:unhideWhenUsed="0"/>
+    <w:lsdException w:name="Dark List Accent 2" w:semiHidden="0" w:uiPriority="70" w:unhideWhenUsed="0"/>
+    <w:lsdException w:name="Colorful Shading Accent 2" w:semiHidden="0" w:uiPriority="71" w:unhideWhenUsed="0"/>
+    <w:lsdException w:name="Colorful List Accent 2" w:semiHidden="0" w:uiPriority="72" w:unhideWhenUsed="0"/>
+    <w:lsdException w:name="Colorful Grid Accent 2" w:semiHidden="0" w:uiPriority="73" w:unhideWhenUsed="0"/>
+    <w:lsdException w:name="Light Shading Accent 3" w:semiHidden="0" w:uiPriority="60" w:unhideWhenUsed="0"/>
+    <w:lsdException w:name="Light List Accent 3" w:semiHidden="0" w:uiPriority="61" w:unhideWhenUsed="0"/>
+    <w:lsdException w:name="Light Grid Accent 3" w:semiHidden="0" w:uiPriority="62" w:unhideWhenUsed="0"/>
+    <w:lsdException w:name="Medium Shading 1 Accent 3" w:semiHidden="0" w:uiPriority="63" w:unhideWhenUsed="0"/>
+    <w:lsdException w:name="Medium Shading 2 Accent 3" w:semiHidden="0" w:uiPriority="64" w:unhideWhenUsed="0"/>
+    <w:lsdException w:name="Medium List 1 Accent 3" w:semiHidden="0" w:uiPriority="65" w:unhideWhenUsed="0"/>
+    <w:lsdException w:name="Medium List 2 Accent 3" w:semiHidden="0" w:uiPriority="66" w:unhideWhenUsed="0"/>
+    <w:lsdException w:name="Medium Grid 1 Accent 3" w:semiHidden="0" w:uiPriority="67" w:unhideWhenUsed="0"/>
+    <w:lsdException w:name="Medium Grid 2 Accent 3" w:semiHidden="0" w:uiPriority="68" w:unhideWhenUsed="0"/>
+    <w:lsdException w:name="Medium Grid 3 Accent 3" w:semiHidden="0" w:uiPriority="69" w:unhideWhenUsed="0"/>
+    <w:lsdException w:name="Dark List Accent 3" w:semiHidden="0" w:uiPriority="70" w:unhideWhenUsed="0"/>
+    <w:lsdException w:name="Colorful Shading Accent 3" w:semiHidden="0" w:uiPriority="71" w:unhideWhenUsed="0"/>
+    <w:lsdException w:name="Colorful List Accent 3" w:semiHidden="0" w:uiPriority="72" w:unhideWhenUsed="0"/>
+    <w:lsdException w:name="Colorful Grid Accent 3" w:semiHidden="0" w:uiPriority="73" w:unhideWhenUsed="0"/>
+    <w:lsdException w:name="Light Shading Accent 4" w:semiHidden="0" w:uiPriority="60" w:unhideWhenUsed="0"/>
+    <w:lsdException w:name="Light List Accent 4" w:semiHidden="0" w:uiPriority="61" w:unhideWhenUsed="0"/>
+    <w:lsdException w:name="Light Grid Accent 4" w:semiHidden="0" w:uiPriority="62" w:unhideWhenUsed="0"/>
+    <w:lsdException w:name="Medium Shading 1 Accent 4" w:semiHidden="0" w:uiPriority="63" w:unhideWhenUsed="0"/>
+    <w:lsdException w:name="Medium Shading 2 Accent 4" w:semiHidden="0" w:uiPriority="64" w:unhideWhenUsed="0"/>
+    <w:lsdException w:name="Medium List 1 Accent 4" w:semiHidden="0" w:uiPriority="65" w:unhideWhenUsed="0"/>
+    <w:lsdException w:name="Medium List 2 Accent 4" w:semiHidden="0" w:uiPriority="66" w:unhideWhenUsed="0"/>
+    <w:lsdException w:name="Medium Grid 1 Accent 4" w:semiHidden="0" w:uiPriority="67" w:unhideWhenUsed="0"/>
+    <w:lsdException w:name="Medium Grid 2 Accent 4" w:semiHidden="0" w:uiPriority="68" w:unhideWhenUsed="0"/>
+    <w:lsdException w:name="Medium Grid 3 Accent 4" w:semiHidden="0" w:uiPriority="69" w:unhideWhenUsed="0"/>
+    <w:lsdException w:name="Dark List Accent 4" w:semiHidden="0" w:uiPriority="70" w:unhideWhenUsed="0"/>
+    <w:lsdException w:name="Colorful Shading Accent 4" w:semiHidden="0" w:uiPriority="71" w:unhideWhenUsed="0"/>
+    <w:lsdException w:name="Colorful List Accent 4" w:semiHidden="0" w:uiPriority="72" w:unhideWhenUsed="0"/>
+    <w:lsdException w:name="Colorful Grid Accent 4" w:semiHidden="0" w:uiPriority="73" w:unhideWhenUsed="0"/>
+    <w:lsdException w:name="Light Shading Accent 5" w:semiHidden="0" w:uiPriority="60" w:unhideWhenUsed="0"/>
+    <w:lsdException w:name="Light List Accent 5" w:semiHidden="0" w:uiPriority="61" w:unhideWhenUsed="0"/>
+    <w:lsdException w:name="Light Grid Accent 5" w:semiHidden="0" w:uiPriority="62" w:unhideWhenUsed="0"/>
+    <w:lsdException w:name="Medium Shading 1 Accent 5" w:semiHidden="0" w:uiPriority="63" w:unhideWhenUsed="0"/>
+    <w:lsdException w:name="Medium Shading 2 Accent 5" w:semiHidden="0" w:uiPriority="64" w:unhideWhenUsed="0"/>
+    <w:lsdException w:name="Medium List 1 Accent 5" w:semiHidden="0" w:uiPriority="65" w:unhideWhenUsed="0"/>
+    <w:lsdException w:name="Medium List 2 Accent 5" w:semiHidden="0" w:uiPriority="66" w:unhideWhenUsed="0"/>
+    <w:lsdException w:name="Medium Grid 1 Accent 5" w:semiHidden="0" w:uiPriority="67" w:unhideWhenUsed="0"/>
+    <w:lsdException w:name="Medium Grid 2 Accent 5" w:semiHidden="0" w:uiPriority="68" w:unhideWhenUsed="0"/>
+    <w:lsdException w:name="Medium Grid 3 Accent 5" w:semiHidden="0" w:uiPriority="69" w:unhideWhenUsed="0"/>
+    <w:lsdException w:name="Dark List Accent 5" w:semiHidden="0" w:uiPriority="70" w:unhideWhenUsed="0"/>
+    <w:lsdException w:name="Colorful Shading Accent 5" w:semiHidden="0" w:uiPriority="71" w:unhideWhenUsed="0"/>
+    <w:lsdException w:name="Colorful List Accent 5" w:semiHidden="0" w:uiPriority="72" w:unhideWhenUsed="0"/>
+    <w:lsdException w:name="Colorful Grid Accent 5" w:semiHidden="0" w:uiPriority="73" w:unhideWhenUsed="0"/>
+    <w:lsdException w:name="Light Shading Accent 6" w:semiHidden="0" w:uiPriority="60" w:unhideWhenUsed="0"/>
+    <w:lsdException w:name="Light List Accent 6" w:semiHidden="0" w:uiPriority="61" w:unhideWhenUsed="0"/>
+    <w:lsdException w:name="Light Grid Accent 6" w:semiHidden="0" w:uiPriority="62" w:unhideWhenUsed="0"/>
+    <w:lsdException w:name="Medium Shading 1 Accent 6" w:semiHidden="0" w:uiPriority="63" w:unhideWhenUsed="0"/>
+    <w:lsdException w:name="Medium Shading 2 Accent 6" w:semiHidden="0" w:uiPriority="64" w:unhideWhenUsed="0"/>
+    <w:lsdException w:name="Medium List 1 Accent 6" w:semiHidden="0" w:uiPriority="65" w:unhideWhenUsed="0"/>
+    <w:lsdException w:name="Medium List 2 Accent 6" w:semiHidden="0" w:uiPriority="66" w:unhideWhenUsed="0"/>
+    <w:lsdException w:name="Medium Grid 1 Accent 6" w:semiHidden="0" w:uiPriority="67" w:unhideWhenUsed="0"/>
+    <w:lsdException w:name="Medium Grid 2 Accent 6" w:semiHidden="0" w:uiPriority="68" w:unhideWhenUsed="0"/>
+    <w:lsdException w:name="Medium Grid 3 Accent 6" w:semiHidden="0" w:uiPriority="69" w:unhideWhenUsed="0"/>
+    <w:lsdException w:name="Dark List Accent 6" w:semiHidden="0" w:uiPriority="70" w:unhideWhenUsed="0"/>
+    <w:lsdException w:name="Colorful Shading Accent 6" w:semiHidden="0" w:uiPriority="71" w:unhideWhenUsed="0"/>
+    <w:lsdException w:name="Colorful List Accent 6" w:semiHidden="0" w:uiPriority="72" w:unhideWhenUsed="0"/>
+    <w:lsdException w:name="Colorful Grid Accent 6" w:semiHidden="0" w:uiPriority="73" w:unhideWhenUsed="0"/>
+    <w:lsdException w:name="Subtle Emphasis" w:semiHidden="0" w:uiPriority="19" w:unhideWhenUsed="0" w:qFormat="1"/>
+    <w:lsdException w:name="Intense Emphasis" w:semiHidden="0" w:uiPriority="21" w:unhideWhenUsed="0" w:qFormat="1"/>
+    <w:lsdException w:name="Subtle Reference" w:semiHidden="0" w:uiPriority="31" w:unhideWhenUsed="0" w:qFormat="1"/>
+    <w:lsdException w:name="Intense Reference" w:semiHidden="0" w:uiPriority="32" w:unhideWhenUsed="0" w:qFormat="1"/>
+    <w:lsdException w:name="Book Title" w:semiHidden="0" w:uiPriority="33" w:unhideWhenUsed="0" w:qFormat="1"/>
+    <w:lsdException w:name="Bibliography" w:uiPriority="37"/>
+    <w:lsdException w:name="TOC Heading" w:uiPriority="39" w:qFormat="1"/>
+  </w:latentStyles>
+  <w:style w:type="paragraph" w:default="1" w:styleId="Normal">
+    <w:name w:val="Normal"/>
+    <w:qFormat/>
+    <w:pPr>
+      <w:bidi/>
+    </w:pPr>
+  </w:style>
+  <w:style w:type="character" w:default="1" w:styleId="DefaultParagraphFont">
+    <w:name w:val="Default Paragraph Font"/>
+    <w:uiPriority w:val="1"/>
+    <w:semiHidden/>
+    <w:unhideWhenUsed/>
+  </w:style>
+  <w:style w:type="table" w:default="1" w:styleId="TableNormal">
+    <w:name w:val="Normal Table"/>
+    <w:uiPriority w:val="99"/>
+    <w:semiHidden/>
+    <w:unhideWhenUsed/>
+    <w:tblPr>
+      <w:tblInd w:w="0" w:type="dxa"/>
+      <w:tblCellMar>
+        <w:top w:w="0" w:type="dxa"/>
+        <w:left w:w="108" w:type="dxa"/>
+        <w:bottom w:w="0" w:type="dxa"/>
+        <w:right w:w="108" w:type="dxa"/>
+      </w:tblCellMar>
+    </w:tblPr>
+  </w:style>
+  <w:style w:type="numbering" w:default="1" w:styleId="NoList">
+    <w:name w:val="No List"/>
+    <w:uiPriority w:val="99"/>
+    <w:semiHidden/>
+    <w:unhideWhenUsed/>
+  </w:style>
+  <w:style w:type="character" w:styleId="PlaceholderText">
+    <w:name w:val="Placeholder Text"/>
+    <w:basedOn w:val="DefaultParagraphFont"/>
+    <w:uiPriority w:val="99"/>
+    <w:semiHidden/>
+    <w:rsid w:val="00785964"/>
+    <w:rPr>
+      <w:color w:val="808080"/>
+    </w:rPr>
+  </w:style>
+</w:styles>
+</file>
+
+<file path=word/glossary/webSettings.xml><?xml version="1.0" encoding="utf-8"?>
+<w:webSettings xmlns:mc="http://schemas.openxmlformats.org/markup-compatibility/2006" xmlns:r="http://schemas.openxmlformats.org/officeDocument/2006/relationships" xmlns:w="http://schemas.openxmlformats.org/wordprocessingml/2006/main" xmlns:w14="http://schemas.microsoft.com/office/word/2010/wordml" mc:Ignorable="w14">
+  <w:optimizeForBrowser/>
+  <w:allowPNG/>
+</w:webSettings>
 </file>
 
 <file path=word/theme/theme1.xml><?xml version="1.0" encoding="utf-8"?>
@@ -9941,7 +11093,7 @@
 </file>
 
 <file path=customXml/itemProps1.xml><?xml version="1.0" encoding="utf-8"?>
-<ds:datastoreItem xmlns:ds="http://schemas.openxmlformats.org/officeDocument/2006/customXml" ds:itemID="{021CD973-C229-4189-8147-C7D1A423E2AE}">
+<ds:datastoreItem xmlns:ds="http://schemas.openxmlformats.org/officeDocument/2006/customXml" ds:itemID="{3AFBAD70-F971-438F-A81B-BAE816780993}">
   <ds:schemaRefs>
     <ds:schemaRef ds:uri="http://schemas.openxmlformats.org/officeDocument/2006/bibliography"/>
   </ds:schemaRefs>

</xml_diff>

<commit_message>
moved sections 3.6-7, fig. 2B and 5 to SI
</commit_message>
<xml_diff>
--- a/manuscript/si2.docx
+++ b/manuscript/si2.docx
@@ -80,6 +80,10 @@
     <w:p>
       <w:pPr>
         <w:pStyle w:val="Heading1"/>
+        <w:numPr>
+          <w:ilvl w:val="0"/>
+          <w:numId w:val="5"/>
+        </w:numPr>
         <w:spacing w:line="480" w:lineRule="auto"/>
         <w:rPr>
           <w:rFonts w:ascii="Palatino Linotype" w:eastAsiaTheme="minorEastAsia" w:hAnsi="Palatino Linotype"/>
@@ -254,7 +258,15 @@
           <w:rFonts w:ascii="Palatino Linotype" w:hAnsi="Palatino Linotype"/>
           <w:lang w:bidi="hi-IN"/>
         </w:rPr>
-        <w:t xml:space="preserve"> 3,</w:t>
+        <w:t xml:space="preserve"> 3</w:t>
+      </w:r>
+      <w:proofErr w:type="gramStart"/>
+      <w:r>
+        <w:rPr>
+          <w:rFonts w:ascii="Palatino Linotype" w:hAnsi="Palatino Linotype"/>
+          <w:lang w:bidi="hi-IN"/>
+        </w:rPr>
+        <w:t>,</w:t>
       </w:r>
       <w:r>
         <w:rPr>
@@ -268,7 +280,44 @@
           <w:rFonts w:ascii="Palatino Linotype" w:hAnsi="Palatino Linotype"/>
           <w:lang w:bidi="hi-IN"/>
         </w:rPr>
-        <w:t xml:space="preserve">5, S1, and S2. The notebook and the raw data will be </w:t>
+        <w:t xml:space="preserve"> S1</w:t>
+      </w:r>
+      <w:proofErr w:type="gramEnd"/>
+      <w:r>
+        <w:rPr>
+          <w:rFonts w:ascii="Palatino Linotype" w:hAnsi="Palatino Linotype"/>
+          <w:lang w:bidi="hi-IN"/>
+        </w:rPr>
+        <w:t>, S2</w:t>
+      </w:r>
+      <w:r>
+        <w:rPr>
+          <w:rFonts w:ascii="Palatino Linotype" w:hAnsi="Palatino Linotype"/>
+          <w:lang w:bidi="hi-IN"/>
+        </w:rPr>
+        <w:t>, S5, and S6</w:t>
+      </w:r>
+      <w:r>
+        <w:rPr>
+          <w:rFonts w:ascii="Palatino Linotype" w:hAnsi="Palatino Linotype"/>
+          <w:lang w:bidi="hi-IN"/>
+        </w:rPr>
+        <w:t xml:space="preserve">. The notebook and the raw data </w:t>
+      </w:r>
+      <w:r>
+        <w:rPr>
+          <w:rFonts w:ascii="Palatino Linotype" w:hAnsi="Palatino Linotype"/>
+          <w:u w:val="single"/>
+          <w:lang w:bidi="hi-IN"/>
+        </w:rPr>
+        <w:t>will be</w:t>
+      </w:r>
+      <w:r>
+        <w:rPr>
+          <w:rFonts w:ascii="Palatino Linotype" w:hAnsi="Palatino Linotype"/>
+          <w:lang w:bidi="hi-IN"/>
+        </w:rPr>
+        <w:t xml:space="preserve"> </w:t>
       </w:r>
       <w:r>
         <w:rPr>
@@ -314,6 +363,10 @@
     <w:p>
       <w:pPr>
         <w:pStyle w:val="Heading1"/>
+        <w:numPr>
+          <w:ilvl w:val="0"/>
+          <w:numId w:val="5"/>
+        </w:numPr>
         <w:spacing w:line="480" w:lineRule="auto"/>
         <w:rPr>
           <w:rFonts w:ascii="Palatino Linotype" w:hAnsi="Palatino Linotype"/>
@@ -343,10 +396,10 @@
           <w:noProof/>
         </w:rPr>
         <w:drawing>
-          <wp:inline distT="0" distB="0" distL="0" distR="0" wp14:anchorId="46459422" wp14:editId="7650B97C">
-            <wp:extent cx="2880000" cy="2304763"/>
-            <wp:effectExtent l="0" t="0" r="0" b="635"/>
-            <wp:docPr id="3" name="Picture 3" descr="D:\workspace\ruggedsim\manuscript\ram_fS1.png"/>
+          <wp:inline distT="0" distB="0" distL="0" distR="0" wp14:anchorId="2F937EBF" wp14:editId="48722633">
+            <wp:extent cx="5279390" cy="4222115"/>
+            <wp:effectExtent l="0" t="0" r="0" b="6985"/>
+            <wp:docPr id="10" name="Picture 10" descr="D:\workspace\ruggedsim\manuscript\ram_fS1.png"/>
             <wp:cNvGraphicFramePr>
               <a:graphicFrameLocks xmlns:a="http://schemas.openxmlformats.org/drawingml/2006/main" noChangeAspect="1"/>
             </wp:cNvGraphicFramePr>
@@ -354,13 +407,13 @@
               <a:graphicData uri="http://schemas.openxmlformats.org/drawingml/2006/picture">
                 <pic:pic xmlns:pic="http://schemas.openxmlformats.org/drawingml/2006/picture">
                   <pic:nvPicPr>
-                    <pic:cNvPr id="0" name="Picture 1" descr="D:\workspace\ruggedsim\manuscript\ram_fS1.png"/>
+                    <pic:cNvPr id="0" name="Picture 5" descr="D:\workspace\ruggedsim\manuscript\ram_fS1.png"/>
                     <pic:cNvPicPr>
                       <a:picLocks noChangeAspect="1" noChangeArrowheads="1"/>
                     </pic:cNvPicPr>
                   </pic:nvPicPr>
                   <pic:blipFill>
-                    <a:blip r:embed="rId10" cstate="print">
+                    <a:blip r:embed="rId10">
                       <a:extLst>
                         <a:ext uri="{28A0092B-C50C-407E-A947-70E740481C1C}">
                           <a14:useLocalDpi xmlns:a14="http://schemas.microsoft.com/office/drawing/2010/main" val="0"/>
@@ -375,7 +428,7 @@
                   <pic:spPr bwMode="auto">
                     <a:xfrm>
                       <a:off x="0" y="0"/>
-                      <a:ext cx="2880000" cy="2304763"/>
+                      <a:ext cx="5279390" cy="4222115"/>
                     </a:xfrm>
                     <a:prstGeom prst="rect">
                       <a:avLst/>
@@ -404,29 +457,7 @@
           <w:szCs w:val="20"/>
         </w:rPr>
       </w:pPr>
-      <w:r>
-        <w:rPr>
-          <w:rFonts w:ascii="Palatino Linotype" w:hAnsi="Palatino Linotype"/>
-          <w:noProof/>
-          <w:sz w:val="20"/>
-          <w:szCs w:val="20"/>
-        </w:rPr>
-        <w:softHyphen/>
-      </w:r>
       <w:bookmarkStart w:id="0" w:name="_Ref360183807"/>
-    </w:p>
-    <w:p>
-      <w:pPr>
-        <w:keepNext/>
-        <w:spacing w:line="480" w:lineRule="auto"/>
-        <w:rPr>
-          <w:rFonts w:ascii="Palatino Linotype" w:hAnsi="Palatino Linotype"/>
-          <w:b/>
-          <w:bCs/>
-          <w:sz w:val="20"/>
-          <w:szCs w:val="20"/>
-        </w:rPr>
-      </w:pPr>
       <w:r>
         <w:rPr>
           <w:rFonts w:ascii="Palatino Linotype" w:hAnsi="Palatino Linotype"/>
@@ -1005,10 +1036,10 @@
         </w:rPr>
         <w:lastRenderedPageBreak/>
         <w:drawing>
-          <wp:inline distT="0" distB="0" distL="0" distR="0" wp14:anchorId="11E8C1C9" wp14:editId="295EF98A">
-            <wp:extent cx="3600000" cy="3085200"/>
-            <wp:effectExtent l="0" t="0" r="635" b="1270"/>
-            <wp:docPr id="6" name="Picture 6" descr="D:\workspace\ruggedsim\manuscript\ram_fS2.png"/>
+          <wp:inline distT="0" distB="0" distL="0" distR="0" wp14:anchorId="5E3050EF" wp14:editId="7E9DDBEE">
+            <wp:extent cx="5271770" cy="4516120"/>
+            <wp:effectExtent l="0" t="0" r="5080" b="0"/>
+            <wp:docPr id="9" name="Picture 9" descr="D:\workspace\ruggedsim\manuscript\ram_fS2.png"/>
             <wp:cNvGraphicFramePr>
               <a:graphicFrameLocks xmlns:a="http://schemas.openxmlformats.org/drawingml/2006/main" noChangeAspect="1"/>
             </wp:cNvGraphicFramePr>
@@ -1016,13 +1047,13 @@
               <a:graphicData uri="http://schemas.openxmlformats.org/drawingml/2006/picture">
                 <pic:pic xmlns:pic="http://schemas.openxmlformats.org/drawingml/2006/picture">
                   <pic:nvPicPr>
-                    <pic:cNvPr id="0" name="Picture 3" descr="D:\workspace\ruggedsim\manuscript\ram_fS2.png"/>
+                    <pic:cNvPr id="0" name="Picture 4" descr="D:\workspace\ruggedsim\manuscript\ram_fS2.png"/>
                     <pic:cNvPicPr>
                       <a:picLocks noChangeAspect="1" noChangeArrowheads="1"/>
                     </pic:cNvPicPr>
                   </pic:nvPicPr>
                   <pic:blipFill>
-                    <a:blip r:embed="rId11" cstate="print">
+                    <a:blip r:embed="rId11">
                       <a:extLst>
                         <a:ext uri="{28A0092B-C50C-407E-A947-70E740481C1C}">
                           <a14:useLocalDpi xmlns:a14="http://schemas.microsoft.com/office/drawing/2010/main" val="0"/>
@@ -1037,7 +1068,7 @@
                   <pic:spPr bwMode="auto">
                     <a:xfrm>
                       <a:off x="0" y="0"/>
-                      <a:ext cx="3600000" cy="3085200"/>
+                      <a:ext cx="5271770" cy="4516120"/>
                     </a:xfrm>
                     <a:prstGeom prst="rect">
                       <a:avLst/>
@@ -1411,7 +1442,16 @@
           <w:sz w:val="20"/>
           <w:szCs w:val="20"/>
         </w:rPr>
-        <w:t>can appear on a deleterious background (left panels) then its fixation probability is lower</w:t>
+        <w:t xml:space="preserve">can appear on a deleterious background (left panels) then its fixation </w:t>
+      </w:r>
+      <w:r>
+        <w:rPr>
+          <w:rFonts w:ascii="Palatino Linotype" w:hAnsi="Palatino Linotype"/>
+          <w:sz w:val="20"/>
+          <w:szCs w:val="20"/>
+        </w:rPr>
+        <w:lastRenderedPageBreak/>
+        <w:t>probability is lower</w:t>
       </w:r>
       <w:r>
         <w:rPr>
@@ -1778,7 +1818,6 @@
           <w:sz w:val="20"/>
           <w:szCs w:val="20"/>
         </w:rPr>
-        <w:lastRenderedPageBreak/>
         <w:t>SIM</w:t>
       </w:r>
       <w:r>
@@ -1846,6 +1885,14 @@
           <w:szCs w:val="20"/>
         </w:rPr>
         <w:t xml:space="preserve"> </w:t>
+      </w:r>
+    </w:p>
+    <w:p>
+      <w:pPr>
+        <w:spacing w:line="480" w:lineRule="auto"/>
+      </w:pPr>
+      <w:r>
+        <w:br w:type="page"/>
       </w:r>
     </w:p>
     <w:p>
@@ -1861,11 +1908,12 @@
           <w:rFonts w:ascii="Palatino Linotype" w:hAnsi="Palatino Linotype"/>
           <w:noProof/>
         </w:rPr>
+        <w:lastRenderedPageBreak/>
         <w:drawing>
-          <wp:inline distT="0" distB="0" distL="0" distR="0" wp14:anchorId="0554BA6C" wp14:editId="1E806A26">
-            <wp:extent cx="3600000" cy="2919600"/>
-            <wp:effectExtent l="0" t="0" r="635" b="0"/>
-            <wp:docPr id="4" name="Picture 4" descr="D:\workspace\ruggedsim\manuscript\ram_fS3.png"/>
+          <wp:inline distT="0" distB="0" distL="0" distR="0" wp14:anchorId="3CA2846A" wp14:editId="41BEABED">
+            <wp:extent cx="5271770" cy="4277995"/>
+            <wp:effectExtent l="0" t="0" r="5080" b="8255"/>
+            <wp:docPr id="8" name="Picture 8" descr="D:\workspace\ruggedsim\manuscript\ram_fS3.png"/>
             <wp:cNvGraphicFramePr>
               <a:graphicFrameLocks xmlns:a="http://schemas.openxmlformats.org/drawingml/2006/main" noChangeAspect="1"/>
             </wp:cNvGraphicFramePr>
@@ -1873,13 +1921,13 @@
               <a:graphicData uri="http://schemas.openxmlformats.org/drawingml/2006/picture">
                 <pic:pic xmlns:pic="http://schemas.openxmlformats.org/drawingml/2006/picture">
                   <pic:nvPicPr>
-                    <pic:cNvPr id="0" name="Picture 2" descr="D:\workspace\ruggedsim\manuscript\ram_fS3.png"/>
+                    <pic:cNvPr id="0" name="Picture 3" descr="D:\workspace\ruggedsim\manuscript\ram_fS3.png"/>
                     <pic:cNvPicPr>
                       <a:picLocks noChangeAspect="1" noChangeArrowheads="1"/>
                     </pic:cNvPicPr>
                   </pic:nvPicPr>
                   <pic:blipFill>
-                    <a:blip r:embed="rId12" cstate="print">
+                    <a:blip r:embed="rId12">
                       <a:extLst>
                         <a:ext uri="{28A0092B-C50C-407E-A947-70E740481C1C}">
                           <a14:useLocalDpi xmlns:a14="http://schemas.microsoft.com/office/drawing/2010/main" val="0"/>
@@ -1894,7 +1942,7 @@
                   <pic:spPr bwMode="auto">
                     <a:xfrm>
                       <a:off x="0" y="0"/>
-                      <a:ext cx="3600000" cy="2919600"/>
+                      <a:ext cx="5271770" cy="4277995"/>
                     </a:xfrm>
                     <a:prstGeom prst="rect">
                       <a:avLst/>
@@ -2080,23 +2128,23 @@
           <w:sz w:val="20"/>
           <w:szCs w:val="20"/>
         </w:rPr>
-        <w:t xml:space="preserve"> in section 3.</w:t>
-      </w:r>
-      <w:r>
-        <w:rPr>
-          <w:rFonts w:ascii="Palatino Linotype" w:hAnsi="Palatino Linotype"/>
-          <w:sz w:val="20"/>
-          <w:szCs w:val="20"/>
-        </w:rPr>
-        <w:t>6</w:t>
-      </w:r>
-      <w:r>
-        <w:rPr>
-          <w:rFonts w:ascii="Palatino Linotype" w:hAnsi="Palatino Linotype"/>
-          <w:sz w:val="20"/>
-          <w:szCs w:val="20"/>
-        </w:rPr>
-        <w:t xml:space="preserve"> of the main text. Each panel shows a pair of relationships, with </w:t>
+        <w:t xml:space="preserve"> in </w:t>
+      </w:r>
+      <w:r>
+        <w:rPr>
+          <w:rFonts w:ascii="Palatino Linotype" w:hAnsi="Palatino Linotype"/>
+          <w:sz w:val="20"/>
+          <w:szCs w:val="20"/>
+        </w:rPr>
+        <w:t xml:space="preserve">Supporting Text S4 </w:t>
+      </w:r>
+      <w:r>
+        <w:rPr>
+          <w:rFonts w:ascii="Palatino Linotype" w:hAnsi="Palatino Linotype"/>
+          <w:sz w:val="20"/>
+          <w:szCs w:val="20"/>
+        </w:rPr>
+        <w:t xml:space="preserve">of the main text. Each panel shows a pair of relationships, with </w:t>
       </w:r>
       <w:r>
         <w:rPr>
@@ -2252,7 +2300,23 @@
           <w:sz w:val="20"/>
           <w:szCs w:val="20"/>
         </w:rPr>
-        <w:t>. Figure 2B in the main text shows that the adaptation rate with such threshold relationship approximates the adaptation rate with a continuous relationship.</w:t>
+        <w:t xml:space="preserve">. Figure </w:t>
+      </w:r>
+      <w:r>
+        <w:rPr>
+          <w:rFonts w:ascii="Palatino Linotype" w:hAnsi="Palatino Linotype"/>
+          <w:sz w:val="20"/>
+          <w:szCs w:val="20"/>
+        </w:rPr>
+        <w:t>S5</w:t>
+      </w:r>
+      <w:r>
+        <w:rPr>
+          <w:rFonts w:ascii="Palatino Linotype" w:hAnsi="Palatino Linotype"/>
+          <w:sz w:val="20"/>
+          <w:szCs w:val="20"/>
+        </w:rPr>
+        <w:t xml:space="preserve"> shows that the adaptation rate with such threshold relationship approximates the adaptation rate with a continuous relationship.</w:t>
       </w:r>
     </w:p>
     <w:p>
@@ -2285,10 +2349,10 @@
         </w:rPr>
         <w:lastRenderedPageBreak/>
         <w:drawing>
-          <wp:inline distT="0" distB="0" distL="0" distR="0" wp14:anchorId="3F74EE06" wp14:editId="03DC3B31">
-            <wp:extent cx="2698781" cy="2160000"/>
-            <wp:effectExtent l="0" t="0" r="6350" b="0"/>
-            <wp:docPr id="1" name="Picture 1" descr="D:\workspace\ruggedsim\manuscript\ram_f3.png"/>
+          <wp:inline distT="0" distB="0" distL="0" distR="0" wp14:anchorId="4AD67FA2" wp14:editId="21EB5035">
+            <wp:extent cx="5279390" cy="4222115"/>
+            <wp:effectExtent l="0" t="0" r="0" b="6985"/>
+            <wp:docPr id="7" name="Picture 7" descr="D:\workspace\ruggedsim\manuscript\ram_fS4.png"/>
             <wp:cNvGraphicFramePr>
               <a:graphicFrameLocks xmlns:a="http://schemas.openxmlformats.org/drawingml/2006/main" noChangeAspect="1"/>
             </wp:cNvGraphicFramePr>
@@ -2296,13 +2360,13 @@
               <a:graphicData uri="http://schemas.openxmlformats.org/drawingml/2006/picture">
                 <pic:pic xmlns:pic="http://schemas.openxmlformats.org/drawingml/2006/picture">
                   <pic:nvPicPr>
-                    <pic:cNvPr id="0" name="Picture 4" descr="D:\workspace\ruggedsim\manuscript\ram_f3.png"/>
+                    <pic:cNvPr id="0" name="Picture 2" descr="D:\workspace\ruggedsim\manuscript\ram_fS4.png"/>
                     <pic:cNvPicPr>
                       <a:picLocks noChangeAspect="1" noChangeArrowheads="1"/>
                     </pic:cNvPicPr>
                   </pic:nvPicPr>
                   <pic:blipFill>
-                    <a:blip r:embed="rId13" cstate="print">
+                    <a:blip r:embed="rId13">
                       <a:extLst>
                         <a:ext uri="{28A0092B-C50C-407E-A947-70E740481C1C}">
                           <a14:useLocalDpi xmlns:a14="http://schemas.microsoft.com/office/drawing/2010/main" val="0"/>
@@ -2317,7 +2381,7 @@
                   <pic:spPr bwMode="auto">
                     <a:xfrm>
                       <a:off x="0" y="0"/>
-                      <a:ext cx="2698781" cy="2160000"/>
+                      <a:ext cx="5279390" cy="4222115"/>
                     </a:xfrm>
                     <a:prstGeom prst="rect">
                       <a:avLst/>
@@ -2712,7 +2776,801 @@
     </w:p>
     <w:p>
       <w:pPr>
+        <w:pStyle w:val="FigureLegend"/>
+        <w:spacing w:line="480" w:lineRule="auto"/>
+        <w:jc w:val="left"/>
+        <w:rPr>
+          <w:b/>
+          <w:bCs/>
+          <w:sz w:val="20"/>
+          <w:szCs w:val="20"/>
+        </w:rPr>
+      </w:pPr>
+      <w:r>
+        <w:rPr>
+          <w:b/>
+          <w:bCs/>
+          <w:noProof/>
+          <w:sz w:val="20"/>
+          <w:szCs w:val="20"/>
+        </w:rPr>
+        <w:lastRenderedPageBreak/>
+        <w:drawing>
+          <wp:inline distT="0" distB="0" distL="0" distR="0" wp14:anchorId="5B70B960" wp14:editId="0E847397">
+            <wp:extent cx="5271770" cy="3578225"/>
+            <wp:effectExtent l="0" t="0" r="5080" b="3175"/>
+            <wp:docPr id="5" name="Picture 5" descr="D:\workspace\ruggedsim\manuscript\ram_fS5.png"/>
+            <wp:cNvGraphicFramePr>
+              <a:graphicFrameLocks xmlns:a="http://schemas.openxmlformats.org/drawingml/2006/main" noChangeAspect="1"/>
+            </wp:cNvGraphicFramePr>
+            <a:graphic xmlns:a="http://schemas.openxmlformats.org/drawingml/2006/main">
+              <a:graphicData uri="http://schemas.openxmlformats.org/drawingml/2006/picture">
+                <pic:pic xmlns:pic="http://schemas.openxmlformats.org/drawingml/2006/picture">
+                  <pic:nvPicPr>
+                    <pic:cNvPr id="0" name="Picture 1" descr="D:\workspace\ruggedsim\manuscript\ram_fS5.png"/>
+                    <pic:cNvPicPr>
+                      <a:picLocks noChangeAspect="1" noChangeArrowheads="1"/>
+                    </pic:cNvPicPr>
+                  </pic:nvPicPr>
+                  <pic:blipFill>
+                    <a:blip r:embed="rId14">
+                      <a:extLst>
+                        <a:ext uri="{28A0092B-C50C-407E-A947-70E740481C1C}">
+                          <a14:useLocalDpi xmlns:a14="http://schemas.microsoft.com/office/drawing/2010/main" val="0"/>
+                        </a:ext>
+                      </a:extLst>
+                    </a:blip>
+                    <a:srcRect/>
+                    <a:stretch>
+                      <a:fillRect/>
+                    </a:stretch>
+                  </pic:blipFill>
+                  <pic:spPr bwMode="auto">
+                    <a:xfrm>
+                      <a:off x="0" y="0"/>
+                      <a:ext cx="5271770" cy="3578225"/>
+                    </a:xfrm>
+                    <a:prstGeom prst="rect">
+                      <a:avLst/>
+                    </a:prstGeom>
+                    <a:noFill/>
+                    <a:ln>
+                      <a:noFill/>
+                    </a:ln>
+                  </pic:spPr>
+                </pic:pic>
+              </a:graphicData>
+            </a:graphic>
+          </wp:inline>
+        </w:drawing>
+      </w:r>
+    </w:p>
+    <w:p>
+      <w:pPr>
+        <w:pStyle w:val="FigureLegend"/>
+        <w:spacing w:line="480" w:lineRule="auto"/>
+        <w:jc w:val="left"/>
+        <w:rPr>
+          <w:sz w:val="20"/>
+          <w:szCs w:val="20"/>
+        </w:rPr>
+      </w:pPr>
+      <w:r>
+        <w:rPr>
+          <w:b/>
+          <w:bCs/>
+          <w:sz w:val="20"/>
+          <w:szCs w:val="20"/>
+        </w:rPr>
+        <w:t>Figure</w:t>
+      </w:r>
+      <w:r>
+        <w:rPr>
+          <w:b/>
+          <w:bCs/>
+          <w:sz w:val="20"/>
+          <w:szCs w:val="20"/>
+        </w:rPr>
+        <w:t xml:space="preserve"> S5</w:t>
+      </w:r>
+      <w:r>
+        <w:rPr>
+          <w:b/>
+          <w:bCs/>
+          <w:sz w:val="20"/>
+          <w:szCs w:val="20"/>
+        </w:rPr>
+        <w:t xml:space="preserve"> – Complex adaptation with </w:t>
+      </w:r>
+      <w:r>
+        <w:rPr>
+          <w:b/>
+          <w:bCs/>
+          <w:sz w:val="20"/>
+          <w:szCs w:val="20"/>
+        </w:rPr>
+        <w:t xml:space="preserve">continuous relationship </w:t>
+      </w:r>
+      <w:r>
+        <w:rPr>
+          <w:b/>
+          <w:bCs/>
+          <w:sz w:val="20"/>
+          <w:szCs w:val="20"/>
+        </w:rPr>
+        <w:t>stress-induced mutagenesis</w:t>
+      </w:r>
+      <w:r>
+        <w:rPr>
+          <w:b/>
+          <w:bCs/>
+          <w:sz w:val="20"/>
+          <w:szCs w:val="20"/>
+        </w:rPr>
+        <w:t>.</w:t>
+      </w:r>
+      <w:r>
+        <w:rPr>
+          <w:sz w:val="20"/>
+          <w:szCs w:val="20"/>
+        </w:rPr>
+        <w:t xml:space="preserve"> The figure shows the adaptation rate </w:t>
+      </w:r>
+      <w:r>
+        <w:rPr>
+          <w:i/>
+          <w:iCs/>
+          <w:sz w:val="20"/>
+          <w:szCs w:val="20"/>
+        </w:rPr>
+        <w:t>ν</w:t>
+      </w:r>
+      <w:r>
+        <w:rPr>
+          <w:sz w:val="20"/>
+          <w:szCs w:val="20"/>
+        </w:rPr>
+        <w:t xml:space="preserve"> as a function of the mutation rate increase </w:t>
+      </w:r>
+      <w:r>
+        <w:rPr>
+          <w:i/>
+          <w:iCs/>
+          <w:sz w:val="20"/>
+          <w:szCs w:val="20"/>
+        </w:rPr>
+        <w:t>τ</w:t>
+      </w:r>
+      <w:r>
+        <w:rPr>
+          <w:sz w:val="20"/>
+          <w:szCs w:val="20"/>
+        </w:rPr>
+        <w:t xml:space="preserve"> (both in log scale). </w:t>
+      </w:r>
+      <w:r>
+        <w:rPr>
+          <w:sz w:val="20"/>
+          <w:szCs w:val="20"/>
+        </w:rPr>
+        <w:t>The s</w:t>
+      </w:r>
+      <w:r>
+        <w:rPr>
+          <w:sz w:val="20"/>
+          <w:szCs w:val="20"/>
+        </w:rPr>
+        <w:t xml:space="preserve">olid line is </w:t>
+      </w:r>
+      <w:r>
+        <w:rPr>
+          <w:sz w:val="20"/>
+          <w:szCs w:val="20"/>
+        </w:rPr>
+        <w:t>an</w:t>
+      </w:r>
+      <w:r>
+        <w:rPr>
+          <w:sz w:val="20"/>
+          <w:szCs w:val="20"/>
+        </w:rPr>
+        <w:t xml:space="preserve"> analytical approximation of SIM (same as in </w:t>
+      </w:r>
+      <w:r>
+        <w:rPr>
+          <w:sz w:val="20"/>
+          <w:szCs w:val="20"/>
+        </w:rPr>
+        <w:t>Figure 2</w:t>
+      </w:r>
+      <w:r>
+        <w:rPr>
+          <w:sz w:val="20"/>
+          <w:szCs w:val="20"/>
+        </w:rPr>
+        <w:t xml:space="preserve">). </w:t>
+      </w:r>
+      <w:r>
+        <w:rPr>
+          <w:sz w:val="20"/>
+          <w:szCs w:val="20"/>
+        </w:rPr>
+        <w:t xml:space="preserve">Markers are the results of </w:t>
+      </w:r>
+      <w:r>
+        <w:rPr>
+          <w:sz w:val="20"/>
+          <w:szCs w:val="20"/>
+        </w:rPr>
+        <w:t xml:space="preserve">simulations of </w:t>
+      </w:r>
+      <w:r>
+        <w:rPr>
+          <w:sz w:val="20"/>
+          <w:szCs w:val="20"/>
+        </w:rPr>
+        <w:t>adaptation with SIM with different continuous relationships between fitness and mutation rate</w:t>
+      </w:r>
+      <w:r>
+        <w:rPr>
+          <w:sz w:val="20"/>
+          <w:szCs w:val="20"/>
+        </w:rPr>
+        <w:t>. These continuous relationships are</w:t>
+      </w:r>
+      <w:r>
+        <w:rPr>
+          <w:sz w:val="20"/>
+          <w:szCs w:val="20"/>
+        </w:rPr>
+        <w:t xml:space="preserve"> defined by </w:t>
+      </w:r>
+      <w:r>
+        <w:rPr>
+          <w:sz w:val="20"/>
+          <w:szCs w:val="20"/>
+        </w:rPr>
+        <w:t xml:space="preserve">a </w:t>
+      </w:r>
+      <w:r>
+        <w:rPr>
+          <w:sz w:val="20"/>
+          <w:szCs w:val="20"/>
+        </w:rPr>
+        <w:t xml:space="preserve">mutation rate fold increase </w:t>
+      </w:r>
+      <w:r>
+        <w:rPr>
+          <w:rFonts w:ascii="Times New Roman" w:hAnsi="Times New Roman"/>
+          <w:i/>
+          <w:iCs/>
+          <w:sz w:val="20"/>
+          <w:szCs w:val="20"/>
+        </w:rPr>
+        <w:t>τ</w:t>
+      </w:r>
+      <w:r>
+        <w:rPr>
+          <w:sz w:val="20"/>
+          <w:szCs w:val="20"/>
+        </w:rPr>
+        <w:t xml:space="preserve">=10 </w:t>
+      </w:r>
+      <w:r>
+        <w:rPr>
+          <w:sz w:val="20"/>
+          <w:szCs w:val="20"/>
+        </w:rPr>
+        <w:t xml:space="preserve">and </w:t>
+      </w:r>
+      <w:r>
+        <w:rPr>
+          <w:sz w:val="20"/>
+          <w:szCs w:val="20"/>
+        </w:rPr>
+        <w:t xml:space="preserve">a curvature parameter </w:t>
+      </w:r>
+      <w:r>
+        <w:rPr>
+          <w:i/>
+          <w:iCs/>
+          <w:sz w:val="20"/>
+          <w:szCs w:val="20"/>
+        </w:rPr>
+        <w:t>k</w:t>
+      </w:r>
+      <w:r>
+        <w:rPr>
+          <w:sz w:val="20"/>
+          <w:szCs w:val="20"/>
+        </w:rPr>
+        <w:t>=10</w:t>
+      </w:r>
+      <w:r>
+        <w:rPr>
+          <w:sz w:val="20"/>
+          <w:szCs w:val="20"/>
+        </w:rPr>
+        <w:t>, 1, and 1/10, top to bottom</w:t>
+      </w:r>
+      <w:r>
+        <w:rPr>
+          <w:sz w:val="20"/>
+          <w:szCs w:val="20"/>
+        </w:rPr>
+        <w:t xml:space="preserve"> (see </w:t>
+      </w:r>
+      <w:r>
+        <w:rPr>
+          <w:sz w:val="20"/>
+          <w:szCs w:val="20"/>
+        </w:rPr>
+        <w:t>Supporting Text S4</w:t>
+      </w:r>
+      <w:r>
+        <w:rPr>
+          <w:sz w:val="20"/>
+          <w:szCs w:val="20"/>
+        </w:rPr>
+        <w:t xml:space="preserve"> and Figure S3</w:t>
+      </w:r>
+      <w:r>
+        <w:rPr>
+          <w:sz w:val="20"/>
+          <w:szCs w:val="20"/>
+        </w:rPr>
+        <w:t xml:space="preserve"> for more details on continuous SIM</w:t>
+      </w:r>
+      <w:r>
+        <w:rPr>
+          <w:sz w:val="20"/>
+          <w:szCs w:val="20"/>
+        </w:rPr>
+        <w:t>)</w:t>
+      </w:r>
+      <w:r>
+        <w:rPr>
+          <w:b/>
+          <w:bCs/>
+          <w:sz w:val="20"/>
+          <w:szCs w:val="20"/>
+        </w:rPr>
+        <w:t xml:space="preserve">. </w:t>
+      </w:r>
+      <w:r>
+        <w:rPr>
+          <w:sz w:val="20"/>
+          <w:szCs w:val="20"/>
+        </w:rPr>
+        <w:t>Each dashed line is an approxim</w:t>
+      </w:r>
+      <w:r>
+        <w:rPr>
+          <w:sz w:val="20"/>
+          <w:szCs w:val="20"/>
+        </w:rPr>
+        <w:t xml:space="preserve">ation of a continuous SIM using a SIM threshold strategy (eq. </w:t>
+      </w:r>
+      <w:r>
+        <w:rPr>
+          <w:sz w:val="20"/>
+          <w:szCs w:val="20"/>
+        </w:rPr>
+        <w:t>13</w:t>
+      </w:r>
+      <w:r>
+        <w:rPr>
+          <w:sz w:val="20"/>
+          <w:szCs w:val="20"/>
+        </w:rPr>
+        <w:fldChar w:fldCharType="begin"/>
+      </w:r>
+      <w:r>
+        <w:rPr>
+          <w:sz w:val="20"/>
+          <w:szCs w:val="20"/>
+        </w:rPr>
+        <w:instrText xml:space="preserve"> REF _Ref375754011 \h  \* MERGEFORMAT </w:instrText>
+      </w:r>
+      <w:r>
+        <w:rPr>
+          <w:sz w:val="20"/>
+          <w:szCs w:val="20"/>
+        </w:rPr>
+      </w:r>
+      <w:r>
+        <w:rPr>
+          <w:sz w:val="20"/>
+          <w:szCs w:val="20"/>
+        </w:rPr>
+        <w:fldChar w:fldCharType="end"/>
+      </w:r>
+      <w:r>
+        <w:rPr>
+          <w:sz w:val="20"/>
+          <w:szCs w:val="20"/>
+        </w:rPr>
+        <w:t xml:space="preserve">) with </w:t>
+      </w:r>
+      <w:r>
+        <w:rPr>
+          <w:i/>
+          <w:iCs/>
+          <w:sz w:val="20"/>
+          <w:szCs w:val="20"/>
+        </w:rPr>
+        <w:t>τ</w:t>
+      </w:r>
+      <w:r>
+        <w:rPr>
+          <w:sz w:val="20"/>
+          <w:szCs w:val="20"/>
+        </w:rPr>
+        <w:t>=</w:t>
+      </w:r>
+      <w:r>
+        <w:rPr>
+          <w:sz w:val="20"/>
+          <w:szCs w:val="20"/>
+          <w:lang w:bidi="hi-IN"/>
+        </w:rPr>
+        <w:t xml:space="preserve">4.61, 1.45, and 1.05, top to bottom. The fit between the dashed lines and the </w:t>
+      </w:r>
+      <w:r>
+        <w:rPr>
+          <w:sz w:val="20"/>
+          <w:szCs w:val="20"/>
+          <w:lang w:bidi="hi-IN"/>
+        </w:rPr>
+        <w:t xml:space="preserve">corresponding </w:t>
+      </w:r>
+      <w:r>
+        <w:rPr>
+          <w:sz w:val="20"/>
+          <w:szCs w:val="20"/>
+          <w:lang w:bidi="hi-IN"/>
+        </w:rPr>
+        <w:t>markers suggests that a threshold strategy captures the adaptive dynamics.</w:t>
+      </w:r>
+      <w:r>
+        <w:rPr>
+          <w:sz w:val="20"/>
+          <w:szCs w:val="20"/>
+          <w:lang w:bidi="hi-IN"/>
+        </w:rPr>
+        <w:t xml:space="preserve"> </w:t>
+      </w:r>
+      <w:r>
+        <w:rPr>
+          <w:sz w:val="20"/>
+          <w:szCs w:val="20"/>
+        </w:rPr>
+        <w:t>E</w:t>
+      </w:r>
+      <w:r>
+        <w:rPr>
+          <w:sz w:val="20"/>
+          <w:szCs w:val="20"/>
+        </w:rPr>
+        <w:t xml:space="preserve">rror bars represent 95% confidence interval of the mean (at least 1,000 </w:t>
+      </w:r>
+      <w:r>
+        <w:rPr>
+          <w:sz w:val="20"/>
+          <w:szCs w:val="20"/>
+        </w:rPr>
+        <w:t>simulations</w:t>
+      </w:r>
+      <w:r>
+        <w:rPr>
+          <w:sz w:val="20"/>
+          <w:szCs w:val="20"/>
+        </w:rPr>
+        <w:t xml:space="preserve"> per point; computed with bootstrap with 1,000 samples per point). Parameters (see </w:t>
+      </w:r>
+      <w:r>
+        <w:fldChar w:fldCharType="begin"/>
+      </w:r>
+      <w:r>
+        <w:instrText xml:space="preserve"> REF _Ref358791100 \h  \* MERGEFORMAT </w:instrText>
+      </w:r>
+      <w:r>
+        <w:fldChar w:fldCharType="separate"/>
+      </w:r>
+      <w:r>
+        <w:rPr>
+          <w:sz w:val="20"/>
+          <w:szCs w:val="20"/>
+        </w:rPr>
+        <w:t>Table 1</w:t>
+      </w:r>
+      <w:r>
+        <w:fldChar w:fldCharType="end"/>
+      </w:r>
+      <w:r>
+        <w:rPr>
+          <w:sz w:val="20"/>
+          <w:szCs w:val="20"/>
+        </w:rPr>
+        <w:t xml:space="preserve">): </w:t>
+      </w:r>
+      <w:r>
+        <w:rPr>
+          <w:i/>
+          <w:iCs/>
+          <w:sz w:val="20"/>
+          <w:szCs w:val="20"/>
+        </w:rPr>
+        <w:t>U</w:t>
+      </w:r>
+      <w:r>
+        <w:rPr>
+          <w:sz w:val="20"/>
+          <w:szCs w:val="20"/>
+        </w:rPr>
+        <w:t xml:space="preserve">=0.0004, </w:t>
+      </w:r>
+      <w:r>
+        <w:rPr>
+          <w:i/>
+          <w:iCs/>
+          <w:sz w:val="20"/>
+          <w:szCs w:val="20"/>
+        </w:rPr>
+        <w:t>s</w:t>
+      </w:r>
+      <w:r>
+        <w:rPr>
+          <w:sz w:val="20"/>
+          <w:szCs w:val="20"/>
+        </w:rPr>
+        <w:t xml:space="preserve">=0.05, </w:t>
+      </w:r>
+      <w:r>
+        <w:rPr>
+          <w:rFonts w:ascii="Times New Roman" w:hAnsi="Times New Roman"/>
+          <w:i/>
+          <w:iCs/>
+          <w:sz w:val="20"/>
+          <w:szCs w:val="20"/>
+        </w:rPr>
+        <w:t>β</w:t>
+      </w:r>
+      <w:r>
+        <w:rPr>
+          <w:sz w:val="20"/>
+          <w:szCs w:val="20"/>
+        </w:rPr>
+        <w:t xml:space="preserve">=0.0002, </w:t>
+      </w:r>
+      <w:r>
+        <w:rPr>
+          <w:i/>
+          <w:iCs/>
+          <w:sz w:val="20"/>
+          <w:szCs w:val="20"/>
+        </w:rPr>
+        <w:t>H</w:t>
+      </w:r>
+      <w:r>
+        <w:rPr>
+          <w:sz w:val="20"/>
+          <w:szCs w:val="20"/>
+        </w:rPr>
+        <w:t xml:space="preserve">=2, </w:t>
+      </w:r>
+      <w:r>
+        <w:rPr>
+          <w:i/>
+          <w:iCs/>
+          <w:sz w:val="20"/>
+          <w:szCs w:val="20"/>
+        </w:rPr>
+        <w:t>N</w:t>
+      </w:r>
+      <w:r>
+        <w:rPr>
+          <w:sz w:val="20"/>
+          <w:szCs w:val="20"/>
+        </w:rPr>
+        <w:t>=10</w:t>
+      </w:r>
+      <w:r>
+        <w:rPr>
+          <w:sz w:val="20"/>
+          <w:szCs w:val="20"/>
+          <w:vertAlign w:val="superscript"/>
+        </w:rPr>
+        <w:t>6</w:t>
+      </w:r>
+      <w:r>
+        <w:rPr>
+          <w:sz w:val="20"/>
+          <w:szCs w:val="20"/>
+        </w:rPr>
+        <w:t>.</w:t>
+      </w:r>
+    </w:p>
+    <w:p>
+      <w:pPr>
+        <w:spacing w:line="480" w:lineRule="auto"/>
+      </w:pPr>
+      <w:r>
+        <w:br w:type="page"/>
+      </w:r>
+    </w:p>
+    <w:p>
+      <w:pPr>
+        <w:pStyle w:val="Caption"/>
+        <w:spacing w:line="480" w:lineRule="auto"/>
+        <w:rPr>
+          <w:rFonts w:eastAsiaTheme="minorHAnsi"/>
+          <w:smallCaps w:val="0"/>
+          <w:color w:val="auto"/>
+          <w:spacing w:val="0"/>
+          <w:sz w:val="20"/>
+          <w:szCs w:val="20"/>
+          <w:lang w:bidi="he-IL"/>
+        </w:rPr>
+      </w:pPr>
+      <w:bookmarkStart w:id="3" w:name="_Ref374366687"/>
+      <w:r>
+        <w:rPr>
+          <w:rFonts w:eastAsiaTheme="minorHAnsi"/>
+          <w:smallCaps w:val="0"/>
+          <w:noProof/>
+          <w:color w:val="auto"/>
+          <w:spacing w:val="0"/>
+          <w:sz w:val="20"/>
+          <w:szCs w:val="20"/>
+          <w:lang w:bidi="he-IL"/>
+        </w:rPr>
+        <w:lastRenderedPageBreak/>
+        <w:drawing>
+          <wp:inline distT="0" distB="0" distL="0" distR="0" wp14:anchorId="0A5327EC" wp14:editId="332F47D3">
+            <wp:extent cx="5270500" cy="2199640"/>
+            <wp:effectExtent l="0" t="0" r="6350" b="0"/>
+            <wp:docPr id="2" name="Picture 2" descr="D:\workspace\ruggedsim\manuscript\ram_f5.png"/>
+            <wp:cNvGraphicFramePr>
+              <a:graphicFrameLocks xmlns:a="http://schemas.openxmlformats.org/drawingml/2006/main" noChangeAspect="1"/>
+            </wp:cNvGraphicFramePr>
+            <a:graphic xmlns:a="http://schemas.openxmlformats.org/drawingml/2006/main">
+              <a:graphicData uri="http://schemas.openxmlformats.org/drawingml/2006/picture">
+                <pic:pic xmlns:pic="http://schemas.openxmlformats.org/drawingml/2006/picture">
+                  <pic:nvPicPr>
+                    <pic:cNvPr id="0" name="Picture 2" descr="D:\workspace\ruggedsim\manuscript\ram_f5.png"/>
+                    <pic:cNvPicPr>
+                      <a:picLocks noChangeAspect="1" noChangeArrowheads="1"/>
+                    </pic:cNvPicPr>
+                  </pic:nvPicPr>
+                  <pic:blipFill>
+                    <a:blip r:embed="rId15" cstate="print">
+                      <a:extLst>
+                        <a:ext uri="{28A0092B-C50C-407E-A947-70E740481C1C}">
+                          <a14:useLocalDpi xmlns:a14="http://schemas.microsoft.com/office/drawing/2010/main" val="0"/>
+                        </a:ext>
+                      </a:extLst>
+                    </a:blip>
+                    <a:srcRect/>
+                    <a:stretch>
+                      <a:fillRect/>
+                    </a:stretch>
+                  </pic:blipFill>
+                  <pic:spPr bwMode="auto">
+                    <a:xfrm>
+                      <a:off x="0" y="0"/>
+                      <a:ext cx="5270500" cy="2199640"/>
+                    </a:xfrm>
+                    <a:prstGeom prst="rect">
+                      <a:avLst/>
+                    </a:prstGeom>
+                    <a:noFill/>
+                    <a:ln>
+                      <a:noFill/>
+                    </a:ln>
+                  </pic:spPr>
+                </pic:pic>
+              </a:graphicData>
+            </a:graphic>
+          </wp:inline>
+        </w:drawing>
+      </w:r>
+    </w:p>
+    <w:p>
+      <w:pPr>
+        <w:spacing w:line="480" w:lineRule="auto"/>
+        <w:rPr>
+          <w:sz w:val="20"/>
+          <w:szCs w:val="20"/>
+          <w:lang w:bidi="hi-IN"/>
+        </w:rPr>
+      </w:pPr>
+      <w:r>
+        <w:rPr>
+          <w:b/>
+          <w:bCs/>
+          <w:sz w:val="20"/>
+          <w:szCs w:val="20"/>
+          <w:lang w:bidi="hi-IN"/>
+        </w:rPr>
+        <w:t xml:space="preserve">Figure </w:t>
+      </w:r>
+      <w:bookmarkEnd w:id="3"/>
+      <w:r>
+        <w:rPr>
+          <w:b/>
+          <w:bCs/>
+          <w:sz w:val="20"/>
+          <w:szCs w:val="20"/>
+          <w:lang w:bidi="hi-IN"/>
+        </w:rPr>
+        <w:t>S6</w:t>
+      </w:r>
+      <w:r>
+        <w:rPr>
+          <w:b/>
+          <w:bCs/>
+          <w:sz w:val="20"/>
+          <w:szCs w:val="20"/>
+          <w:lang w:bidi="hi-IN"/>
+        </w:rPr>
+        <w:t xml:space="preserve"> – Direct competitions between three mutational strategies.</w:t>
+      </w:r>
+      <w:r>
+        <w:rPr>
+          <w:sz w:val="20"/>
+          <w:szCs w:val="20"/>
+          <w:lang w:bidi="hi-IN"/>
+        </w:rPr>
+        <w:t xml:space="preserve"> The figure shows the average final frequency of (from right to left): stress-induced mutagenesis (SIM) vs. constitutive mutagenesis (CM); CM vs. normal mutagenesis (NM); SIM vs. NM; and NM vs. NM (control). Initial frequencies are always 0.5. Several mutation rate fold increases are shown on the x-axis. SIM defeats CM and is significantly advantageous over NM when τ&gt;2 (2-tail t-test, P&lt;0.0015). CM losses to NM and SIM (P≈0). Therefore, SIM is favored by selection over both NM and CM. Changing roles between resident and invader didn't a</w:t>
+      </w:r>
+      <w:r>
+        <w:rPr>
+          <w:sz w:val="20"/>
+          <w:szCs w:val="20"/>
+          <w:lang w:bidi="hi-IN"/>
+        </w:rPr>
+        <w:t>ffect the results (not shown).</w:t>
+      </w:r>
+      <w:r>
+        <w:rPr>
+          <w:sz w:val="20"/>
+          <w:szCs w:val="20"/>
+          <w:lang w:bidi="hi-IN"/>
+        </w:rPr>
+        <w:t xml:space="preserve"> Error bars represent the standard error of the mean (500 simulations per point). Parameters (see Table 1): U=0.0004, s=0.05, β=0.0002, H=2, N=106.</w:t>
+      </w:r>
+    </w:p>
+    <w:p>
+      <w:pPr>
+        <w:spacing w:line="480" w:lineRule="auto"/>
+        <w:rPr>
+          <w:rFonts w:asciiTheme="majorHAnsi" w:eastAsiaTheme="minorHAnsi" w:hAnsiTheme="majorHAnsi" w:cstheme="majorBidi"/>
+          <w:b/>
+          <w:bCs/>
+          <w:smallCaps/>
+          <w:kern w:val="32"/>
+          <w:sz w:val="20"/>
+          <w:szCs w:val="20"/>
+        </w:rPr>
+      </w:pPr>
+      <w:r>
+        <w:rPr>
+          <w:rFonts w:eastAsiaTheme="minorHAnsi"/>
+          <w:smallCaps/>
+          <w:sz w:val="20"/>
+          <w:szCs w:val="20"/>
+        </w:rPr>
+        <w:br w:type="page"/>
+      </w:r>
+    </w:p>
+    <w:p>
+      <w:pPr>
         <w:pStyle w:val="Heading1"/>
+        <w:numPr>
+          <w:ilvl w:val="0"/>
+          <w:numId w:val="5"/>
+        </w:numPr>
         <w:spacing w:line="480" w:lineRule="auto"/>
         <w:rPr>
           <w:rFonts w:ascii="Palatino Linotype" w:hAnsi="Palatino Linotype"/>
@@ -4093,16 +4951,7 @@
                 <w:rFonts w:ascii="Cambria Math" w:hAnsi="Cambria Math"/>
                 <w:lang w:bidi="hi-IN"/>
               </w:rPr>
-              <m:t>y</m:t>
-            </m:r>
-            <w:bookmarkStart w:id="3" w:name="_GoBack"/>
-            <w:bookmarkEnd w:id="3"/>
-            <m:r>
-              <w:rPr>
-                <w:rFonts w:ascii="Cambria Math" w:hAnsi="Cambria Math"/>
-                <w:lang w:bidi="hi-IN"/>
-              </w:rPr>
-              <m:t>≥x</m:t>
+              <m:t>y≥x</m:t>
             </m:r>
           </m:sub>
           <m:sup/>
@@ -7779,6 +8628,1038 @@
       <w:pPr>
         <w:spacing w:line="480" w:lineRule="auto"/>
         <w:rPr>
+          <w:rFonts w:ascii="Palatino Linotype" w:hAnsi="Palatino Linotype"/>
+          <w:lang w:bidi="hi-IN"/>
+        </w:rPr>
+      </w:pPr>
+      <w:r>
+        <w:rPr>
+          <w:rFonts w:ascii="Palatino Linotype" w:hAnsi="Palatino Linotype"/>
+          <w:lang w:bidi="hi-IN"/>
+        </w:rPr>
+        <w:br w:type="page"/>
+      </w:r>
+    </w:p>
+    <w:p>
+      <w:pPr>
+        <w:pStyle w:val="Heading1"/>
+        <w:numPr>
+          <w:ilvl w:val="0"/>
+          <w:numId w:val="5"/>
+        </w:numPr>
+        <w:spacing w:line="480" w:lineRule="auto"/>
+      </w:pPr>
+      <w:bookmarkStart w:id="4" w:name="_Ref374377810"/>
+      <w:r>
+        <w:lastRenderedPageBreak/>
+        <w:t>Possible relationships between stress and mutation</w:t>
+      </w:r>
+      <w:bookmarkEnd w:id="4"/>
+      <w:r>
+        <w:t xml:space="preserve"> </w:t>
+      </w:r>
+    </w:p>
+    <w:p>
+      <w:pPr>
+        <w:spacing w:line="480" w:lineRule="auto"/>
+        <w:rPr>
+          <w:lang w:bidi="hi-IN"/>
+        </w:rPr>
+      </w:pPr>
+      <w:r>
+        <w:rPr>
+          <w:lang w:bidi="hi-IN"/>
+        </w:rPr>
+        <w:t xml:space="preserve">In the main text </w:t>
+      </w:r>
+      <w:r>
+        <w:rPr>
+          <w:lang w:bidi="hi-IN"/>
+        </w:rPr>
+        <w:t>we used a threshold relat</w:t>
+      </w:r>
+      <w:r>
+        <w:rPr>
+          <w:lang w:bidi="hi-IN"/>
+        </w:rPr>
+        <w:t xml:space="preserve">ionship between stress and mutation: if fitness </w:t>
+      </w:r>
+      <w:r>
+        <w:rPr>
+          <w:lang w:bidi="hi-IN"/>
+        </w:rPr>
+        <w:t>drops</w:t>
+      </w:r>
+      <w:r>
+        <w:rPr>
+          <w:lang w:bidi="hi-IN"/>
+        </w:rPr>
+        <w:t xml:space="preserve"> below a threshold (&lt;1 for SIM, </w:t>
+      </w:r>
+      <w:r>
+        <w:rPr>
+          <w:rFonts w:ascii="Times New Roman" w:hAnsi="Times New Roman"/>
+          <w:lang w:bidi="hi-IN"/>
+        </w:rPr>
+        <w:t>≤</w:t>
+      </w:r>
+      <w:r>
+        <w:rPr>
+          <w:lang w:bidi="hi-IN"/>
+        </w:rPr>
+        <w:t xml:space="preserve">1 for </w:t>
+      </w:r>
+      <w:proofErr w:type="spellStart"/>
+      <w:r>
+        <w:rPr>
+          <w:lang w:bidi="hi-IN"/>
+        </w:rPr>
+        <w:t>SIM</w:t>
+      </w:r>
+      <w:r>
+        <w:rPr>
+          <w:vertAlign w:val="subscript"/>
+          <w:lang w:bidi="hi-IN"/>
+        </w:rPr>
+        <w:t>e</w:t>
+      </w:r>
+      <w:proofErr w:type="spellEnd"/>
+      <w:r>
+        <w:rPr>
+          <w:lang w:bidi="hi-IN"/>
+        </w:rPr>
+        <w:t xml:space="preserve">), the mutation rate </w:t>
+      </w:r>
+      <w:r>
+        <w:rPr>
+          <w:lang w:bidi="hi-IN"/>
+        </w:rPr>
+        <w:t xml:space="preserve">increases </w:t>
+      </w:r>
+      <w:r>
+        <w:rPr>
+          <w:i/>
+          <w:iCs/>
+          <w:lang w:bidi="hi-IN"/>
+        </w:rPr>
+        <w:t>τ</w:t>
+      </w:r>
+      <w:r>
+        <w:rPr>
+          <w:lang w:bidi="hi-IN"/>
+        </w:rPr>
+        <w:t>-fold. But the relationship</w:t>
+      </w:r>
+      <w:r>
+        <w:rPr>
+          <w:lang w:bidi="hi-IN"/>
+        </w:rPr>
+        <w:t xml:space="preserve"> between stress and mutation can be m</w:t>
+      </w:r>
+      <w:r>
+        <w:rPr>
+          <w:lang w:bidi="hi-IN"/>
+        </w:rPr>
+        <w:t xml:space="preserve">ore complex. For example, Agrawal </w:t>
+      </w:r>
+      <w:r>
+        <w:rPr>
+          <w:lang w:bidi="hi-IN"/>
+        </w:rPr>
+        <w:fldChar w:fldCharType="begin" w:fldLock="1"/>
+      </w:r>
+      <w:r>
+        <w:rPr>
+          <w:lang w:bidi="hi-IN"/>
+        </w:rPr>
+        <w:instrText>ADDIN CSL_CITATION { "citationItems" : [ { "id" : "ITEM-1", "itemData" : { "DOI" : "10.1046/j.1420-9101.2002.00464.x", "ISSN" : "1010061X", "abstract" : "Although much theory depends on the genome-wide rate of deleterious mutations, good estimates of the mutation rate are scarce and remain controversial. Furthermore, mutation rate may not be constant, and a recent study suggests that mutation rates are higher in mildly stressful environments. If mutation rate is a function of condition, then individuals carrying more mutations will tend to be in worse condition and therefore produce more mutations. Here I examine the mean fitnesses of sexual and asexual populations evolving under such condition-dependent mutation rates. The equilibrium mean fitness of a sexual population depends on the shape of the curve relating fitness to mutation rate. If mutation rate declines synergistically with increasing condition the mean fitness will be much lower than if mutation rate declines at a diminishing rate. In contrast, asexual populations are less affected by condition-dependent mutation rates. The equilibrium mean fitness of an asexual population only depends on the mutation rate of the individuals in the least loaded class. Because such individuals have high fitness and therefore a low mutation rate, asexual populations experience less genetic load than sexual populations, thus increasing the twofold cost of sex.", "author" : [ { "dropping-particle" : "", "family" : "Agrawal", "given" : "Aneil F.", "non-dropping-particle" : "", "parse-names" : false, "suffix" : "" } ], "container-title" : "Journal of Evolutionary Biology", "id" : "ITEM-1", "issue" : "6", "issued" : { "date-parts" : [ [ "2002", "10", "25" ] ] }, "note" : "no back mutations\nno adaptation\nno changing environment\nno cost of fidelity\nthe whole discussion assumes SIM but doesn't assume the context of SIM\n\n        \nthe idea here is to compare SIM effect on equilibrium mean fitness (mutational load) in asex and sex populaitons, therefore beneficial mutations are NEGLECTED\n\n        \nnever the less, if the final statement on asex, that the mean fitness at equilibrium depends on the mutation rate of the least loaded class, then asex populations should do SIM, as hypermutation does not affect the mean fitness", "page" : "1004-1010", "title" : "Genetic loads under fitness-dependent mutation rates", "type" : "article-journal", "volume" : "15" }, "suppress-author" : 1, "uris" : [ "http://www.mendeley.com/documents/?uuid=79be5021-e0a1-495d-8501-fe1b249cd5b4" ] } ], "mendeley" : { "previouslyFormattedCitation" : "(2002)" }, "properties" : { "noteIndex" : 0 }, "schema" : "https://github.com/citation-style-language/schema/raw/master/csl-citation.json" }</w:instrText>
+      </w:r>
+      <w:r>
+        <w:rPr>
+          <w:lang w:bidi="hi-IN"/>
+        </w:rPr>
+        <w:fldChar w:fldCharType="separate"/>
+      </w:r>
+      <w:r>
+        <w:rPr>
+          <w:noProof/>
+          <w:lang w:bidi="hi-IN"/>
+        </w:rPr>
+        <w:t>(2002)</w:t>
+      </w:r>
+      <w:r>
+        <w:rPr>
+          <w:lang w:bidi="hi-IN"/>
+        </w:rPr>
+        <w:fldChar w:fldCharType="end"/>
+      </w:r>
+      <w:r>
+        <w:rPr>
+          <w:lang w:bidi="hi-IN"/>
+        </w:rPr>
+        <w:t xml:space="preserve"> has used a continuous relationship defined by a curvature parameter </w:t>
+      </w:r>
+      <w:r>
+        <w:rPr>
+          <w:i/>
+          <w:iCs/>
+          <w:lang w:bidi="hi-IN"/>
+        </w:rPr>
+        <w:t>k</w:t>
+      </w:r>
+      <w:r>
+        <w:rPr>
+          <w:lang w:bidi="hi-IN"/>
+        </w:rPr>
+        <w:t xml:space="preserve">. This relationship defines the </w:t>
+      </w:r>
+      <w:r>
+        <w:rPr>
+          <w:lang w:bidi="hi-IN"/>
+        </w:rPr>
+        <w:t xml:space="preserve">mutation rate for an individual with fitness </w:t>
+      </w:r>
+      <w:r>
+        <w:rPr>
+          <w:i/>
+          <w:iCs/>
+          <w:lang w:bidi="hi-IN"/>
+        </w:rPr>
+        <w:t>ω</w:t>
+      </w:r>
+      <w:r>
+        <w:rPr>
+          <w:lang w:bidi="hi-IN"/>
+        </w:rPr>
+        <w:t xml:space="preserve">, baseline mutation rate </w:t>
+      </w:r>
+      <w:r>
+        <w:rPr>
+          <w:i/>
+          <w:iCs/>
+          <w:lang w:bidi="hi-IN"/>
+        </w:rPr>
+        <w:t>U</w:t>
+      </w:r>
+      <w:r>
+        <w:rPr>
+          <w:lang w:bidi="hi-IN"/>
+        </w:rPr>
+        <w:t xml:space="preserve">, and a maximal mutation rate fold increase </w:t>
+      </w:r>
+      <w:r>
+        <w:rPr>
+          <w:i/>
+          <w:iCs/>
+          <w:lang w:bidi="hi-IN"/>
+        </w:rPr>
+        <w:t>τ</w:t>
+      </w:r>
+      <w:r>
+        <w:rPr>
+          <w:lang w:bidi="hi-IN"/>
+        </w:rPr>
+        <w:t xml:space="preserve"> as</w:t>
+      </w:r>
+    </w:p>
+    <w:p>
+      <w:pPr>
+        <w:spacing w:line="480" w:lineRule="auto"/>
+        <w:jc w:val="center"/>
+        <w:rPr>
+          <w:lang w:bidi="hi-IN"/>
+        </w:rPr>
+      </w:pPr>
+      <m:oMath>
+        <m:r>
+          <w:rPr>
+            <w:rFonts w:ascii="Cambria Math" w:hAnsi="Cambria Math"/>
+            <w:lang w:bidi="hi-IN"/>
+          </w:rPr>
+          <m:t>U(ω)=τU-</m:t>
+        </m:r>
+        <m:d>
+          <m:dPr>
+            <m:ctrlPr>
+              <w:rPr>
+                <w:rFonts w:ascii="Cambria Math" w:hAnsi="Cambria Math"/>
+                <w:i/>
+                <w:lang w:bidi="hi-IN"/>
+              </w:rPr>
+            </m:ctrlPr>
+          </m:dPr>
+          <m:e>
+            <m:r>
+              <w:rPr>
+                <w:rFonts w:ascii="Cambria Math" w:hAnsi="Cambria Math"/>
+                <w:lang w:bidi="hi-IN"/>
+              </w:rPr>
+              <m:t>τ-1</m:t>
+            </m:r>
+          </m:e>
+        </m:d>
+        <m:r>
+          <w:rPr>
+            <w:rFonts w:ascii="Cambria Math" w:hAnsi="Cambria Math"/>
+            <w:lang w:bidi="hi-IN"/>
+          </w:rPr>
+          <m:t>U</m:t>
+        </m:r>
+        <m:sSup>
+          <m:sSupPr>
+            <m:ctrlPr>
+              <w:rPr>
+                <w:rFonts w:ascii="Cambria Math" w:hAnsi="Cambria Math"/>
+                <w:i/>
+                <w:lang w:bidi="hi-IN"/>
+              </w:rPr>
+            </m:ctrlPr>
+          </m:sSupPr>
+          <m:e>
+            <m:r>
+              <w:rPr>
+                <w:rFonts w:ascii="Cambria Math" w:hAnsi="Cambria Math"/>
+                <w:lang w:bidi="hi-IN"/>
+              </w:rPr>
+              <m:t>ω</m:t>
+            </m:r>
+          </m:e>
+          <m:sup>
+            <m:r>
+              <w:rPr>
+                <w:rFonts w:ascii="Cambria Math" w:hAnsi="Cambria Math"/>
+                <w:lang w:bidi="hi-IN"/>
+              </w:rPr>
+              <m:t>k</m:t>
+            </m:r>
+          </m:sup>
+        </m:sSup>
+      </m:oMath>
+      <w:r>
+        <w:rPr>
+          <w:lang w:bidi="hi-IN"/>
+        </w:rPr>
+        <w:t>.</w:t>
+      </w:r>
+    </w:p>
+    <w:p>
+      <w:pPr>
+        <w:spacing w:line="480" w:lineRule="auto"/>
+      </w:pPr>
+      <w:r>
+        <w:rPr>
+          <w:lang w:bidi="hi-IN"/>
+        </w:rPr>
+        <w:t xml:space="preserve">When </w:t>
+      </w:r>
+      <w:r>
+        <w:rPr>
+          <w:i/>
+          <w:iCs/>
+          <w:lang w:bidi="hi-IN"/>
+        </w:rPr>
+        <w:t>k</w:t>
+      </w:r>
+      <w:r>
+        <w:rPr>
+          <w:lang w:bidi="hi-IN"/>
+        </w:rPr>
+        <w:t xml:space="preserve"> approaches 0 this expression approaches </w:t>
+      </w:r>
+      <w:r>
+        <w:rPr>
+          <w:i/>
+          <w:iCs/>
+          <w:lang w:bidi="hi-IN"/>
+        </w:rPr>
+        <w:t>U</w:t>
+      </w:r>
+      <w:r>
+        <w:rPr>
+          <w:lang w:bidi="hi-IN"/>
+        </w:rPr>
+        <w:t xml:space="preserve">, corresponding to the NM strategy. When </w:t>
+      </w:r>
+      <w:r>
+        <w:rPr>
+          <w:i/>
+          <w:iCs/>
+          <w:lang w:bidi="hi-IN"/>
+        </w:rPr>
+        <w:t xml:space="preserve">k </w:t>
+      </w:r>
+      <w:r>
+        <w:t xml:space="preserve">approaches infinity this expression approaches eq. </w:t>
+      </w:r>
+      <w:r>
+        <w:t>1</w:t>
+      </w:r>
+      <w:r>
+        <w:fldChar w:fldCharType="begin"/>
+      </w:r>
+      <w:r>
+        <w:instrText xml:space="preserve"> REF _Ref374460264 \h  \* MERGEFORMAT </w:instrText>
+      </w:r>
+      <w:r>
+        <w:fldChar w:fldCharType="end"/>
+      </w:r>
+      <w:r>
+        <w:t>, corresponding to the SIM threshold strategy. See Figure S3 for a plot of these continuous relationships for various values</w:t>
+      </w:r>
+      <w:r>
+        <w:t xml:space="preserve"> of </w:t>
+      </w:r>
+      <w:r>
+        <w:rPr>
+          <w:i/>
+          <w:iCs/>
+        </w:rPr>
+        <w:t>k</w:t>
+      </w:r>
+      <w:r>
+        <w:t>.</w:t>
+      </w:r>
+    </w:p>
+    <w:p>
+      <w:pPr>
+        <w:spacing w:line="480" w:lineRule="auto"/>
+        <w:rPr>
+          <w:lang w:bidi="hi-IN"/>
+        </w:rPr>
+      </w:pPr>
+      <w:r>
+        <w:t xml:space="preserve">Figure </w:t>
+      </w:r>
+      <w:r>
+        <w:t>S5</w:t>
+      </w:r>
+      <w:r>
+        <w:rPr>
+          <w:lang w:bidi="hi-IN"/>
+        </w:rPr>
+        <w:t xml:space="preserve"> shows the adaptation time for three continuous strategies (</w:t>
+      </w:r>
+      <w:r>
+        <w:rPr>
+          <w:i/>
+          <w:iCs/>
+          <w:lang w:bidi="hi-IN"/>
+        </w:rPr>
+        <w:t>k</w:t>
+      </w:r>
+      <w:r>
+        <w:rPr>
+          <w:lang w:bidi="hi-IN"/>
+        </w:rPr>
+        <w:t>=1/10, 1, and 10).  Remarkably, the dynamics of a continuous strategy can be approximated by a threshold strategy by matching the mutation rates of single mutants:</w:t>
+      </w:r>
+    </w:p>
+    <w:p>
+      <w:pPr>
+        <w:spacing w:line="480" w:lineRule="auto"/>
+        <w:jc w:val="center"/>
+        <w:rPr>
+          <w:lang w:bidi="hi-IN"/>
+        </w:rPr>
+      </w:pPr>
+      <m:oMath>
+        <m:r>
+          <w:rPr>
+            <w:rFonts w:ascii="Cambria Math" w:hAnsi="Cambria Math"/>
+            <w:lang w:bidi="hi-IN"/>
+          </w:rPr>
+          <m:t>U(ω)=</m:t>
+        </m:r>
+        <m:d>
+          <m:dPr>
+            <m:begChr m:val="{"/>
+            <m:endChr m:val=""/>
+            <m:ctrlPr>
+              <w:rPr>
+                <w:rFonts w:ascii="Cambria Math" w:hAnsi="Cambria Math"/>
+                <w:i/>
+                <w:lang w:bidi="hi-IN"/>
+              </w:rPr>
+            </m:ctrlPr>
+          </m:dPr>
+          <m:e>
+            <m:eqArr>
+              <m:eqArrPr>
+                <m:ctrlPr>
+                  <w:rPr>
+                    <w:rFonts w:ascii="Cambria Math" w:hAnsi="Cambria Math"/>
+                    <w:i/>
+                    <w:lang w:bidi="hi-IN"/>
+                  </w:rPr>
+                </m:ctrlPr>
+              </m:eqArrPr>
+              <m:e>
+                <m:r>
+                  <w:rPr>
+                    <w:rFonts w:ascii="Cambria Math" w:hAnsi="Cambria Math"/>
+                    <w:lang w:bidi="hi-IN"/>
+                  </w:rPr>
+                  <m:t>U,                                           ω≥1</m:t>
+                </m:r>
+              </m:e>
+              <m:e>
+                <m:r>
+                  <w:rPr>
+                    <w:rFonts w:ascii="Cambria Math" w:hAnsi="Cambria Math"/>
+                    <w:lang w:bidi="hi-IN"/>
+                  </w:rPr>
+                  <m:t>τU-</m:t>
+                </m:r>
+                <m:d>
+                  <m:dPr>
+                    <m:ctrlPr>
+                      <w:rPr>
+                        <w:rFonts w:ascii="Cambria Math" w:hAnsi="Cambria Math"/>
+                        <w:i/>
+                        <w:lang w:bidi="hi-IN"/>
+                      </w:rPr>
+                    </m:ctrlPr>
+                  </m:dPr>
+                  <m:e>
+                    <m:r>
+                      <w:rPr>
+                        <w:rFonts w:ascii="Cambria Math" w:hAnsi="Cambria Math"/>
+                        <w:lang w:bidi="hi-IN"/>
+                      </w:rPr>
+                      <m:t>τ-1</m:t>
+                    </m:r>
+                  </m:e>
+                </m:d>
+                <m:r>
+                  <w:rPr>
+                    <w:rFonts w:ascii="Cambria Math" w:hAnsi="Cambria Math"/>
+                    <w:lang w:bidi="hi-IN"/>
+                  </w:rPr>
+                  <m:t>U</m:t>
+                </m:r>
+                <m:sSup>
+                  <m:sSupPr>
+                    <m:ctrlPr>
+                      <w:rPr>
+                        <w:rFonts w:ascii="Cambria Math" w:hAnsi="Cambria Math"/>
+                        <w:i/>
+                        <w:lang w:bidi="hi-IN"/>
+                      </w:rPr>
+                    </m:ctrlPr>
+                  </m:sSupPr>
+                  <m:e>
+                    <m:d>
+                      <m:dPr>
+                        <m:ctrlPr>
+                          <w:rPr>
+                            <w:rFonts w:ascii="Cambria Math" w:hAnsi="Cambria Math"/>
+                            <w:i/>
+                            <w:lang w:bidi="hi-IN"/>
+                          </w:rPr>
+                        </m:ctrlPr>
+                      </m:dPr>
+                      <m:e>
+                        <m:r>
+                          <w:rPr>
+                            <w:rFonts w:ascii="Cambria Math" w:hAnsi="Cambria Math"/>
+                            <w:lang w:bidi="hi-IN"/>
+                          </w:rPr>
+                          <m:t>1-s</m:t>
+                        </m:r>
+                      </m:e>
+                    </m:d>
+                  </m:e>
+                  <m:sup>
+                    <m:r>
+                      <w:rPr>
+                        <w:rFonts w:ascii="Cambria Math" w:hAnsi="Cambria Math"/>
+                        <w:lang w:bidi="hi-IN"/>
+                      </w:rPr>
+                      <m:t>k</m:t>
+                    </m:r>
+                  </m:sup>
+                </m:sSup>
+                <m:r>
+                  <w:rPr>
+                    <w:rFonts w:ascii="Cambria Math" w:hAnsi="Cambria Math"/>
+                    <w:lang w:bidi="hi-IN"/>
+                  </w:rPr>
+                  <m:t>,   ω&lt;1</m:t>
+                </m:r>
+              </m:e>
+            </m:eqArr>
+          </m:e>
+        </m:d>
+      </m:oMath>
+      <w:r>
+        <w:rPr>
+          <w:lang w:bidi="hi-IN"/>
+        </w:rPr>
+        <w:t>.</w:t>
+      </w:r>
+    </w:p>
+    <w:p>
+      <w:pPr>
+        <w:spacing w:line="480" w:lineRule="auto"/>
+        <w:rPr>
+          <w:lang w:bidi="hi-IN"/>
+        </w:rPr>
+      </w:pPr>
+      <w:r>
+        <w:rPr>
+          <w:lang w:bidi="hi-IN"/>
+        </w:rPr>
+        <w:t xml:space="preserve"> </w:t>
+      </w:r>
+      <w:r>
+        <w:rPr>
+          <w:lang w:bidi="hi-IN"/>
+        </w:rPr>
+        <w:t xml:space="preserve">This is equivalent to using a </w:t>
+      </w:r>
+      <w:r>
+        <w:t xml:space="preserve">threshold strategy with mutation rate </w:t>
+      </w:r>
+      <w:r>
+        <w:t xml:space="preserve">increase </w:t>
+      </w:r>
+      <w:r>
+        <w:rPr>
+          <w:i/>
+          <w:iCs/>
+          <w:lang w:bidi="hi-IN"/>
+        </w:rPr>
+        <w:t>τ</w:t>
+      </w:r>
+      <w:r>
+        <w:rPr>
+          <w:lang w:bidi="hi-IN"/>
+        </w:rPr>
+        <w:t>-(</w:t>
+      </w:r>
+      <w:r>
+        <w:rPr>
+          <w:i/>
+          <w:iCs/>
+          <w:lang w:bidi="hi-IN"/>
+        </w:rPr>
+        <w:t>τ</w:t>
+      </w:r>
+      <w:r>
+        <w:rPr>
+          <w:lang w:bidi="hi-IN"/>
+        </w:rPr>
+        <w:t>-1</w:t>
+      </w:r>
+      <w:proofErr w:type="gramStart"/>
+      <w:r>
+        <w:rPr>
+          <w:lang w:bidi="hi-IN"/>
+        </w:rPr>
+        <w:t>)(</w:t>
+      </w:r>
+      <w:proofErr w:type="gramEnd"/>
+      <w:r>
+        <w:rPr>
+          <w:lang w:bidi="hi-IN"/>
+        </w:rPr>
+        <w:t>1-</w:t>
+      </w:r>
+      <w:r>
+        <w:rPr>
+          <w:i/>
+          <w:iCs/>
+          <w:lang w:bidi="hi-IN"/>
+        </w:rPr>
+        <w:t>s</w:t>
+      </w:r>
+      <w:r>
+        <w:rPr>
+          <w:lang w:bidi="hi-IN"/>
+        </w:rPr>
+        <w:t>)</w:t>
+      </w:r>
+      <w:r>
+        <w:rPr>
+          <w:i/>
+          <w:iCs/>
+          <w:vertAlign w:val="superscript"/>
+          <w:lang w:bidi="hi-IN"/>
+        </w:rPr>
+        <w:t>k</w:t>
+      </w:r>
+      <w:r>
+        <w:rPr>
+          <w:lang w:bidi="hi-IN"/>
+        </w:rPr>
+        <w:t xml:space="preserve">. </w:t>
+      </w:r>
+      <w:r>
+        <w:rPr>
+          <w:lang w:bidi="hi-IN"/>
+        </w:rPr>
+        <w:t xml:space="preserve">The dashed lines in </w:t>
+      </w:r>
+      <w:r>
+        <w:t xml:space="preserve">Figure </w:t>
+      </w:r>
+      <w:r>
+        <w:t>S5</w:t>
+      </w:r>
+      <w:r>
+        <w:t xml:space="preserve"> </w:t>
+      </w:r>
+      <w:r>
+        <w:rPr>
+          <w:lang w:bidi="hi-IN"/>
+        </w:rPr>
+        <w:t>demonstrate this approximation. The continuous strategies can be approximated by threshold strategies because the main factor determining the adaptation rate is the mutation rate increase o</w:t>
+      </w:r>
+      <w:r>
+        <w:rPr>
+          <w:lang w:bidi="hi-IN"/>
+        </w:rPr>
+        <w:t>f</w:t>
+      </w:r>
+      <w:r>
+        <w:rPr>
+          <w:lang w:bidi="hi-IN"/>
+        </w:rPr>
+        <w:t xml:space="preserve"> the wildtype and the single mutants</w:t>
+      </w:r>
+      <w:r>
+        <w:rPr>
+          <w:lang w:bidi="hi-IN"/>
+        </w:rPr>
+        <w:t xml:space="preserve"> </w:t>
+      </w:r>
+      <w:r>
+        <w:rPr>
+          <w:lang w:bidi="hi-IN"/>
+        </w:rPr>
+        <w:t>(</w:t>
+      </w:r>
+      <w:r>
+        <w:rPr>
+          <w:i/>
+          <w:iCs/>
+          <w:lang w:bidi="hi-IN"/>
+        </w:rPr>
+        <w:t>ab</w:t>
+      </w:r>
+      <w:r>
+        <w:rPr>
+          <w:lang w:bidi="hi-IN"/>
+        </w:rPr>
+        <w:t xml:space="preserve">, </w:t>
+      </w:r>
+      <w:proofErr w:type="spellStart"/>
+      <w:r>
+        <w:rPr>
+          <w:i/>
+          <w:iCs/>
+          <w:lang w:bidi="hi-IN"/>
+        </w:rPr>
+        <w:t>aB</w:t>
+      </w:r>
+      <w:proofErr w:type="spellEnd"/>
+      <w:r>
+        <w:rPr>
+          <w:lang w:bidi="hi-IN"/>
+        </w:rPr>
+        <w:t xml:space="preserve">, and </w:t>
+      </w:r>
+      <w:r>
+        <w:rPr>
+          <w:i/>
+          <w:iCs/>
+          <w:lang w:bidi="hi-IN"/>
+        </w:rPr>
+        <w:t>Ab</w:t>
+      </w:r>
+      <w:r>
+        <w:rPr>
+          <w:lang w:bidi="hi-IN"/>
+        </w:rPr>
+        <w:t>)</w:t>
+      </w:r>
+      <w:r>
+        <w:rPr>
+          <w:lang w:bidi="hi-IN"/>
+        </w:rPr>
+        <w:t>. This is because individuals with more than a single mutation do not have a significant contribution to adaptation.</w:t>
+      </w:r>
+    </w:p>
+    <w:p>
+      <w:pPr>
+        <w:spacing w:line="480" w:lineRule="auto"/>
+        <w:rPr>
+          <w:lang w:bidi="hi-IN"/>
+        </w:rPr>
+      </w:pPr>
+      <w:r>
+        <w:rPr>
+          <w:lang w:bidi="hi-IN"/>
+        </w:rPr>
+        <w:br w:type="page"/>
+      </w:r>
+    </w:p>
+    <w:p>
+      <w:pPr>
+        <w:pStyle w:val="Heading1"/>
+        <w:numPr>
+          <w:ilvl w:val="0"/>
+          <w:numId w:val="5"/>
+        </w:numPr>
+        <w:spacing w:line="480" w:lineRule="auto"/>
+      </w:pPr>
+      <w:r>
+        <w:lastRenderedPageBreak/>
+        <w:t>Competitions between mutational strategies</w:t>
+      </w:r>
+    </w:p>
+    <w:p>
+      <w:pPr>
+        <w:spacing w:line="480" w:lineRule="auto"/>
+      </w:pPr>
+      <w:r>
+        <w:rPr>
+          <w:lang w:bidi="hi-IN"/>
+        </w:rPr>
+        <w:t xml:space="preserve">We also simulated direct competitions between the different mutational strategies </w:t>
+      </w:r>
+      <w:proofErr w:type="gramStart"/>
+      <w:r>
+        <w:rPr>
+          <w:lang w:bidi="hi-IN"/>
+        </w:rPr>
+        <w:t>(NM, CM, and SIM).</w:t>
+      </w:r>
+      <w:proofErr w:type="gramEnd"/>
+      <w:r>
+        <w:rPr>
+          <w:lang w:bidi="hi-IN"/>
+        </w:rPr>
+        <w:t xml:space="preserve"> In these competitions</w:t>
+      </w:r>
+      <w:r>
+        <w:rPr>
+          <w:lang w:bidi="hi-IN"/>
+        </w:rPr>
+        <w:t xml:space="preserve">, </w:t>
+      </w:r>
+      <w:r>
+        <w:rPr>
+          <w:lang w:bidi="hi-IN"/>
+        </w:rPr>
+        <w:t>half of the population alters its mutational strategy to an invading strategy</w:t>
+      </w:r>
+      <w:r>
+        <w:rPr>
+          <w:lang w:bidi="hi-IN"/>
+        </w:rPr>
+        <w:t xml:space="preserve"> at the time of the environmental change</w:t>
+      </w:r>
+      <w:r>
+        <w:rPr>
+          <w:lang w:bidi="hi-IN"/>
+        </w:rPr>
+        <w:t xml:space="preserve">. </w:t>
+      </w:r>
+      <w:r>
+        <w:rPr>
+          <w:lang w:bidi="hi-IN"/>
+        </w:rPr>
+        <w:t>Each simulation</w:t>
+      </w:r>
+      <w:r>
+        <w:rPr>
+          <w:lang w:bidi="hi-IN"/>
+        </w:rPr>
+        <w:t xml:space="preserve"> provides a sample of the frequency of the invading strategy</w:t>
+      </w:r>
+      <w:r>
+        <w:rPr>
+          <w:lang w:bidi="hi-IN"/>
+        </w:rPr>
+        <w:t xml:space="preserve"> </w:t>
+      </w:r>
+      <w:r>
+        <w:rPr>
+          <w:lang w:bidi="hi-IN"/>
+        </w:rPr>
+        <w:t xml:space="preserve">after the </w:t>
+      </w:r>
+      <w:r>
+        <w:rPr>
+          <w:lang w:bidi="hi-IN"/>
+        </w:rPr>
+        <w:t xml:space="preserve">appearance and subsequent </w:t>
+      </w:r>
+      <w:r>
+        <w:rPr>
+          <w:lang w:bidi="hi-IN"/>
+        </w:rPr>
+        <w:t xml:space="preserve">fixation or extinction of the double mutant </w:t>
+      </w:r>
+      <w:r>
+        <w:rPr>
+          <w:i/>
+          <w:iCs/>
+          <w:lang w:bidi="hi-IN"/>
+        </w:rPr>
+        <w:t>AB</w:t>
+      </w:r>
+      <w:r>
+        <w:rPr>
+          <w:lang w:bidi="hi-IN"/>
+        </w:rPr>
+        <w:t>.</w:t>
+      </w:r>
+      <w:r>
+        <w:rPr>
+          <w:lang w:bidi="hi-IN"/>
+        </w:rPr>
+        <w:t xml:space="preserve"> If the average final frequency is significantly lower or higher than</w:t>
+      </w:r>
+      <w:r>
+        <w:rPr>
+          <w:lang w:bidi="hi-IN"/>
+        </w:rPr>
+        <w:t xml:space="preserve"> 50% we consider the invading strategy disfavored or favored by </w:t>
+      </w:r>
+      <w:r>
+        <w:rPr>
+          <w:lang w:bidi="hi-IN"/>
+        </w:rPr>
+        <w:t xml:space="preserve">natural </w:t>
+      </w:r>
+      <w:r>
+        <w:rPr>
+          <w:lang w:bidi="hi-IN"/>
+        </w:rPr>
+        <w:t xml:space="preserve">selection over the initial strategy. </w:t>
+      </w:r>
+      <w:r>
+        <w:rPr>
+          <w:lang w:bidi="hi-IN"/>
+        </w:rPr>
+        <w:t>S</w:t>
+      </w:r>
+      <w:r>
+        <w:rPr>
+          <w:lang w:bidi="hi-IN"/>
+        </w:rPr>
+        <w:t xml:space="preserve">tatistical significance </w:t>
+      </w:r>
+      <w:r>
+        <w:rPr>
+          <w:lang w:bidi="hi-IN"/>
+        </w:rPr>
+        <w:t xml:space="preserve">was calculated </w:t>
+      </w:r>
+      <w:r>
+        <w:rPr>
+          <w:lang w:bidi="hi-IN"/>
+        </w:rPr>
+        <w:t>using a 1-sample 2-tailed t-test.</w:t>
+      </w:r>
+    </w:p>
+    <w:p>
+      <w:pPr>
+        <w:spacing w:line="480" w:lineRule="auto"/>
+        <w:rPr>
+          <w:lang w:bidi="hi-IN"/>
+        </w:rPr>
+      </w:pPr>
+      <w:r>
+        <w:t>Figure S6</w:t>
+      </w:r>
+      <w:r>
+        <w:t xml:space="preserve"> </w:t>
+      </w:r>
+      <w:r>
+        <w:rPr>
+          <w:lang w:bidi="hi-IN"/>
+        </w:rPr>
+        <w:t>summarizes the competitions. CM clearly loses to both SIM and NM (first and</w:t>
+      </w:r>
+      <w:r>
+        <w:rPr>
+          <w:lang w:bidi="hi-IN"/>
+        </w:rPr>
+        <w:t xml:space="preserve"> second panels from the right). SIM is significantly advantageous over NM when the mutation rate increase is large enough (</w:t>
+      </w:r>
+      <w:r>
+        <w:rPr>
+          <w:i/>
+          <w:iCs/>
+          <w:lang w:bidi="hi-IN"/>
+        </w:rPr>
+        <w:t>τ</w:t>
+      </w:r>
+      <w:r>
+        <w:rPr>
+          <w:lang w:bidi="hi-IN"/>
+        </w:rPr>
+        <w:t xml:space="preserve">&gt;2; 2-tail t-test, P&lt;0.0015). </w:t>
+      </w:r>
+    </w:p>
+    <w:p>
+      <w:pPr>
+        <w:spacing w:line="480" w:lineRule="auto"/>
+        <w:rPr>
+          <w:lang w:bidi="hi-IN"/>
+        </w:rPr>
+      </w:pPr>
+      <w:r>
+        <w:rPr>
+          <w:lang w:bidi="hi-IN"/>
+        </w:rPr>
+        <w:t xml:space="preserve">These results show that the evolutionary advantage of SIM at the population-level corresponds to an individual-level advantage and can lead to the evolution of stress-induced mutagenesis by natural selection, even when constitutive mutagenesis is strongly disfavored. This is consistent with previous results in smooth fitness landscapes </w:t>
+      </w:r>
+      <w:r>
+        <w:rPr>
+          <w:lang w:bidi="hi-IN"/>
+        </w:rPr>
+        <w:fldChar w:fldCharType="begin" w:fldLock="1"/>
+      </w:r>
+      <w:r>
+        <w:rPr>
+          <w:lang w:bidi="hi-IN"/>
+        </w:rPr>
+        <w:instrText>ADDIN CSL_CITATION { "citationItems" : [ { "id" : "ITEM-1", "itemData" : { "DOI" : "10.1111/j.1558-5646.2012.01576.x", "ISSN" : "1558-5646", "PMID" : "22759304", "abstract" : "Numerous empirical studies show that stress of various kinds induces a state of hypermutation in bacteria via multiple mechanisms, but theoretical treatment of this intriguing phenomenon is lacking. We used deterministic and stochastic models to study the evolution of stress-induced hypermutation in infinite and finite-size populations of bacteria undergoing selection, mutation, and random genetic drift in constant environments and in changing ones. Our results suggest that if beneficial mutations occur, even rarely, then stress-induced hypermutation is advantageous for bacteria at both the individual and the population levels and that it is likely to evolve in populations of bacteria in a wide range of conditions because it is favored by selection. These results imply that mutations are not, as the current view holds, uniformly distributed in populations, but rather that mutations are more common in stressed individuals and populations. Because mutation is the raw material of evolution, these results have a profound impact on broad aspects of evolution and biology.", "author" : [ { "dropping-particle" : "", "family" : "Ram", "given" : "Yoav", "non-dropping-particle" : "", "parse-names" : false, "suffix" : "" }, { "dropping-particle" : "", "family" : "Hadany", "given" : "Lilach", "non-dropping-particle" : "", "parse-names" : false, "suffix" : "" } ], "container-title" : "Evolution", "id" : "ITEM-1", "issue" : "7", "issued" : { "date-parts" : [ [ "2012", "7", "28" ] ] }, "page" : "2315-28", "title" : "The evolution of stress-induced hypermutation in asexual populations.", "type" : "article-journal", "volume" : "66" }, "uris" : [ "http://www.mendeley.com/documents/?uuid=53403d98-a293-4876-9b37-48e6812c1a17" ] } ], "mendeley" : { "previouslyFormattedCitation" : "(Ram and Hadany 2012)" }, "properties" : { "noteIndex" : 0 }, "schema" : "https://github.com/citation-style-language/schema/raw/master/csl-citation.json" }</w:instrText>
+      </w:r>
+      <w:r>
+        <w:rPr>
+          <w:lang w:bidi="hi-IN"/>
+        </w:rPr>
+        <w:fldChar w:fldCharType="separate"/>
+      </w:r>
+      <w:r>
+        <w:rPr>
+          <w:noProof/>
+          <w:lang w:bidi="hi-IN"/>
+        </w:rPr>
+        <w:t>(Ram and Hadany 2012)</w:t>
+      </w:r>
+      <w:r>
+        <w:rPr>
+          <w:lang w:bidi="hi-IN"/>
+        </w:rPr>
+        <w:fldChar w:fldCharType="end"/>
+      </w:r>
+      <w:r>
+        <w:rPr>
+          <w:lang w:bidi="hi-IN"/>
+        </w:rPr>
+        <w:t>.</w:t>
+      </w:r>
+    </w:p>
+    <w:p>
+      <w:pPr>
+        <w:spacing w:line="480" w:lineRule="auto"/>
+        <w:rPr>
           <w:rFonts w:ascii="Palatino Linotype" w:eastAsiaTheme="majorEastAsia" w:hAnsi="Palatino Linotype" w:cstheme="majorBidi"/>
           <w:b/>
           <w:bCs/>
@@ -7799,12 +9680,18 @@
     <w:p>
       <w:pPr>
         <w:pStyle w:val="Heading1"/>
+        <w:numPr>
+          <w:ilvl w:val="0"/>
+          <w:numId w:val="5"/>
+        </w:numPr>
         <w:spacing w:line="480" w:lineRule="auto"/>
         <w:rPr>
           <w:rFonts w:ascii="Palatino Linotype" w:hAnsi="Palatino Linotype"/>
           <w:lang w:bidi="hi-IN"/>
         </w:rPr>
       </w:pPr>
+      <w:bookmarkStart w:id="5" w:name="_GoBack"/>
+      <w:bookmarkEnd w:id="5"/>
       <w:r>
         <w:rPr>
           <w:rFonts w:ascii="Palatino Linotype" w:hAnsi="Palatino Linotype"/>
@@ -7817,7 +9704,7 @@
     <w:p>
       <w:pPr>
         <w:pStyle w:val="NormalWeb"/>
-        <w:divId w:val="1354575480"/>
+        <w:divId w:val="648167837"/>
         <w:rPr>
           <w:rFonts w:ascii="Palatino Linotype" w:hAnsi="Palatino Linotype"/>
           <w:noProof/>
@@ -7857,7 +9744,7 @@
     <w:p>
       <w:pPr>
         <w:pStyle w:val="NormalWeb"/>
-        <w:divId w:val="1354575480"/>
+        <w:divId w:val="648167837"/>
         <w:rPr>
           <w:rFonts w:ascii="Palatino Linotype" w:hAnsi="Palatino Linotype"/>
           <w:noProof/>
@@ -7876,7 +9763,7 @@
     <w:p>
       <w:pPr>
         <w:pStyle w:val="NormalWeb"/>
-        <w:divId w:val="1354575480"/>
+        <w:divId w:val="648167837"/>
         <w:rPr>
           <w:rFonts w:ascii="Palatino Linotype" w:hAnsi="Palatino Linotype"/>
           <w:noProof/>
@@ -7895,7 +9782,7 @@
     <w:p>
       <w:pPr>
         <w:pStyle w:val="NormalWeb"/>
-        <w:divId w:val="1354575480"/>
+        <w:divId w:val="648167837"/>
         <w:rPr>
           <w:rFonts w:ascii="Palatino Linotype" w:hAnsi="Palatino Linotype"/>
           <w:noProof/>
@@ -7914,7 +9801,7 @@
     <w:p>
       <w:pPr>
         <w:pStyle w:val="NormalWeb"/>
-        <w:divId w:val="1354575480"/>
+        <w:divId w:val="648167837"/>
         <w:rPr>
           <w:rFonts w:ascii="Palatino Linotype" w:hAnsi="Palatino Linotype"/>
           <w:noProof/>
@@ -7933,7 +9820,7 @@
     <w:p>
       <w:pPr>
         <w:pStyle w:val="NormalWeb"/>
-        <w:divId w:val="1354575480"/>
+        <w:divId w:val="648167837"/>
         <w:rPr>
           <w:rFonts w:ascii="Palatino Linotype" w:hAnsi="Palatino Linotype"/>
           <w:noProof/>
@@ -7952,7 +9839,7 @@
     <w:p>
       <w:pPr>
         <w:pStyle w:val="NormalWeb"/>
-        <w:divId w:val="1354575480"/>
+        <w:divId w:val="648167837"/>
         <w:rPr>
           <w:rFonts w:ascii="Palatino Linotype" w:hAnsi="Palatino Linotype"/>
           <w:noProof/>
@@ -7972,7 +9859,7 @@
       <w:pPr>
         <w:pStyle w:val="NormalWeb"/>
         <w:spacing w:line="480" w:lineRule="auto"/>
-        <w:divId w:val="1828932578"/>
+        <w:divId w:val="1354575480"/>
         <w:rPr>
           <w:rFonts w:ascii="Palatino Linotype" w:hAnsi="Palatino Linotype"/>
           <w:lang w:bidi="hi-IN"/>
@@ -7987,8 +9874,8 @@
       </w:r>
     </w:p>
     <w:sectPr>
-      <w:headerReference w:type="default" r:id="rId14"/>
-      <w:footerReference w:type="default" r:id="rId15"/>
+      <w:headerReference w:type="default" r:id="rId16"/>
+      <w:footerReference w:type="default" r:id="rId17"/>
       <w:pgSz w:w="11906" w:h="16838"/>
       <w:pgMar w:top="1440" w:right="1797" w:bottom="1440" w:left="1797" w:header="709" w:footer="709" w:gutter="0"/>
       <w:lnNumType w:countBy="1" w:restart="continuous"/>
@@ -8054,7 +9941,7 @@
           <w:rPr>
             <w:noProof/>
           </w:rPr>
-          <w:t>6</w:t>
+          <w:t>15</w:t>
         </w:r>
         <w:r>
           <w:rPr>
@@ -8119,6 +10006,26 @@
 <file path=word/numbering.xml><?xml version="1.0" encoding="utf-8"?>
 <w:numbering xmlns:wpc="http://schemas.microsoft.com/office/word/2010/wordprocessingCanvas" xmlns:mc="http://schemas.openxmlformats.org/markup-compatibility/2006" xmlns:o="urn:schemas-microsoft-com:office:office" xmlns:r="http://schemas.openxmlformats.org/officeDocument/2006/relationships" xmlns:m="http://schemas.openxmlformats.org/officeDocument/2006/math" xmlns:v="urn:schemas-microsoft-com:vml" xmlns:wp14="http://schemas.microsoft.com/office/word/2010/wordprocessingDrawing" xmlns:wp="http://schemas.openxmlformats.org/drawingml/2006/wordprocessingDrawing" xmlns:w10="urn:schemas-microsoft-com:office:word" xmlns:w="http://schemas.openxmlformats.org/wordprocessingml/2006/main" xmlns:w14="http://schemas.microsoft.com/office/word/2010/wordml" xmlns:wpg="http://schemas.microsoft.com/office/word/2010/wordprocessingGroup" xmlns:wpi="http://schemas.microsoft.com/office/word/2010/wordprocessingInk" xmlns:wne="http://schemas.microsoft.com/office/word/2006/wordml" xmlns:wps="http://schemas.microsoft.com/office/word/2010/wordprocessingShape" mc:Ignorable="w14 wp14">
   <w:abstractNum w:abstractNumId="0">
+    <w:nsid w:val="FFFFFF81"/>
+    <w:multiLevelType w:val="singleLevel"/>
+    <w:tmpl w:val="46221412"/>
+    <w:lvl w:ilvl="0">
+      <w:start w:val="1"/>
+      <w:numFmt w:val="bullet"/>
+      <w:lvlText w:val=""/>
+      <w:lvlJc w:val="left"/>
+      <w:pPr>
+        <w:tabs>
+          <w:tab w:val="num" w:pos="1209"/>
+        </w:tabs>
+        <w:ind w:left="1209" w:hanging="360"/>
+      </w:pPr>
+      <w:rPr>
+        <w:rFonts w:ascii="Symbol" w:hAnsi="Symbol" w:hint="default"/>
+      </w:rPr>
+    </w:lvl>
+  </w:abstractNum>
+  <w:abstractNum w:abstractNumId="1">
     <w:nsid w:val="08624778"/>
     <w:multiLevelType w:val="hybridMultilevel"/>
     <w:tmpl w:val="A1F262C6"/>
@@ -8207,7 +10114,96 @@
       </w:pPr>
     </w:lvl>
   </w:abstractNum>
-  <w:abstractNum w:abstractNumId="1">
+  <w:abstractNum w:abstractNumId="2">
+    <w:nsid w:val="0D4B1CD4"/>
+    <w:multiLevelType w:val="hybridMultilevel"/>
+    <w:tmpl w:val="6102DDE6"/>
+    <w:lvl w:ilvl="0" w:tplc="0409000F">
+      <w:start w:val="1"/>
+      <w:numFmt w:val="decimal"/>
+      <w:lvlText w:val="%1."/>
+      <w:lvlJc w:val="left"/>
+      <w:pPr>
+        <w:ind w:left="360" w:hanging="360"/>
+      </w:pPr>
+      <w:rPr>
+        <w:rFonts w:hint="default"/>
+      </w:rPr>
+    </w:lvl>
+    <w:lvl w:ilvl="1" w:tplc="04090019" w:tentative="1">
+      <w:start w:val="1"/>
+      <w:numFmt w:val="lowerLetter"/>
+      <w:lvlText w:val="%2."/>
+      <w:lvlJc w:val="left"/>
+      <w:pPr>
+        <w:ind w:left="1080" w:hanging="360"/>
+      </w:pPr>
+    </w:lvl>
+    <w:lvl w:ilvl="2" w:tplc="0409001B" w:tentative="1">
+      <w:start w:val="1"/>
+      <w:numFmt w:val="lowerRoman"/>
+      <w:lvlText w:val="%3."/>
+      <w:lvlJc w:val="right"/>
+      <w:pPr>
+        <w:ind w:left="1800" w:hanging="180"/>
+      </w:pPr>
+    </w:lvl>
+    <w:lvl w:ilvl="3" w:tplc="0409000F" w:tentative="1">
+      <w:start w:val="1"/>
+      <w:numFmt w:val="decimal"/>
+      <w:lvlText w:val="%4."/>
+      <w:lvlJc w:val="left"/>
+      <w:pPr>
+        <w:ind w:left="2520" w:hanging="360"/>
+      </w:pPr>
+    </w:lvl>
+    <w:lvl w:ilvl="4" w:tplc="04090019" w:tentative="1">
+      <w:start w:val="1"/>
+      <w:numFmt w:val="lowerLetter"/>
+      <w:lvlText w:val="%5."/>
+      <w:lvlJc w:val="left"/>
+      <w:pPr>
+        <w:ind w:left="3240" w:hanging="360"/>
+      </w:pPr>
+    </w:lvl>
+    <w:lvl w:ilvl="5" w:tplc="0409001B" w:tentative="1">
+      <w:start w:val="1"/>
+      <w:numFmt w:val="lowerRoman"/>
+      <w:lvlText w:val="%6."/>
+      <w:lvlJc w:val="right"/>
+      <w:pPr>
+        <w:ind w:left="3960" w:hanging="180"/>
+      </w:pPr>
+    </w:lvl>
+    <w:lvl w:ilvl="6" w:tplc="0409000F" w:tentative="1">
+      <w:start w:val="1"/>
+      <w:numFmt w:val="decimal"/>
+      <w:lvlText w:val="%7."/>
+      <w:lvlJc w:val="left"/>
+      <w:pPr>
+        <w:ind w:left="4680" w:hanging="360"/>
+      </w:pPr>
+    </w:lvl>
+    <w:lvl w:ilvl="7" w:tplc="04090019" w:tentative="1">
+      <w:start w:val="1"/>
+      <w:numFmt w:val="lowerLetter"/>
+      <w:lvlText w:val="%8."/>
+      <w:lvlJc w:val="left"/>
+      <w:pPr>
+        <w:ind w:left="5400" w:hanging="360"/>
+      </w:pPr>
+    </w:lvl>
+    <w:lvl w:ilvl="8" w:tplc="0409001B" w:tentative="1">
+      <w:start w:val="1"/>
+      <w:numFmt w:val="lowerRoman"/>
+      <w:lvlText w:val="%9."/>
+      <w:lvlJc w:val="right"/>
+      <w:pPr>
+        <w:ind w:left="6120" w:hanging="180"/>
+      </w:pPr>
+    </w:lvl>
+  </w:abstractNum>
+  <w:abstractNum w:abstractNumId="3">
     <w:nsid w:val="542007A3"/>
     <w:multiLevelType w:val="multilevel"/>
     <w:tmpl w:val="D68EC694"/>
@@ -8321,7 +10317,7 @@
       </w:rPr>
     </w:lvl>
   </w:abstractNum>
-  <w:abstractNum w:abstractNumId="2">
+  <w:abstractNum w:abstractNumId="4">
     <w:nsid w:val="5A414A79"/>
     <w:multiLevelType w:val="hybridMultilevel"/>
     <w:tmpl w:val="578857B6"/>
@@ -8407,22 +10403,28 @@
       </w:pPr>
     </w:lvl>
   </w:abstractNum>
-  <w:abstractNum w:abstractNumId="3">
+  <w:abstractNum w:abstractNumId="5">
     <w:nsid w:val="6C7A48C7"/>
     <w:multiLevelType w:val="multilevel"/>
     <w:tmpl w:val="D68EC694"/>
     <w:numStyleLink w:val="Headings"/>
   </w:abstractNum>
   <w:num w:numId="1">
+    <w:abstractNumId w:val="3"/>
+  </w:num>
+  <w:num w:numId="2">
+    <w:abstractNumId w:val="5"/>
+  </w:num>
+  <w:num w:numId="3">
+    <w:abstractNumId w:val="4"/>
+  </w:num>
+  <w:num w:numId="4">
     <w:abstractNumId w:val="1"/>
   </w:num>
-  <w:num w:numId="2">
-    <w:abstractNumId w:val="3"/>
-  </w:num>
-  <w:num w:numId="3">
+  <w:num w:numId="5">
     <w:abstractNumId w:val="2"/>
   </w:num>
-  <w:num w:numId="4">
+  <w:num w:numId="6">
     <w:abstractNumId w:val="0"/>
   </w:num>
 </w:numbering>
@@ -8461,7 +10463,7 @@
     <w:lsdException w:name="toc 7" w:uiPriority="39"/>
     <w:lsdException w:name="toc 8" w:uiPriority="39"/>
     <w:lsdException w:name="toc 9" w:uiPriority="39"/>
-    <w:lsdException w:name="caption" w:uiPriority="35"/>
+    <w:lsdException w:name="caption" w:uiPriority="35" w:qFormat="1"/>
     <w:lsdException w:name="Title" w:semiHidden="0" w:uiPriority="10" w:unhideWhenUsed="0" w:qFormat="1"/>
     <w:lsdException w:name="Default Paragraph Font" w:uiPriority="1"/>
     <w:lsdException w:name="Subtitle" w:semiHidden="0" w:uiPriority="11" w:unhideWhenUsed="0" w:qFormat="1"/>
@@ -9014,6 +11016,7 @@
     <w:name w:val="Figure Legend"/>
     <w:basedOn w:val="Normal"/>
     <w:link w:val="FigureLegendChar"/>
+    <w:qFormat/>
     <w:rsid w:val="00787111"/>
     <w:pPr>
       <w:jc w:val="center"/>
@@ -9355,6 +11358,29 @@
       <w:color w:val="808080"/>
     </w:rPr>
   </w:style>
+  <w:style w:type="paragraph" w:styleId="Caption">
+    <w:name w:val="caption"/>
+    <w:basedOn w:val="Normal"/>
+    <w:next w:val="Normal"/>
+    <w:uiPriority w:val="35"/>
+    <w:unhideWhenUsed/>
+    <w:qFormat/>
+    <w:rsid w:val="0013483B"/>
+    <w:pPr>
+      <w:spacing w:after="180"/>
+    </w:pPr>
+    <w:rPr>
+      <w:rFonts w:cstheme="minorBidi"/>
+      <w:b/>
+      <w:bCs/>
+      <w:smallCaps/>
+      <w:color w:val="1F497D" w:themeColor="text2"/>
+      <w:spacing w:val="6"/>
+      <w:sz w:val="22"/>
+      <w:szCs w:val="18"/>
+      <w:lang w:bidi="hi-IN"/>
+    </w:rPr>
+  </w:style>
 </w:styles>
 </file>
 
@@ -9391,7 +11417,7 @@
     <w:lsdException w:name="toc 7" w:uiPriority="39"/>
     <w:lsdException w:name="toc 8" w:uiPriority="39"/>
     <w:lsdException w:name="toc 9" w:uiPriority="39"/>
-    <w:lsdException w:name="caption" w:uiPriority="35"/>
+    <w:lsdException w:name="caption" w:uiPriority="35" w:qFormat="1"/>
     <w:lsdException w:name="Title" w:semiHidden="0" w:uiPriority="10" w:unhideWhenUsed="0" w:qFormat="1"/>
     <w:lsdException w:name="Default Paragraph Font" w:uiPriority="1"/>
     <w:lsdException w:name="Subtitle" w:semiHidden="0" w:uiPriority="11" w:unhideWhenUsed="0" w:qFormat="1"/>
@@ -9944,6 +11970,7 @@
     <w:name w:val="Figure Legend"/>
     <w:basedOn w:val="Normal"/>
     <w:link w:val="FigureLegendChar"/>
+    <w:qFormat/>
     <w:rsid w:val="00787111"/>
     <w:pPr>
       <w:jc w:val="center"/>
@@ -10285,6 +12312,29 @@
       <w:color w:val="808080"/>
     </w:rPr>
   </w:style>
+  <w:style w:type="paragraph" w:styleId="Caption">
+    <w:name w:val="caption"/>
+    <w:basedOn w:val="Normal"/>
+    <w:next w:val="Normal"/>
+    <w:uiPriority w:val="35"/>
+    <w:unhideWhenUsed/>
+    <w:qFormat/>
+    <w:rsid w:val="0013483B"/>
+    <w:pPr>
+      <w:spacing w:after="180"/>
+    </w:pPr>
+    <w:rPr>
+      <w:rFonts w:cstheme="minorBidi"/>
+      <w:b/>
+      <w:bCs/>
+      <w:smallCaps/>
+      <w:color w:val="1F497D" w:themeColor="text2"/>
+      <w:spacing w:val="6"/>
+      <w:sz w:val="22"/>
+      <w:szCs w:val="18"/>
+      <w:lang w:bidi="hi-IN"/>
+    </w:rPr>
+  </w:style>
 </w:styles>
 </file>
 
@@ -10294,6 +12344,13 @@
 
 <file path=word/glossary/fontTable.xml><?xml version="1.0" encoding="utf-8"?>
 <w:fonts xmlns:mc="http://schemas.openxmlformats.org/markup-compatibility/2006" xmlns:r="http://schemas.openxmlformats.org/officeDocument/2006/relationships" xmlns:w="http://schemas.openxmlformats.org/wordprocessingml/2006/main" xmlns:w14="http://schemas.microsoft.com/office/word/2010/wordml" mc:Ignorable="w14">
+  <w:font w:name="Symbol">
+    <w:panose1 w:val="05050102010706020507"/>
+    <w:charset w:val="02"/>
+    <w:family w:val="roman"/>
+    <w:pitch w:val="variable"/>
+    <w:sig w:usb0="00000000" w:usb1="10000000" w:usb2="00000000" w:usb3="00000000" w:csb0="80000000" w:csb1="00000000"/>
+  </w:font>
   <w:font w:name="Times New Roman">
     <w:panose1 w:val="02020603050405020304"/>
     <w:charset w:val="00"/>
@@ -10322,6 +12379,13 @@
     <w:pitch w:val="variable"/>
     <w:sig w:usb0="E1002EFF" w:usb1="C000605B" w:usb2="00000029" w:usb3="00000000" w:csb0="000101FF" w:csb1="00000000"/>
   </w:font>
+  <w:font w:name="Arial">
+    <w:panose1 w:val="020B0604020202020204"/>
+    <w:charset w:val="00"/>
+    <w:family w:val="swiss"/>
+    <w:pitch w:val="variable"/>
+    <w:sig w:usb0="E0002AFF" w:usb1="C0007843" w:usb2="00000009" w:usb3="00000000" w:csb0="000001FF" w:csb1="00000000"/>
+  </w:font>
   <w:font w:name="Palatino Linotype">
     <w:panose1 w:val="02040502050505030304"/>
     <w:charset w:val="00"/>
@@ -10335,20 +12399,6 @@
     <w:family w:val="roman"/>
     <w:pitch w:val="variable"/>
     <w:sig w:usb0="E00002FF" w:usb1="420024FF" w:usb2="00000000" w:usb3="00000000" w:csb0="0000019F" w:csb1="00000000"/>
-  </w:font>
-  <w:font w:name="Symbol">
-    <w:panose1 w:val="05050102010706020507"/>
-    <w:charset w:val="02"/>
-    <w:family w:val="roman"/>
-    <w:pitch w:val="variable"/>
-    <w:sig w:usb0="00000000" w:usb1="10000000" w:usb2="00000000" w:usb3="00000000" w:csb0="80000000" w:csb1="00000000"/>
-  </w:font>
-  <w:font w:name="Arial">
-    <w:panose1 w:val="020B0604020202020204"/>
-    <w:charset w:val="00"/>
-    <w:family w:val="swiss"/>
-    <w:pitch w:val="variable"/>
-    <w:sig w:usb0="E0002AFF" w:usb1="C0007843" w:usb2="00000009" w:usb3="00000000" w:csb0="000001FF" w:csb1="00000000"/>
   </w:font>
 </w:fonts>
 </file>
@@ -10367,8 +12417,8 @@
   </w:compat>
   <w:rsids>
     <w:rsidRoot w:val="00785964"/>
+    <w:rsid w:val="00517E47"/>
     <w:rsid w:val="00785964"/>
-    <w:rsid w:val="00BB637E"/>
   </w:rsids>
   <m:mathPr>
     <m:mathFont m:val="Cambria Math"/>
@@ -11093,7 +13143,7 @@
 </file>
 
 <file path=customXml/itemProps1.xml><?xml version="1.0" encoding="utf-8"?>
-<ds:datastoreItem xmlns:ds="http://schemas.openxmlformats.org/officeDocument/2006/customXml" ds:itemID="{3AFBAD70-F971-438F-A81B-BAE816780993}">
+<ds:datastoreItem xmlns:ds="http://schemas.openxmlformats.org/officeDocument/2006/customXml" ds:itemID="{AE3363ED-DEAA-4D25-A323-C48D59877726}">
   <ds:schemaRefs>
     <ds:schemaRef ds:uri="http://schemas.openxmlformats.org/officeDocument/2006/bibliography"/>
   </ds:schemaRefs>

</xml_diff>

<commit_message>
something I forgot to remove
</commit_message>
<xml_diff>
--- a/manuscript/si2.docx
+++ b/manuscript/si2.docx
@@ -2136,15 +2136,17 @@
           <w:sz w:val="20"/>
           <w:szCs w:val="20"/>
         </w:rPr>
-        <w:t xml:space="preserve">Supporting Text S4 </w:t>
-      </w:r>
-      <w:r>
-        <w:rPr>
-          <w:rFonts w:ascii="Palatino Linotype" w:hAnsi="Palatino Linotype"/>
-          <w:sz w:val="20"/>
-          <w:szCs w:val="20"/>
-        </w:rPr>
-        <w:t xml:space="preserve">of the main text. Each panel shows a pair of relationships, with </w:t>
+        <w:t>Supporting Text S4</w:t>
+      </w:r>
+      <w:bookmarkStart w:id="2" w:name="_GoBack"/>
+      <w:bookmarkEnd w:id="2"/>
+      <w:r>
+        <w:rPr>
+          <w:rFonts w:ascii="Palatino Linotype" w:hAnsi="Palatino Linotype"/>
+          <w:sz w:val="20"/>
+          <w:szCs w:val="20"/>
+        </w:rPr>
+        <w:t xml:space="preserve">. Each panel shows a pair of relationships, with </w:t>
       </w:r>
       <w:r>
         <w:rPr>
@@ -2338,7 +2340,7 @@
           <w:szCs w:val="20"/>
         </w:rPr>
       </w:pPr>
-      <w:bookmarkStart w:id="2" w:name="_Ref363979903"/>
+      <w:bookmarkStart w:id="3" w:name="_Ref363979903"/>
       <w:r>
         <w:rPr>
           <w:b/>
@@ -2415,7 +2417,7 @@
         </w:rPr>
         <w:t>Figure</w:t>
       </w:r>
-      <w:bookmarkEnd w:id="2"/>
+      <w:bookmarkEnd w:id="3"/>
       <w:r>
         <w:rPr>
           <w:b/>
@@ -2974,21 +2976,7 @@
           <w:sz w:val="20"/>
           <w:szCs w:val="20"/>
         </w:rPr>
-        <w:t xml:space="preserve"> analytical approximation of SIM (same as in </w:t>
-      </w:r>
-      <w:r>
-        <w:rPr>
-          <w:sz w:val="20"/>
-          <w:szCs w:val="20"/>
-        </w:rPr>
-        <w:t>Figure 2</w:t>
-      </w:r>
-      <w:r>
-        <w:rPr>
-          <w:sz w:val="20"/>
-          <w:szCs w:val="20"/>
-        </w:rPr>
-        <w:t xml:space="preserve">). </w:t>
+        <w:t xml:space="preserve"> analytical approximation of SIM (same as in Figure 2). </w:t>
       </w:r>
       <w:r>
         <w:rPr>
@@ -3413,7 +3401,7 @@
           <w:lang w:bidi="he-IL"/>
         </w:rPr>
       </w:pPr>
-      <w:bookmarkStart w:id="3" w:name="_Ref374366687"/>
+      <w:bookmarkStart w:id="4" w:name="_Ref374366687"/>
       <w:r>
         <w:rPr>
           <w:rFonts w:eastAsiaTheme="minorHAnsi"/>
@@ -3495,7 +3483,7 @@
         </w:rPr>
         <w:t xml:space="preserve">Figure </w:t>
       </w:r>
-      <w:bookmarkEnd w:id="3"/>
+      <w:bookmarkEnd w:id="4"/>
       <w:r>
         <w:rPr>
           <w:b/>
@@ -3504,17 +3492,7 @@
           <w:szCs w:val="20"/>
           <w:lang w:bidi="hi-IN"/>
         </w:rPr>
-        <w:t>S6</w:t>
-      </w:r>
-      <w:r>
-        <w:rPr>
-          <w:b/>
-          <w:bCs/>
-          <w:sz w:val="20"/>
-          <w:szCs w:val="20"/>
-          <w:lang w:bidi="hi-IN"/>
-        </w:rPr>
-        <w:t xml:space="preserve"> – Direct competitions between three mutational strategies.</w:t>
+        <w:t>S6 – Direct competitions between three mutational strategies.</w:t>
       </w:r>
       <w:r>
         <w:rPr>
@@ -6986,14 +6964,7 @@
                 <w:rFonts w:ascii="Cambria Math" w:hAnsi="Cambria Math"/>
                 <w:lang w:bidi="hi-IN"/>
               </w:rPr>
-              <m:t>-</m:t>
-            </m:r>
-            <m:r>
-              <w:rPr>
-                <w:rFonts w:ascii="Cambria Math" w:hAnsi="Cambria Math"/>
-                <w:lang w:bidi="hi-IN"/>
-              </w:rPr>
-              <m:t>U</m:t>
+              <m:t>-U</m:t>
             </m:r>
           </m:sup>
         </m:sSup>
@@ -7396,21 +7367,7 @@
                 <w:rFonts w:ascii="Cambria Math" w:hAnsi="Cambria Math"/>
                 <w:lang w:bidi="hi-IN"/>
               </w:rPr>
-              <m:t>-</m:t>
-            </m:r>
-            <m:r>
-              <w:rPr>
-                <w:rFonts w:ascii="Cambria Math" w:hAnsi="Cambria Math"/>
-                <w:lang w:bidi="hi-IN"/>
-              </w:rPr>
-              <m:t>τ</m:t>
-            </m:r>
-            <m:r>
-              <w:rPr>
-                <w:rFonts w:ascii="Cambria Math" w:hAnsi="Cambria Math"/>
-                <w:lang w:bidi="hi-IN"/>
-              </w:rPr>
-              <m:t>U</m:t>
+              <m:t>-τU</m:t>
             </m:r>
           </m:sup>
         </m:sSup>
@@ -8649,12 +8606,12 @@
         </w:numPr>
         <w:spacing w:line="480" w:lineRule="auto"/>
       </w:pPr>
-      <w:bookmarkStart w:id="4" w:name="_Ref374377810"/>
+      <w:bookmarkStart w:id="5" w:name="_Ref374377810"/>
       <w:r>
         <w:lastRenderedPageBreak/>
         <w:t>Possible relationships between stress and mutation</w:t>
       </w:r>
-      <w:bookmarkEnd w:id="4"/>
+      <w:bookmarkEnd w:id="5"/>
       <w:r>
         <w:t xml:space="preserve"> </w:t>
       </w:r>
@@ -9426,21 +9383,7 @@
         <w:rPr>
           <w:lang w:bidi="hi-IN"/>
         </w:rPr>
-        <w:t xml:space="preserve">We also simulated direct competitions between the different mutational strategies </w:t>
-      </w:r>
-      <w:proofErr w:type="gramStart"/>
-      <w:r>
-        <w:rPr>
-          <w:lang w:bidi="hi-IN"/>
-        </w:rPr>
-        <w:t>(NM, CM, and SIM).</w:t>
-      </w:r>
-      <w:proofErr w:type="gramEnd"/>
-      <w:r>
-        <w:rPr>
-          <w:lang w:bidi="hi-IN"/>
-        </w:rPr>
-        <w:t xml:space="preserve"> In these competitions</w:t>
+        <w:t>We also simulated direct competitions between the different mutational strategies (NM, CM, and SIM). In these competitions</w:t>
       </w:r>
       <w:r>
         <w:rPr>
@@ -9690,8 +9633,6 @@
           <w:lang w:bidi="hi-IN"/>
         </w:rPr>
       </w:pPr>
-      <w:bookmarkStart w:id="5" w:name="_GoBack"/>
-      <w:bookmarkEnd w:id="5"/>
       <w:r>
         <w:rPr>
           <w:rFonts w:ascii="Palatino Linotype" w:hAnsi="Palatino Linotype"/>
@@ -12338,521 +12279,6 @@
 </w:styles>
 </file>
 
-<file path=word/glossary/document.xml><?xml version="1.0" encoding="utf-8"?>
-<w:glossaryDocument xmlns:wpc="http://schemas.microsoft.com/office/word/2010/wordprocessingCanvas" xmlns:mc="http://schemas.openxmlformats.org/markup-compatibility/2006" xmlns:o="urn:schemas-microsoft-com:office:office" xmlns:r="http://schemas.openxmlformats.org/officeDocument/2006/relationships" xmlns:m="http://schemas.openxmlformats.org/officeDocument/2006/math" xmlns:v="urn:schemas-microsoft-com:vml" xmlns:wp14="http://schemas.microsoft.com/office/word/2010/wordprocessingDrawing" xmlns:wp="http://schemas.openxmlformats.org/drawingml/2006/wordprocessingDrawing" xmlns:w10="urn:schemas-microsoft-com:office:word" xmlns:w="http://schemas.openxmlformats.org/wordprocessingml/2006/main" xmlns:w14="http://schemas.microsoft.com/office/word/2010/wordml" xmlns:wpg="http://schemas.microsoft.com/office/word/2010/wordprocessingGroup" xmlns:wpi="http://schemas.microsoft.com/office/word/2010/wordprocessingInk" xmlns:wne="http://schemas.microsoft.com/office/word/2006/wordml" xmlns:wps="http://schemas.microsoft.com/office/word/2010/wordprocessingShape" mc:Ignorable="w14 wp14"/>
-</file>
-
-<file path=word/glossary/fontTable.xml><?xml version="1.0" encoding="utf-8"?>
-<w:fonts xmlns:mc="http://schemas.openxmlformats.org/markup-compatibility/2006" xmlns:r="http://schemas.openxmlformats.org/officeDocument/2006/relationships" xmlns:w="http://schemas.openxmlformats.org/wordprocessingml/2006/main" xmlns:w14="http://schemas.microsoft.com/office/word/2010/wordml" mc:Ignorable="w14">
-  <w:font w:name="Symbol">
-    <w:panose1 w:val="05050102010706020507"/>
-    <w:charset w:val="02"/>
-    <w:family w:val="roman"/>
-    <w:pitch w:val="variable"/>
-    <w:sig w:usb0="00000000" w:usb1="10000000" w:usb2="00000000" w:usb3="00000000" w:csb0="80000000" w:csb1="00000000"/>
-  </w:font>
-  <w:font w:name="Times New Roman">
-    <w:panose1 w:val="02020603050405020304"/>
-    <w:charset w:val="00"/>
-    <w:family w:val="roman"/>
-    <w:pitch w:val="variable"/>
-    <w:sig w:usb0="E0002AFF" w:usb1="C0007841" w:usb2="00000009" w:usb3="00000000" w:csb0="000001FF" w:csb1="00000000"/>
-  </w:font>
-  <w:font w:name="Calibri">
-    <w:panose1 w:val="020F0502020204030204"/>
-    <w:charset w:val="00"/>
-    <w:family w:val="swiss"/>
-    <w:pitch w:val="variable"/>
-    <w:sig w:usb0="E00002FF" w:usb1="4000ACFF" w:usb2="00000001" w:usb3="00000000" w:csb0="0000019F" w:csb1="00000000"/>
-  </w:font>
-  <w:font w:name="Cambria">
-    <w:panose1 w:val="02040503050406030204"/>
-    <w:charset w:val="00"/>
-    <w:family w:val="roman"/>
-    <w:pitch w:val="variable"/>
-    <w:sig w:usb0="E00002FF" w:usb1="400004FF" w:usb2="00000000" w:usb3="00000000" w:csb0="0000019F" w:csb1="00000000"/>
-  </w:font>
-  <w:font w:name="Tahoma">
-    <w:panose1 w:val="020B0604030504040204"/>
-    <w:charset w:val="00"/>
-    <w:family w:val="swiss"/>
-    <w:pitch w:val="variable"/>
-    <w:sig w:usb0="E1002EFF" w:usb1="C000605B" w:usb2="00000029" w:usb3="00000000" w:csb0="000101FF" w:csb1="00000000"/>
-  </w:font>
-  <w:font w:name="Arial">
-    <w:panose1 w:val="020B0604020202020204"/>
-    <w:charset w:val="00"/>
-    <w:family w:val="swiss"/>
-    <w:pitch w:val="variable"/>
-    <w:sig w:usb0="E0002AFF" w:usb1="C0007843" w:usb2="00000009" w:usb3="00000000" w:csb0="000001FF" w:csb1="00000000"/>
-  </w:font>
-  <w:font w:name="Palatino Linotype">
-    <w:panose1 w:val="02040502050505030304"/>
-    <w:charset w:val="00"/>
-    <w:family w:val="roman"/>
-    <w:pitch w:val="variable"/>
-    <w:sig w:usb0="E0000287" w:usb1="40000013" w:usb2="00000000" w:usb3="00000000" w:csb0="0000019F" w:csb1="00000000"/>
-  </w:font>
-  <w:font w:name="Cambria Math">
-    <w:panose1 w:val="02040503050406030204"/>
-    <w:charset w:val="00"/>
-    <w:family w:val="roman"/>
-    <w:pitch w:val="variable"/>
-    <w:sig w:usb0="E00002FF" w:usb1="420024FF" w:usb2="00000000" w:usb3="00000000" w:csb0="0000019F" w:csb1="00000000"/>
-  </w:font>
-</w:fonts>
-</file>
-
-<file path=word/glossary/settings.xml><?xml version="1.0" encoding="utf-8"?>
-<w:settings xmlns:mc="http://schemas.openxmlformats.org/markup-compatibility/2006" xmlns:o="urn:schemas-microsoft-com:office:office" xmlns:r="http://schemas.openxmlformats.org/officeDocument/2006/relationships" xmlns:m="http://schemas.openxmlformats.org/officeDocument/2006/math" xmlns:v="urn:schemas-microsoft-com:vml" xmlns:w10="urn:schemas-microsoft-com:office:word" xmlns:w="http://schemas.openxmlformats.org/wordprocessingml/2006/main" xmlns:w14="http://schemas.microsoft.com/office/word/2010/wordml" xmlns:sl="http://schemas.openxmlformats.org/schemaLibrary/2006/main" mc:Ignorable="w14">
-  <w:view w:val="normal"/>
-  <w:defaultTabStop w:val="720"/>
-  <w:characterSpacingControl w:val="doNotCompress"/>
-  <w:compat>
-    <w:useFELayout/>
-    <w:compatSetting w:name="compatibilityMode" w:uri="http://schemas.microsoft.com/office/word" w:val="14"/>
-    <w:compatSetting w:name="overrideTableStyleFontSizeAndJustification" w:uri="http://schemas.microsoft.com/office/word" w:val="1"/>
-    <w:compatSetting w:name="enableOpenTypeFeatures" w:uri="http://schemas.microsoft.com/office/word" w:val="1"/>
-    <w:compatSetting w:name="doNotFlipMirrorIndents" w:uri="http://schemas.microsoft.com/office/word" w:val="1"/>
-  </w:compat>
-  <w:rsids>
-    <w:rsidRoot w:val="00785964"/>
-    <w:rsid w:val="00517E47"/>
-    <w:rsid w:val="00785964"/>
-  </w:rsids>
-  <m:mathPr>
-    <m:mathFont m:val="Cambria Math"/>
-    <m:brkBin m:val="before"/>
-    <m:brkBinSub m:val="--"/>
-    <m:smallFrac m:val="0"/>
-    <m:dispDef/>
-    <m:lMargin m:val="0"/>
-    <m:rMargin m:val="0"/>
-    <m:defJc m:val="centerGroup"/>
-    <m:wrapIndent m:val="1440"/>
-    <m:intLim m:val="subSup"/>
-    <m:naryLim m:val="undOvr"/>
-  </m:mathPr>
-  <w:themeFontLang w:val="en-US" w:bidi="he-IL"/>
-  <w:clrSchemeMapping w:bg1="light1" w:t1="dark1" w:bg2="light2" w:t2="dark2" w:accent1="accent1" w:accent2="accent2" w:accent3="accent3" w:accent4="accent4" w:accent5="accent5" w:accent6="accent6" w:hyperlink="hyperlink" w:followedHyperlink="followedHyperlink"/>
-  <w:decimalSymbol w:val="."/>
-  <w:listSeparator w:val=","/>
-</w:settings>
-</file>
-
-<file path=word/glossary/styles.xml><?xml version="1.0" encoding="utf-8"?>
-<w:styles xmlns:mc="http://schemas.openxmlformats.org/markup-compatibility/2006" xmlns:r="http://schemas.openxmlformats.org/officeDocument/2006/relationships" xmlns:w="http://schemas.openxmlformats.org/wordprocessingml/2006/main" xmlns:w14="http://schemas.microsoft.com/office/word/2010/wordml" mc:Ignorable="w14">
-  <w:docDefaults>
-    <w:rPrDefault>
-      <w:rPr>
-        <w:rFonts w:asciiTheme="minorHAnsi" w:eastAsiaTheme="minorEastAsia" w:hAnsiTheme="minorHAnsi" w:cstheme="minorBidi"/>
-        <w:sz w:val="22"/>
-        <w:szCs w:val="22"/>
-        <w:lang w:val="en-US" w:eastAsia="en-US" w:bidi="he-IL"/>
-      </w:rPr>
-    </w:rPrDefault>
-    <w:pPrDefault>
-      <w:pPr>
-        <w:spacing w:after="200" w:line="276" w:lineRule="auto"/>
-      </w:pPr>
-    </w:pPrDefault>
-  </w:docDefaults>
-  <w:latentStyles w:defLockedState="0" w:defUIPriority="99" w:defSemiHidden="1" w:defUnhideWhenUsed="1" w:defQFormat="0" w:count="267">
-    <w:lsdException w:name="Normal" w:semiHidden="0" w:uiPriority="0" w:unhideWhenUsed="0" w:qFormat="1"/>
-    <w:lsdException w:name="heading 1" w:semiHidden="0" w:uiPriority="9" w:unhideWhenUsed="0" w:qFormat="1"/>
-    <w:lsdException w:name="heading 2" w:uiPriority="9" w:qFormat="1"/>
-    <w:lsdException w:name="heading 3" w:uiPriority="9" w:qFormat="1"/>
-    <w:lsdException w:name="heading 4" w:uiPriority="9" w:qFormat="1"/>
-    <w:lsdException w:name="heading 5" w:uiPriority="9" w:qFormat="1"/>
-    <w:lsdException w:name="heading 6" w:uiPriority="9" w:qFormat="1"/>
-    <w:lsdException w:name="heading 7" w:uiPriority="9" w:qFormat="1"/>
-    <w:lsdException w:name="heading 8" w:uiPriority="9" w:qFormat="1"/>
-    <w:lsdException w:name="heading 9" w:uiPriority="9" w:qFormat="1"/>
-    <w:lsdException w:name="toc 1" w:uiPriority="39"/>
-    <w:lsdException w:name="toc 2" w:uiPriority="39"/>
-    <w:lsdException w:name="toc 3" w:uiPriority="39"/>
-    <w:lsdException w:name="toc 4" w:uiPriority="39"/>
-    <w:lsdException w:name="toc 5" w:uiPriority="39"/>
-    <w:lsdException w:name="toc 6" w:uiPriority="39"/>
-    <w:lsdException w:name="toc 7" w:uiPriority="39"/>
-    <w:lsdException w:name="toc 8" w:uiPriority="39"/>
-    <w:lsdException w:name="toc 9" w:uiPriority="39"/>
-    <w:lsdException w:name="caption" w:uiPriority="35" w:qFormat="1"/>
-    <w:lsdException w:name="Title" w:semiHidden="0" w:uiPriority="10" w:unhideWhenUsed="0" w:qFormat="1"/>
-    <w:lsdException w:name="Default Paragraph Font" w:uiPriority="1"/>
-    <w:lsdException w:name="Subtitle" w:semiHidden="0" w:uiPriority="11" w:unhideWhenUsed="0" w:qFormat="1"/>
-    <w:lsdException w:name="Strong" w:semiHidden="0" w:uiPriority="22" w:unhideWhenUsed="0" w:qFormat="1"/>
-    <w:lsdException w:name="Emphasis" w:semiHidden="0" w:uiPriority="20" w:unhideWhenUsed="0" w:qFormat="1"/>
-    <w:lsdException w:name="Table Grid" w:semiHidden="0" w:uiPriority="59" w:unhideWhenUsed="0"/>
-    <w:lsdException w:name="Placeholder Text" w:unhideWhenUsed="0"/>
-    <w:lsdException w:name="No Spacing" w:semiHidden="0" w:uiPriority="1" w:unhideWhenUsed="0" w:qFormat="1"/>
-    <w:lsdException w:name="Light Shading" w:semiHidden="0" w:uiPriority="60" w:unhideWhenUsed="0"/>
-    <w:lsdException w:name="Light List" w:semiHidden="0" w:uiPriority="61" w:unhideWhenUsed="0"/>
-    <w:lsdException w:name="Light Grid" w:semiHidden="0" w:uiPriority="62" w:unhideWhenUsed="0"/>
-    <w:lsdException w:name="Medium Shading 1" w:semiHidden="0" w:uiPriority="63" w:unhideWhenUsed="0"/>
-    <w:lsdException w:name="Medium Shading 2" w:semiHidden="0" w:uiPriority="64" w:unhideWhenUsed="0"/>
-    <w:lsdException w:name="Medium List 1" w:semiHidden="0" w:uiPriority="65" w:unhideWhenUsed="0"/>
-    <w:lsdException w:name="Medium List 2" w:semiHidden="0" w:uiPriority="66" w:unhideWhenUsed="0"/>
-    <w:lsdException w:name="Medium Grid 1" w:semiHidden="0" w:uiPriority="67" w:unhideWhenUsed="0"/>
-    <w:lsdException w:name="Medium Grid 2" w:semiHidden="0" w:uiPriority="68" w:unhideWhenUsed="0"/>
-    <w:lsdException w:name="Medium Grid 3" w:semiHidden="0" w:uiPriority="69" w:unhideWhenUsed="0"/>
-    <w:lsdException w:name="Dark List" w:semiHidden="0" w:uiPriority="70" w:unhideWhenUsed="0"/>
-    <w:lsdException w:name="Colorful Shading" w:semiHidden="0" w:uiPriority="71" w:unhideWhenUsed="0"/>
-    <w:lsdException w:name="Colorful List" w:semiHidden="0" w:uiPriority="72" w:unhideWhenUsed="0"/>
-    <w:lsdException w:name="Colorful Grid" w:semiHidden="0" w:uiPriority="73" w:unhideWhenUsed="0"/>
-    <w:lsdException w:name="Light Shading Accent 1" w:semiHidden="0" w:uiPriority="60" w:unhideWhenUsed="0"/>
-    <w:lsdException w:name="Light List Accent 1" w:semiHidden="0" w:uiPriority="61" w:unhideWhenUsed="0"/>
-    <w:lsdException w:name="Light Grid Accent 1" w:semiHidden="0" w:uiPriority="62" w:unhideWhenUsed="0"/>
-    <w:lsdException w:name="Medium Shading 1 Accent 1" w:semiHidden="0" w:uiPriority="63" w:unhideWhenUsed="0"/>
-    <w:lsdException w:name="Medium Shading 2 Accent 1" w:semiHidden="0" w:uiPriority="64" w:unhideWhenUsed="0"/>
-    <w:lsdException w:name="Medium List 1 Accent 1" w:semiHidden="0" w:uiPriority="65" w:unhideWhenUsed="0"/>
-    <w:lsdException w:name="Revision" w:unhideWhenUsed="0"/>
-    <w:lsdException w:name="List Paragraph" w:semiHidden="0" w:uiPriority="34" w:unhideWhenUsed="0" w:qFormat="1"/>
-    <w:lsdException w:name="Quote" w:semiHidden="0" w:uiPriority="29" w:unhideWhenUsed="0" w:qFormat="1"/>
-    <w:lsdException w:name="Intense Quote" w:semiHidden="0" w:uiPriority="30" w:unhideWhenUsed="0" w:qFormat="1"/>
-    <w:lsdException w:name="Medium List 2 Accent 1" w:semiHidden="0" w:uiPriority="66" w:unhideWhenUsed="0"/>
-    <w:lsdException w:name="Medium Grid 1 Accent 1" w:semiHidden="0" w:uiPriority="67" w:unhideWhenUsed="0"/>
-    <w:lsdException w:name="Medium Grid 2 Accent 1" w:semiHidden="0" w:uiPriority="68" w:unhideWhenUsed="0"/>
-    <w:lsdException w:name="Medium Grid 3 Accent 1" w:semiHidden="0" w:uiPriority="69" w:unhideWhenUsed="0"/>
-    <w:lsdException w:name="Dark List Accent 1" w:semiHidden="0" w:uiPriority="70" w:unhideWhenUsed="0"/>
-    <w:lsdException w:name="Colorful Shading Accent 1" w:semiHidden="0" w:uiPriority="71" w:unhideWhenUsed="0"/>
-    <w:lsdException w:name="Colorful List Accent 1" w:semiHidden="0" w:uiPriority="72" w:unhideWhenUsed="0"/>
-    <w:lsdException w:name="Colorful Grid Accent 1" w:semiHidden="0" w:uiPriority="73" w:unhideWhenUsed="0"/>
-    <w:lsdException w:name="Light Shading Accent 2" w:semiHidden="0" w:uiPriority="60" w:unhideWhenUsed="0"/>
-    <w:lsdException w:name="Light List Accent 2" w:semiHidden="0" w:uiPriority="61" w:unhideWhenUsed="0"/>
-    <w:lsdException w:name="Light Grid Accent 2" w:semiHidden="0" w:uiPriority="62" w:unhideWhenUsed="0"/>
-    <w:lsdException w:name="Medium Shading 1 Accent 2" w:semiHidden="0" w:uiPriority="63" w:unhideWhenUsed="0"/>
-    <w:lsdException w:name="Medium Shading 2 Accent 2" w:semiHidden="0" w:uiPriority="64" w:unhideWhenUsed="0"/>
-    <w:lsdException w:name="Medium List 1 Accent 2" w:semiHidden="0" w:uiPriority="65" w:unhideWhenUsed="0"/>
-    <w:lsdException w:name="Medium List 2 Accent 2" w:semiHidden="0" w:uiPriority="66" w:unhideWhenUsed="0"/>
-    <w:lsdException w:name="Medium Grid 1 Accent 2" w:semiHidden="0" w:uiPriority="67" w:unhideWhenUsed="0"/>
-    <w:lsdException w:name="Medium Grid 2 Accent 2" w:semiHidden="0" w:uiPriority="68" w:unhideWhenUsed="0"/>
-    <w:lsdException w:name="Medium Grid 3 Accent 2" w:semiHidden="0" w:uiPriority="69" w:unhideWhenUsed="0"/>
-    <w:lsdException w:name="Dark List Accent 2" w:semiHidden="0" w:uiPriority="70" w:unhideWhenUsed="0"/>
-    <w:lsdException w:name="Colorful Shading Accent 2" w:semiHidden="0" w:uiPriority="71" w:unhideWhenUsed="0"/>
-    <w:lsdException w:name="Colorful List Accent 2" w:semiHidden="0" w:uiPriority="72" w:unhideWhenUsed="0"/>
-    <w:lsdException w:name="Colorful Grid Accent 2" w:semiHidden="0" w:uiPriority="73" w:unhideWhenUsed="0"/>
-    <w:lsdException w:name="Light Shading Accent 3" w:semiHidden="0" w:uiPriority="60" w:unhideWhenUsed="0"/>
-    <w:lsdException w:name="Light List Accent 3" w:semiHidden="0" w:uiPriority="61" w:unhideWhenUsed="0"/>
-    <w:lsdException w:name="Light Grid Accent 3" w:semiHidden="0" w:uiPriority="62" w:unhideWhenUsed="0"/>
-    <w:lsdException w:name="Medium Shading 1 Accent 3" w:semiHidden="0" w:uiPriority="63" w:unhideWhenUsed="0"/>
-    <w:lsdException w:name="Medium Shading 2 Accent 3" w:semiHidden="0" w:uiPriority="64" w:unhideWhenUsed="0"/>
-    <w:lsdException w:name="Medium List 1 Accent 3" w:semiHidden="0" w:uiPriority="65" w:unhideWhenUsed="0"/>
-    <w:lsdException w:name="Medium List 2 Accent 3" w:semiHidden="0" w:uiPriority="66" w:unhideWhenUsed="0"/>
-    <w:lsdException w:name="Medium Grid 1 Accent 3" w:semiHidden="0" w:uiPriority="67" w:unhideWhenUsed="0"/>
-    <w:lsdException w:name="Medium Grid 2 Accent 3" w:semiHidden="0" w:uiPriority="68" w:unhideWhenUsed="0"/>
-    <w:lsdException w:name="Medium Grid 3 Accent 3" w:semiHidden="0" w:uiPriority="69" w:unhideWhenUsed="0"/>
-    <w:lsdException w:name="Dark List Accent 3" w:semiHidden="0" w:uiPriority="70" w:unhideWhenUsed="0"/>
-    <w:lsdException w:name="Colorful Shading Accent 3" w:semiHidden="0" w:uiPriority="71" w:unhideWhenUsed="0"/>
-    <w:lsdException w:name="Colorful List Accent 3" w:semiHidden="0" w:uiPriority="72" w:unhideWhenUsed="0"/>
-    <w:lsdException w:name="Colorful Grid Accent 3" w:semiHidden="0" w:uiPriority="73" w:unhideWhenUsed="0"/>
-    <w:lsdException w:name="Light Shading Accent 4" w:semiHidden="0" w:uiPriority="60" w:unhideWhenUsed="0"/>
-    <w:lsdException w:name="Light List Accent 4" w:semiHidden="0" w:uiPriority="61" w:unhideWhenUsed="0"/>
-    <w:lsdException w:name="Light Grid Accent 4" w:semiHidden="0" w:uiPriority="62" w:unhideWhenUsed="0"/>
-    <w:lsdException w:name="Medium Shading 1 Accent 4" w:semiHidden="0" w:uiPriority="63" w:unhideWhenUsed="0"/>
-    <w:lsdException w:name="Medium Shading 2 Accent 4" w:semiHidden="0" w:uiPriority="64" w:unhideWhenUsed="0"/>
-    <w:lsdException w:name="Medium List 1 Accent 4" w:semiHidden="0" w:uiPriority="65" w:unhideWhenUsed="0"/>
-    <w:lsdException w:name="Medium List 2 Accent 4" w:semiHidden="0" w:uiPriority="66" w:unhideWhenUsed="0"/>
-    <w:lsdException w:name="Medium Grid 1 Accent 4" w:semiHidden="0" w:uiPriority="67" w:unhideWhenUsed="0"/>
-    <w:lsdException w:name="Medium Grid 2 Accent 4" w:semiHidden="0" w:uiPriority="68" w:unhideWhenUsed="0"/>
-    <w:lsdException w:name="Medium Grid 3 Accent 4" w:semiHidden="0" w:uiPriority="69" w:unhideWhenUsed="0"/>
-    <w:lsdException w:name="Dark List Accent 4" w:semiHidden="0" w:uiPriority="70" w:unhideWhenUsed="0"/>
-    <w:lsdException w:name="Colorful Shading Accent 4" w:semiHidden="0" w:uiPriority="71" w:unhideWhenUsed="0"/>
-    <w:lsdException w:name="Colorful List Accent 4" w:semiHidden="0" w:uiPriority="72" w:unhideWhenUsed="0"/>
-    <w:lsdException w:name="Colorful Grid Accent 4" w:semiHidden="0" w:uiPriority="73" w:unhideWhenUsed="0"/>
-    <w:lsdException w:name="Light Shading Accent 5" w:semiHidden="0" w:uiPriority="60" w:unhideWhenUsed="0"/>
-    <w:lsdException w:name="Light List Accent 5" w:semiHidden="0" w:uiPriority="61" w:unhideWhenUsed="0"/>
-    <w:lsdException w:name="Light Grid Accent 5" w:semiHidden="0" w:uiPriority="62" w:unhideWhenUsed="0"/>
-    <w:lsdException w:name="Medium Shading 1 Accent 5" w:semiHidden="0" w:uiPriority="63" w:unhideWhenUsed="0"/>
-    <w:lsdException w:name="Medium Shading 2 Accent 5" w:semiHidden="0" w:uiPriority="64" w:unhideWhenUsed="0"/>
-    <w:lsdException w:name="Medium List 1 Accent 5" w:semiHidden="0" w:uiPriority="65" w:unhideWhenUsed="0"/>
-    <w:lsdException w:name="Medium List 2 Accent 5" w:semiHidden="0" w:uiPriority="66" w:unhideWhenUsed="0"/>
-    <w:lsdException w:name="Medium Grid 1 Accent 5" w:semiHidden="0" w:uiPriority="67" w:unhideWhenUsed="0"/>
-    <w:lsdException w:name="Medium Grid 2 Accent 5" w:semiHidden="0" w:uiPriority="68" w:unhideWhenUsed="0"/>
-    <w:lsdException w:name="Medium Grid 3 Accent 5" w:semiHidden="0" w:uiPriority="69" w:unhideWhenUsed="0"/>
-    <w:lsdException w:name="Dark List Accent 5" w:semiHidden="0" w:uiPriority="70" w:unhideWhenUsed="0"/>
-    <w:lsdException w:name="Colorful Shading Accent 5" w:semiHidden="0" w:uiPriority="71" w:unhideWhenUsed="0"/>
-    <w:lsdException w:name="Colorful List Accent 5" w:semiHidden="0" w:uiPriority="72" w:unhideWhenUsed="0"/>
-    <w:lsdException w:name="Colorful Grid Accent 5" w:semiHidden="0" w:uiPriority="73" w:unhideWhenUsed="0"/>
-    <w:lsdException w:name="Light Shading Accent 6" w:semiHidden="0" w:uiPriority="60" w:unhideWhenUsed="0"/>
-    <w:lsdException w:name="Light List Accent 6" w:semiHidden="0" w:uiPriority="61" w:unhideWhenUsed="0"/>
-    <w:lsdException w:name="Light Grid Accent 6" w:semiHidden="0" w:uiPriority="62" w:unhideWhenUsed="0"/>
-    <w:lsdException w:name="Medium Shading 1 Accent 6" w:semiHidden="0" w:uiPriority="63" w:unhideWhenUsed="0"/>
-    <w:lsdException w:name="Medium Shading 2 Accent 6" w:semiHidden="0" w:uiPriority="64" w:unhideWhenUsed="0"/>
-    <w:lsdException w:name="Medium List 1 Accent 6" w:semiHidden="0" w:uiPriority="65" w:unhideWhenUsed="0"/>
-    <w:lsdException w:name="Medium List 2 Accent 6" w:semiHidden="0" w:uiPriority="66" w:unhideWhenUsed="0"/>
-    <w:lsdException w:name="Medium Grid 1 Accent 6" w:semiHidden="0" w:uiPriority="67" w:unhideWhenUsed="0"/>
-    <w:lsdException w:name="Medium Grid 2 Accent 6" w:semiHidden="0" w:uiPriority="68" w:unhideWhenUsed="0"/>
-    <w:lsdException w:name="Medium Grid 3 Accent 6" w:semiHidden="0" w:uiPriority="69" w:unhideWhenUsed="0"/>
-    <w:lsdException w:name="Dark List Accent 6" w:semiHidden="0" w:uiPriority="70" w:unhideWhenUsed="0"/>
-    <w:lsdException w:name="Colorful Shading Accent 6" w:semiHidden="0" w:uiPriority="71" w:unhideWhenUsed="0"/>
-    <w:lsdException w:name="Colorful List Accent 6" w:semiHidden="0" w:uiPriority="72" w:unhideWhenUsed="0"/>
-    <w:lsdException w:name="Colorful Grid Accent 6" w:semiHidden="0" w:uiPriority="73" w:unhideWhenUsed="0"/>
-    <w:lsdException w:name="Subtle Emphasis" w:semiHidden="0" w:uiPriority="19" w:unhideWhenUsed="0" w:qFormat="1"/>
-    <w:lsdException w:name="Intense Emphasis" w:semiHidden="0" w:uiPriority="21" w:unhideWhenUsed="0" w:qFormat="1"/>
-    <w:lsdException w:name="Subtle Reference" w:semiHidden="0" w:uiPriority="31" w:unhideWhenUsed="0" w:qFormat="1"/>
-    <w:lsdException w:name="Intense Reference" w:semiHidden="0" w:uiPriority="32" w:unhideWhenUsed="0" w:qFormat="1"/>
-    <w:lsdException w:name="Book Title" w:semiHidden="0" w:uiPriority="33" w:unhideWhenUsed="0" w:qFormat="1"/>
-    <w:lsdException w:name="Bibliography" w:uiPriority="37"/>
-    <w:lsdException w:name="TOC Heading" w:uiPriority="39" w:qFormat="1"/>
-  </w:latentStyles>
-  <w:style w:type="paragraph" w:default="1" w:styleId="Normal">
-    <w:name w:val="Normal"/>
-    <w:qFormat/>
-    <w:pPr>
-      <w:bidi/>
-    </w:pPr>
-  </w:style>
-  <w:style w:type="character" w:default="1" w:styleId="DefaultParagraphFont">
-    <w:name w:val="Default Paragraph Font"/>
-    <w:uiPriority w:val="1"/>
-    <w:semiHidden/>
-    <w:unhideWhenUsed/>
-  </w:style>
-  <w:style w:type="table" w:default="1" w:styleId="TableNormal">
-    <w:name w:val="Normal Table"/>
-    <w:uiPriority w:val="99"/>
-    <w:semiHidden/>
-    <w:unhideWhenUsed/>
-    <w:tblPr>
-      <w:tblInd w:w="0" w:type="dxa"/>
-      <w:tblCellMar>
-        <w:top w:w="0" w:type="dxa"/>
-        <w:left w:w="108" w:type="dxa"/>
-        <w:bottom w:w="0" w:type="dxa"/>
-        <w:right w:w="108" w:type="dxa"/>
-      </w:tblCellMar>
-    </w:tblPr>
-  </w:style>
-  <w:style w:type="numbering" w:default="1" w:styleId="NoList">
-    <w:name w:val="No List"/>
-    <w:uiPriority w:val="99"/>
-    <w:semiHidden/>
-    <w:unhideWhenUsed/>
-  </w:style>
-  <w:style w:type="character" w:styleId="PlaceholderText">
-    <w:name w:val="Placeholder Text"/>
-    <w:basedOn w:val="DefaultParagraphFont"/>
-    <w:uiPriority w:val="99"/>
-    <w:semiHidden/>
-    <w:rsid w:val="00785964"/>
-    <w:rPr>
-      <w:color w:val="808080"/>
-    </w:rPr>
-  </w:style>
-</w:styles>
-</file>
-
-<file path=word/glossary/stylesWithEffects.xml><?xml version="1.0" encoding="utf-8"?>
-<w:styles xmlns:wpc="http://schemas.microsoft.com/office/word/2010/wordprocessingCanvas" xmlns:mc="http://schemas.openxmlformats.org/markup-compatibility/2006" xmlns:o="urn:schemas-microsoft-com:office:office" xmlns:r="http://schemas.openxmlformats.org/officeDocument/2006/relationships" xmlns:m="http://schemas.openxmlformats.org/officeDocument/2006/math" xmlns:v="urn:schemas-microsoft-com:vml" xmlns:wp14="http://schemas.microsoft.com/office/word/2010/wordprocessingDrawing" xmlns:wp="http://schemas.openxmlformats.org/drawingml/2006/wordprocessingDrawing" xmlns:w10="urn:schemas-microsoft-com:office:word" xmlns:w="http://schemas.openxmlformats.org/wordprocessingml/2006/main" xmlns:w14="http://schemas.microsoft.com/office/word/2010/wordml" xmlns:wpg="http://schemas.microsoft.com/office/word/2010/wordprocessingGroup" xmlns:wpi="http://schemas.microsoft.com/office/word/2010/wordprocessingInk" xmlns:wne="http://schemas.microsoft.com/office/word/2006/wordml" xmlns:wps="http://schemas.microsoft.com/office/word/2010/wordprocessingShape" mc:Ignorable="w14 wp14">
-  <w:docDefaults>
-    <w:rPrDefault>
-      <w:rPr>
-        <w:rFonts w:asciiTheme="minorHAnsi" w:eastAsiaTheme="minorEastAsia" w:hAnsiTheme="minorHAnsi" w:cstheme="minorBidi"/>
-        <w:sz w:val="22"/>
-        <w:szCs w:val="22"/>
-        <w:lang w:val="en-US" w:eastAsia="en-US" w:bidi="he-IL"/>
-      </w:rPr>
-    </w:rPrDefault>
-    <w:pPrDefault>
-      <w:pPr>
-        <w:spacing w:after="200" w:line="276" w:lineRule="auto"/>
-      </w:pPr>
-    </w:pPrDefault>
-  </w:docDefaults>
-  <w:latentStyles w:defLockedState="0" w:defUIPriority="99" w:defSemiHidden="1" w:defUnhideWhenUsed="1" w:defQFormat="0" w:count="267">
-    <w:lsdException w:name="Normal" w:semiHidden="0" w:uiPriority="0" w:unhideWhenUsed="0" w:qFormat="1"/>
-    <w:lsdException w:name="heading 1" w:semiHidden="0" w:uiPriority="9" w:unhideWhenUsed="0" w:qFormat="1"/>
-    <w:lsdException w:name="heading 2" w:uiPriority="9" w:qFormat="1"/>
-    <w:lsdException w:name="heading 3" w:uiPriority="9" w:qFormat="1"/>
-    <w:lsdException w:name="heading 4" w:uiPriority="9" w:qFormat="1"/>
-    <w:lsdException w:name="heading 5" w:uiPriority="9" w:qFormat="1"/>
-    <w:lsdException w:name="heading 6" w:uiPriority="9" w:qFormat="1"/>
-    <w:lsdException w:name="heading 7" w:uiPriority="9" w:qFormat="1"/>
-    <w:lsdException w:name="heading 8" w:uiPriority="9" w:qFormat="1"/>
-    <w:lsdException w:name="heading 9" w:uiPriority="9" w:qFormat="1"/>
-    <w:lsdException w:name="toc 1" w:uiPriority="39"/>
-    <w:lsdException w:name="toc 2" w:uiPriority="39"/>
-    <w:lsdException w:name="toc 3" w:uiPriority="39"/>
-    <w:lsdException w:name="toc 4" w:uiPriority="39"/>
-    <w:lsdException w:name="toc 5" w:uiPriority="39"/>
-    <w:lsdException w:name="toc 6" w:uiPriority="39"/>
-    <w:lsdException w:name="toc 7" w:uiPriority="39"/>
-    <w:lsdException w:name="toc 8" w:uiPriority="39"/>
-    <w:lsdException w:name="toc 9" w:uiPriority="39"/>
-    <w:lsdException w:name="caption" w:uiPriority="35" w:qFormat="1"/>
-    <w:lsdException w:name="Title" w:semiHidden="0" w:uiPriority="10" w:unhideWhenUsed="0" w:qFormat="1"/>
-    <w:lsdException w:name="Default Paragraph Font" w:uiPriority="1"/>
-    <w:lsdException w:name="Subtitle" w:semiHidden="0" w:uiPriority="11" w:unhideWhenUsed="0" w:qFormat="1"/>
-    <w:lsdException w:name="Strong" w:semiHidden="0" w:uiPriority="22" w:unhideWhenUsed="0" w:qFormat="1"/>
-    <w:lsdException w:name="Emphasis" w:semiHidden="0" w:uiPriority="20" w:unhideWhenUsed="0" w:qFormat="1"/>
-    <w:lsdException w:name="Table Grid" w:semiHidden="0" w:uiPriority="59" w:unhideWhenUsed="0"/>
-    <w:lsdException w:name="Placeholder Text" w:unhideWhenUsed="0"/>
-    <w:lsdException w:name="No Spacing" w:semiHidden="0" w:uiPriority="1" w:unhideWhenUsed="0" w:qFormat="1"/>
-    <w:lsdException w:name="Light Shading" w:semiHidden="0" w:uiPriority="60" w:unhideWhenUsed="0"/>
-    <w:lsdException w:name="Light List" w:semiHidden="0" w:uiPriority="61" w:unhideWhenUsed="0"/>
-    <w:lsdException w:name="Light Grid" w:semiHidden="0" w:uiPriority="62" w:unhideWhenUsed="0"/>
-    <w:lsdException w:name="Medium Shading 1" w:semiHidden="0" w:uiPriority="63" w:unhideWhenUsed="0"/>
-    <w:lsdException w:name="Medium Shading 2" w:semiHidden="0" w:uiPriority="64" w:unhideWhenUsed="0"/>
-    <w:lsdException w:name="Medium List 1" w:semiHidden="0" w:uiPriority="65" w:unhideWhenUsed="0"/>
-    <w:lsdException w:name="Medium List 2" w:semiHidden="0" w:uiPriority="66" w:unhideWhenUsed="0"/>
-    <w:lsdException w:name="Medium Grid 1" w:semiHidden="0" w:uiPriority="67" w:unhideWhenUsed="0"/>
-    <w:lsdException w:name="Medium Grid 2" w:semiHidden="0" w:uiPriority="68" w:unhideWhenUsed="0"/>
-    <w:lsdException w:name="Medium Grid 3" w:semiHidden="0" w:uiPriority="69" w:unhideWhenUsed="0"/>
-    <w:lsdException w:name="Dark List" w:semiHidden="0" w:uiPriority="70" w:unhideWhenUsed="0"/>
-    <w:lsdException w:name="Colorful Shading" w:semiHidden="0" w:uiPriority="71" w:unhideWhenUsed="0"/>
-    <w:lsdException w:name="Colorful List" w:semiHidden="0" w:uiPriority="72" w:unhideWhenUsed="0"/>
-    <w:lsdException w:name="Colorful Grid" w:semiHidden="0" w:uiPriority="73" w:unhideWhenUsed="0"/>
-    <w:lsdException w:name="Light Shading Accent 1" w:semiHidden="0" w:uiPriority="60" w:unhideWhenUsed="0"/>
-    <w:lsdException w:name="Light List Accent 1" w:semiHidden="0" w:uiPriority="61" w:unhideWhenUsed="0"/>
-    <w:lsdException w:name="Light Grid Accent 1" w:semiHidden="0" w:uiPriority="62" w:unhideWhenUsed="0"/>
-    <w:lsdException w:name="Medium Shading 1 Accent 1" w:semiHidden="0" w:uiPriority="63" w:unhideWhenUsed="0"/>
-    <w:lsdException w:name="Medium Shading 2 Accent 1" w:semiHidden="0" w:uiPriority="64" w:unhideWhenUsed="0"/>
-    <w:lsdException w:name="Medium List 1 Accent 1" w:semiHidden="0" w:uiPriority="65" w:unhideWhenUsed="0"/>
-    <w:lsdException w:name="Revision" w:unhideWhenUsed="0"/>
-    <w:lsdException w:name="List Paragraph" w:semiHidden="0" w:uiPriority="34" w:unhideWhenUsed="0" w:qFormat="1"/>
-    <w:lsdException w:name="Quote" w:semiHidden="0" w:uiPriority="29" w:unhideWhenUsed="0" w:qFormat="1"/>
-    <w:lsdException w:name="Intense Quote" w:semiHidden="0" w:uiPriority="30" w:unhideWhenUsed="0" w:qFormat="1"/>
-    <w:lsdException w:name="Medium List 2 Accent 1" w:semiHidden="0" w:uiPriority="66" w:unhideWhenUsed="0"/>
-    <w:lsdException w:name="Medium Grid 1 Accent 1" w:semiHidden="0" w:uiPriority="67" w:unhideWhenUsed="0"/>
-    <w:lsdException w:name="Medium Grid 2 Accent 1" w:semiHidden="0" w:uiPriority="68" w:unhideWhenUsed="0"/>
-    <w:lsdException w:name="Medium Grid 3 Accent 1" w:semiHidden="0" w:uiPriority="69" w:unhideWhenUsed="0"/>
-    <w:lsdException w:name="Dark List Accent 1" w:semiHidden="0" w:uiPriority="70" w:unhideWhenUsed="0"/>
-    <w:lsdException w:name="Colorful Shading Accent 1" w:semiHidden="0" w:uiPriority="71" w:unhideWhenUsed="0"/>
-    <w:lsdException w:name="Colorful List Accent 1" w:semiHidden="0" w:uiPriority="72" w:unhideWhenUsed="0"/>
-    <w:lsdException w:name="Colorful Grid Accent 1" w:semiHidden="0" w:uiPriority="73" w:unhideWhenUsed="0"/>
-    <w:lsdException w:name="Light Shading Accent 2" w:semiHidden="0" w:uiPriority="60" w:unhideWhenUsed="0"/>
-    <w:lsdException w:name="Light List Accent 2" w:semiHidden="0" w:uiPriority="61" w:unhideWhenUsed="0"/>
-    <w:lsdException w:name="Light Grid Accent 2" w:semiHidden="0" w:uiPriority="62" w:unhideWhenUsed="0"/>
-    <w:lsdException w:name="Medium Shading 1 Accent 2" w:semiHidden="0" w:uiPriority="63" w:unhideWhenUsed="0"/>
-    <w:lsdException w:name="Medium Shading 2 Accent 2" w:semiHidden="0" w:uiPriority="64" w:unhideWhenUsed="0"/>
-    <w:lsdException w:name="Medium List 1 Accent 2" w:semiHidden="0" w:uiPriority="65" w:unhideWhenUsed="0"/>
-    <w:lsdException w:name="Medium List 2 Accent 2" w:semiHidden="0" w:uiPriority="66" w:unhideWhenUsed="0"/>
-    <w:lsdException w:name="Medium Grid 1 Accent 2" w:semiHidden="0" w:uiPriority="67" w:unhideWhenUsed="0"/>
-    <w:lsdException w:name="Medium Grid 2 Accent 2" w:semiHidden="0" w:uiPriority="68" w:unhideWhenUsed="0"/>
-    <w:lsdException w:name="Medium Grid 3 Accent 2" w:semiHidden="0" w:uiPriority="69" w:unhideWhenUsed="0"/>
-    <w:lsdException w:name="Dark List Accent 2" w:semiHidden="0" w:uiPriority="70" w:unhideWhenUsed="0"/>
-    <w:lsdException w:name="Colorful Shading Accent 2" w:semiHidden="0" w:uiPriority="71" w:unhideWhenUsed="0"/>
-    <w:lsdException w:name="Colorful List Accent 2" w:semiHidden="0" w:uiPriority="72" w:unhideWhenUsed="0"/>
-    <w:lsdException w:name="Colorful Grid Accent 2" w:semiHidden="0" w:uiPriority="73" w:unhideWhenUsed="0"/>
-    <w:lsdException w:name="Light Shading Accent 3" w:semiHidden="0" w:uiPriority="60" w:unhideWhenUsed="0"/>
-    <w:lsdException w:name="Light List Accent 3" w:semiHidden="0" w:uiPriority="61" w:unhideWhenUsed="0"/>
-    <w:lsdException w:name="Light Grid Accent 3" w:semiHidden="0" w:uiPriority="62" w:unhideWhenUsed="0"/>
-    <w:lsdException w:name="Medium Shading 1 Accent 3" w:semiHidden="0" w:uiPriority="63" w:unhideWhenUsed="0"/>
-    <w:lsdException w:name="Medium Shading 2 Accent 3" w:semiHidden="0" w:uiPriority="64" w:unhideWhenUsed="0"/>
-    <w:lsdException w:name="Medium List 1 Accent 3" w:semiHidden="0" w:uiPriority="65" w:unhideWhenUsed="0"/>
-    <w:lsdException w:name="Medium List 2 Accent 3" w:semiHidden="0" w:uiPriority="66" w:unhideWhenUsed="0"/>
-    <w:lsdException w:name="Medium Grid 1 Accent 3" w:semiHidden="0" w:uiPriority="67" w:unhideWhenUsed="0"/>
-    <w:lsdException w:name="Medium Grid 2 Accent 3" w:semiHidden="0" w:uiPriority="68" w:unhideWhenUsed="0"/>
-    <w:lsdException w:name="Medium Grid 3 Accent 3" w:semiHidden="0" w:uiPriority="69" w:unhideWhenUsed="0"/>
-    <w:lsdException w:name="Dark List Accent 3" w:semiHidden="0" w:uiPriority="70" w:unhideWhenUsed="0"/>
-    <w:lsdException w:name="Colorful Shading Accent 3" w:semiHidden="0" w:uiPriority="71" w:unhideWhenUsed="0"/>
-    <w:lsdException w:name="Colorful List Accent 3" w:semiHidden="0" w:uiPriority="72" w:unhideWhenUsed="0"/>
-    <w:lsdException w:name="Colorful Grid Accent 3" w:semiHidden="0" w:uiPriority="73" w:unhideWhenUsed="0"/>
-    <w:lsdException w:name="Light Shading Accent 4" w:semiHidden="0" w:uiPriority="60" w:unhideWhenUsed="0"/>
-    <w:lsdException w:name="Light List Accent 4" w:semiHidden="0" w:uiPriority="61" w:unhideWhenUsed="0"/>
-    <w:lsdException w:name="Light Grid Accent 4" w:semiHidden="0" w:uiPriority="62" w:unhideWhenUsed="0"/>
-    <w:lsdException w:name="Medium Shading 1 Accent 4" w:semiHidden="0" w:uiPriority="63" w:unhideWhenUsed="0"/>
-    <w:lsdException w:name="Medium Shading 2 Accent 4" w:semiHidden="0" w:uiPriority="64" w:unhideWhenUsed="0"/>
-    <w:lsdException w:name="Medium List 1 Accent 4" w:semiHidden="0" w:uiPriority="65" w:unhideWhenUsed="0"/>
-    <w:lsdException w:name="Medium List 2 Accent 4" w:semiHidden="0" w:uiPriority="66" w:unhideWhenUsed="0"/>
-    <w:lsdException w:name="Medium Grid 1 Accent 4" w:semiHidden="0" w:uiPriority="67" w:unhideWhenUsed="0"/>
-    <w:lsdException w:name="Medium Grid 2 Accent 4" w:semiHidden="0" w:uiPriority="68" w:unhideWhenUsed="0"/>
-    <w:lsdException w:name="Medium Grid 3 Accent 4" w:semiHidden="0" w:uiPriority="69" w:unhideWhenUsed="0"/>
-    <w:lsdException w:name="Dark List Accent 4" w:semiHidden="0" w:uiPriority="70" w:unhideWhenUsed="0"/>
-    <w:lsdException w:name="Colorful Shading Accent 4" w:semiHidden="0" w:uiPriority="71" w:unhideWhenUsed="0"/>
-    <w:lsdException w:name="Colorful List Accent 4" w:semiHidden="0" w:uiPriority="72" w:unhideWhenUsed="0"/>
-    <w:lsdException w:name="Colorful Grid Accent 4" w:semiHidden="0" w:uiPriority="73" w:unhideWhenUsed="0"/>
-    <w:lsdException w:name="Light Shading Accent 5" w:semiHidden="0" w:uiPriority="60" w:unhideWhenUsed="0"/>
-    <w:lsdException w:name="Light List Accent 5" w:semiHidden="0" w:uiPriority="61" w:unhideWhenUsed="0"/>
-    <w:lsdException w:name="Light Grid Accent 5" w:semiHidden="0" w:uiPriority="62" w:unhideWhenUsed="0"/>
-    <w:lsdException w:name="Medium Shading 1 Accent 5" w:semiHidden="0" w:uiPriority="63" w:unhideWhenUsed="0"/>
-    <w:lsdException w:name="Medium Shading 2 Accent 5" w:semiHidden="0" w:uiPriority="64" w:unhideWhenUsed="0"/>
-    <w:lsdException w:name="Medium List 1 Accent 5" w:semiHidden="0" w:uiPriority="65" w:unhideWhenUsed="0"/>
-    <w:lsdException w:name="Medium List 2 Accent 5" w:semiHidden="0" w:uiPriority="66" w:unhideWhenUsed="0"/>
-    <w:lsdException w:name="Medium Grid 1 Accent 5" w:semiHidden="0" w:uiPriority="67" w:unhideWhenUsed="0"/>
-    <w:lsdException w:name="Medium Grid 2 Accent 5" w:semiHidden="0" w:uiPriority="68" w:unhideWhenUsed="0"/>
-    <w:lsdException w:name="Medium Grid 3 Accent 5" w:semiHidden="0" w:uiPriority="69" w:unhideWhenUsed="0"/>
-    <w:lsdException w:name="Dark List Accent 5" w:semiHidden="0" w:uiPriority="70" w:unhideWhenUsed="0"/>
-    <w:lsdException w:name="Colorful Shading Accent 5" w:semiHidden="0" w:uiPriority="71" w:unhideWhenUsed="0"/>
-    <w:lsdException w:name="Colorful List Accent 5" w:semiHidden="0" w:uiPriority="72" w:unhideWhenUsed="0"/>
-    <w:lsdException w:name="Colorful Grid Accent 5" w:semiHidden="0" w:uiPriority="73" w:unhideWhenUsed="0"/>
-    <w:lsdException w:name="Light Shading Accent 6" w:semiHidden="0" w:uiPriority="60" w:unhideWhenUsed="0"/>
-    <w:lsdException w:name="Light List Accent 6" w:semiHidden="0" w:uiPriority="61" w:unhideWhenUsed="0"/>
-    <w:lsdException w:name="Light Grid Accent 6" w:semiHidden="0" w:uiPriority="62" w:unhideWhenUsed="0"/>
-    <w:lsdException w:name="Medium Shading 1 Accent 6" w:semiHidden="0" w:uiPriority="63" w:unhideWhenUsed="0"/>
-    <w:lsdException w:name="Medium Shading 2 Accent 6" w:semiHidden="0" w:uiPriority="64" w:unhideWhenUsed="0"/>
-    <w:lsdException w:name="Medium List 1 Accent 6" w:semiHidden="0" w:uiPriority="65" w:unhideWhenUsed="0"/>
-    <w:lsdException w:name="Medium List 2 Accent 6" w:semiHidden="0" w:uiPriority="66" w:unhideWhenUsed="0"/>
-    <w:lsdException w:name="Medium Grid 1 Accent 6" w:semiHidden="0" w:uiPriority="67" w:unhideWhenUsed="0"/>
-    <w:lsdException w:name="Medium Grid 2 Accent 6" w:semiHidden="0" w:uiPriority="68" w:unhideWhenUsed="0"/>
-    <w:lsdException w:name="Medium Grid 3 Accent 6" w:semiHidden="0" w:uiPriority="69" w:unhideWhenUsed="0"/>
-    <w:lsdException w:name="Dark List Accent 6" w:semiHidden="0" w:uiPriority="70" w:unhideWhenUsed="0"/>
-    <w:lsdException w:name="Colorful Shading Accent 6" w:semiHidden="0" w:uiPriority="71" w:unhideWhenUsed="0"/>
-    <w:lsdException w:name="Colorful List Accent 6" w:semiHidden="0" w:uiPriority="72" w:unhideWhenUsed="0"/>
-    <w:lsdException w:name="Colorful Grid Accent 6" w:semiHidden="0" w:uiPriority="73" w:unhideWhenUsed="0"/>
-    <w:lsdException w:name="Subtle Emphasis" w:semiHidden="0" w:uiPriority="19" w:unhideWhenUsed="0" w:qFormat="1"/>
-    <w:lsdException w:name="Intense Emphasis" w:semiHidden="0" w:uiPriority="21" w:unhideWhenUsed="0" w:qFormat="1"/>
-    <w:lsdException w:name="Subtle Reference" w:semiHidden="0" w:uiPriority="31" w:unhideWhenUsed="0" w:qFormat="1"/>
-    <w:lsdException w:name="Intense Reference" w:semiHidden="0" w:uiPriority="32" w:unhideWhenUsed="0" w:qFormat="1"/>
-    <w:lsdException w:name="Book Title" w:semiHidden="0" w:uiPriority="33" w:unhideWhenUsed="0" w:qFormat="1"/>
-    <w:lsdException w:name="Bibliography" w:uiPriority="37"/>
-    <w:lsdException w:name="TOC Heading" w:uiPriority="39" w:qFormat="1"/>
-  </w:latentStyles>
-  <w:style w:type="paragraph" w:default="1" w:styleId="Normal">
-    <w:name w:val="Normal"/>
-    <w:qFormat/>
-    <w:pPr>
-      <w:bidi/>
-    </w:pPr>
-  </w:style>
-  <w:style w:type="character" w:default="1" w:styleId="DefaultParagraphFont">
-    <w:name w:val="Default Paragraph Font"/>
-    <w:uiPriority w:val="1"/>
-    <w:semiHidden/>
-    <w:unhideWhenUsed/>
-  </w:style>
-  <w:style w:type="table" w:default="1" w:styleId="TableNormal">
-    <w:name w:val="Normal Table"/>
-    <w:uiPriority w:val="99"/>
-    <w:semiHidden/>
-    <w:unhideWhenUsed/>
-    <w:tblPr>
-      <w:tblInd w:w="0" w:type="dxa"/>
-      <w:tblCellMar>
-        <w:top w:w="0" w:type="dxa"/>
-        <w:left w:w="108" w:type="dxa"/>
-        <w:bottom w:w="0" w:type="dxa"/>
-        <w:right w:w="108" w:type="dxa"/>
-      </w:tblCellMar>
-    </w:tblPr>
-  </w:style>
-  <w:style w:type="numbering" w:default="1" w:styleId="NoList">
-    <w:name w:val="No List"/>
-    <w:uiPriority w:val="99"/>
-    <w:semiHidden/>
-    <w:unhideWhenUsed/>
-  </w:style>
-  <w:style w:type="character" w:styleId="PlaceholderText">
-    <w:name w:val="Placeholder Text"/>
-    <w:basedOn w:val="DefaultParagraphFont"/>
-    <w:uiPriority w:val="99"/>
-    <w:semiHidden/>
-    <w:rsid w:val="00785964"/>
-    <w:rPr>
-      <w:color w:val="808080"/>
-    </w:rPr>
-  </w:style>
-</w:styles>
-</file>
-
-<file path=word/glossary/webSettings.xml><?xml version="1.0" encoding="utf-8"?>
-<w:webSettings xmlns:mc="http://schemas.openxmlformats.org/markup-compatibility/2006" xmlns:r="http://schemas.openxmlformats.org/officeDocument/2006/relationships" xmlns:w="http://schemas.openxmlformats.org/wordprocessingml/2006/main" xmlns:w14="http://schemas.microsoft.com/office/word/2010/wordml" mc:Ignorable="w14">
-  <w:optimizeForBrowser/>
-  <w:allowPNG/>
-</w:webSettings>
-</file>
-
 <file path=word/theme/theme1.xml><?xml version="1.0" encoding="utf-8"?>
 <a:theme xmlns:a="http://schemas.openxmlformats.org/drawingml/2006/main" name="Office Theme">
   <a:themeElements>
@@ -13143,7 +12569,7 @@
 </file>
 
 <file path=customXml/itemProps1.xml><?xml version="1.0" encoding="utf-8"?>
-<ds:datastoreItem xmlns:ds="http://schemas.openxmlformats.org/officeDocument/2006/customXml" ds:itemID="{AE3363ED-DEAA-4D25-A323-C48D59877726}">
+<ds:datastoreItem xmlns:ds="http://schemas.openxmlformats.org/officeDocument/2006/customXml" ds:itemID="{E45361A1-A66B-434F-9709-8349395D2912}">
   <ds:schemaRefs>
     <ds:schemaRef ds:uri="http://schemas.openxmlformats.org/officeDocument/2006/bibliography"/>
   </ds:schemaRefs>

</xml_diff>

<commit_message>
Fig E2 -> Fig 2B, closes #2
</commit_message>
<xml_diff>
--- a/manuscript/si2.docx
+++ b/manuscript/si2.docx
@@ -5519,8 +5519,6 @@
         </w:rPr>
         <w:t>D</w:t>
       </w:r>
-      <w:bookmarkStart w:id="0" w:name="_GoBack"/>
-      <w:bookmarkEnd w:id="0"/>
       <w:r>
         <w:rPr>
           <w:rFonts w:ascii="Palatino Linotype" w:hAnsi="Palatino Linotype"/>
@@ -5767,7 +5765,7 @@
           <w:szCs w:val="22"/>
         </w:rPr>
       </w:pPr>
-      <w:bookmarkStart w:id="1" w:name="_Ref363979903"/>
+      <w:bookmarkStart w:id="0" w:name="_Ref363979903"/>
       <w:r>
         <w:rPr>
           <w:rFonts w:ascii="Palatino Linotype" w:hAnsi="Palatino Linotype"/>
@@ -5846,7 +5844,7 @@
         </w:rPr>
         <w:t>Figure</w:t>
       </w:r>
-      <w:bookmarkEnd w:id="1"/>
+      <w:bookmarkEnd w:id="0"/>
       <w:r>
         <w:rPr>
           <w:rFonts w:ascii="Palatino Linotype" w:hAnsi="Palatino Linotype"/>
@@ -6222,7 +6220,7 @@
           <w:rFonts w:eastAsiaTheme="minorEastAsia"/>
         </w:rPr>
       </w:pPr>
-      <w:bookmarkStart w:id="2" w:name="_Ref374377810"/>
+      <w:bookmarkStart w:id="1" w:name="_Ref374377810"/>
       <w:r>
         <w:rPr>
           <w:rFonts w:eastAsiaTheme="minorEastAsia"/>
@@ -6230,7 +6228,7 @@
         <w:lastRenderedPageBreak/>
         <w:t>Appendix E: Possible relationships between stress and mutation</w:t>
       </w:r>
-      <w:bookmarkEnd w:id="2"/>
+      <w:bookmarkEnd w:id="1"/>
       <w:r>
         <w:rPr>
           <w:rFonts w:eastAsiaTheme="minorEastAsia"/>
@@ -6966,7 +6964,15 @@
           <w:szCs w:val="22"/>
         </w:rPr>
         <w:lastRenderedPageBreak/>
-        <w:t>Figure E2</w:t>
+        <w:t xml:space="preserve">Figure </w:t>
+      </w:r>
+      <w:r>
+        <w:rPr>
+          <w:rFonts w:ascii="Palatino Linotype" w:hAnsi="Palatino Linotype"/>
+          <w:sz w:val="22"/>
+          <w:szCs w:val="22"/>
+        </w:rPr>
+        <w:t>2B</w:t>
       </w:r>
       <w:r>
         <w:rPr>
@@ -7308,7 +7314,25 @@
           <w:sz w:val="22"/>
           <w:szCs w:val="22"/>
         </w:rPr>
-        <w:t xml:space="preserve">Figure E2 </w:t>
+        <w:t xml:space="preserve">Figure </w:t>
+      </w:r>
+      <w:r>
+        <w:rPr>
+          <w:rFonts w:ascii="Palatino Linotype" w:hAnsi="Palatino Linotype"/>
+          <w:sz w:val="22"/>
+          <w:szCs w:val="22"/>
+        </w:rPr>
+        <w:t>2B</w:t>
+      </w:r>
+      <w:bookmarkStart w:id="2" w:name="_GoBack"/>
+      <w:bookmarkEnd w:id="2"/>
+      <w:r>
+        <w:rPr>
+          <w:rFonts w:ascii="Palatino Linotype" w:hAnsi="Palatino Linotype"/>
+          <w:sz w:val="22"/>
+          <w:szCs w:val="22"/>
+        </w:rPr>
+        <w:t xml:space="preserve"> </w:t>
       </w:r>
       <w:r>
         <w:rPr>
@@ -9675,7 +9699,7 @@
           <w:rPr>
             <w:noProof/>
           </w:rPr>
-          <w:t>3</w:t>
+          <w:t>6</w:t>
         </w:r>
         <w:r>
           <w:rPr>
@@ -12343,7 +12367,7 @@
 </file>
 
 <file path=customXml/itemProps1.xml><?xml version="1.0" encoding="utf-8"?>
-<ds:datastoreItem xmlns:ds="http://schemas.openxmlformats.org/officeDocument/2006/customXml" ds:itemID="{18875ABE-8B56-4971-B43E-BA7FE265B61F}">
+<ds:datastoreItem xmlns:ds="http://schemas.openxmlformats.org/officeDocument/2006/customXml" ds:itemID="{0A042B5A-3582-497F-B754-C5573A875D28}">
   <ds:schemaRefs>
     <ds:schemaRef ds:uri="http://schemas.openxmlformats.org/officeDocument/2006/bibliography"/>
   </ds:schemaRefs>

</xml_diff>

<commit_message>
updated Figure reproduction section with refs and doi of datasets
</commit_message>
<xml_diff>
--- a/manuscript/si2.docx
+++ b/manuscript/si2.docx
@@ -93,6 +93,7 @@
           <w:rFonts w:ascii="Palatino Linotype" w:hAnsi="Palatino Linotype"/>
           <w:sz w:val="22"/>
           <w:szCs w:val="22"/>
+          <w:lang w:bidi="hi-IN"/>
         </w:rPr>
       </w:pPr>
       <w:r>
@@ -102,9 +103,530 @@
           <w:szCs w:val="22"/>
           <w:lang w:bidi="hi-IN"/>
         </w:rPr>
-        <w:t xml:space="preserve">All figures were produced with Python on an </w:t>
+        <w:t xml:space="preserve">All </w:t>
+      </w:r>
+      <w:r>
+        <w:rPr>
+          <w:rFonts w:ascii="Palatino Linotype" w:hAnsi="Palatino Linotype"/>
+          <w:sz w:val="22"/>
+          <w:szCs w:val="22"/>
+          <w:lang w:bidi="hi-IN"/>
+        </w:rPr>
+        <w:t xml:space="preserve">the </w:t>
+      </w:r>
+      <w:r>
+        <w:rPr>
+          <w:rFonts w:ascii="Palatino Linotype" w:hAnsi="Palatino Linotype"/>
+          <w:sz w:val="22"/>
+          <w:szCs w:val="22"/>
+          <w:lang w:bidi="hi-IN"/>
+        </w:rPr>
+        <w:t xml:space="preserve">figures were produced </w:t>
+      </w:r>
+      <w:r>
+        <w:rPr>
+          <w:rFonts w:ascii="Palatino Linotype" w:hAnsi="Palatino Linotype"/>
+          <w:sz w:val="22"/>
+          <w:szCs w:val="22"/>
+          <w:lang w:bidi="hi-IN"/>
+        </w:rPr>
+        <w:t xml:space="preserve">using </w:t>
       </w:r>
       <w:hyperlink r:id="rId9" w:history="1">
+        <w:r>
+          <w:rPr>
+            <w:rStyle w:val="Hyperlink"/>
+            <w:rFonts w:ascii="Palatino Linotype" w:hAnsi="Palatino Linotype"/>
+            <w:sz w:val="22"/>
+            <w:szCs w:val="22"/>
+            <w:lang w:bidi="hi-IN"/>
+          </w:rPr>
+          <w:t>Python</w:t>
+        </w:r>
+      </w:hyperlink>
+      <w:r>
+        <w:rPr>
+          <w:rFonts w:ascii="Palatino Linotype" w:hAnsi="Palatino Linotype"/>
+          <w:sz w:val="22"/>
+          <w:szCs w:val="22"/>
+          <w:lang w:bidi="hi-IN"/>
+        </w:rPr>
+        <w:t xml:space="preserve"> </w:t>
+      </w:r>
+      <w:r>
+        <w:rPr>
+          <w:rFonts w:ascii="Palatino Linotype" w:hAnsi="Palatino Linotype"/>
+          <w:sz w:val="22"/>
+          <w:szCs w:val="22"/>
+          <w:lang w:bidi="hi-IN"/>
+        </w:rPr>
+        <w:fldChar w:fldCharType="begin" w:fldLock="1"/>
+      </w:r>
+      <w:r>
+        <w:rPr>
+          <w:rFonts w:ascii="Palatino Linotype" w:hAnsi="Palatino Linotype"/>
+          <w:sz w:val="22"/>
+          <w:szCs w:val="22"/>
+          <w:lang w:bidi="hi-IN"/>
+        </w:rPr>
+        <w:instrText>ADDIN CSL_CITATION { "citationItems" : [ { "id" : "ITEM-1", "itemData" : { "author" : [ { "dropping-particle" : "", "family" : "Rossum", "given" : "Guido", "non-dropping-particle" : "Van", "parse-names" : false, "suffix" : "" }, { "dropping-particle" : "", "family" : "others", "given" : "", "non-dropping-particle" : "", "parse-names" : false, "suffix" : "" } ], "container-title" : "USENIX Annual Technical Conference", "id" : "ITEM-1", "issued" : { "date-parts" : [ [ "2007" ] ] }, "title" : "Python Programming Language.", "type" : "paper-conference" }, "uris" : [ "http://www.mendeley.com/documents/?uuid=93df79a9-55dd-427f-8aa0-45b586c4be37" ] } ], "mendeley" : { "previouslyFormattedCitation" : "[1]" }, "properties" : { "noteIndex" : 0 }, "schema" : "https://github.com/citation-style-language/schema/raw/master/csl-citation.json" }</w:instrText>
+      </w:r>
+      <w:r>
+        <w:rPr>
+          <w:rFonts w:ascii="Palatino Linotype" w:hAnsi="Palatino Linotype"/>
+          <w:sz w:val="22"/>
+          <w:szCs w:val="22"/>
+          <w:lang w:bidi="hi-IN"/>
+        </w:rPr>
+        <w:fldChar w:fldCharType="separate"/>
+      </w:r>
+      <w:r>
+        <w:rPr>
+          <w:rFonts w:ascii="Palatino Linotype" w:hAnsi="Palatino Linotype"/>
+          <w:noProof/>
+          <w:sz w:val="22"/>
+          <w:szCs w:val="22"/>
+          <w:lang w:bidi="hi-IN"/>
+        </w:rPr>
+        <w:t>[1]</w:t>
+      </w:r>
+      <w:r>
+        <w:rPr>
+          <w:rFonts w:ascii="Palatino Linotype" w:hAnsi="Palatino Linotype"/>
+          <w:sz w:val="22"/>
+          <w:szCs w:val="22"/>
+          <w:lang w:bidi="hi-IN"/>
+        </w:rPr>
+        <w:fldChar w:fldCharType="end"/>
+      </w:r>
+      <w:r>
+        <w:rPr>
+          <w:rFonts w:ascii="Palatino Linotype" w:hAnsi="Palatino Linotype"/>
+          <w:sz w:val="22"/>
+          <w:szCs w:val="22"/>
+          <w:lang w:bidi="hi-IN"/>
+        </w:rPr>
+        <w:t xml:space="preserve"> with the </w:t>
+      </w:r>
+      <w:hyperlink r:id="rId10" w:history="1">
+        <w:proofErr w:type="spellStart"/>
+        <w:r>
+          <w:rPr>
+            <w:rStyle w:val="Hyperlink"/>
+            <w:rFonts w:ascii="Palatino Linotype" w:hAnsi="Palatino Linotype"/>
+            <w:sz w:val="22"/>
+            <w:szCs w:val="22"/>
+            <w:lang w:bidi="hi-IN"/>
+          </w:rPr>
+          <w:t>NumPy</w:t>
+        </w:r>
+        <w:proofErr w:type="spellEnd"/>
+      </w:hyperlink>
+      <w:r>
+        <w:rPr>
+          <w:rFonts w:ascii="Palatino Linotype" w:hAnsi="Palatino Linotype"/>
+          <w:sz w:val="22"/>
+          <w:szCs w:val="22"/>
+          <w:lang w:bidi="hi-IN"/>
+        </w:rPr>
+        <w:t xml:space="preserve"> </w:t>
+      </w:r>
+      <w:r>
+        <w:rPr>
+          <w:rFonts w:ascii="Palatino Linotype" w:hAnsi="Palatino Linotype"/>
+          <w:sz w:val="22"/>
+          <w:szCs w:val="22"/>
+          <w:lang w:bidi="hi-IN"/>
+        </w:rPr>
+        <w:fldChar w:fldCharType="begin" w:fldLock="1"/>
+      </w:r>
+      <w:r>
+        <w:rPr>
+          <w:rFonts w:ascii="Palatino Linotype" w:hAnsi="Palatino Linotype"/>
+          <w:sz w:val="22"/>
+          <w:szCs w:val="22"/>
+          <w:lang w:bidi="hi-IN"/>
+        </w:rPr>
+        <w:instrText>ADDIN CSL_CITATION { "citationItems" : [ { "id" : "ITEM-1", "itemData" : { "DOI" : "10.1109/MCSE.2011.37", "ISSN" : "1521-9615", "author" : [ { "dropping-particle" : "", "family" : "Walt", "given" : "Ste\u0301fan", "non-dropping-particle" : "van der", "parse-names" : false, "suffix" : "" }, { "dropping-particle" : "", "family" : "Colbert", "given" : "S Chris", "non-dropping-particle" : "", "parse-names" : false, "suffix" : "" }, { "dropping-particle" : "", "family" : "Varoquaux", "given" : "Gae\u0308l", "non-dropping-particle" : "", "parse-names" : false, "suffix" : "" } ], "container-title" : "Computing in Science &amp; Engineering", "id" : "ITEM-1", "issue" : "2", "issued" : { "date-parts" : [ [ "2011", "3" ] ] }, "page" : "22-30", "title" : "The NumPy Array: A Structure for Efficient Numerical Computation", "type" : "article-journal", "volume" : "13" }, "uris" : [ "http://www.mendeley.com/documents/?uuid=26c85fd4-15f3-4014-8bc9-658dc2aa7527" ] } ], "mendeley" : { "previouslyFormattedCitation" : "[2]" }, "properties" : { "noteIndex" : 0 }, "schema" : "https://github.com/citation-style-language/schema/raw/master/csl-citation.json" }</w:instrText>
+      </w:r>
+      <w:r>
+        <w:rPr>
+          <w:rFonts w:ascii="Palatino Linotype" w:hAnsi="Palatino Linotype"/>
+          <w:sz w:val="22"/>
+          <w:szCs w:val="22"/>
+          <w:lang w:bidi="hi-IN"/>
+        </w:rPr>
+        <w:fldChar w:fldCharType="separate"/>
+      </w:r>
+      <w:r>
+        <w:rPr>
+          <w:rFonts w:ascii="Palatino Linotype" w:hAnsi="Palatino Linotype"/>
+          <w:noProof/>
+          <w:sz w:val="22"/>
+          <w:szCs w:val="22"/>
+          <w:lang w:bidi="hi-IN"/>
+        </w:rPr>
+        <w:t>[2]</w:t>
+      </w:r>
+      <w:r>
+        <w:rPr>
+          <w:rFonts w:ascii="Palatino Linotype" w:hAnsi="Palatino Linotype"/>
+          <w:sz w:val="22"/>
+          <w:szCs w:val="22"/>
+          <w:lang w:bidi="hi-IN"/>
+        </w:rPr>
+        <w:fldChar w:fldCharType="end"/>
+      </w:r>
+      <w:r>
+        <w:rPr>
+          <w:rFonts w:ascii="Palatino Linotype" w:hAnsi="Palatino Linotype"/>
+          <w:sz w:val="22"/>
+          <w:szCs w:val="22"/>
+          <w:lang w:bidi="hi-IN"/>
+        </w:rPr>
+        <w:t xml:space="preserve">, </w:t>
+      </w:r>
+      <w:hyperlink r:id="rId11" w:history="1">
+        <w:proofErr w:type="spellStart"/>
+        <w:r>
+          <w:rPr>
+            <w:rStyle w:val="Hyperlink"/>
+            <w:rFonts w:ascii="Palatino Linotype" w:hAnsi="Palatino Linotype"/>
+            <w:sz w:val="22"/>
+            <w:szCs w:val="22"/>
+            <w:lang w:bidi="hi-IN"/>
+          </w:rPr>
+          <w:t>SciPy</w:t>
+        </w:r>
+        <w:proofErr w:type="spellEnd"/>
+      </w:hyperlink>
+      <w:r>
+        <w:rPr>
+          <w:rFonts w:ascii="Palatino Linotype" w:hAnsi="Palatino Linotype"/>
+          <w:sz w:val="22"/>
+          <w:szCs w:val="22"/>
+          <w:lang w:bidi="hi-IN"/>
+        </w:rPr>
+        <w:t xml:space="preserve"> </w:t>
+      </w:r>
+      <w:r>
+        <w:rPr>
+          <w:rFonts w:ascii="Palatino Linotype" w:hAnsi="Palatino Linotype"/>
+          <w:sz w:val="22"/>
+          <w:szCs w:val="22"/>
+          <w:lang w:bidi="hi-IN"/>
+        </w:rPr>
+        <w:fldChar w:fldCharType="begin" w:fldLock="1"/>
+      </w:r>
+      <w:r>
+        <w:rPr>
+          <w:rFonts w:ascii="Palatino Linotype" w:hAnsi="Palatino Linotype"/>
+          <w:sz w:val="22"/>
+          <w:szCs w:val="22"/>
+          <w:lang w:bidi="hi-IN"/>
+        </w:rPr>
+        <w:instrText>ADDIN CSL_CITATION { "citationItems" : [ { "id" : "ITEM-1", "itemData" : { "URL" : "http://www.scipy.org/", "author" : [ { "dropping-particle" : "", "family" : "Jones", "given" : "Eric", "non-dropping-particle" : "", "parse-names" : false, "suffix" : "" }, { "dropping-particle" : "", "family" : "Oliphant", "given" : "Travis", "non-dropping-particle" : "", "parse-names" : false, "suffix" : "" }, { "dropping-particle" : "", "family" : "Peterson", "given" : "Pearu", "non-dropping-particle" : "", "parse-names" : false, "suffix" : "" }, { "dropping-particle" : "", "family" : "others", "given" : "", "non-dropping-particle" : "", "parse-names" : false, "suffix" : "" } ], "id" : "ITEM-1", "issued" : { "date-parts" : [ [ "2001" ] ] }, "note" : "[Online; accessed 2014-07-16]", "title" : "SciPy: Open source scientific tools for Python", "type" : "webpage" }, "uris" : [ "http://www.mendeley.com/documents/?uuid=e1438662-8e42-49ac-8429-70631d17a478" ] } ], "mendeley" : { "previouslyFormattedCitation" : "[3]" }, "properties" : { "noteIndex" : 0 }, "schema" : "https://github.com/citation-style-language/schema/raw/master/csl-citation.json" }</w:instrText>
+      </w:r>
+      <w:r>
+        <w:rPr>
+          <w:rFonts w:ascii="Palatino Linotype" w:hAnsi="Palatino Linotype"/>
+          <w:sz w:val="22"/>
+          <w:szCs w:val="22"/>
+          <w:lang w:bidi="hi-IN"/>
+        </w:rPr>
+        <w:fldChar w:fldCharType="separate"/>
+      </w:r>
+      <w:r>
+        <w:rPr>
+          <w:rFonts w:ascii="Palatino Linotype" w:hAnsi="Palatino Linotype"/>
+          <w:noProof/>
+          <w:sz w:val="22"/>
+          <w:szCs w:val="22"/>
+          <w:lang w:bidi="hi-IN"/>
+        </w:rPr>
+        <w:t>[3]</w:t>
+      </w:r>
+      <w:r>
+        <w:rPr>
+          <w:rFonts w:ascii="Palatino Linotype" w:hAnsi="Palatino Linotype"/>
+          <w:sz w:val="22"/>
+          <w:szCs w:val="22"/>
+          <w:lang w:bidi="hi-IN"/>
+        </w:rPr>
+        <w:fldChar w:fldCharType="end"/>
+      </w:r>
+      <w:r>
+        <w:rPr>
+          <w:rFonts w:ascii="Palatino Linotype" w:hAnsi="Palatino Linotype"/>
+          <w:sz w:val="22"/>
+          <w:szCs w:val="22"/>
+          <w:lang w:bidi="hi-IN"/>
+        </w:rPr>
+        <w:t xml:space="preserve">, </w:t>
+      </w:r>
+      <w:hyperlink r:id="rId12" w:history="1">
+        <w:proofErr w:type="spellStart"/>
+        <w:r>
+          <w:rPr>
+            <w:rStyle w:val="Hyperlink"/>
+            <w:rFonts w:ascii="Palatino Linotype" w:hAnsi="Palatino Linotype"/>
+            <w:sz w:val="22"/>
+            <w:szCs w:val="22"/>
+            <w:lang w:bidi="hi-IN"/>
+          </w:rPr>
+          <w:t>Matplotlib</w:t>
+        </w:r>
+        <w:proofErr w:type="spellEnd"/>
+      </w:hyperlink>
+      <w:r>
+        <w:rPr>
+          <w:rFonts w:ascii="Palatino Linotype" w:hAnsi="Palatino Linotype"/>
+          <w:sz w:val="22"/>
+          <w:szCs w:val="22"/>
+          <w:lang w:bidi="hi-IN"/>
+        </w:rPr>
+        <w:t xml:space="preserve"> </w:t>
+      </w:r>
+      <w:r>
+        <w:rPr>
+          <w:rFonts w:ascii="Palatino Linotype" w:hAnsi="Palatino Linotype"/>
+          <w:sz w:val="22"/>
+          <w:szCs w:val="22"/>
+          <w:lang w:bidi="hi-IN"/>
+        </w:rPr>
+        <w:fldChar w:fldCharType="begin" w:fldLock="1"/>
+      </w:r>
+      <w:r>
+        <w:rPr>
+          <w:rFonts w:ascii="Palatino Linotype" w:hAnsi="Palatino Linotype"/>
+          <w:sz w:val="22"/>
+          <w:szCs w:val="22"/>
+          <w:lang w:bidi="hi-IN"/>
+        </w:rPr>
+        <w:instrText>ADDIN CSL_CITATION { "citationItems" : [ { "id" : "ITEM-1", "itemData" : { "DOI" : "10.1109/MCSE.2007.55", "ISSN" : "1521-9615", "author" : [ { "dropping-particle" : "", "family" : "Hunter", "given" : "John D.", "non-dropping-particle" : "", "parse-names" : false, "suffix" : "" } ], "container-title" : "Computing in Science &amp; Engineering", "id" : "ITEM-1", "issue" : "3", "issued" : { "date-parts" : [ [ "2007" ] ] }, "page" : "90-95", "title" : "Matplotlib: A 2D Graphics Environment", "type" : "article-journal", "volume" : "9" }, "uris" : [ "http://www.mendeley.com/documents/?uuid=b3bda753-179e-4938-81cb-e7ad511261b7" ] } ], "mendeley" : { "previouslyFormattedCitation" : "[4]" }, "properties" : { "noteIndex" : 0 }, "schema" : "https://github.com/citation-style-language/schema/raw/master/csl-citation.json" }</w:instrText>
+      </w:r>
+      <w:r>
+        <w:rPr>
+          <w:rFonts w:ascii="Palatino Linotype" w:hAnsi="Palatino Linotype"/>
+          <w:sz w:val="22"/>
+          <w:szCs w:val="22"/>
+          <w:lang w:bidi="hi-IN"/>
+        </w:rPr>
+        <w:fldChar w:fldCharType="separate"/>
+      </w:r>
+      <w:r>
+        <w:rPr>
+          <w:rFonts w:ascii="Palatino Linotype" w:hAnsi="Palatino Linotype"/>
+          <w:noProof/>
+          <w:sz w:val="22"/>
+          <w:szCs w:val="22"/>
+          <w:lang w:bidi="hi-IN"/>
+        </w:rPr>
+        <w:t>[4]</w:t>
+      </w:r>
+      <w:r>
+        <w:rPr>
+          <w:rFonts w:ascii="Palatino Linotype" w:hAnsi="Palatino Linotype"/>
+          <w:sz w:val="22"/>
+          <w:szCs w:val="22"/>
+          <w:lang w:bidi="hi-IN"/>
+        </w:rPr>
+        <w:fldChar w:fldCharType="end"/>
+      </w:r>
+      <w:r>
+        <w:rPr>
+          <w:rFonts w:ascii="Palatino Linotype" w:hAnsi="Palatino Linotype"/>
+          <w:sz w:val="22"/>
+          <w:szCs w:val="22"/>
+          <w:lang w:bidi="hi-IN"/>
+        </w:rPr>
+        <w:t xml:space="preserve">, </w:t>
+      </w:r>
+      <w:hyperlink r:id="rId13" w:history="1">
+        <w:r>
+          <w:rPr>
+            <w:rStyle w:val="Hyperlink"/>
+            <w:rFonts w:ascii="Palatino Linotype" w:hAnsi="Palatino Linotype"/>
+            <w:sz w:val="22"/>
+            <w:szCs w:val="22"/>
+            <w:lang w:bidi="hi-IN"/>
+          </w:rPr>
+          <w:t>Pandas</w:t>
+        </w:r>
+      </w:hyperlink>
+      <w:r>
+        <w:rPr>
+          <w:rFonts w:ascii="Palatino Linotype" w:hAnsi="Palatino Linotype"/>
+          <w:sz w:val="22"/>
+          <w:szCs w:val="22"/>
+          <w:lang w:bidi="hi-IN"/>
+        </w:rPr>
+        <w:t xml:space="preserve"> </w:t>
+      </w:r>
+      <w:r>
+        <w:rPr>
+          <w:rFonts w:ascii="Palatino Linotype" w:hAnsi="Palatino Linotype"/>
+          <w:sz w:val="22"/>
+          <w:szCs w:val="22"/>
+          <w:lang w:bidi="hi-IN"/>
+        </w:rPr>
+        <w:fldChar w:fldCharType="begin" w:fldLock="1"/>
+      </w:r>
+      <w:r>
+        <w:rPr>
+          <w:rFonts w:ascii="Palatino Linotype" w:hAnsi="Palatino Linotype"/>
+          <w:sz w:val="22"/>
+          <w:szCs w:val="22"/>
+          <w:lang w:bidi="hi-IN"/>
+        </w:rPr>
+        <w:instrText>ADDIN CSL_CITATION { "citationItems" : [ { "id" : "ITEM-1", "itemData" : { "author" : [ { "dropping-particle" : "", "family" : "McKinney", "given" : "Wes", "non-dropping-particle" : "", "parse-names" : false, "suffix" : "" } ], "container-title" : "Proceedings of the 9th Python in Science Conference", "editor" : [ { "dropping-particle" : "", "family" : "Walt", "given" : "St\u00e9fan", "non-dropping-particle" : "van der", "parse-names" : false, "suffix" : "" }, { "dropping-particle" : "", "family" : "Millman", "given" : "Jarrod", "non-dropping-particle" : "", "parse-names" : false, "suffix" : "" } ], "id" : "ITEM-1", "issued" : { "date-parts" : [ [ "2010" ] ] }, "page" : "51-56", "title" : "Data Structures for Statistical Computing in Python", "type" : "paper-conference" }, "uris" : [ "http://www.mendeley.com/documents/?uuid=d90e56d0-e14a-4bb9-80b8-32e8c01e389f" ] } ], "mendeley" : { "previouslyFormattedCitation" : "[5]" }, "properties" : { "noteIndex" : 0 }, "schema" : "https://github.com/citation-style-language/schema/raw/master/csl-citation.json" }</w:instrText>
+      </w:r>
+      <w:r>
+        <w:rPr>
+          <w:rFonts w:ascii="Palatino Linotype" w:hAnsi="Palatino Linotype"/>
+          <w:sz w:val="22"/>
+          <w:szCs w:val="22"/>
+          <w:lang w:bidi="hi-IN"/>
+        </w:rPr>
+        <w:fldChar w:fldCharType="separate"/>
+      </w:r>
+      <w:r>
+        <w:rPr>
+          <w:rFonts w:ascii="Palatino Linotype" w:hAnsi="Palatino Linotype"/>
+          <w:noProof/>
+          <w:sz w:val="22"/>
+          <w:szCs w:val="22"/>
+          <w:lang w:bidi="hi-IN"/>
+        </w:rPr>
+        <w:t>[5]</w:t>
+      </w:r>
+      <w:r>
+        <w:rPr>
+          <w:rFonts w:ascii="Palatino Linotype" w:hAnsi="Palatino Linotype"/>
+          <w:sz w:val="22"/>
+          <w:szCs w:val="22"/>
+          <w:lang w:bidi="hi-IN"/>
+        </w:rPr>
+        <w:fldChar w:fldCharType="end"/>
+      </w:r>
+      <w:r>
+        <w:rPr>
+          <w:rFonts w:ascii="Palatino Linotype" w:hAnsi="Palatino Linotype"/>
+          <w:sz w:val="22"/>
+          <w:szCs w:val="22"/>
+          <w:lang w:bidi="hi-IN"/>
+        </w:rPr>
+        <w:t xml:space="preserve">, </w:t>
+      </w:r>
+      <w:hyperlink r:id="rId14" w:history="1">
+        <w:proofErr w:type="spellStart"/>
+        <w:r>
+          <w:rPr>
+            <w:rStyle w:val="Hyperlink"/>
+            <w:rFonts w:ascii="Palatino Linotype" w:hAnsi="Palatino Linotype"/>
+            <w:sz w:val="22"/>
+            <w:szCs w:val="22"/>
+            <w:lang w:bidi="hi-IN"/>
+          </w:rPr>
+          <w:t>scikits</w:t>
+        </w:r>
+        <w:proofErr w:type="spellEnd"/>
+        <w:r>
+          <w:rPr>
+            <w:rStyle w:val="Hyperlink"/>
+            <w:rFonts w:ascii="Palatino Linotype" w:hAnsi="Palatino Linotype"/>
+            <w:sz w:val="22"/>
+            <w:szCs w:val="22"/>
+            <w:lang w:bidi="hi-IN"/>
+          </w:rPr>
+          <w:t>-bootstrap</w:t>
+        </w:r>
+      </w:hyperlink>
+      <w:r>
+        <w:rPr>
+          <w:rFonts w:ascii="Palatino Linotype" w:hAnsi="Palatino Linotype"/>
+          <w:sz w:val="22"/>
+          <w:szCs w:val="22"/>
+          <w:lang w:bidi="hi-IN"/>
+        </w:rPr>
+        <w:t xml:space="preserve">, </w:t>
+      </w:r>
+      <w:hyperlink r:id="rId15" w:history="1">
+        <w:proofErr w:type="spellStart"/>
+        <w:r>
+          <w:rPr>
+            <w:rStyle w:val="Hyperlink"/>
+            <w:rFonts w:ascii="Palatino Linotype" w:hAnsi="Palatino Linotype"/>
+            <w:sz w:val="22"/>
+            <w:szCs w:val="22"/>
+            <w:lang w:bidi="hi-IN"/>
+          </w:rPr>
+          <w:t>statsmodels</w:t>
+        </w:r>
+        <w:proofErr w:type="spellEnd"/>
+      </w:hyperlink>
+      <w:r>
+        <w:rPr>
+          <w:rFonts w:ascii="Palatino Linotype" w:hAnsi="Palatino Linotype"/>
+          <w:sz w:val="22"/>
+          <w:szCs w:val="22"/>
+          <w:lang w:bidi="hi-IN"/>
+        </w:rPr>
+        <w:t xml:space="preserve">, and </w:t>
+      </w:r>
+      <w:hyperlink r:id="rId16" w:history="1">
+        <w:proofErr w:type="spellStart"/>
+        <w:r>
+          <w:rPr>
+            <w:rStyle w:val="Hyperlink"/>
+            <w:rFonts w:ascii="Palatino Linotype" w:hAnsi="Palatino Linotype"/>
+            <w:sz w:val="22"/>
+            <w:szCs w:val="22"/>
+            <w:lang w:bidi="hi-IN"/>
+          </w:rPr>
+          <w:t>mpltools</w:t>
+        </w:r>
+        <w:proofErr w:type="spellEnd"/>
+      </w:hyperlink>
+      <w:r>
+        <w:rPr>
+          <w:rFonts w:ascii="Palatino Linotype" w:hAnsi="Palatino Linotype"/>
+          <w:sz w:val="22"/>
+          <w:szCs w:val="22"/>
+          <w:lang w:bidi="hi-IN"/>
+        </w:rPr>
+        <w:t xml:space="preserve"> packages</w:t>
+      </w:r>
+      <w:r>
+        <w:rPr>
+          <w:rFonts w:ascii="Palatino Linotype" w:hAnsi="Palatino Linotype"/>
+          <w:sz w:val="22"/>
+          <w:szCs w:val="22"/>
+          <w:lang w:bidi="hi-IN"/>
+        </w:rPr>
+        <w:t>.</w:t>
+      </w:r>
+      <w:bookmarkStart w:id="0" w:name="_GoBack"/>
+      <w:bookmarkEnd w:id="0"/>
+      <w:r>
+        <w:rPr>
+          <w:rFonts w:ascii="Palatino Linotype" w:hAnsi="Palatino Linotype"/>
+          <w:sz w:val="22"/>
+          <w:szCs w:val="22"/>
+          <w:lang w:bidi="hi-IN"/>
+        </w:rPr>
+        <w:t xml:space="preserve"> The code is available as </w:t>
+      </w:r>
+      <w:r>
+        <w:rPr>
+          <w:rFonts w:ascii="Palatino Linotype" w:hAnsi="Palatino Linotype"/>
+          <w:sz w:val="22"/>
+          <w:szCs w:val="22"/>
+          <w:lang w:bidi="hi-IN"/>
+        </w:rPr>
+        <w:t xml:space="preserve">an </w:t>
+      </w:r>
+      <w:hyperlink r:id="rId17" w:history="1">
         <w:proofErr w:type="spellStart"/>
         <w:r>
           <w:rPr>
@@ -143,7 +665,7 @@
           <w:szCs w:val="22"/>
           <w:lang w:bidi="hi-IN"/>
         </w:rPr>
-        <w:instrText>ADDIN CSL_CITATION { "citationItems" : [ { "id" : "ITEM-1", "itemData" : { "DOI" : "10.1109/MCSE.2007.53", "ISBN" : "3518437208", "ISSN" : "1521-9615", "abstract" : "Python offers basic facilities for interactive work and a comprehensive library on top of which more sophisticated systems can be built. The IPython project provides an enhanced interactive environment that includes, among other features, support for data visualization and facilities for distributed and parallel computation. T", "author" : [ { "dropping-particle" : "", "family" : "Perez", "given" : "Fernando", "non-dropping-particle" : "", "parse-names" : false, "suffix" : "" }, { "dropping-particle" : "", "family" : "Granger", "given" : "Brian E.", "non-dropping-particle" : "", "parse-names" : false, "suffix" : "" } ], "container-title" : "Computing in Science &amp; Engineering", "id" : "ITEM-1", "issue" : "3", "issued" : { "date-parts" : [ [ "2007" ] ] }, "page" : "21-29", "title" : "IPython: A System for Interactive Scientific Computing", "type" : "article-journal", "volume" : "9" }, "uris" : [ "http://www.mendeley.com/documents/?uuid=de823309-615e-49f1-8ddc-6c66eb13916c" ] } ], "mendeley" : { "previouslyFormattedCitation" : "[1]" }, "properties" : { "noteIndex" : 0 }, "schema" : "https://github.com/citation-style-language/schema/raw/master/csl-citation.json" }</w:instrText>
+        <w:instrText>ADDIN CSL_CITATION { "citationItems" : [ { "id" : "ITEM-1", "itemData" : { "DOI" : "10.1109/MCSE.2007.53", "ISBN" : "3518437208", "ISSN" : "1521-9615", "abstract" : "Python offers basic facilities for interactive work and a comprehensive library on top of which more sophisticated systems can be built. The IPython project provides an enhanced interactive environment that includes, among other features, support for data visualization and facilities for distributed and parallel computation. T", "author" : [ { "dropping-particle" : "", "family" : "Perez", "given" : "Fernando", "non-dropping-particle" : "", "parse-names" : false, "suffix" : "" }, { "dropping-particle" : "", "family" : "Granger", "given" : "Brian E.", "non-dropping-particle" : "", "parse-names" : false, "suffix" : "" } ], "container-title" : "Computing in Science &amp; Engineering", "id" : "ITEM-1", "issue" : "3", "issued" : { "date-parts" : [ [ "2007" ] ] }, "page" : "21-29", "title" : "IPython: A System for Interactive Scientific Computing", "type" : "article-journal", "volume" : "9" }, "uris" : [ "http://www.mendeley.com/documents/?uuid=de823309-615e-49f1-8ddc-6c66eb13916c" ] } ], "mendeley" : { "previouslyFormattedCitation" : "[6]" }, "properties" : { "noteIndex" : 0 }, "schema" : "https://github.com/citation-style-language/schema/raw/master/csl-citation.json" }</w:instrText>
       </w:r>
       <w:r>
         <w:rPr>
@@ -162,7 +684,7 @@
           <w:szCs w:val="22"/>
           <w:lang w:bidi="hi-IN"/>
         </w:rPr>
-        <w:t>[1]</w:t>
+        <w:t>[6]</w:t>
       </w:r>
       <w:r>
         <w:rPr>
@@ -180,82 +702,170 @@
           <w:szCs w:val="22"/>
           <w:lang w:bidi="hi-IN"/>
         </w:rPr>
-        <w:t>. The notebook includes the analytic approximations as Python functions and uses the simulation raw data which is necessary for Figures 2,</w:t>
-      </w:r>
-      <w:r>
-        <w:rPr>
-          <w:rFonts w:ascii="Palatino Linotype" w:hAnsi="Palatino Linotype"/>
-          <w:sz w:val="22"/>
-          <w:szCs w:val="22"/>
-          <w:lang w:bidi="hi-IN"/>
-        </w:rPr>
-        <w:t xml:space="preserve"> 3,</w:t>
-      </w:r>
-      <w:r>
-        <w:rPr>
-          <w:rFonts w:ascii="Palatino Linotype" w:hAnsi="Palatino Linotype"/>
-          <w:sz w:val="22"/>
-          <w:szCs w:val="22"/>
-          <w:lang w:bidi="hi-IN"/>
-        </w:rPr>
-        <w:t xml:space="preserve"> S1, S2</w:t>
-      </w:r>
-      <w:r>
-        <w:rPr>
-          <w:rFonts w:ascii="Palatino Linotype" w:hAnsi="Palatino Linotype"/>
-          <w:sz w:val="22"/>
-          <w:szCs w:val="22"/>
-          <w:lang w:bidi="hi-IN"/>
-        </w:rPr>
-        <w:t xml:space="preserve">, </w:t>
-      </w:r>
-      <w:bookmarkStart w:id="0" w:name="_GoBack"/>
-      <w:bookmarkEnd w:id="0"/>
-      <w:r>
-        <w:rPr>
-          <w:rFonts w:ascii="Palatino Linotype" w:hAnsi="Palatino Linotype"/>
-          <w:sz w:val="22"/>
-          <w:szCs w:val="22"/>
-          <w:lang w:bidi="hi-IN"/>
-        </w:rPr>
-        <w:t xml:space="preserve">and </w:t>
-      </w:r>
-      <w:r>
-        <w:rPr>
-          <w:rFonts w:ascii="Palatino Linotype" w:hAnsi="Palatino Linotype"/>
-          <w:sz w:val="22"/>
-          <w:szCs w:val="22"/>
-          <w:lang w:bidi="hi-IN"/>
-        </w:rPr>
-        <w:t>F1</w:t>
-      </w:r>
-      <w:r>
-        <w:rPr>
-          <w:rFonts w:ascii="Palatino Linotype" w:hAnsi="Palatino Linotype"/>
-          <w:sz w:val="22"/>
-          <w:szCs w:val="22"/>
-          <w:lang w:bidi="hi-IN"/>
-        </w:rPr>
-        <w:t xml:space="preserve">. The notebook and the raw data </w:t>
-      </w:r>
-      <w:r>
-        <w:rPr>
-          <w:rFonts w:ascii="Palatino Linotype" w:hAnsi="Palatino Linotype"/>
-          <w:sz w:val="22"/>
-          <w:szCs w:val="22"/>
-          <w:u w:val="single"/>
-          <w:lang w:bidi="hi-IN"/>
-        </w:rPr>
-        <w:t>will be</w:t>
-      </w:r>
-      <w:r>
-        <w:rPr>
-          <w:rFonts w:ascii="Palatino Linotype" w:hAnsi="Palatino Linotype"/>
-          <w:sz w:val="22"/>
-          <w:szCs w:val="22"/>
-          <w:lang w:bidi="hi-IN"/>
-        </w:rPr>
-        <w:t xml:space="preserve"> deposited on Dryad.</w:t>
+        <w:t xml:space="preserve"> on the </w:t>
+      </w:r>
+      <w:hyperlink r:id="rId18" w:history="1">
+        <w:r>
+          <w:rPr>
+            <w:rStyle w:val="Hyperlink"/>
+            <w:rFonts w:ascii="Palatino Linotype" w:hAnsi="Palatino Linotype"/>
+            <w:sz w:val="22"/>
+            <w:szCs w:val="22"/>
+            <w:lang w:bidi="hi-IN"/>
+          </w:rPr>
+          <w:t>Proceedings of the Royal Society B</w:t>
+        </w:r>
+      </w:hyperlink>
+      <w:r>
+        <w:rPr>
+          <w:rFonts w:ascii="Palatino Linotype" w:hAnsi="Palatino Linotype"/>
+          <w:sz w:val="22"/>
+          <w:szCs w:val="22"/>
+          <w:lang w:bidi="hi-IN"/>
+        </w:rPr>
+        <w:t xml:space="preserve"> website as </w:t>
+      </w:r>
+      <w:r>
+        <w:rPr>
+          <w:rFonts w:ascii="Palatino Linotype" w:hAnsi="Palatino Linotype"/>
+          <w:sz w:val="22"/>
+          <w:szCs w:val="22"/>
+          <w:lang w:bidi="hi-IN"/>
+        </w:rPr>
+        <w:t>an Electronic Supplementary Material</w:t>
+      </w:r>
+      <w:r>
+        <w:rPr>
+          <w:rFonts w:ascii="Palatino Linotype" w:hAnsi="Palatino Linotype"/>
+          <w:sz w:val="22"/>
+          <w:szCs w:val="22"/>
+          <w:lang w:bidi="hi-IN"/>
+        </w:rPr>
+        <w:t>.</w:t>
+      </w:r>
+      <w:r>
+        <w:rPr>
+          <w:rFonts w:ascii="Palatino Linotype" w:hAnsi="Palatino Linotype"/>
+          <w:sz w:val="22"/>
+          <w:szCs w:val="22"/>
+          <w:lang w:bidi="hi-IN"/>
+        </w:rPr>
+        <w:t xml:space="preserve"> </w:t>
+      </w:r>
+      <w:r>
+        <w:rPr>
+          <w:rFonts w:ascii="Palatino Linotype" w:hAnsi="Palatino Linotype"/>
+          <w:sz w:val="22"/>
+          <w:szCs w:val="22"/>
+          <w:lang w:bidi="hi-IN"/>
+        </w:rPr>
+        <w:t>The notebook includes the analytic approximations as Python functions and uses the simulation raw data which is necessary for Figures 2, 3, S1, S2, and F1</w:t>
+      </w:r>
+      <w:r>
+        <w:rPr>
+          <w:rFonts w:ascii="Palatino Linotype" w:hAnsi="Palatino Linotype"/>
+          <w:sz w:val="22"/>
+          <w:szCs w:val="22"/>
+          <w:lang w:bidi="hi-IN"/>
+        </w:rPr>
+        <w:t>.</w:t>
+      </w:r>
+    </w:p>
+    <w:p>
+      <w:pPr>
+        <w:spacing w:line="480" w:lineRule="auto"/>
+        <w:rPr>
+          <w:rFonts w:ascii="Palatino Linotype" w:hAnsi="Palatino Linotype"/>
+          <w:sz w:val="22"/>
+          <w:szCs w:val="22"/>
+        </w:rPr>
+      </w:pPr>
+      <w:r>
+        <w:rPr>
+          <w:rFonts w:ascii="Palatino Linotype" w:hAnsi="Palatino Linotype"/>
+          <w:sz w:val="22"/>
+          <w:szCs w:val="22"/>
+          <w:lang w:bidi="hi-IN"/>
+        </w:rPr>
+        <w:t>T</w:t>
+      </w:r>
+      <w:r>
+        <w:rPr>
+          <w:rFonts w:ascii="Palatino Linotype" w:hAnsi="Palatino Linotype"/>
+          <w:sz w:val="22"/>
+          <w:szCs w:val="22"/>
+          <w:lang w:bidi="hi-IN"/>
+        </w:rPr>
+        <w:t xml:space="preserve">he raw data </w:t>
+      </w:r>
+      <w:r>
+        <w:rPr>
+          <w:rFonts w:ascii="Palatino Linotype" w:hAnsi="Palatino Linotype"/>
+          <w:sz w:val="22"/>
+          <w:szCs w:val="22"/>
+          <w:lang w:bidi="hi-IN"/>
+        </w:rPr>
+        <w:t xml:space="preserve">is available </w:t>
+      </w:r>
+      <w:r>
+        <w:rPr>
+          <w:rFonts w:ascii="Palatino Linotype" w:hAnsi="Palatino Linotype"/>
+          <w:sz w:val="22"/>
+          <w:szCs w:val="22"/>
+          <w:lang w:bidi="hi-IN"/>
+        </w:rPr>
+        <w:t xml:space="preserve">on </w:t>
+      </w:r>
+      <w:hyperlink r:id="rId19" w:history="1">
+        <w:r>
+          <w:rPr>
+            <w:rStyle w:val="Hyperlink"/>
+            <w:rFonts w:ascii="Palatino Linotype" w:hAnsi="Palatino Linotype"/>
+            <w:sz w:val="22"/>
+            <w:szCs w:val="22"/>
+            <w:lang w:bidi="hi-IN"/>
+          </w:rPr>
+          <w:t>Dryad</w:t>
+        </w:r>
+      </w:hyperlink>
+      <w:r>
+        <w:rPr>
+          <w:rFonts w:ascii="Palatino Linotype" w:hAnsi="Palatino Linotype"/>
+          <w:sz w:val="22"/>
+          <w:szCs w:val="22"/>
+          <w:lang w:bidi="hi-IN"/>
+        </w:rPr>
+        <w:t xml:space="preserve"> (DOI: </w:t>
+      </w:r>
+      <w:hyperlink r:id="rId20" w:history="1">
+        <w:r>
+          <w:rPr>
+            <w:rStyle w:val="Hyperlink"/>
+            <w:rFonts w:ascii="Palatino Linotype" w:hAnsi="Palatino Linotype"/>
+            <w:sz w:val="22"/>
+            <w:szCs w:val="22"/>
+            <w:lang w:bidi="hi-IN"/>
+          </w:rPr>
+          <w:t>10.5061/dryad.3066j</w:t>
+        </w:r>
+      </w:hyperlink>
+      <w:r>
+        <w:rPr>
+          <w:rFonts w:ascii="Palatino Linotype" w:hAnsi="Palatino Linotype"/>
+          <w:sz w:val="22"/>
+          <w:szCs w:val="22"/>
+          <w:lang w:bidi="hi-IN"/>
+        </w:rPr>
+        <w:t>)</w:t>
+      </w:r>
+      <w:r>
+        <w:rPr>
+          <w:rFonts w:ascii="Palatino Linotype" w:hAnsi="Palatino Linotype"/>
+          <w:sz w:val="22"/>
+          <w:szCs w:val="22"/>
+          <w:lang w:bidi="hi-IN"/>
+        </w:rPr>
+        <w:t>.</w:t>
       </w:r>
     </w:p>
     <w:p>
@@ -1176,7 +1786,16 @@
                     <w:szCs w:val="22"/>
                     <w:lang w:bidi="hi-IN"/>
                   </w:rPr>
-                  <m:t>∙P(x-y deleterious mutations),   y&lt;x</m:t>
+                  <m:t>∙P(x-y deleterious m</m:t>
+                </m:r>
+                <m:r>
+                  <w:rPr>
+                    <w:rFonts w:ascii="Cambria Math" w:hAnsi="Cambria Math"/>
+                    <w:sz w:val="22"/>
+                    <w:szCs w:val="22"/>
+                    <w:lang w:bidi="hi-IN"/>
+                  </w:rPr>
+                  <m:t>utations),   y&lt;x</m:t>
                 </m:r>
               </m:e>
               <m:e>
@@ -1311,7 +1930,6 @@
           <w:szCs w:val="22"/>
           <w:lang w:bidi="hi-IN"/>
         </w:rPr>
-        <w:lastRenderedPageBreak/>
         <w:t>Using the probability mass function of a Poisson distribution, we can expand the above equation to</w:t>
       </w:r>
     </w:p>
@@ -3845,7 +4463,17 @@
           <w:szCs w:val="22"/>
           <w:lang w:bidi="hi-IN"/>
         </w:rPr>
-        <w:t xml:space="preserve"> means that the population mean fitness is equal to the product of the fitness of mutation-free individuals and the probability that a mutation-free individual does not mutate. If </w:t>
+        <w:t xml:space="preserve"> means that the population mean fitness is equal to the product of the fitness of mutation-free individuals and the probability that a mutation-free individual does </w:t>
+      </w:r>
+      <w:r>
+        <w:rPr>
+          <w:rFonts w:ascii="Palatino Linotype" w:hAnsi="Palatino Linotype"/>
+          <w:sz w:val="22"/>
+          <w:szCs w:val="22"/>
+          <w:lang w:bidi="hi-IN"/>
+        </w:rPr>
+        <w:lastRenderedPageBreak/>
+        <w:t xml:space="preserve">not mutate. If </w:t>
       </w:r>
       <m:oMath>
         <m:sSub>
@@ -4103,7 +4731,7 @@
           <w:szCs w:val="22"/>
           <w:lang w:bidi="hi-IN"/>
         </w:rPr>
-        <w:instrText>ADDIN CSL_CITATION { "citationItems" : [ { "id" : "ITEM-1", "itemData" : { "ISSN" : "0016-6731", "PMID" : "17248359", "author" : [ { "dropping-particle" : "", "family" : "Kimura", "given" : "Motoo", "non-dropping-particle" : "", "parse-names" : false, "suffix" : "" }, { "dropping-particle" : "", "family" : "Maruyama", "given" : "Takeo", "non-dropping-particle" : "", "parse-names" : false, "suffix" : "" } ], "container-title" : "Genetics", "id" : "ITEM-1", "issue" : "6", "issued" : { "date-parts" : [ [ "1966", "12", "22" ] ] }, "page" : "1337-51", "title" : "The mutational load with epistatic gene interactions in fitness.", "type" : "article-journal", "volume" : "54" }, "uris" : [ "http://www.mendeley.com/documents/?uuid=233cf65f-b45d-4e42-9c4c-359912f25f18" ] } ], "mendeley" : { "previouslyFormattedCitation" : "[2]" }, "properties" : { "noteIndex" : 0 }, "schema" : "https://github.com/citation-style-language/schema/raw/master/csl-citation.json" }</w:instrText>
+        <w:instrText>ADDIN CSL_CITATION { "citationItems" : [ { "id" : "ITEM-1", "itemData" : { "ISSN" : "0016-6731", "PMID" : "17248359", "author" : [ { "dropping-particle" : "", "family" : "Kimura", "given" : "Motoo", "non-dropping-particle" : "", "parse-names" : false, "suffix" : "" }, { "dropping-particle" : "", "family" : "Maruyama", "given" : "Takeo", "non-dropping-particle" : "", "parse-names" : false, "suffix" : "" } ], "container-title" : "Genetics", "id" : "ITEM-1", "issue" : "6", "issued" : { "date-parts" : [ [ "1966", "12", "22" ] ] }, "page" : "1337-51", "title" : "The mutational load with epistatic gene interactions in fitness.", "type" : "article-journal", "volume" : "54" }, "uris" : [ "http://www.mendeley.com/documents/?uuid=233cf65f-b45d-4e42-9c4c-359912f25f18" ] } ], "mendeley" : { "previouslyFormattedCitation" : "[7]" }, "properties" : { "noteIndex" : 0 }, "schema" : "https://github.com/citation-style-language/schema/raw/master/csl-citation.json" }</w:instrText>
       </w:r>
       <w:r>
         <w:rPr>
@@ -4122,7 +4750,7 @@
           <w:szCs w:val="22"/>
           <w:lang w:bidi="hi-IN"/>
         </w:rPr>
-        <w:t>[2]</w:t>
+        <w:t>[7]</w:t>
       </w:r>
       <w:r>
         <w:rPr>
@@ -4402,7 +5030,6 @@
           <w:szCs w:val="22"/>
           <w:lang w:bidi="hi-IN"/>
         </w:rPr>
-        <w:lastRenderedPageBreak/>
         <w:t xml:space="preserve">that is, the number of deleterious mutations per individual is Poisson distributed with average </w:t>
       </w:r>
       <w:r>
@@ -4441,7 +5068,7 @@
           <w:szCs w:val="22"/>
           <w:lang w:bidi="hi-IN"/>
         </w:rPr>
-        <w:instrText>ADDIN CSL_CITATION { "citationItems" : [ { "id" : "ITEM-1", "itemData" : { "DOI" : "10.1016/0040-5809(78)90027-8", "ISSN" : "00405809", "abstract" : "A quantitative study of the operation of Muller's Ratchet for the accumulation of deleterious genes in an asexually reproducing population is made. For a population of size N, in which deleterious mutations occur at rate \u03bb/genome/ generation, and the relative fitness of an individual with k mutants is (1 \u2212 s)k, the most important parameter is . If n0 is large (\u2a7e25), deleterious mutations will accumulate very slowly, and independently of each other; if n0 is small (&lt;1), the rate of accumulation of deleterious mutations will be greater than a natural population could plausibly bear; an estimate of the speed of the Ratchet for intermediate values of n0 is made. It is pointed out that the frequency distribution for the numbers of individuals carrying k mutants will retain its shape, but will move bodily to the right at the same average speed as the Ratchet. When favourable mutations also occur, the frequency distributions can move right of left; an estimate of the probability that any particular step is right or left is made, and it is shown that, for a given net rate of arrisal of deleterious mutations, the greater the rate of beneficial mutation, the greater the chance that beneficial mutations will accumulate.", "author" : [ { "dropping-particle" : "", "family" : "Haigh", "given" : "John", "non-dropping-particle" : "", "parse-names" : false, "suffix" : "" } ], "container-title" : "Theoretical Population Biology", "id" : "ITEM-1", "issue" : "2", "issued" : { "date-parts" : [ [ "1978", "10" ] ] }, "page" : "251-267", "title" : "The accumulation of deleterious genes in a population - Muller's Ratchet", "type" : "article-journal", "volume" : "14" }, "uris" : [ "http://www.mendeley.com/documents/?uuid=03d5fe6b-a63a-4bf6-90c2-151c5d8d03ef" ] } ], "mendeley" : { "previouslyFormattedCitation" : "[3]" }, "properties" : { "noteIndex" : 0 }, "schema" : "https://github.com/citation-style-language/schema/raw/master/csl-citation.json" }</w:instrText>
+        <w:instrText>ADDIN CSL_CITATION { "citationItems" : [ { "id" : "ITEM-1", "itemData" : { "DOI" : "10.1016/0040-5809(78)90027-8", "ISSN" : "00405809", "abstract" : "A quantitative study of the operation of Muller's Ratchet for the accumulation of deleterious genes in an asexually reproducing population is made. For a population of size N, in which deleterious mutations occur at rate \u03bb/genome/ generation, and the relative fitness of an individual with k mutants is (1 \u2212 s)k, the most important parameter is . If n0 is large (\u2a7e25), deleterious mutations will accumulate very slowly, and independently of each other; if n0 is small (&lt;1), the rate of accumulation of deleterious mutations will be greater than a natural population could plausibly bear; an estimate of the speed of the Ratchet for intermediate values of n0 is made. It is pointed out that the frequency distribution for the numbers of individuals carrying k mutants will retain its shape, but will move bodily to the right at the same average speed as the Ratchet. When favourable mutations also occur, the frequency distributions can move right of left; an estimate of the probability that any particular step is right or left is made, and it is shown that, for a given net rate of arrisal of deleterious mutations, the greater the rate of beneficial mutation, the greater the chance that beneficial mutations will accumulate.", "author" : [ { "dropping-particle" : "", "family" : "Haigh", "given" : "John", "non-dropping-particle" : "", "parse-names" : false, "suffix" : "" } ], "container-title" : "Theoretical Population Biology", "id" : "ITEM-1", "issue" : "2", "issued" : { "date-parts" : [ [ "1978", "10" ] ] }, "page" : "251-267", "title" : "The accumulation of deleterious genes in a population - Muller's Ratchet", "type" : "article-journal", "volume" : "14" }, "uris" : [ "http://www.mendeley.com/documents/?uuid=03d5fe6b-a63a-4bf6-90c2-151c5d8d03ef" ] } ], "mendeley" : { "previouslyFormattedCitation" : "[8]" }, "properties" : { "noteIndex" : 0 }, "schema" : "https://github.com/citation-style-language/schema/raw/master/csl-citation.json" }</w:instrText>
       </w:r>
       <w:r>
         <w:rPr>
@@ -4460,7 +5087,7 @@
           <w:szCs w:val="22"/>
           <w:lang w:bidi="hi-IN"/>
         </w:rPr>
-        <w:t>[3]</w:t>
+        <w:t>[8]</w:t>
       </w:r>
       <w:r>
         <w:rPr>
@@ -4575,7 +5202,7 @@
           <w:sz w:val="22"/>
           <w:szCs w:val="22"/>
         </w:rPr>
-        <w:instrText>ADDIN CSL_CITATION { "citationItems" : [ { "id" : "ITEM-1", "itemData" : { "DOI" : "10.1046/j.1420-9101.2002.00464.x", "ISSN" : "1010061X", "abstract" : "Although much theory depends on the genome-wide rate of deleterious mutations, good estimates of the mutation rate are scarce and remain controversial. Furthermore, mutation rate may not be constant, and a recent study suggests that mutation rates are higher in mildly stressful environments. If mutation rate is a function of condition, then individuals carrying more mutations will tend to be in worse condition and therefore produce more mutations. Here I examine the mean fitnesses of sexual and asexual populations evolving under such condition-dependent mutation rates. The equilibrium mean fitness of a sexual population depends on the shape of the curve relating fitness to mutation rate. If mutation rate declines synergistically with increasing condition the mean fitness will be much lower than if mutation rate declines at a diminishing rate. In contrast, asexual populations are less affected by condition-dependent mutation rates. The equilibrium mean fitness of an asexual population only depends on the mutation rate of the individuals in the least loaded class. Because such individuals have high fitness and therefore a low mutation rate, asexual populations experience less genetic load than sexual populations, thus increasing the twofold cost of sex.", "author" : [ { "dropping-particle" : "", "family" : "Agrawal", "given" : "Aneil F.", "non-dropping-particle" : "", "parse-names" : false, "suffix" : "" } ], "container-title" : "Journal of Evolutionary Biology", "id" : "ITEM-1", "issue" : "6", "issued" : { "date-parts" : [ [ "2002", "10", "25" ] ] }, "note" : "no back mutations\nno adaptation\nno changing environment\nno cost of fidelity\nthe whole discussion assumes SIM but doesn't assume the context of SIM\n        \nthe idea here is to compare SIM effect on equilibrium mean fitness (mutational load) in asex and sex populaitons, therefore beneficial mutations are NEGLECTED\n        \nnever the less, if the final statement on asex, that the mean fitness at equilibrium depends on the mutation rate of the least loaded class, then asex populations should do SIM, as hypermutation does not affect the mean fitness", "page" : "1004-1010", "title" : "Genetic loads under fitness-dependent mutation rates", "type" : "article-journal", "volume" : "15" }, "suppress-author" : 1, "uris" : [ "http://www.mendeley.com/documents/?uuid=79be5021-e0a1-495d-8501-fe1b249cd5b4" ] } ], "mendeley" : { "previouslyFormattedCitation" : "[4]" }, "properties" : { "noteIndex" : 0 }, "schema" : "https://github.com/citation-style-language/schema/raw/master/csl-citation.json" }</w:instrText>
+        <w:instrText>ADDIN CSL_CITATION { "citationItems" : [ { "id" : "ITEM-1", "itemData" : { "DOI" : "10.1046/j.1420-9101.2002.00464.x", "ISSN" : "1010061X", "abstract" : "Although much theory depends on the genome-wide rate of deleterious mutations, good estimates of the mutation rate are scarce and remain controversial. Furthermore, mutation rate may not be constant, and a recent study suggests that mutation rates are higher in mildly stressful environments. If mutation rate is a function of condition, then individuals carrying more mutations will tend to be in worse condition and therefore produce more mutations. Here I examine the mean fitnesses of sexual and asexual populations evolving under such condition-dependent mutation rates. The equilibrium mean fitness of a sexual population depends on the shape of the curve relating fitness to mutation rate. If mutation rate declines synergistically with increasing condition the mean fitness will be much lower than if mutation rate declines at a diminishing rate. In contrast, asexual populations are less affected by condition-dependent mutation rates. The equilibrium mean fitness of an asexual population only depends on the mutation rate of the individuals in the least loaded class. Because such individuals have high fitness and therefore a low mutation rate, asexual populations experience less genetic load than sexual populations, thus increasing the twofold cost of sex.", "author" : [ { "dropping-particle" : "", "family" : "Agrawal", "given" : "Aneil F.", "non-dropping-particle" : "", "parse-names" : false, "suffix" : "" } ], "container-title" : "Journal of Evolutionary Biology", "id" : "ITEM-1", "issue" : "6", "issued" : { "date-parts" : [ [ "2002", "10", "25" ] ] }, "note" : "no back mutations\nno adaptation\nno changing environment\nno cost of fidelity\nthe whole discussion assumes SIM but doesn't assume the context of SIM\n        \nthe idea here is to compare SIM effect on equilibrium mean fitness (mutational load) in asex and sex populaitons, therefore beneficial mutations are NEGLECTED\n        \nnever the less, if the final statement on asex, that the mean fitness at equilibrium depends on the mutation rate of the least loaded class, then asex populations should do SIM, as hypermutation does not affect the mean fitness", "page" : "1004-1010", "title" : "Genetic loads under fitness-dependent mutation rates", "type" : "article-journal", "volume" : "15" }, "suppress-author" : 1, "uris" : [ "http://www.mendeley.com/documents/?uuid=79be5021-e0a1-495d-8501-fe1b249cd5b4" ] } ], "mendeley" : { "previouslyFormattedCitation" : "[9]" }, "properties" : { "noteIndex" : 0 }, "schema" : "https://github.com/citation-style-language/schema/raw/master/csl-citation.json" }</w:instrText>
       </w:r>
       <w:r>
         <w:rPr>
@@ -4592,7 +5219,7 @@
           <w:sz w:val="22"/>
           <w:szCs w:val="22"/>
         </w:rPr>
-        <w:t>[4]</w:t>
+        <w:t>[9]</w:t>
       </w:r>
       <w:r>
         <w:rPr>
@@ -4831,7 +5458,7 @@
           <w:szCs w:val="22"/>
           <w:lang w:bidi="hi-IN"/>
         </w:rPr>
-        <w:instrText>ADDIN CSL_CITATION { "citationItems" : [ { "id" : "ITEM-1", "itemData" : { "ISBN" : "9780691123448", "abstract" : "Thirty years ago, biologists could get by with a rudimentary grasp of mathematics and modeling. Not so today. In seeking to answer fundamental questions about how biological systems function and change over time, the modern biologist is as likely to rely on sophisticated mathematical and computer-based models as traditional fieldwork. In this book, Sarah Otto and Troy Day provide biology students with the tools necessary to both interpret models and to build their own.The book starts at an elementary level of mathematical modeling, assuming that the reader has had high school mathematics and first-year calculus. Otto and Day then gradually build in depth and complexity, from classic models in ecology and evolution to more intricate class-structured and probabilistic models. The authors provide primers with instructive exercises to introduce readers to the more advanced subjects of linear algebra and probability theory. Through examples, they describe how models have been used to understand such topics as the spread of HIV, chaos, the age structure of a country, speciation, and extinction.Ecologists and evolutionary biologists today need enough mathematical training to be able to assess the power and limits of biological models and to develop theories and models themselves. This innovative book will be an indispensable guide to the world of mathematical models for the next generation of biologists.A how-to guide for developing new mathematical models in biologyProvides step-by-step recipes for constructing and analyzing modelsInteresting biological applicationsExplores classical models in ecology and evolutionQuestions at the end of every chapterPrimers cover important mathematical topicsExercises with answersAppendixes summarize useful rulesLabs and advanced material available", "author" : [ { "dropping-particle" : "", "family" : "Otto", "given" : "Sarah P.", "non-dropping-particle" : "", "parse-names" : false, "suffix" : "" }, { "dropping-particle" : "", "family" : "Day", "given" : "Troy", "non-dropping-particle" : "", "parse-names" : false, "suffix" : "" } ], "id" : "ITEM-1", "issued" : { "date-parts" : [ [ "2007" ] ] }, "page" : "732", "publisher" : "Princeton University Press", "title" : "A biologist's guide to mathematical modeling in ecology and evolution", "type" : "book" }, "locator" : "709", "suffix" : "pg.", "uris" : [ "http://www.mendeley.com/documents/?uuid=91ac0d0d-0f84-4010-9875-cd3905074155" ] } ], "mendeley" : { "manualFormatting" : "(Otto and Day 2007, p. 709)", "previouslyFormattedCitation" : "[5 pg.]" }, "properties" : { "noteIndex" : 0 }, "schema" : "https://github.com/citation-style-language/schema/raw/master/csl-citation.json" }</w:instrText>
+        <w:instrText>ADDIN CSL_CITATION { "citationItems" : [ { "id" : "ITEM-1", "itemData" : { "ISBN" : "9780691123448", "abstract" : "Thirty years ago, biologists could get by with a rudimentary grasp of mathematics and modeling. Not so today. In seeking to answer fundamental questions about how biological systems function and change over time, the modern biologist is as likely to rely on sophisticated mathematical and computer-based models as traditional fieldwork. In this book, Sarah Otto and Troy Day provide biology students with the tools necessary to both interpret models and to build their own.The book starts at an elementary level of mathematical modeling, assuming that the reader has had high school mathematics and first-year calculus. Otto and Day then gradually build in depth and complexity, from classic models in ecology and evolution to more intricate class-structured and probabilistic models. The authors provide primers with instructive exercises to introduce readers to the more advanced subjects of linear algebra and probability theory. Through examples, they describe how models have been used to understand such topics as the spread of HIV, chaos, the age structure of a country, speciation, and extinction.Ecologists and evolutionary biologists today need enough mathematical training to be able to assess the power and limits of biological models and to develop theories and models themselves. This innovative book will be an indispensable guide to the world of mathematical models for the next generation of biologists.A how-to guide for developing new mathematical models in biologyProvides step-by-step recipes for constructing and analyzing modelsInteresting biological applicationsExplores classical models in ecology and evolutionQuestions at the end of every chapterPrimers cover important mathematical topicsExercises with answersAppendixes summarize useful rulesLabs and advanced material available", "author" : [ { "dropping-particle" : "", "family" : "Otto", "given" : "Sarah P.", "non-dropping-particle" : "", "parse-names" : false, "suffix" : "" }, { "dropping-particle" : "", "family" : "Day", "given" : "Troy", "non-dropping-particle" : "", "parse-names" : false, "suffix" : "" } ], "id" : "ITEM-1", "issued" : { "date-parts" : [ [ "2007" ] ] }, "page" : "732", "publisher" : "Princeton University Press", "title" : "A biologist's guide to mathematical modeling in ecology and evolution", "type" : "book" }, "locator" : "709", "suffix" : "pg.", "uris" : [ "http://www.mendeley.com/documents/?uuid=91ac0d0d-0f84-4010-9875-cd3905074155" ] } ], "mendeley" : { "manualFormatting" : "(Otto and Day 2007, p. 709)", "previouslyFormattedCitation" : "[10 pg.]" }, "properties" : { "noteIndex" : 0 }, "schema" : "https://github.com/citation-style-language/schema/raw/master/csl-citation.json" }</w:instrText>
       </w:r>
       <w:r>
         <w:rPr>
@@ -5048,7 +5675,7 @@
           <w:szCs w:val="22"/>
           <w:lang w:bidi="hi-IN"/>
         </w:rPr>
-        <w:instrText>ADDIN CSL_CITATION { "citationItems" : [ { "id" : "ITEM-1", "itemData" : { "DOI" : "10.1111/j.1558-5646.2012.01576.x", "ISSN" : "1558-5646", "PMID" : "22759304", "abstract" : "Numerous empirical studies show that stress of various kinds induces a state of hypermutation in bacteria via multiple mechanisms, but theoretical treatment of this intriguing phenomenon is lacking. We used deterministic and stochastic models to study the evolution of stress-induced hypermutation in infinite and finite-size populations of bacteria undergoing selection, mutation, and random genetic drift in constant environments and in changing ones. Our results suggest that if beneficial mutations occur, even rarely, then stress-induced hypermutation is advantageous for bacteria at both the individual and the population levels and that it is likely to evolve in populations of bacteria in a wide range of conditions because it is favored by selection. These results imply that mutations are not, as the current view holds, uniformly distributed in populations, but rather that mutations are more common in stressed individuals and populations. Because mutation is the raw material of evolution, these results have a profound impact on broad aspects of evolution and biology.", "author" : [ { "dropping-particle" : "", "family" : "Ram", "given" : "Yoav", "non-dropping-particle" : "", "parse-names" : false, "suffix" : "" }, { "dropping-particle" : "", "family" : "Hadany", "given" : "Lilach", "non-dropping-particle" : "", "parse-names" : false, "suffix" : "" } ], "container-title" : "Evolution", "id" : "ITEM-1", "issue" : "7", "issued" : { "date-parts" : [ [ "2012", "7", "28" ] ] }, "page" : "2315-28", "title" : "The evolution of stress-induced hypermutation in asexual populations.", "type" : "article-journal", "volume" : "66" }, "uris" : [ "http://www.mendeley.com/documents/?uuid=53403d98-a293-4876-9b37-48e6812c1a17" ] } ], "mendeley" : { "previouslyFormattedCitation" : "[6]" }, "properties" : { "noteIndex" : 0 }, "schema" : "https://github.com/citation-style-language/schema/raw/master/csl-citation.json" }</w:instrText>
+        <w:instrText>ADDIN CSL_CITATION { "citationItems" : [ { "id" : "ITEM-1", "itemData" : { "DOI" : "10.1111/j.1558-5646.2012.01576.x", "ISSN" : "1558-5646", "PMID" : "22759304", "abstract" : "Numerous empirical studies show that stress of various kinds induces a state of hypermutation in bacteria via multiple mechanisms, but theoretical treatment of this intriguing phenomenon is lacking. We used deterministic and stochastic models to study the evolution of stress-induced hypermutation in infinite and finite-size populations of bacteria undergoing selection, mutation, and random genetic drift in constant environments and in changing ones. Our results suggest that if beneficial mutations occur, even rarely, then stress-induced hypermutation is advantageous for bacteria at both the individual and the population levels and that it is likely to evolve in populations of bacteria in a wide range of conditions because it is favored by selection. These results imply that mutations are not, as the current view holds, uniformly distributed in populations, but rather that mutations are more common in stressed individuals and populations. Because mutation is the raw material of evolution, these results have a profound impact on broad aspects of evolution and biology.", "author" : [ { "dropping-particle" : "", "family" : "Ram", "given" : "Yoav", "non-dropping-particle" : "", "parse-names" : false, "suffix" : "" }, { "dropping-particle" : "", "family" : "Hadany", "given" : "Lilach", "non-dropping-particle" : "", "parse-names" : false, "suffix" : "" } ], "container-title" : "Evolution", "id" : "ITEM-1", "issue" : "7", "issued" : { "date-parts" : [ [ "2012", "7", "28" ] ] }, "page" : "2315-28", "title" : "The evolution of stress-induced hypermutation in asexual populations.", "type" : "article-journal", "volume" : "66" }, "uris" : [ "http://www.mendeley.com/documents/?uuid=53403d98-a293-4876-9b37-48e6812c1a17" ] } ], "mendeley" : { "previouslyFormattedCitation" : "[11]" }, "properties" : { "noteIndex" : 0 }, "schema" : "https://github.com/citation-style-language/schema/raw/master/csl-citation.json" }</w:instrText>
       </w:r>
       <w:r>
         <w:rPr>
@@ -5067,7 +5694,7 @@
           <w:szCs w:val="22"/>
           <w:lang w:bidi="hi-IN"/>
         </w:rPr>
-        <w:t>[6]</w:t>
+        <w:t>[11]</w:t>
       </w:r>
       <w:r>
         <w:rPr>
@@ -5503,6 +6130,7 @@
           <w:sz w:val="22"/>
           <w:szCs w:val="22"/>
         </w:rPr>
+        <w:lastRenderedPageBreak/>
         <w:t xml:space="preserve">Figure </w:t>
       </w:r>
       <w:r>
@@ -5595,7 +6223,7 @@
           <w:sz w:val="22"/>
           <w:szCs w:val="22"/>
         </w:rPr>
-        <w:instrText>ADDIN CSL_CITATION { "citationItems" : [ { "id" : "ITEM-1", "itemData" : { "DOI" : "10.1111/j.1558-5646.2012.01576.x", "ISSN" : "1558-5646", "PMID" : "22759304", "abstract" : "Numerous empirical studies show that stress of various kinds induces a state of hypermutation in bacteria via multiple mechanisms, but theoretical treatment of this intriguing phenomenon is lacking. We used deterministic and stochastic models to study the evolution of stress-induced hypermutation in infinite and finite-size populations of bacteria undergoing selection, mutation, and random genetic drift in constant environments and in changing ones. Our results suggest that if beneficial mutations occur, even rarely, then stress-induced hypermutation is advantageous for bacteria at both the individual and the population levels and that it is likely to evolve in populations of bacteria in a wide range of conditions because it is favored by selection. These results imply that mutations are not, as the current view holds, uniformly distributed in populations, but rather that mutations are more common in stressed individuals and populations. Because mutation is the raw material of evolution, these results have a profound impact on broad aspects of evolution and biology.", "author" : [ { "dropping-particle" : "", "family" : "Ram", "given" : "Yoav", "non-dropping-particle" : "", "parse-names" : false, "suffix" : "" }, { "dropping-particle" : "", "family" : "Hadany", "given" : "Lilach", "non-dropping-particle" : "", "parse-names" : false, "suffix" : "" } ], "container-title" : "Evolution", "id" : "ITEM-1", "issue" : "7", "issued" : { "date-parts" : [ [ "2012", "7", "28" ] ] }, "page" : "2315-28", "title" : "The evolution of stress-induced hypermutation in asexual populations.", "type" : "article-journal", "volume" : "66" }, "uris" : [ "http://www.mendeley.com/documents/?uuid=53403d98-a293-4876-9b37-48e6812c1a17" ] } ], "mendeley" : { "previouslyFormattedCitation" : "[6]" }, "properties" : { "noteIndex" : 0 }, "schema" : "https://github.com/citation-style-language/schema/raw/master/csl-citation.json" }</w:instrText>
+        <w:instrText>ADDIN CSL_CITATION { "citationItems" : [ { "id" : "ITEM-1", "itemData" : { "DOI" : "10.1111/j.1558-5646.2012.01576.x", "ISSN" : "1558-5646", "PMID" : "22759304", "abstract" : "Numerous empirical studies show that stress of various kinds induces a state of hypermutation in bacteria via multiple mechanisms, but theoretical treatment of this intriguing phenomenon is lacking. We used deterministic and stochastic models to study the evolution of stress-induced hypermutation in infinite and finite-size populations of bacteria undergoing selection, mutation, and random genetic drift in constant environments and in changing ones. Our results suggest that if beneficial mutations occur, even rarely, then stress-induced hypermutation is advantageous for bacteria at both the individual and the population levels and that it is likely to evolve in populations of bacteria in a wide range of conditions because it is favored by selection. These results imply that mutations are not, as the current view holds, uniformly distributed in populations, but rather that mutations are more common in stressed individuals and populations. Because mutation is the raw material of evolution, these results have a profound impact on broad aspects of evolution and biology.", "author" : [ { "dropping-particle" : "", "family" : "Ram", "given" : "Yoav", "non-dropping-particle" : "", "parse-names" : false, "suffix" : "" }, { "dropping-particle" : "", "family" : "Hadany", "given" : "Lilach", "non-dropping-particle" : "", "parse-names" : false, "suffix" : "" } ], "container-title" : "Evolution", "id" : "ITEM-1", "issue" : "7", "issued" : { "date-parts" : [ [ "2012", "7", "28" ] ] }, "page" : "2315-28", "title" : "The evolution of stress-induced hypermutation in asexual populations.", "type" : "article-journal", "volume" : "66" }, "uris" : [ "http://www.mendeley.com/documents/?uuid=53403d98-a293-4876-9b37-48e6812c1a17" ] } ], "mendeley" : { "previouslyFormattedCitation" : "[11]" }, "properties" : { "noteIndex" : 0 }, "schema" : "https://github.com/citation-style-language/schema/raw/master/csl-citation.json" }</w:instrText>
       </w:r>
       <w:r>
         <w:rPr>
@@ -5612,7 +6240,7 @@
           <w:sz w:val="22"/>
           <w:szCs w:val="22"/>
         </w:rPr>
-        <w:t>[6]</w:t>
+        <w:t>[11]</w:t>
       </w:r>
       <w:r>
         <w:rPr>
@@ -5770,7 +6398,7 @@
           <w:szCs w:val="22"/>
         </w:rPr>
         <w:drawing>
-          <wp:inline distT="0" distB="0" distL="0" distR="0" wp14:anchorId="72819A4C" wp14:editId="710954C3">
+          <wp:inline distT="0" distB="0" distL="0" distR="0" wp14:anchorId="4C427AB8" wp14:editId="2D6AC427">
             <wp:extent cx="5279390" cy="4222115"/>
             <wp:effectExtent l="0" t="0" r="0" b="6985"/>
             <wp:docPr id="11" name="Picture 11" descr="D:\workspace\ruggedsim\manuscript\ram_fS4.png"/>
@@ -5787,7 +6415,7 @@
                     </pic:cNvPicPr>
                   </pic:nvPicPr>
                   <pic:blipFill>
-                    <a:blip r:embed="rId10">
+                    <a:blip r:embed="rId21">
                       <a:extLst>
                         <a:ext uri="{28A0092B-C50C-407E-A947-70E740481C1C}">
                           <a14:useLocalDpi xmlns:a14="http://schemas.microsoft.com/office/drawing/2010/main" val="0"/>
@@ -6097,7 +6725,16 @@
           <w:sz w:val="22"/>
           <w:szCs w:val="22"/>
         </w:rPr>
-        <w:t>. The y-axis is the mutation rate fold increase under stress</w:t>
+        <w:t>. The y-</w:t>
+      </w:r>
+      <w:r>
+        <w:rPr>
+          <w:rFonts w:ascii="Palatino Linotype" w:hAnsi="Palatino Linotype"/>
+          <w:sz w:val="22"/>
+          <w:szCs w:val="22"/>
+        </w:rPr>
+        <w:lastRenderedPageBreak/>
+        <w:t>axis is the mutation rate fold increase under stress</w:t>
       </w:r>
       <w:r>
         <w:rPr>
@@ -6315,7 +6952,7 @@
           <w:szCs w:val="22"/>
           <w:lang w:bidi="hi-IN"/>
         </w:rPr>
-        <w:instrText>ADDIN CSL_CITATION { "citationItems" : [ { "id" : "ITEM-1", "itemData" : { "DOI" : "10.1046/j.1420-9101.2002.00464.x", "ISSN" : "1010061X", "abstract" : "Although much theory depends on the genome-wide rate of deleterious mutations, good estimates of the mutation rate are scarce and remain controversial. Furthermore, mutation rate may not be constant, and a recent study suggests that mutation rates are higher in mildly stressful environments. If mutation rate is a function of condition, then individuals carrying more mutations will tend to be in worse condition and therefore produce more mutations. Here I examine the mean fitnesses of sexual and asexual populations evolving under such condition-dependent mutation rates. The equilibrium mean fitness of a sexual population depends on the shape of the curve relating fitness to mutation rate. If mutation rate declines synergistically with increasing condition the mean fitness will be much lower than if mutation rate declines at a diminishing rate. In contrast, asexual populations are less affected by condition-dependent mutation rates. The equilibrium mean fitness of an asexual population only depends on the mutation rate of the individuals in the least loaded class. Because such individuals have high fitness and therefore a low mutation rate, asexual populations experience less genetic load than sexual populations, thus increasing the twofold cost of sex.", "author" : [ { "dropping-particle" : "", "family" : "Agrawal", "given" : "Aneil F.", "non-dropping-particle" : "", "parse-names" : false, "suffix" : "" } ], "container-title" : "Journal of Evolutionary Biology", "id" : "ITEM-1", "issue" : "6", "issued" : { "date-parts" : [ [ "2002", "10", "25" ] ] }, "note" : "no back mutations\nno adaptation\nno changing environment\nno cost of fidelity\nthe whole discussion assumes SIM but doesn't assume the context of SIM\n        \nthe idea here is to compare SIM effect on equilibrium mean fitness (mutational load) in asex and sex populaitons, therefore beneficial mutations are NEGLECTED\n        \nnever the less, if the final statement on asex, that the mean fitness at equilibrium depends on the mutation rate of the least loaded class, then asex populations should do SIM, as hypermutation does not affect the mean fitness", "page" : "1004-1010", "title" : "Genetic loads under fitness-dependent mutation rates", "type" : "article-journal", "volume" : "15" }, "suppress-author" : 1, "uris" : [ "http://www.mendeley.com/documents/?uuid=79be5021-e0a1-495d-8501-fe1b249cd5b4" ] } ], "mendeley" : { "previouslyFormattedCitation" : "[4]" }, "properties" : { "noteIndex" : 0 }, "schema" : "https://github.com/citation-style-language/schema/raw/master/csl-citation.json" }</w:instrText>
+        <w:instrText>ADDIN CSL_CITATION { "citationItems" : [ { "id" : "ITEM-1", "itemData" : { "DOI" : "10.1046/j.1420-9101.2002.00464.x", "ISSN" : "1010061X", "abstract" : "Although much theory depends on the genome-wide rate of deleterious mutations, good estimates of the mutation rate are scarce and remain controversial. Furthermore, mutation rate may not be constant, and a recent study suggests that mutation rates are higher in mildly stressful environments. If mutation rate is a function of condition, then individuals carrying more mutations will tend to be in worse condition and therefore produce more mutations. Here I examine the mean fitnesses of sexual and asexual populations evolving under such condition-dependent mutation rates. The equilibrium mean fitness of a sexual population depends on the shape of the curve relating fitness to mutation rate. If mutation rate declines synergistically with increasing condition the mean fitness will be much lower than if mutation rate declines at a diminishing rate. In contrast, asexual populations are less affected by condition-dependent mutation rates. The equilibrium mean fitness of an asexual population only depends on the mutation rate of the individuals in the least loaded class. Because such individuals have high fitness and therefore a low mutation rate, asexual populations experience less genetic load than sexual populations, thus increasing the twofold cost of sex.", "author" : [ { "dropping-particle" : "", "family" : "Agrawal", "given" : "Aneil F.", "non-dropping-particle" : "", "parse-names" : false, "suffix" : "" } ], "container-title" : "Journal of Evolutionary Biology", "id" : "ITEM-1", "issue" : "6", "issued" : { "date-parts" : [ [ "2002", "10", "25" ] ] }, "note" : "no back mutations\nno adaptation\nno changing environment\nno cost of fidelity\nthe whole discussion assumes SIM but doesn't assume the context of SIM\n        \nthe idea here is to compare SIM effect on equilibrium mean fitness (mutational load) in asex and sex populaitons, therefore beneficial mutations are NEGLECTED\n        \nnever the less, if the final statement on asex, that the mean fitness at equilibrium depends on the mutation rate of the least loaded class, then asex populations should do SIM, as hypermutation does not affect the mean fitness", "page" : "1004-1010", "title" : "Genetic loads under fitness-dependent mutation rates", "type" : "article-journal", "volume" : "15" }, "suppress-author" : 1, "uris" : [ "http://www.mendeley.com/documents/?uuid=79be5021-e0a1-495d-8501-fe1b249cd5b4" ] } ], "mendeley" : { "previouslyFormattedCitation" : "[9]" }, "properties" : { "noteIndex" : 0 }, "schema" : "https://github.com/citation-style-language/schema/raw/master/csl-citation.json" }</w:instrText>
       </w:r>
       <w:r>
         <w:rPr>
@@ -6334,7 +6971,7 @@
           <w:szCs w:val="22"/>
           <w:lang w:bidi="hi-IN"/>
         </w:rPr>
-        <w:t>[4]</w:t>
+        <w:t>[9]</w:t>
       </w:r>
       <w:r>
         <w:rPr>
@@ -7177,7 +7814,7 @@
         </w:rPr>
         <w:lastRenderedPageBreak/>
         <w:drawing>
-          <wp:inline distT="0" distB="0" distL="0" distR="0" wp14:anchorId="167251CF" wp14:editId="3AB92959">
+          <wp:inline distT="0" distB="0" distL="0" distR="0" wp14:anchorId="28587E87" wp14:editId="65FAC7B3">
             <wp:extent cx="5271770" cy="4277995"/>
             <wp:effectExtent l="0" t="0" r="5080" b="8255"/>
             <wp:docPr id="8" name="Picture 8" descr="D:\workspace\ruggedsim\manuscript\ram_fS3.png"/>
@@ -7194,7 +7831,7 @@
                     </pic:cNvPicPr>
                   </pic:nvPicPr>
                   <pic:blipFill>
-                    <a:blip r:embed="rId11">
+                    <a:blip r:embed="rId22">
                       <a:extLst>
                         <a:ext uri="{28A0092B-C50C-407E-A947-70E740481C1C}">
                           <a14:useLocalDpi xmlns:a14="http://schemas.microsoft.com/office/drawing/2010/main" val="0"/>
@@ -7422,7 +8059,7 @@
         </w:rPr>
         <w:lastRenderedPageBreak/>
         <w:drawing>
-          <wp:inline distT="0" distB="0" distL="0" distR="0" wp14:anchorId="6C74092E" wp14:editId="3A911F59">
+          <wp:inline distT="0" distB="0" distL="0" distR="0" wp14:anchorId="60CC02E1" wp14:editId="0D975E50">
             <wp:extent cx="5271770" cy="3578225"/>
             <wp:effectExtent l="0" t="0" r="5080" b="3175"/>
             <wp:docPr id="12" name="Picture 12" descr="D:\workspace\ruggedsim\manuscript\ram_fS5.png"/>
@@ -7439,7 +8076,7 @@
                     </pic:cNvPicPr>
                   </pic:nvPicPr>
                   <pic:blipFill>
-                    <a:blip r:embed="rId12">
+                    <a:blip r:embed="rId23">
                       <a:extLst>
                         <a:ext uri="{28A0092B-C50C-407E-A947-70E740481C1C}">
                           <a14:useLocalDpi xmlns:a14="http://schemas.microsoft.com/office/drawing/2010/main" val="0"/>
@@ -7999,7 +8636,7 @@
           <w:szCs w:val="22"/>
           <w:lang w:bidi="hi-IN"/>
         </w:rPr>
-        <w:instrText>ADDIN CSL_CITATION { "citationItems" : [ { "id" : "ITEM-1", "itemData" : { "DOI" : "10.1111/j.1558-5646.2012.01576.x", "ISSN" : "1558-5646", "PMID" : "22759304", "abstract" : "Numerous empirical studies show that stress of various kinds induces a state of hypermutation in bacteria via multiple mechanisms, but theoretical treatment of this intriguing phenomenon is lacking. We used deterministic and stochastic models to study the evolution of stress-induced hypermutation in infinite and finite-size populations of bacteria undergoing selection, mutation, and random genetic drift in constant environments and in changing ones. Our results suggest that if beneficial mutations occur, even rarely, then stress-induced hypermutation is advantageous for bacteria at both the individual and the population levels and that it is likely to evolve in populations of bacteria in a wide range of conditions because it is favored by selection. These results imply that mutations are not, as the current view holds, uniformly distributed in populations, but rather that mutations are more common in stressed individuals and populations. Because mutation is the raw material of evolution, these results have a profound impact on broad aspects of evolution and biology.", "author" : [ { "dropping-particle" : "", "family" : "Ram", "given" : "Yoav", "non-dropping-particle" : "", "parse-names" : false, "suffix" : "" }, { "dropping-particle" : "", "family" : "Hadany", "given" : "Lilach", "non-dropping-particle" : "", "parse-names" : false, "suffix" : "" } ], "container-title" : "Evolution", "id" : "ITEM-1", "issue" : "7", "issued" : { "date-parts" : [ [ "2012", "7", "28" ] ] }, "page" : "2315-28", "title" : "The evolution of stress-induced hypermutation in asexual populations.", "type" : "article-journal", "volume" : "66" }, "uris" : [ "http://www.mendeley.com/documents/?uuid=53403d98-a293-4876-9b37-48e6812c1a17" ] } ], "mendeley" : { "previouslyFormattedCitation" : "[6]" }, "properties" : { "noteIndex" : 0 }, "schema" : "https://github.com/citation-style-language/schema/raw/master/csl-citation.json" }</w:instrText>
+        <w:instrText>ADDIN CSL_CITATION { "citationItems" : [ { "id" : "ITEM-1", "itemData" : { "DOI" : "10.1111/j.1558-5646.2012.01576.x", "ISSN" : "1558-5646", "PMID" : "22759304", "abstract" : "Numerous empirical studies show that stress of various kinds induces a state of hypermutation in bacteria via multiple mechanisms, but theoretical treatment of this intriguing phenomenon is lacking. We used deterministic and stochastic models to study the evolution of stress-induced hypermutation in infinite and finite-size populations of bacteria undergoing selection, mutation, and random genetic drift in constant environments and in changing ones. Our results suggest that if beneficial mutations occur, even rarely, then stress-induced hypermutation is advantageous for bacteria at both the individual and the population levels and that it is likely to evolve in populations of bacteria in a wide range of conditions because it is favored by selection. These results imply that mutations are not, as the current view holds, uniformly distributed in populations, but rather that mutations are more common in stressed individuals and populations. Because mutation is the raw material of evolution, these results have a profound impact on broad aspects of evolution and biology.", "author" : [ { "dropping-particle" : "", "family" : "Ram", "given" : "Yoav", "non-dropping-particle" : "", "parse-names" : false, "suffix" : "" }, { "dropping-particle" : "", "family" : "Hadany", "given" : "Lilach", "non-dropping-particle" : "", "parse-names" : false, "suffix" : "" } ], "container-title" : "Evolution", "id" : "ITEM-1", "issue" : "7", "issued" : { "date-parts" : [ [ "2012", "7", "28" ] ] }, "page" : "2315-28", "title" : "The evolution of stress-induced hypermutation in asexual populations.", "type" : "article-journal", "volume" : "66" }, "uris" : [ "http://www.mendeley.com/documents/?uuid=53403d98-a293-4876-9b37-48e6812c1a17" ] } ], "mendeley" : { "previouslyFormattedCitation" : "[11]" }, "properties" : { "noteIndex" : 0 }, "schema" : "https://github.com/citation-style-language/schema/raw/master/csl-citation.json" }</w:instrText>
       </w:r>
       <w:r>
         <w:rPr>
@@ -8018,7 +8655,7 @@
           <w:szCs w:val="22"/>
           <w:lang w:bidi="hi-IN"/>
         </w:rPr>
-        <w:t>[6]</w:t>
+        <w:t>[11]</w:t>
       </w:r>
       <w:r>
         <w:rPr>
@@ -8085,7 +8722,7 @@
         </w:rPr>
         <w:lastRenderedPageBreak/>
         <w:drawing>
-          <wp:inline distT="0" distB="0" distL="0" distR="0" wp14:anchorId="649E966F" wp14:editId="32FE1344">
+          <wp:inline distT="0" distB="0" distL="0" distR="0" wp14:anchorId="754FC473" wp14:editId="10305C47">
             <wp:extent cx="5270500" cy="2199640"/>
             <wp:effectExtent l="0" t="0" r="6350" b="0"/>
             <wp:docPr id="2" name="Picture 2" descr="D:\workspace\ruggedsim\manuscript\ram_f5.png"/>
@@ -8102,7 +8739,7 @@
                     </pic:cNvPicPr>
                   </pic:nvPicPr>
                   <pic:blipFill>
-                    <a:blip r:embed="rId13" cstate="print">
+                    <a:blip r:embed="rId24" cstate="print">
                       <a:extLst>
                         <a:ext uri="{28A0092B-C50C-407E-A947-70E740481C1C}">
                           <a14:useLocalDpi xmlns:a14="http://schemas.microsoft.com/office/drawing/2010/main" val="0"/>
@@ -8194,7 +8831,25 @@
           <w:szCs w:val="22"/>
           <w:lang w:bidi="hi-IN"/>
         </w:rPr>
-        <w:t xml:space="preserve"> Therefore, SIM is favored by selection over both NM and CM. Changing roles between resident and invader didn't affect the results (not shown). Error bars represent the standard error of the mean (500 simulations per point). Parameters (see Table 1): U=0.0004, s=0.05, β=0.0002, H=2, N=106.</w:t>
+        <w:t xml:space="preserve"> Therefore, SIM is favored by selection over both NM and CM. Changing roles between resident and invader didn't affect the results (not shown). Error bars represent the standard error of the mean (</w:t>
+      </w:r>
+      <w:r>
+        <w:rPr>
+          <w:rFonts w:ascii="Palatino Linotype" w:hAnsi="Palatino Linotype"/>
+          <w:sz w:val="22"/>
+          <w:szCs w:val="22"/>
+          <w:lang w:bidi="hi-IN"/>
+        </w:rPr>
+        <w:t>at least 1</w:t>
+      </w:r>
+      <w:r>
+        <w:rPr>
+          <w:rFonts w:ascii="Palatino Linotype" w:hAnsi="Palatino Linotype"/>
+          <w:sz w:val="22"/>
+          <w:szCs w:val="22"/>
+          <w:lang w:bidi="hi-IN"/>
+        </w:rPr>
+        <w:t>00 simulations per point). Parameters (see Table 1): U=0.0004, s=0.05, β=0.0002, H=2, N=106.</w:t>
       </w:r>
     </w:p>
     <w:p>
@@ -8243,7 +8898,7 @@
           <w:szCs w:val="22"/>
         </w:rPr>
         <w:drawing>
-          <wp:inline distT="0" distB="0" distL="0" distR="0" wp14:anchorId="5835E39B" wp14:editId="26698B39">
+          <wp:inline distT="0" distB="0" distL="0" distR="0" wp14:anchorId="2A50C3DF" wp14:editId="7776FEB3">
             <wp:extent cx="4726562" cy="3780000"/>
             <wp:effectExtent l="0" t="0" r="0" b="0"/>
             <wp:docPr id="10" name="Picture 10" descr="D:\workspace\ruggedsim\manuscript\ram_fS1.png"/>
@@ -8260,7 +8915,7 @@
                     </pic:cNvPicPr>
                   </pic:nvPicPr>
                   <pic:blipFill>
-                    <a:blip r:embed="rId14">
+                    <a:blip r:embed="rId25">
                       <a:extLst>
                         <a:ext uri="{28A0092B-C50C-407E-A947-70E740481C1C}">
                           <a14:useLocalDpi xmlns:a14="http://schemas.microsoft.com/office/drawing/2010/main" val="0"/>
@@ -8517,7 +9172,7 @@
         </w:rPr>
         <w:lastRenderedPageBreak/>
         <w:drawing>
-          <wp:inline distT="0" distB="0" distL="0" distR="0" wp14:anchorId="3A0EE259" wp14:editId="680E4599">
+          <wp:inline distT="0" distB="0" distL="0" distR="0" wp14:anchorId="2B161E2D" wp14:editId="0A9075A6">
             <wp:extent cx="4412473" cy="3780000"/>
             <wp:effectExtent l="0" t="0" r="7620" b="0"/>
             <wp:docPr id="9" name="Picture 9" descr="D:\workspace\ruggedsim\manuscript\ram_fS2.png"/>
@@ -8534,7 +9189,7 @@
                     </pic:cNvPicPr>
                   </pic:nvPicPr>
                   <pic:blipFill>
-                    <a:blip r:embed="rId15">
+                    <a:blip r:embed="rId26">
                       <a:extLst>
                         <a:ext uri="{28A0092B-C50C-407E-A947-70E740481C1C}">
                           <a14:useLocalDpi xmlns:a14="http://schemas.microsoft.com/office/drawing/2010/main" val="0"/>
@@ -8749,7 +9404,7 @@
           <w:sz w:val="22"/>
           <w:szCs w:val="22"/>
         </w:rPr>
-        <w:instrText>ADDIN CSL_CITATION { "citationItems" : [ { "id" : "ITEM-1", "itemData" : { "ISSN" : "0016-6731", "PMID" : "12242249", "abstract" : "We calculate the fixation probability of a beneficial allele that arises as the result of a unique mutation in an asexual population that is subject to recurrent deleterious mutation at rate U. Our analysis is an extension of previous works, which make a biologically restrictive assumption that selection against deleterious alleles is stronger than that on the beneficial allele of interest. We show that when selection against deleterious alleles is weak, beneficial alleles that confer a selective advantage that is small relative to U have greatly reduced probabilities of fixation. We discuss the consequences of this effect for the distribution of effects of alleles fixed during adaptation. We show that a selective sweep will increase the fixation probabilities of other beneficial mutations arising during some short interval afterward. We use the calculated fixation probabilities to estimate the expected rate of fitness improvement in an asexual population when beneficial alleles arise continually at some low rate proportional to U. We estimate the rate of mutation that is optimal in the sense that it maximizes this rate of fitness improvement. Again, this analysis relaxes the assumption made previously that selection against deleterious alleles is stronger than on beneficial alleles.", "author" : [ { "dropping-particle" : "", "family" : "Johnson", "given" : "Toby", "non-dropping-particle" : "", "parse-names" : false, "suffix" : "" }, { "dropping-particle" : "", "family" : "Barton", "given" : "Nicholas H.", "non-dropping-particle" : "", "parse-names" : false, "suffix" : "" } ], "container-title" : "Genetics", "id" : "ITEM-1", "issue" : "1", "issued" : { "date-parts" : [ [ "2002", "9", "1" ] ] }, "note" : "\n        From Duplicate 1 ( \n        \n        \n          The effect of deleterious alleles on adaptation in asexual populations.\n        \n        \n         - Johnson, Toby; Barton, Nicholas H. )\n\n        \n        \n\n        From Duplicate 2 ( \n        \n        \n          The Effect of Deleterious Alleles on Adaptation in Asexual Populations\n        \n        \n         - Johnson, Toby; Barton, Nick H. )\n\n        \n        \n\n        \n\n        \n\n        \n\n        \n\n      ", "page" : "395-411", "title" : "The effect of deleterious alleles on adaptation in asexual populations.", "type" : "article-journal", "volume" : "162" }, "uris" : [ "http://www.mendeley.com/documents/?uuid=f3941c3a-3bc1-4b60-92ac-7986875fd4c6" ] } ], "mendeley" : { "previouslyFormattedCitation" : "[7]" }, "properties" : { "noteIndex" : 0 }, "schema" : "https://github.com/citation-style-language/schema/raw/master/csl-citation.json" }</w:instrText>
+        <w:instrText>ADDIN CSL_CITATION { "citationItems" : [ { "id" : "ITEM-1", "itemData" : { "ISSN" : "0016-6731", "PMID" : "12242249", "abstract" : "We calculate the fixation probability of a beneficial allele that arises as the result of a unique mutation in an asexual population that is subject to recurrent deleterious mutation at rate U. Our analysis is an extension of previous works, which make a biologically restrictive assumption that selection against deleterious alleles is stronger than that on the beneficial allele of interest. We show that when selection against deleterious alleles is weak, beneficial alleles that confer a selective advantage that is small relative to U have greatly reduced probabilities of fixation. We discuss the consequences of this effect for the distribution of effects of alleles fixed during adaptation. We show that a selective sweep will increase the fixation probabilities of other beneficial mutations arising during some short interval afterward. We use the calculated fixation probabilities to estimate the expected rate of fitness improvement in an asexual population when beneficial alleles arise continually at some low rate proportional to U. We estimate the rate of mutation that is optimal in the sense that it maximizes this rate of fitness improvement. Again, this analysis relaxes the assumption made previously that selection against deleterious alleles is stronger than on beneficial alleles.", "author" : [ { "dropping-particle" : "", "family" : "Johnson", "given" : "Toby", "non-dropping-particle" : "", "parse-names" : false, "suffix" : "" }, { "dropping-particle" : "", "family" : "Barton", "given" : "Nicholas H.", "non-dropping-particle" : "", "parse-names" : false, "suffix" : "" } ], "container-title" : "Genetics", "id" : "ITEM-1", "issue" : "1", "issued" : { "date-parts" : [ [ "2002", "9", "1" ] ] }, "note" : "\n        From Duplicate 1 ( \n        \n        \n          The effect of deleterious alleles on adaptation in asexual populations.\n        \n        \n         - Johnson, Toby; Barton, Nicholas H. )\n\n        \n        \n\n        From Duplicate 2 ( \n        \n        \n          The Effect of Deleterious Alleles on Adaptation in Asexual Populations\n        \n        \n         - Johnson, Toby; Barton, Nick H. )\n\n        \n        \n\n        \n\n        \n\n        \n\n        \n\n      ", "page" : "395-411", "title" : "The effect of deleterious alleles on adaptation in asexual populations.", "type" : "article-journal", "volume" : "162" }, "uris" : [ "http://www.mendeley.com/documents/?uuid=f3941c3a-3bc1-4b60-92ac-7986875fd4c6" ] } ], "mendeley" : { "previouslyFormattedCitation" : "[12]" }, "properties" : { "noteIndex" : 0 }, "schema" : "https://github.com/citation-style-language/schema/raw/master/csl-citation.json" }</w:instrText>
       </w:r>
       <w:r>
         <w:rPr>
@@ -8766,7 +9421,7 @@
           <w:sz w:val="22"/>
           <w:szCs w:val="22"/>
         </w:rPr>
-        <w:t>[7]</w:t>
+        <w:t>[12]</w:t>
       </w:r>
       <w:r>
         <w:rPr>
@@ -9064,7 +9719,7 @@
       <w:pPr>
         <w:pStyle w:val="NormalWeb"/>
         <w:ind w:left="640" w:hanging="640"/>
-        <w:divId w:val="300040843"/>
+        <w:divId w:val="1862429546"/>
         <w:rPr>
           <w:rFonts w:ascii="Palatino Linotype" w:hAnsi="Palatino Linotype"/>
           <w:noProof/>
@@ -9113,7 +9768,7 @@
           <w:sz w:val="22"/>
         </w:rPr>
         <w:tab/>
-        <w:t xml:space="preserve">Perez, F. &amp; Granger, B. E. 2007 IPython: A System for Interactive Scientific Computing. </w:t>
+        <w:t xml:space="preserve">Van Rossum, G. &amp; others 2007 Python Programming Language. In </w:t>
       </w:r>
       <w:r>
         <w:rPr>
@@ -9123,7 +9778,7 @@
           <w:noProof/>
           <w:sz w:val="22"/>
         </w:rPr>
-        <w:t>Comput. Sci. Eng.</w:t>
+        <w:t>USENIX Annual Technical Conference</w:t>
       </w:r>
       <w:r>
         <w:rPr>
@@ -9131,32 +9786,14 @@
           <w:noProof/>
           <w:sz w:val="22"/>
         </w:rPr>
-        <w:t xml:space="preserve"> </w:t>
-      </w:r>
-      <w:r>
-        <w:rPr>
-          <w:rFonts w:ascii="Palatino Linotype" w:hAnsi="Palatino Linotype"/>
-          <w:b/>
-          <w:bCs/>
-          <w:noProof/>
-          <w:sz w:val="22"/>
-        </w:rPr>
-        <w:t>9</w:t>
-      </w:r>
-      <w:r>
-        <w:rPr>
-          <w:rFonts w:ascii="Palatino Linotype" w:hAnsi="Palatino Linotype"/>
-          <w:noProof/>
-          <w:sz w:val="22"/>
-        </w:rPr>
-        <w:t>, 21–29. (doi:10.1109/MCSE.2007.53)</w:t>
+        <w:t xml:space="preserve">, </w:t>
       </w:r>
     </w:p>
     <w:p>
       <w:pPr>
         <w:pStyle w:val="NormalWeb"/>
         <w:ind w:left="640" w:hanging="640"/>
-        <w:divId w:val="300040843"/>
+        <w:divId w:val="1862429546"/>
         <w:rPr>
           <w:rFonts w:ascii="Palatino Linotype" w:hAnsi="Palatino Linotype"/>
           <w:noProof/>
@@ -9178,7 +9815,7 @@
           <w:sz w:val="22"/>
         </w:rPr>
         <w:tab/>
-        <w:t xml:space="preserve">Kimura, M. &amp; Maruyama, T. 1966 The mutational load with epistatic gene interactions in fitness. </w:t>
+        <w:t xml:space="preserve">Van der Walt, S., Colbert, S. C. &amp; Varoquaux, G. 2011 The NumPy Array: A Structure for Efficient Numerical Computation. </w:t>
       </w:r>
       <w:r>
         <w:rPr>
@@ -9188,7 +9825,7 @@
           <w:noProof/>
           <w:sz w:val="22"/>
         </w:rPr>
-        <w:t>Genetics</w:t>
+        <w:t>Comput. Sci. Eng.</w:t>
       </w:r>
       <w:r>
         <w:rPr>
@@ -9206,7 +9843,7 @@
           <w:noProof/>
           <w:sz w:val="22"/>
         </w:rPr>
-        <w:t>54</w:t>
+        <w:t>13</w:t>
       </w:r>
       <w:r>
         <w:rPr>
@@ -9214,14 +9851,14 @@
           <w:noProof/>
           <w:sz w:val="22"/>
         </w:rPr>
-        <w:t xml:space="preserve">, 1337–51. </w:t>
+        <w:t>, 22–30. (doi:10.1109/MCSE.2011.37)</w:t>
       </w:r>
     </w:p>
     <w:p>
       <w:pPr>
         <w:pStyle w:val="NormalWeb"/>
         <w:ind w:left="640" w:hanging="640"/>
-        <w:divId w:val="300040843"/>
+        <w:divId w:val="1862429546"/>
         <w:rPr>
           <w:rFonts w:ascii="Palatino Linotype" w:hAnsi="Palatino Linotype"/>
           <w:noProof/>
@@ -9243,50 +9880,14 @@
           <w:sz w:val="22"/>
         </w:rPr>
         <w:tab/>
-        <w:t xml:space="preserve">Haigh, J. 1978 The accumulation of deleterious genes in a population - Muller’s Ratchet. </w:t>
-      </w:r>
-      <w:r>
-        <w:rPr>
-          <w:rFonts w:ascii="Palatino Linotype" w:hAnsi="Palatino Linotype"/>
-          <w:i/>
-          <w:iCs/>
-          <w:noProof/>
-          <w:sz w:val="22"/>
-        </w:rPr>
-        <w:t>Theor. Popul. Biol.</w:t>
-      </w:r>
-      <w:r>
-        <w:rPr>
-          <w:rFonts w:ascii="Palatino Linotype" w:hAnsi="Palatino Linotype"/>
-          <w:noProof/>
-          <w:sz w:val="22"/>
-        </w:rPr>
-        <w:t xml:space="preserve"> </w:t>
-      </w:r>
-      <w:r>
-        <w:rPr>
-          <w:rFonts w:ascii="Palatino Linotype" w:hAnsi="Palatino Linotype"/>
-          <w:b/>
-          <w:bCs/>
-          <w:noProof/>
-          <w:sz w:val="22"/>
-        </w:rPr>
-        <w:t>14</w:t>
-      </w:r>
-      <w:r>
-        <w:rPr>
-          <w:rFonts w:ascii="Palatino Linotype" w:hAnsi="Palatino Linotype"/>
-          <w:noProof/>
-          <w:sz w:val="22"/>
-        </w:rPr>
-        <w:t>, 251–267. (doi:10.1016/0040-5809(78)90027-8)</w:t>
+        <w:t xml:space="preserve">Jones, E., Oliphant, T., Peterson, P. &amp; others 2001 SciPy: Open source scientific tools for Python. </w:t>
       </w:r>
     </w:p>
     <w:p>
       <w:pPr>
         <w:pStyle w:val="NormalWeb"/>
         <w:ind w:left="640" w:hanging="640"/>
-        <w:divId w:val="300040843"/>
+        <w:divId w:val="1862429546"/>
         <w:rPr>
           <w:rFonts w:ascii="Palatino Linotype" w:hAnsi="Palatino Linotype"/>
           <w:noProof/>
@@ -9308,7 +9909,7 @@
           <w:sz w:val="22"/>
         </w:rPr>
         <w:tab/>
-        <w:t xml:space="preserve">Agrawal, A. F. 2002 Genetic loads under fitness-dependent mutation rates. </w:t>
+        <w:t xml:space="preserve">Hunter, J. D. 2007 Matplotlib: A 2D Graphics Environment. </w:t>
       </w:r>
       <w:r>
         <w:rPr>
@@ -9318,7 +9919,7 @@
           <w:noProof/>
           <w:sz w:val="22"/>
         </w:rPr>
-        <w:t>J. Evol. Biol.</w:t>
+        <w:t>Comput. Sci. Eng.</w:t>
       </w:r>
       <w:r>
         <w:rPr>
@@ -9336,7 +9937,7 @@
           <w:noProof/>
           <w:sz w:val="22"/>
         </w:rPr>
-        <w:t>15</w:t>
+        <w:t>9</w:t>
       </w:r>
       <w:r>
         <w:rPr>
@@ -9344,14 +9945,14 @@
           <w:noProof/>
           <w:sz w:val="22"/>
         </w:rPr>
-        <w:t>, 1004–1010. (doi:10.1046/j.1420-9101.2002.00464.x)</w:t>
+        <w:t>, 90–95. (doi:10.1109/MCSE.2007.55)</w:t>
       </w:r>
     </w:p>
     <w:p>
       <w:pPr>
         <w:pStyle w:val="NormalWeb"/>
         <w:ind w:left="640" w:hanging="640"/>
-        <w:divId w:val="300040843"/>
+        <w:divId w:val="1862429546"/>
         <w:rPr>
           <w:rFonts w:ascii="Palatino Linotype" w:hAnsi="Palatino Linotype"/>
           <w:noProof/>
@@ -9373,7 +9974,7 @@
           <w:sz w:val="22"/>
         </w:rPr>
         <w:tab/>
-        <w:t xml:space="preserve">Otto, S. P. &amp; Day, T. 2007 </w:t>
+        <w:t xml:space="preserve">McKinney, W. 2010 Data Structures for Statistical Computing in Python. In </w:t>
       </w:r>
       <w:r>
         <w:rPr>
@@ -9383,7 +9984,7 @@
           <w:noProof/>
           <w:sz w:val="22"/>
         </w:rPr>
-        <w:t>A biologist’s guide to mathematical modeling in ecology and evolution</w:t>
+        <w:t>Proceedings of the 9th Python in Science Conference</w:t>
       </w:r>
       <w:r>
         <w:rPr>
@@ -9391,14 +9992,14 @@
           <w:noProof/>
           <w:sz w:val="22"/>
         </w:rPr>
-        <w:t>. Princeton University Press.</w:t>
+        <w:t xml:space="preserve"> (eds S. van der Walt &amp; J. Millman), pp. 51–56.</w:t>
       </w:r>
     </w:p>
     <w:p>
       <w:pPr>
         <w:pStyle w:val="NormalWeb"/>
         <w:ind w:left="640" w:hanging="640"/>
-        <w:divId w:val="300040843"/>
+        <w:divId w:val="1862429546"/>
         <w:rPr>
           <w:rFonts w:ascii="Palatino Linotype" w:hAnsi="Palatino Linotype"/>
           <w:noProof/>
@@ -9420,7 +10021,7 @@
           <w:sz w:val="22"/>
         </w:rPr>
         <w:tab/>
-        <w:t xml:space="preserve">Ram, Y. &amp; Hadany, L. 2012 The evolution of stress-induced hypermutation in asexual populations. </w:t>
+        <w:t xml:space="preserve">Perez, F. &amp; Granger, B. E. 2007 IPython: A System for Interactive Scientific Computing. </w:t>
       </w:r>
       <w:r>
         <w:rPr>
@@ -9430,7 +10031,7 @@
           <w:noProof/>
           <w:sz w:val="22"/>
         </w:rPr>
-        <w:t>Evolution</w:t>
+        <w:t>Comput. Sci. Eng.</w:t>
       </w:r>
       <w:r>
         <w:rPr>
@@ -9448,7 +10049,7 @@
           <w:noProof/>
           <w:sz w:val="22"/>
         </w:rPr>
-        <w:t>66</w:t>
+        <w:t>9</w:t>
       </w:r>
       <w:r>
         <w:rPr>
@@ -9456,14 +10057,14 @@
           <w:noProof/>
           <w:sz w:val="22"/>
         </w:rPr>
-        <w:t>, 2315–28. (doi:10.1111/j.1558-5646.2012.01576.x)</w:t>
+        <w:t>, 21–29. (doi:10.1109/MCSE.2007.53)</w:t>
       </w:r>
     </w:p>
     <w:p>
       <w:pPr>
         <w:pStyle w:val="NormalWeb"/>
         <w:ind w:left="640" w:hanging="640"/>
-        <w:divId w:val="300040843"/>
+        <w:divId w:val="1862429546"/>
         <w:rPr>
           <w:rFonts w:ascii="Palatino Linotype" w:hAnsi="Palatino Linotype"/>
           <w:noProof/>
@@ -9485,7 +10086,7 @@
           <w:sz w:val="22"/>
         </w:rPr>
         <w:tab/>
-        <w:t xml:space="preserve">Johnson, T. &amp; Barton, N. H. 2002 The effect of deleterious alleles on adaptation in asexual populations. </w:t>
+        <w:t xml:space="preserve">Kimura, M. &amp; Maruyama, T. 1966 The mutational load with epistatic gene interactions in fitness. </w:t>
       </w:r>
       <w:r>
         <w:rPr>
@@ -9513,7 +10114,7 @@
           <w:noProof/>
           <w:sz w:val="22"/>
         </w:rPr>
-        <w:t>162</w:t>
+        <w:t>54</w:t>
       </w:r>
       <w:r>
         <w:rPr>
@@ -9521,14 +10122,321 @@
           <w:noProof/>
           <w:sz w:val="22"/>
         </w:rPr>
-        <w:t xml:space="preserve">, 395–411. </w:t>
+        <w:t xml:space="preserve">, 1337–51. </w:t>
       </w:r>
     </w:p>
     <w:p>
       <w:pPr>
         <w:pStyle w:val="NormalWeb"/>
         <w:ind w:left="640" w:hanging="640"/>
-        <w:divId w:val="1983844525"/>
+        <w:divId w:val="1862429546"/>
+        <w:rPr>
+          <w:rFonts w:ascii="Palatino Linotype" w:hAnsi="Palatino Linotype"/>
+          <w:noProof/>
+          <w:sz w:val="22"/>
+        </w:rPr>
+      </w:pPr>
+      <w:r>
+        <w:rPr>
+          <w:rFonts w:ascii="Palatino Linotype" w:hAnsi="Palatino Linotype"/>
+          <w:noProof/>
+          <w:sz w:val="22"/>
+        </w:rPr>
+        <w:t>8.</w:t>
+      </w:r>
+      <w:r>
+        <w:rPr>
+          <w:rFonts w:ascii="Palatino Linotype" w:hAnsi="Palatino Linotype"/>
+          <w:noProof/>
+          <w:sz w:val="22"/>
+        </w:rPr>
+        <w:tab/>
+        <w:t xml:space="preserve">Haigh, J. 1978 The accumulation of deleterious genes in a population - Muller’s Ratchet. </w:t>
+      </w:r>
+      <w:r>
+        <w:rPr>
+          <w:rFonts w:ascii="Palatino Linotype" w:hAnsi="Palatino Linotype"/>
+          <w:i/>
+          <w:iCs/>
+          <w:noProof/>
+          <w:sz w:val="22"/>
+        </w:rPr>
+        <w:t>Theor. Popul. Biol.</w:t>
+      </w:r>
+      <w:r>
+        <w:rPr>
+          <w:rFonts w:ascii="Palatino Linotype" w:hAnsi="Palatino Linotype"/>
+          <w:noProof/>
+          <w:sz w:val="22"/>
+        </w:rPr>
+        <w:t xml:space="preserve"> </w:t>
+      </w:r>
+      <w:r>
+        <w:rPr>
+          <w:rFonts w:ascii="Palatino Linotype" w:hAnsi="Palatino Linotype"/>
+          <w:b/>
+          <w:bCs/>
+          <w:noProof/>
+          <w:sz w:val="22"/>
+        </w:rPr>
+        <w:t>14</w:t>
+      </w:r>
+      <w:r>
+        <w:rPr>
+          <w:rFonts w:ascii="Palatino Linotype" w:hAnsi="Palatino Linotype"/>
+          <w:noProof/>
+          <w:sz w:val="22"/>
+        </w:rPr>
+        <w:t>, 251–267. (doi:10.1016/0040-5809(78)90027-8)</w:t>
+      </w:r>
+    </w:p>
+    <w:p>
+      <w:pPr>
+        <w:pStyle w:val="NormalWeb"/>
+        <w:ind w:left="640" w:hanging="640"/>
+        <w:divId w:val="1862429546"/>
+        <w:rPr>
+          <w:rFonts w:ascii="Palatino Linotype" w:hAnsi="Palatino Linotype"/>
+          <w:noProof/>
+          <w:sz w:val="22"/>
+        </w:rPr>
+      </w:pPr>
+      <w:r>
+        <w:rPr>
+          <w:rFonts w:ascii="Palatino Linotype" w:hAnsi="Palatino Linotype"/>
+          <w:noProof/>
+          <w:sz w:val="22"/>
+        </w:rPr>
+        <w:t>9.</w:t>
+      </w:r>
+      <w:r>
+        <w:rPr>
+          <w:rFonts w:ascii="Palatino Linotype" w:hAnsi="Palatino Linotype"/>
+          <w:noProof/>
+          <w:sz w:val="22"/>
+        </w:rPr>
+        <w:tab/>
+        <w:t xml:space="preserve">Agrawal, A. F. 2002 Genetic loads under fitness-dependent mutation rates. </w:t>
+      </w:r>
+      <w:r>
+        <w:rPr>
+          <w:rFonts w:ascii="Palatino Linotype" w:hAnsi="Palatino Linotype"/>
+          <w:i/>
+          <w:iCs/>
+          <w:noProof/>
+          <w:sz w:val="22"/>
+        </w:rPr>
+        <w:t>J. Evol. Biol.</w:t>
+      </w:r>
+      <w:r>
+        <w:rPr>
+          <w:rFonts w:ascii="Palatino Linotype" w:hAnsi="Palatino Linotype"/>
+          <w:noProof/>
+          <w:sz w:val="22"/>
+        </w:rPr>
+        <w:t xml:space="preserve"> </w:t>
+      </w:r>
+      <w:r>
+        <w:rPr>
+          <w:rFonts w:ascii="Palatino Linotype" w:hAnsi="Palatino Linotype"/>
+          <w:b/>
+          <w:bCs/>
+          <w:noProof/>
+          <w:sz w:val="22"/>
+        </w:rPr>
+        <w:t>15</w:t>
+      </w:r>
+      <w:r>
+        <w:rPr>
+          <w:rFonts w:ascii="Palatino Linotype" w:hAnsi="Palatino Linotype"/>
+          <w:noProof/>
+          <w:sz w:val="22"/>
+        </w:rPr>
+        <w:t>, 1004–1010. (doi:10.1046/j.1420-9101.2002.00464.x)</w:t>
+      </w:r>
+    </w:p>
+    <w:p>
+      <w:pPr>
+        <w:pStyle w:val="NormalWeb"/>
+        <w:ind w:left="640" w:hanging="640"/>
+        <w:divId w:val="1862429546"/>
+        <w:rPr>
+          <w:rFonts w:ascii="Palatino Linotype" w:hAnsi="Palatino Linotype"/>
+          <w:noProof/>
+          <w:sz w:val="22"/>
+        </w:rPr>
+      </w:pPr>
+      <w:r>
+        <w:rPr>
+          <w:rFonts w:ascii="Palatino Linotype" w:hAnsi="Palatino Linotype"/>
+          <w:noProof/>
+          <w:sz w:val="22"/>
+        </w:rPr>
+        <w:t>10.</w:t>
+      </w:r>
+      <w:r>
+        <w:rPr>
+          <w:rFonts w:ascii="Palatino Linotype" w:hAnsi="Palatino Linotype"/>
+          <w:noProof/>
+          <w:sz w:val="22"/>
+        </w:rPr>
+        <w:tab/>
+        <w:t xml:space="preserve">Otto, S. P. &amp; Day, T. 2007 </w:t>
+      </w:r>
+      <w:r>
+        <w:rPr>
+          <w:rFonts w:ascii="Palatino Linotype" w:hAnsi="Palatino Linotype"/>
+          <w:i/>
+          <w:iCs/>
+          <w:noProof/>
+          <w:sz w:val="22"/>
+        </w:rPr>
+        <w:t>A biologist’s guide to mathematical modeling in ecology and evolution</w:t>
+      </w:r>
+      <w:r>
+        <w:rPr>
+          <w:rFonts w:ascii="Palatino Linotype" w:hAnsi="Palatino Linotype"/>
+          <w:noProof/>
+          <w:sz w:val="22"/>
+        </w:rPr>
+        <w:t>. Princeton University Press.</w:t>
+      </w:r>
+    </w:p>
+    <w:p>
+      <w:pPr>
+        <w:pStyle w:val="NormalWeb"/>
+        <w:ind w:left="640" w:hanging="640"/>
+        <w:divId w:val="1862429546"/>
+        <w:rPr>
+          <w:rFonts w:ascii="Palatino Linotype" w:hAnsi="Palatino Linotype"/>
+          <w:noProof/>
+          <w:sz w:val="22"/>
+        </w:rPr>
+      </w:pPr>
+      <w:r>
+        <w:rPr>
+          <w:rFonts w:ascii="Palatino Linotype" w:hAnsi="Palatino Linotype"/>
+          <w:noProof/>
+          <w:sz w:val="22"/>
+        </w:rPr>
+        <w:t>11.</w:t>
+      </w:r>
+      <w:r>
+        <w:rPr>
+          <w:rFonts w:ascii="Palatino Linotype" w:hAnsi="Palatino Linotype"/>
+          <w:noProof/>
+          <w:sz w:val="22"/>
+        </w:rPr>
+        <w:tab/>
+        <w:t xml:space="preserve">Ram, Y. &amp; Hadany, L. 2012 The evolution of stress-induced hypermutation in asexual populations. </w:t>
+      </w:r>
+      <w:r>
+        <w:rPr>
+          <w:rFonts w:ascii="Palatino Linotype" w:hAnsi="Palatino Linotype"/>
+          <w:i/>
+          <w:iCs/>
+          <w:noProof/>
+          <w:sz w:val="22"/>
+        </w:rPr>
+        <w:t>Evolution</w:t>
+      </w:r>
+      <w:r>
+        <w:rPr>
+          <w:rFonts w:ascii="Palatino Linotype" w:hAnsi="Palatino Linotype"/>
+          <w:noProof/>
+          <w:sz w:val="22"/>
+        </w:rPr>
+        <w:t xml:space="preserve"> </w:t>
+      </w:r>
+      <w:r>
+        <w:rPr>
+          <w:rFonts w:ascii="Palatino Linotype" w:hAnsi="Palatino Linotype"/>
+          <w:b/>
+          <w:bCs/>
+          <w:noProof/>
+          <w:sz w:val="22"/>
+        </w:rPr>
+        <w:t>66</w:t>
+      </w:r>
+      <w:r>
+        <w:rPr>
+          <w:rFonts w:ascii="Palatino Linotype" w:hAnsi="Palatino Linotype"/>
+          <w:noProof/>
+          <w:sz w:val="22"/>
+        </w:rPr>
+        <w:t>, 2315–28. (doi:10.1111/j.1558-5646.2012.01576.x)</w:t>
+      </w:r>
+    </w:p>
+    <w:p>
+      <w:pPr>
+        <w:pStyle w:val="NormalWeb"/>
+        <w:ind w:left="640" w:hanging="640"/>
+        <w:divId w:val="1862429546"/>
+        <w:rPr>
+          <w:rFonts w:ascii="Palatino Linotype" w:hAnsi="Palatino Linotype"/>
+          <w:noProof/>
+          <w:sz w:val="22"/>
+        </w:rPr>
+      </w:pPr>
+      <w:r>
+        <w:rPr>
+          <w:rFonts w:ascii="Palatino Linotype" w:hAnsi="Palatino Linotype"/>
+          <w:noProof/>
+          <w:sz w:val="22"/>
+        </w:rPr>
+        <w:t>12.</w:t>
+      </w:r>
+      <w:r>
+        <w:rPr>
+          <w:rFonts w:ascii="Palatino Linotype" w:hAnsi="Palatino Linotype"/>
+          <w:noProof/>
+          <w:sz w:val="22"/>
+        </w:rPr>
+        <w:tab/>
+        <w:t xml:space="preserve">Johnson, T. &amp; Barton, N. H. 2002 The effect of deleterious alleles on adaptation in asexual populations. </w:t>
+      </w:r>
+      <w:r>
+        <w:rPr>
+          <w:rFonts w:ascii="Palatino Linotype" w:hAnsi="Palatino Linotype"/>
+          <w:i/>
+          <w:iCs/>
+          <w:noProof/>
+          <w:sz w:val="22"/>
+        </w:rPr>
+        <w:t>Genetics</w:t>
+      </w:r>
+      <w:r>
+        <w:rPr>
+          <w:rFonts w:ascii="Palatino Linotype" w:hAnsi="Palatino Linotype"/>
+          <w:noProof/>
+          <w:sz w:val="22"/>
+        </w:rPr>
+        <w:t xml:space="preserve"> </w:t>
+      </w:r>
+      <w:r>
+        <w:rPr>
+          <w:rFonts w:ascii="Palatino Linotype" w:hAnsi="Palatino Linotype"/>
+          <w:b/>
+          <w:bCs/>
+          <w:noProof/>
+          <w:sz w:val="22"/>
+        </w:rPr>
+        <w:t>162</w:t>
+      </w:r>
+      <w:r>
+        <w:rPr>
+          <w:rFonts w:ascii="Palatino Linotype" w:hAnsi="Palatino Linotype"/>
+          <w:noProof/>
+          <w:sz w:val="22"/>
+        </w:rPr>
+        <w:t xml:space="preserve">, 395–411. </w:t>
+      </w:r>
+    </w:p>
+    <w:p>
+      <w:pPr>
+        <w:pStyle w:val="NormalWeb"/>
+        <w:ind w:left="640" w:hanging="640"/>
+        <w:divId w:val="437603569"/>
         <w:rPr>
           <w:rFonts w:ascii="Palatino Linotype" w:hAnsi="Palatino Linotype"/>
           <w:sz w:val="22"/>
@@ -9547,8 +10455,8 @@
       </w:r>
     </w:p>
     <w:sectPr>
-      <w:headerReference w:type="default" r:id="rId16"/>
-      <w:footerReference w:type="default" r:id="rId17"/>
+      <w:headerReference w:type="default" r:id="rId27"/>
+      <w:footerReference w:type="default" r:id="rId28"/>
       <w:pgSz w:w="11906" w:h="16838"/>
       <w:pgMar w:top="1440" w:right="1797" w:bottom="1440" w:left="1797" w:header="709" w:footer="709" w:gutter="0"/>
       <w:lnNumType w:countBy="1" w:restart="continuous"/>
@@ -9614,7 +10522,7 @@
           <w:rPr>
             <w:noProof/>
           </w:rPr>
-          <w:t>2</w:t>
+          <w:t>14</w:t>
         </w:r>
         <w:r>
           <w:rPr>
@@ -12282,7 +13190,7 @@
 </file>
 
 <file path=customXml/itemProps1.xml><?xml version="1.0" encoding="utf-8"?>
-<ds:datastoreItem xmlns:ds="http://schemas.openxmlformats.org/officeDocument/2006/customXml" ds:itemID="{533621F1-08D1-4F37-8CDD-1540EC1F096F}">
+<ds:datastoreItem xmlns:ds="http://schemas.openxmlformats.org/officeDocument/2006/customXml" ds:itemID="{38C6E94C-276D-48B7-B4B0-7807F86E3B1E}">
   <ds:schemaRefs>
     <ds:schemaRef ds:uri="http://schemas.openxmlformats.org/officeDocument/2006/bibliography"/>
   </ds:schemaRefs>

</xml_diff>